<commit_message>
Edited docx template formatting; added review.yml file; added interview config code block; removed unused code; added variables needed for download screen
</commit_message>
<xml_diff>
--- a/docassemble/DelegationParentalAuthority/data/templates/delegation_of_parental_authority.docx
+++ b/docassemble/DelegationParentalAuthority/data/templates/delegation_of_parental_authority.docx
@@ -71,21 +71,7 @@
           <w:rFonts w:cs="Times New Roman"/>
           <w:szCs w:val="24"/>
         </w:rPr>
-        <w:t xml:space="preserve">{% if </w:t>
-      </w:r>
-      <w:r>
-        <w:rPr>
-          <w:rFonts w:cs="Times New Roman"/>
-          <w:szCs w:val="24"/>
-        </w:rPr>
-        <w:t>other_parent | length &gt; 0</w:t>
-      </w:r>
-      <w:r>
-        <w:rPr>
-          <w:rFonts w:cs="Times New Roman"/>
-          <w:szCs w:val="24"/>
-        </w:rPr>
-        <w:t xml:space="preserve"> %}our{% else %}my{% endif %}</w:t>
+        <w:t>{% if other_parent | length &gt; 0 %}our{% else %}my{% endif %}</w:t>
       </w:r>
       <w:r>
         <w:rPr>
@@ -205,35 +191,7 @@
           <w:rFonts w:cs="Times New Roman"/>
           <w:szCs w:val="24"/>
         </w:rPr>
-        <w:t>{% if other_parent | length &gt; 0  %}We</w:t>
-      </w:r>
-      <w:r>
-        <w:rPr>
-          <w:rFonts w:cs="Times New Roman"/>
-          <w:szCs w:val="24"/>
-        </w:rPr>
-        <w:t xml:space="preserve"> appoint and vest in our</w:t>
-      </w:r>
-      <w:r>
-        <w:rPr>
-          <w:rFonts w:cs="Times New Roman"/>
-          <w:szCs w:val="24"/>
-        </w:rPr>
-        <w:t>{% else %}I</w:t>
-      </w:r>
-      <w:r>
-        <w:rPr>
-          <w:rFonts w:cs="Times New Roman"/>
-          <w:szCs w:val="24"/>
-        </w:rPr>
-        <w:t xml:space="preserve"> appoint and vest in my</w:t>
-      </w:r>
-      <w:r>
-        <w:rPr>
-          <w:rFonts w:cs="Times New Roman"/>
-          <w:szCs w:val="24"/>
-        </w:rPr>
-        <w:t>{% endif %}</w:t>
+        <w:t>{% if other_parent | length &gt; 0  %}We appoint and vest in our{% else %}I appoint and vest in my{% endif %}</w:t>
       </w:r>
       <w:r>
         <w:rPr>
@@ -261,6 +219,76 @@
           <w:rFonts w:cs="Times New Roman"/>
           <w:szCs w:val="24"/>
         </w:rPr>
+        <w:t xml:space="preserve"> {% if other_parent | length &gt; 0  %}our{% else %}my{% endif %} {% if children | length &gt; 1 %}children{% else %}child{% endif %}</w:t>
+      </w:r>
+      <w:r>
+        <w:rPr>
+          <w:rFonts w:cs="Times New Roman"/>
+          <w:szCs w:val="24"/>
+        </w:rPr>
+        <w:t>’s</w:t>
+      </w:r>
+      <w:r>
+        <w:rPr>
+          <w:rFonts w:cs="Times New Roman"/>
+          <w:szCs w:val="24"/>
+        </w:rPr>
+        <w:t xml:space="preserve"> care. </w:t>
+      </w:r>
+      <w:r>
+        <w:rPr>
+          <w:rFonts w:cs="Times New Roman"/>
+          <w:szCs w:val="24"/>
+        </w:rPr>
+        <w:t>{% if other_parent | length &gt; 0  %}We{% else %}I{% endif %}</w:t>
+      </w:r>
+      <w:r>
+        <w:rPr>
+          <w:rFonts w:cs="Times New Roman"/>
+          <w:szCs w:val="24"/>
+        </w:rPr>
+        <w:t xml:space="preserve"> also authorize </w:t>
+      </w:r>
+      <w:r>
+        <w:rPr>
+          <w:rFonts w:cs="Times New Roman"/>
+          <w:szCs w:val="24"/>
+        </w:rPr>
+        <w:t>{% if other_parent | length &gt; 0  %}our{% else %}my{% endif %}</w:t>
+      </w:r>
+      <w:r>
+        <w:rPr>
+          <w:rFonts w:cs="Times New Roman"/>
+          <w:szCs w:val="24"/>
+        </w:rPr>
+        <w:t xml:space="preserve"> Agent to do any of the things that </w:t>
+      </w:r>
+      <w:r>
+        <w:rPr>
+          <w:rFonts w:cs="Times New Roman"/>
+          <w:szCs w:val="24"/>
+        </w:rPr>
+        <w:t>{% if other_parent | length &gt; 0  %}we{% else %}I{% endif %}</w:t>
+      </w:r>
+      <w:r>
+        <w:rPr>
+          <w:rFonts w:cs="Times New Roman"/>
+          <w:szCs w:val="24"/>
+        </w:rPr>
+        <w:t xml:space="preserve">, as a parent, could do on behalf of </w:t>
+      </w:r>
+      <w:r>
+        <w:rPr>
+          <w:rFonts w:cs="Times New Roman"/>
+          <w:szCs w:val="24"/>
+        </w:rPr>
+        <w:t>{% if other_parent | length &gt; 0  %}our{% else %}my{% endif %}</w:t>
+      </w:r>
+      <w:r>
+        <w:rPr>
+          <w:rFonts w:cs="Times New Roman"/>
+          <w:szCs w:val="24"/>
+        </w:rPr>
         <w:t xml:space="preserve"> </w:t>
       </w:r>
       <w:r>
@@ -268,34 +296,6 @@
           <w:rFonts w:cs="Times New Roman"/>
           <w:szCs w:val="24"/>
         </w:rPr>
-        <w:t>{% if other_parent | length &gt; 0  %}</w:t>
-      </w:r>
-      <w:r>
-        <w:rPr>
-          <w:rFonts w:cs="Times New Roman"/>
-          <w:szCs w:val="24"/>
-        </w:rPr>
-        <w:t>our</w:t>
-      </w:r>
-      <w:r>
-        <w:rPr>
-          <w:rFonts w:cs="Times New Roman"/>
-          <w:szCs w:val="24"/>
-        </w:rPr>
-        <w:t>{% else %}my{% endif %}</w:t>
-      </w:r>
-      <w:r>
-        <w:rPr>
-          <w:rFonts w:cs="Times New Roman"/>
-          <w:szCs w:val="24"/>
-        </w:rPr>
-        <w:t xml:space="preserve"> </w:t>
-      </w:r>
-      <w:r>
-        <w:rPr>
-          <w:rFonts w:cs="Times New Roman"/>
-          <w:szCs w:val="24"/>
-        </w:rPr>
         <w:t>{% if children | length &gt; 1 %}children{% else %}child{% endif %}</w:t>
       </w:r>
       <w:r>
@@ -303,14 +303,7 @@
           <w:rFonts w:cs="Times New Roman"/>
           <w:szCs w:val="24"/>
         </w:rPr>
-        <w:t>’s</w:t>
-      </w:r>
-      <w:r>
-        <w:rPr>
-          <w:rFonts w:cs="Times New Roman"/>
-          <w:szCs w:val="24"/>
-        </w:rPr>
-        <w:t xml:space="preserve"> care. </w:t>
+        <w:t xml:space="preserve">. </w:t>
       </w:r>
       <w:r>
         <w:rPr>
@@ -318,118 +311,6 @@
           <w:szCs w:val="24"/>
         </w:rPr>
         <w:t>{% if other_parent | length &gt; 0  %}We{% else %}I{% endif %}</w:t>
-      </w:r>
-      <w:r>
-        <w:rPr>
-          <w:rFonts w:cs="Times New Roman"/>
-          <w:szCs w:val="24"/>
-        </w:rPr>
-        <w:t xml:space="preserve"> also authorize </w:t>
-      </w:r>
-      <w:r>
-        <w:rPr>
-          <w:rFonts w:cs="Times New Roman"/>
-          <w:szCs w:val="24"/>
-        </w:rPr>
-        <w:t>{% if other_parent | length &gt; 0  %}our{% else %}my{% endif %}</w:t>
-      </w:r>
-      <w:r>
-        <w:rPr>
-          <w:rFonts w:cs="Times New Roman"/>
-          <w:szCs w:val="24"/>
-        </w:rPr>
-        <w:t xml:space="preserve"> Agent to do any of the things that </w:t>
-      </w:r>
-      <w:r>
-        <w:rPr>
-          <w:rFonts w:cs="Times New Roman"/>
-          <w:szCs w:val="24"/>
-        </w:rPr>
-        <w:t>{% if other_parent | length &gt; 0  %}</w:t>
-      </w:r>
-      <w:r>
-        <w:rPr>
-          <w:rFonts w:cs="Times New Roman"/>
-          <w:szCs w:val="24"/>
-        </w:rPr>
-        <w:t>we</w:t>
-      </w:r>
-      <w:r>
-        <w:rPr>
-          <w:rFonts w:cs="Times New Roman"/>
-          <w:szCs w:val="24"/>
-        </w:rPr>
-        <w:t>{% else %}</w:t>
-      </w:r>
-      <w:r>
-        <w:rPr>
-          <w:rFonts w:cs="Times New Roman"/>
-          <w:szCs w:val="24"/>
-        </w:rPr>
-        <w:t>I</w:t>
-      </w:r>
-      <w:r>
-        <w:rPr>
-          <w:rFonts w:cs="Times New Roman"/>
-          <w:szCs w:val="24"/>
-        </w:rPr>
-        <w:t>{% endif %}</w:t>
-      </w:r>
-      <w:r>
-        <w:rPr>
-          <w:rFonts w:cs="Times New Roman"/>
-          <w:szCs w:val="24"/>
-        </w:rPr>
-        <w:t xml:space="preserve">, as a parent, could do on behalf of </w:t>
-      </w:r>
-      <w:r>
-        <w:rPr>
-          <w:rFonts w:cs="Times New Roman"/>
-          <w:szCs w:val="24"/>
-        </w:rPr>
-        <w:t>{% if other_parent | length &gt; 0  %}our{% else %}my{% endif %}</w:t>
-      </w:r>
-      <w:r>
-        <w:rPr>
-          <w:rFonts w:cs="Times New Roman"/>
-          <w:szCs w:val="24"/>
-        </w:rPr>
-        <w:t xml:space="preserve"> </w:t>
-      </w:r>
-      <w:r>
-        <w:rPr>
-          <w:rFonts w:cs="Times New Roman"/>
-          <w:szCs w:val="24"/>
-        </w:rPr>
-        <w:t>{% if children | length &gt; 1 %}children{% else %}child{% endif %}</w:t>
-      </w:r>
-      <w:r>
-        <w:rPr>
-          <w:rFonts w:cs="Times New Roman"/>
-          <w:szCs w:val="24"/>
-        </w:rPr>
-        <w:t xml:space="preserve">. </w:t>
-      </w:r>
-      <w:r>
-        <w:rPr>
-          <w:rFonts w:cs="Times New Roman"/>
-          <w:szCs w:val="24"/>
-        </w:rPr>
-        <w:t>{% if other_parent | length &gt; 0  %}</w:t>
-      </w:r>
-      <w:r>
-        <w:rPr>
-          <w:rFonts w:cs="Times New Roman"/>
-          <w:szCs w:val="24"/>
-        </w:rPr>
-        <w:t>W</w:t>
-      </w:r>
-      <w:r>
-        <w:rPr>
-          <w:rFonts w:cs="Times New Roman"/>
-          <w:szCs w:val="24"/>
-        </w:rPr>
-        <w:t>e{% else %}I{% endif %}</w:t>
       </w:r>
       <w:r>
         <w:rPr>
@@ -763,19 +644,7 @@
         <w:t xml:space="preserve">the day </w:t>
       </w:r>
       <w:r>
-        <w:t>{% if other_parent | length &gt; 0  %}</w:t>
-      </w:r>
-      <w:r>
-        <w:t>we</w:t>
-      </w:r>
-      <w:r>
-        <w:t>{% else %</w:t>
-      </w:r>
-      <w:r>
-        <w:t>}I</w:t>
-      </w:r>
-      <w:r>
-        <w:t>{% endif %}</w:t>
+        <w:t>{% if other_parent | length &gt; 0  %}we{% else %}I{% endif %}</w:t>
       </w:r>
       <w:r>
         <w:t xml:space="preserve"> </w:t>
@@ -1175,14 +1044,7 @@
           <w:rFonts w:cs="Times New Roman"/>
           <w:szCs w:val="24"/>
         </w:rPr>
-        <w:t>other_parent | length &gt; 0</w:t>
-      </w:r>
-      <w:r>
-        <w:rPr>
-          <w:rFonts w:cs="Times New Roman"/>
-          <w:szCs w:val="24"/>
-        </w:rPr>
-        <w:t xml:space="preserve"> </w:t>
+        <w:t xml:space="preserve">other_parent | length &gt; 0 </w:t>
       </w:r>
       <w:r>
         <w:rPr>
@@ -2096,6 +1958,7 @@
     </w:p>
     <w:p>
       <w:pPr>
+        <w:spacing w:before="160"/>
         <w:rPr>
           <w:rFonts w:cs="Times New Roman"/>
           <w:b/>
@@ -2143,21 +2006,7 @@
           <w:rFonts w:cs="Times New Roman"/>
           <w:szCs w:val="24"/>
         </w:rPr>
-        <w:t xml:space="preserve">{% if </w:t>
-      </w:r>
-      <w:r>
-        <w:rPr>
-          <w:rFonts w:cs="Times New Roman"/>
-          <w:szCs w:val="24"/>
-        </w:rPr>
-        <w:t>other_parent | length &gt; 0</w:t>
-      </w:r>
-      <w:r>
-        <w:rPr>
-          <w:rFonts w:cs="Times New Roman"/>
-          <w:szCs w:val="24"/>
-        </w:rPr>
-        <w:t xml:space="preserve"> %}Our{% else %}My{% endif %}</w:t>
+        <w:t>{% if other_parent | length &gt; 0 %}Our{% else %}My{% endif %}</w:t>
       </w:r>
       <w:r>
         <w:rPr>
@@ -2244,10 +2093,7 @@
         <w:t>health_insurance_</w:t>
       </w:r>
       <w:r>
-        <w:t>id</w:t>
-      </w:r>
-      <w:r>
-        <w:t>’)</w:t>
+        <w:t>id’)</w:t>
       </w:r>
       <w:r>
         <w:rPr>
@@ -2311,14 +2157,7 @@
           <w:rFonts w:cs="Times New Roman"/>
           <w:szCs w:val="24"/>
         </w:rPr>
-        <w:t>{% endif %}</w:t>
-      </w:r>
-      <w:r>
-        <w:rPr>
-          <w:rFonts w:cs="Times New Roman"/>
-          <w:szCs w:val="24"/>
-        </w:rPr>
-        <w:t xml:space="preserve">{% </w:t>
+        <w:t xml:space="preserve">{% endif %}{% </w:t>
       </w:r>
       <w:r>
         <w:t xml:space="preserve">if </w:t>
@@ -2330,10 +2169,7 @@
         <w:t>health_insurance_</w:t>
       </w:r>
       <w:r>
-        <w:t>group</w:t>
-      </w:r>
-      <w:r>
-        <w:t>’)</w:t>
+        <w:t>group’)</w:t>
       </w:r>
       <w:r>
         <w:rPr>
@@ -2455,6 +2291,7 @@
     </w:p>
     <w:p>
       <w:pPr>
+        <w:spacing w:before="160"/>
         <w:rPr>
           <w:rFonts w:cs="Times New Roman"/>
           <w:b/>
@@ -2549,7 +2386,16 @@
           <w:color w:val="000000" w:themeColor="text1"/>
           <w:szCs w:val="24"/>
         </w:rPr>
-        <w:t>unit.hospital_name</w:t>
+        <w:t>item</w:t>
+      </w:r>
+      <w:r>
+        <w:rPr>
+          <w:rFonts w:cs="Times New Roman"/>
+          <w:noProof/>
+          <w:color w:val="000000" w:themeColor="text1"/>
+          <w:szCs w:val="24"/>
+        </w:rPr>
+        <w:t>.hospital_name</w:t>
       </w:r>
       <w:r>
         <w:rPr>
@@ -2605,7 +2451,7 @@
           <w:color w:val="000000" w:themeColor="text1"/>
           <w:szCs w:val="24"/>
         </w:rPr>
-        <w:t>.address.</w:t>
+        <w:t>.</w:t>
       </w:r>
       <w:r>
         <w:rPr>
@@ -2736,6 +2582,7 @@
     </w:p>
     <w:p>
       <w:pPr>
+        <w:spacing w:before="160"/>
         <w:rPr>
           <w:rFonts w:cs="Times New Roman"/>
           <w:b/>
@@ -2798,49 +2645,293 @@
           <w:rFonts w:cs="Times New Roman"/>
           <w:szCs w:val="24"/>
         </w:rPr>
-        <w:t>Type</w:t>
-      </w:r>
-      <w:r>
-        <w:rPr>
-          <w:rFonts w:cs="Times New Roman"/>
-          <w:szCs w:val="24"/>
-        </w:rPr>
-        <w:t xml:space="preserve">: </w:t>
-      </w:r>
-      <w:r>
-        <w:rPr>
-          <w:rFonts w:cs="Times New Roman"/>
-          <w:szCs w:val="24"/>
-        </w:rPr>
-        <w:t>{% if not defined(‘provider.provider_type’) %}</w:t>
-      </w:r>
-      <w:r>
-        <w:rPr>
-          <w:rFonts w:cs="Times New Roman"/>
-          <w:szCs w:val="24"/>
-        </w:rPr>
-        <w:t>____________________________________________________</w:t>
-      </w:r>
-      <w:r>
-        <w:rPr>
-          <w:rFonts w:cs="Times New Roman"/>
-          <w:szCs w:val="24"/>
-        </w:rPr>
-        <w:t>{% elif provider.provider_type == “other”%}{{ provider.provider_type_other }}{% else %}</w:t>
-      </w:r>
-      <w:r>
-        <w:rPr>
-          <w:rFonts w:cs="Times New Roman"/>
-          <w:szCs w:val="24"/>
-        </w:rPr>
-        <w:t xml:space="preserve">{{ </w:t>
-      </w:r>
-      <w:r>
-        <w:rPr>
-          <w:rFonts w:cs="Times New Roman"/>
-          <w:szCs w:val="24"/>
-        </w:rPr>
-        <w:t>provider.provider_type</w:t>
+        <w:t xml:space="preserve">Type: </w:t>
+      </w:r>
+      <w:r>
+        <w:rPr>
+          <w:rFonts w:cs="Times New Roman"/>
+          <w:szCs w:val="24"/>
+        </w:rPr>
+        <w:t>{% if provider.provider_type == “other”</w:t>
+      </w:r>
+      <w:r>
+        <w:rPr>
+          <w:rFonts w:cs="Times New Roman"/>
+          <w:szCs w:val="24"/>
+        </w:rPr>
+        <w:t xml:space="preserve"> </w:t>
+      </w:r>
+      <w:r>
+        <w:rPr>
+          <w:rFonts w:cs="Times New Roman"/>
+          <w:szCs w:val="24"/>
+        </w:rPr>
+        <w:t>%}{{ provider.provider_type_other }}{% el</w:t>
+      </w:r>
+      <w:r>
+        <w:rPr>
+          <w:rFonts w:cs="Times New Roman"/>
+          <w:szCs w:val="24"/>
+        </w:rPr>
+        <w:t>if</w:t>
+      </w:r>
+      <w:r>
+        <w:rPr>
+          <w:rFonts w:cs="Times New Roman"/>
+          <w:szCs w:val="24"/>
+        </w:rPr>
+        <w:t xml:space="preserve"> provider.provider_type == “</w:t>
+      </w:r>
+      <w:r>
+        <w:rPr>
+          <w:rFonts w:cs="Times New Roman"/>
+          <w:szCs w:val="24"/>
+        </w:rPr>
+        <w:t>primary</w:t>
+      </w:r>
+      <w:r>
+        <w:rPr>
+          <w:rFonts w:cs="Times New Roman"/>
+          <w:szCs w:val="24"/>
+        </w:rPr>
+        <w:t>”</w:t>
+      </w:r>
+      <w:r>
+        <w:rPr>
+          <w:rFonts w:cs="Times New Roman"/>
+          <w:szCs w:val="24"/>
+        </w:rPr>
+        <w:t xml:space="preserve"> %}</w:t>
+      </w:r>
+      <w:r>
+        <w:rPr>
+          <w:rFonts w:cs="Times New Roman"/>
+          <w:szCs w:val="24"/>
+        </w:rPr>
+        <w:t xml:space="preserve">Primary care physician/pediatrician{% </w:t>
+      </w:r>
+      <w:r>
+        <w:rPr>
+          <w:rFonts w:cs="Times New Roman"/>
+          <w:szCs w:val="24"/>
+        </w:rPr>
+        <w:t>elif provider.provider_type == “</w:t>
+      </w:r>
+      <w:r>
+        <w:rPr>
+          <w:rFonts w:cs="Times New Roman"/>
+          <w:szCs w:val="24"/>
+        </w:rPr>
+        <w:t>dentist</w:t>
+      </w:r>
+      <w:r>
+        <w:rPr>
+          <w:rFonts w:cs="Times New Roman"/>
+          <w:szCs w:val="24"/>
+        </w:rPr>
+        <w:t>”</w:t>
+      </w:r>
+      <w:r>
+        <w:rPr>
+          <w:rFonts w:cs="Times New Roman"/>
+          <w:szCs w:val="24"/>
+        </w:rPr>
+        <w:t xml:space="preserve"> %}Dentist</w:t>
+      </w:r>
+      <w:r>
+        <w:rPr>
+          <w:rFonts w:cs="Times New Roman"/>
+          <w:szCs w:val="24"/>
+        </w:rPr>
+        <w:t>{% elif provider.provider_type == “</w:t>
+      </w:r>
+      <w:r>
+        <w:rPr>
+          <w:rFonts w:cs="Times New Roman"/>
+          <w:szCs w:val="24"/>
+        </w:rPr>
+        <w:t>counselor</w:t>
+      </w:r>
+      <w:r>
+        <w:rPr>
+          <w:rFonts w:cs="Times New Roman"/>
+          <w:szCs w:val="24"/>
+        </w:rPr>
+        <w:t>” %}</w:t>
+      </w:r>
+      <w:r>
+        <w:rPr>
+          <w:rFonts w:cs="Times New Roman"/>
+          <w:szCs w:val="24"/>
+        </w:rPr>
+        <w:t>Counselor</w:t>
+      </w:r>
+      <w:r>
+        <w:rPr>
+          <w:rFonts w:cs="Times New Roman"/>
+          <w:szCs w:val="24"/>
+        </w:rPr>
+        <w:t>{% elif provider.provider_type == “</w:t>
+      </w:r>
+      <w:r>
+        <w:rPr>
+          <w:rFonts w:cs="Times New Roman"/>
+          <w:szCs w:val="24"/>
+        </w:rPr>
+        <w:t>psychiatrist</w:t>
+      </w:r>
+      <w:r>
+        <w:rPr>
+          <w:rFonts w:cs="Times New Roman"/>
+          <w:szCs w:val="24"/>
+        </w:rPr>
+        <w:t>”</w:t>
+      </w:r>
+      <w:r>
+        <w:rPr>
+          <w:rFonts w:cs="Times New Roman"/>
+          <w:szCs w:val="24"/>
+        </w:rPr>
+        <w:t xml:space="preserve"> </w:t>
+      </w:r>
+      <w:r>
+        <w:rPr>
+          <w:rFonts w:cs="Times New Roman"/>
+          <w:szCs w:val="24"/>
+        </w:rPr>
+        <w:t>%}</w:t>
+      </w:r>
+      <w:r>
+        <w:rPr>
+          <w:rFonts w:cs="Times New Roman"/>
+          <w:szCs w:val="24"/>
+        </w:rPr>
+        <w:t>Psychiatrist</w:t>
+      </w:r>
+      <w:r>
+        <w:rPr>
+          <w:rFonts w:cs="Times New Roman"/>
+          <w:szCs w:val="24"/>
+        </w:rPr>
+        <w:t>{% endif %}</w:t>
+      </w:r>
+    </w:p>
+    <w:p>
+      <w:pPr>
+        <w:ind w:left="720"/>
+        <w:rPr>
+          <w:rFonts w:cs="Times New Roman"/>
+          <w:szCs w:val="24"/>
+        </w:rPr>
+      </w:pPr>
+      <w:r>
+        <w:rPr>
+          <w:rFonts w:cs="Times New Roman"/>
+          <w:szCs w:val="24"/>
+        </w:rPr>
+        <w:t>Name</w:t>
+      </w:r>
+      <w:r>
+        <w:rPr>
+          <w:rFonts w:cs="Times New Roman"/>
+          <w:szCs w:val="24"/>
+        </w:rPr>
+        <w:t>: {{ provider.</w:t>
+      </w:r>
+      <w:r>
+        <w:rPr>
+          <w:rFonts w:cs="Times New Roman"/>
+          <w:szCs w:val="24"/>
+        </w:rPr>
+        <w:t>name</w:t>
+      </w:r>
+      <w:r>
+        <w:rPr>
+          <w:rFonts w:cs="Times New Roman"/>
+          <w:szCs w:val="24"/>
+        </w:rPr>
+        <w:t xml:space="preserve"> }</w:t>
+      </w:r>
+      <w:r>
+        <w:rPr>
+          <w:rFonts w:cs="Times New Roman"/>
+          <w:szCs w:val="24"/>
+        </w:rPr>
+        <w:t>}</w:t>
+      </w:r>
+    </w:p>
+    <w:p>
+      <w:pPr>
+        <w:ind w:left="720"/>
+        <w:rPr>
+          <w:rFonts w:cs="Times New Roman"/>
+          <w:szCs w:val="24"/>
+        </w:rPr>
+      </w:pPr>
+      <w:r>
+        <w:rPr>
+          <w:rFonts w:cs="Times New Roman"/>
+          <w:szCs w:val="24"/>
+        </w:rPr>
+        <w:t>Address</w:t>
+      </w:r>
+      <w:r>
+        <w:rPr>
+          <w:rFonts w:cs="Times New Roman"/>
+          <w:szCs w:val="24"/>
+        </w:rPr>
+        <w:t>: {{ provider.</w:t>
+      </w:r>
+      <w:r>
+        <w:rPr>
+          <w:rFonts w:cs="Times New Roman"/>
+          <w:szCs w:val="24"/>
+        </w:rPr>
+        <w:t>address.on_one_line()</w:t>
+      </w:r>
+      <w:r>
+        <w:rPr>
+          <w:rFonts w:cs="Times New Roman"/>
+          <w:szCs w:val="24"/>
+        </w:rPr>
+        <w:t xml:space="preserve"> }</w:t>
+      </w:r>
+      <w:r>
+        <w:rPr>
+          <w:rFonts w:cs="Times New Roman"/>
+          <w:szCs w:val="24"/>
+        </w:rPr>
+        <w:t>}</w:t>
+      </w:r>
+    </w:p>
+    <w:p>
+      <w:pPr>
+        <w:ind w:left="720"/>
+        <w:rPr>
+          <w:rFonts w:cs="Times New Roman"/>
+          <w:szCs w:val="24"/>
+        </w:rPr>
+      </w:pPr>
+      <w:r>
+        <w:rPr>
+          <w:rFonts w:cs="Times New Roman"/>
+          <w:szCs w:val="24"/>
+        </w:rPr>
+        <w:t>Phone Number</w:t>
+      </w:r>
+      <w:r>
+        <w:rPr>
+          <w:rFonts w:cs="Times New Roman"/>
+          <w:szCs w:val="24"/>
+        </w:rPr>
+        <w:t>: {{ provider.p</w:t>
+      </w:r>
+      <w:r>
+        <w:rPr>
+          <w:rFonts w:cs="Times New Roman"/>
+          <w:szCs w:val="24"/>
+        </w:rPr>
+        <w:t>hone_number</w:t>
       </w:r>
       <w:r>
         <w:rPr>
@@ -2849,13 +2940,6 @@
         </w:rPr>
         <w:t xml:space="preserve"> }}</w:t>
       </w:r>
-      <w:r>
-        <w:rPr>
-          <w:rFonts w:cs="Times New Roman"/>
-          <w:szCs w:val="24"/>
-        </w:rPr>
-        <w:t>{% endif %}</w:t>
-      </w:r>
     </w:p>
     <w:p>
       <w:pPr>
@@ -2865,255 +2949,6 @@
           <w:szCs w:val="24"/>
         </w:rPr>
       </w:pPr>
-      <w:r>
-        <w:rPr>
-          <w:rFonts w:cs="Times New Roman"/>
-          <w:szCs w:val="24"/>
-        </w:rPr>
-        <w:t>Name</w:t>
-      </w:r>
-      <w:r>
-        <w:rPr>
-          <w:rFonts w:cs="Times New Roman"/>
-          <w:szCs w:val="24"/>
-        </w:rPr>
-        <w:t xml:space="preserve">: </w:t>
-      </w:r>
-      <w:r>
-        <w:rPr>
-          <w:rFonts w:cs="Times New Roman"/>
-          <w:szCs w:val="24"/>
-        </w:rPr>
-        <w:t>{% if not defined(‘provider.</w:t>
-      </w:r>
-      <w:r>
-        <w:rPr>
-          <w:rFonts w:cs="Times New Roman"/>
-          <w:szCs w:val="24"/>
-        </w:rPr>
-        <w:t>name.first</w:t>
-      </w:r>
-      <w:r>
-        <w:rPr>
-          <w:rFonts w:cs="Times New Roman"/>
-          <w:szCs w:val="24"/>
-        </w:rPr>
-        <w:t>’) %}</w:t>
-      </w:r>
-      <w:r>
-        <w:rPr>
-          <w:rFonts w:cs="Times New Roman"/>
-          <w:szCs w:val="24"/>
-        </w:rPr>
-        <w:t>____________________________________________________</w:t>
-      </w:r>
-      <w:r>
-        <w:rPr>
-          <w:rFonts w:cs="Times New Roman"/>
-          <w:szCs w:val="24"/>
-        </w:rPr>
-        <w:t>{% else %}</w:t>
-      </w:r>
-      <w:r>
-        <w:rPr>
-          <w:rFonts w:cs="Times New Roman"/>
-          <w:szCs w:val="24"/>
-        </w:rPr>
-        <w:t>{{ provider.</w:t>
-      </w:r>
-      <w:r>
-        <w:rPr>
-          <w:rFonts w:cs="Times New Roman"/>
-          <w:szCs w:val="24"/>
-        </w:rPr>
-        <w:t>name</w:t>
-      </w:r>
-      <w:r>
-        <w:rPr>
-          <w:rFonts w:cs="Times New Roman"/>
-          <w:szCs w:val="24"/>
-        </w:rPr>
-        <w:t xml:space="preserve"> }}</w:t>
-      </w:r>
-      <w:r>
-        <w:rPr>
-          <w:rFonts w:cs="Times New Roman"/>
-          <w:szCs w:val="24"/>
-        </w:rPr>
-        <w:t>{% endif %}</w:t>
-      </w:r>
-    </w:p>
-    <w:p>
-      <w:pPr>
-        <w:ind w:left="720"/>
-        <w:rPr>
-          <w:rFonts w:cs="Times New Roman"/>
-          <w:szCs w:val="24"/>
-        </w:rPr>
-      </w:pPr>
-      <w:r>
-        <w:rPr>
-          <w:rFonts w:cs="Times New Roman"/>
-          <w:szCs w:val="24"/>
-        </w:rPr>
-        <w:t>Address</w:t>
-      </w:r>
-      <w:r>
-        <w:rPr>
-          <w:rFonts w:cs="Times New Roman"/>
-          <w:szCs w:val="24"/>
-        </w:rPr>
-        <w:t xml:space="preserve">: </w:t>
-      </w:r>
-      <w:r>
-        <w:rPr>
-          <w:rFonts w:cs="Times New Roman"/>
-          <w:szCs w:val="24"/>
-        </w:rPr>
-        <w:t>{% if not defined(‘provider.</w:t>
-      </w:r>
-      <w:r>
-        <w:rPr>
-          <w:rFonts w:cs="Times New Roman"/>
-          <w:szCs w:val="24"/>
-        </w:rPr>
-        <w:t>address.address</w:t>
-      </w:r>
-      <w:r>
-        <w:rPr>
-          <w:rFonts w:cs="Times New Roman"/>
-          <w:szCs w:val="24"/>
-        </w:rPr>
-        <w:t>’) %}</w:t>
-      </w:r>
-      <w:r>
-        <w:rPr>
-          <w:rFonts w:cs="Times New Roman"/>
-          <w:szCs w:val="24"/>
-        </w:rPr>
-        <w:t>____________________________________________________</w:t>
-      </w:r>
-      <w:r>
-        <w:rPr>
-          <w:rFonts w:cs="Times New Roman"/>
-          <w:szCs w:val="24"/>
-        </w:rPr>
-        <w:t>{% else %}</w:t>
-      </w:r>
-      <w:r>
-        <w:rPr>
-          <w:rFonts w:cs="Times New Roman"/>
-          <w:szCs w:val="24"/>
-        </w:rPr>
-        <w:t>{{ provider.</w:t>
-      </w:r>
-      <w:r>
-        <w:rPr>
-          <w:rFonts w:cs="Times New Roman"/>
-          <w:szCs w:val="24"/>
-        </w:rPr>
-        <w:t>address.on_one_line()</w:t>
-      </w:r>
-      <w:r>
-        <w:rPr>
-          <w:rFonts w:cs="Times New Roman"/>
-          <w:szCs w:val="24"/>
-        </w:rPr>
-        <w:t xml:space="preserve"> }}</w:t>
-      </w:r>
-      <w:r>
-        <w:rPr>
-          <w:rFonts w:cs="Times New Roman"/>
-          <w:szCs w:val="24"/>
-        </w:rPr>
-        <w:t>{% endif %}</w:t>
-      </w:r>
-    </w:p>
-    <w:p>
-      <w:pPr>
-        <w:ind w:left="720"/>
-        <w:rPr>
-          <w:rFonts w:cs="Times New Roman"/>
-          <w:szCs w:val="24"/>
-        </w:rPr>
-      </w:pPr>
-      <w:r>
-        <w:rPr>
-          <w:rFonts w:cs="Times New Roman"/>
-          <w:szCs w:val="24"/>
-        </w:rPr>
-        <w:t>Phone Number</w:t>
-      </w:r>
-      <w:r>
-        <w:rPr>
-          <w:rFonts w:cs="Times New Roman"/>
-          <w:szCs w:val="24"/>
-        </w:rPr>
-        <w:t xml:space="preserve">: </w:t>
-      </w:r>
-      <w:r>
-        <w:rPr>
-          <w:rFonts w:cs="Times New Roman"/>
-          <w:szCs w:val="24"/>
-        </w:rPr>
-        <w:t>{% if not defined(‘provider.p</w:t>
-      </w:r>
-      <w:r>
-        <w:rPr>
-          <w:rFonts w:cs="Times New Roman"/>
-          <w:szCs w:val="24"/>
-        </w:rPr>
-        <w:t>hone_number</w:t>
-      </w:r>
-      <w:r>
-        <w:rPr>
-          <w:rFonts w:cs="Times New Roman"/>
-          <w:szCs w:val="24"/>
-        </w:rPr>
-        <w:t>’) %}</w:t>
-      </w:r>
-      <w:r>
-        <w:rPr>
-          <w:rFonts w:cs="Times New Roman"/>
-          <w:szCs w:val="24"/>
-        </w:rPr>
-        <w:t>____________________________________________________</w:t>
-      </w:r>
-      <w:r>
-        <w:rPr>
-          <w:rFonts w:cs="Times New Roman"/>
-          <w:szCs w:val="24"/>
-        </w:rPr>
-        <w:t>{% else %}</w:t>
-      </w:r>
-      <w:r>
-        <w:rPr>
-          <w:rFonts w:cs="Times New Roman"/>
-          <w:szCs w:val="24"/>
-        </w:rPr>
-        <w:t>{{ provider.p</w:t>
-      </w:r>
-      <w:r>
-        <w:rPr>
-          <w:rFonts w:cs="Times New Roman"/>
-          <w:szCs w:val="24"/>
-        </w:rPr>
-        <w:t>hone_number</w:t>
-      </w:r>
-      <w:r>
-        <w:rPr>
-          <w:rFonts w:cs="Times New Roman"/>
-          <w:szCs w:val="24"/>
-        </w:rPr>
-        <w:t xml:space="preserve"> }}</w:t>
-      </w:r>
-      <w:r>
-        <w:rPr>
-          <w:rFonts w:cs="Times New Roman"/>
-          <w:szCs w:val="24"/>
-        </w:rPr>
-        <w:t>{% endif %}</w:t>
-      </w:r>
     </w:p>
     <w:p>
       <w:pPr>
@@ -3128,8 +2963,73 @@
           <w:rFonts w:cs="Times New Roman"/>
           <w:szCs w:val="24"/>
         </w:rPr>
+        <w:t>{%p endfor %}</w:t>
+      </w:r>
+    </w:p>
+    <w:p>
+      <w:pPr>
+        <w:spacing w:after="0"/>
+        <w:rPr>
+          <w:rFonts w:cs="Times New Roman"/>
+          <w:szCs w:val="24"/>
+        </w:rPr>
+      </w:pPr>
+      <w:r>
+        <w:rPr>
+          <w:rFonts w:cs="Times New Roman"/>
+          <w:szCs w:val="24"/>
+        </w:rPr>
+        <w:t>{%p else %}</w:t>
+      </w:r>
+    </w:p>
+    <w:p>
+      <w:pPr>
+        <w:rPr>
+          <w:rFonts w:cs="Times New Roman"/>
+          <w:szCs w:val="24"/>
+        </w:rPr>
+      </w:pPr>
+      <w:r>
+        <w:rPr>
+          <w:rFonts w:cs="Times New Roman"/>
+          <w:szCs w:val="24"/>
+        </w:rPr>
+        <w:t>No Health Care Provider Info</w:t>
+      </w:r>
+    </w:p>
+    <w:p>
+      <w:pPr>
+        <w:spacing w:after="0"/>
+        <w:rPr>
+          <w:rFonts w:cs="Times New Roman"/>
+          <w:szCs w:val="24"/>
+        </w:rPr>
+      </w:pPr>
+      <w:r>
+        <w:rPr>
+          <w:rFonts w:cs="Times New Roman"/>
+          <w:szCs w:val="24"/>
+        </w:rPr>
         <w:lastRenderedPageBreak/>
-        <w:t>{%p endfor %}</w:t>
+        <w:t>{%p endif %}</w:t>
+      </w:r>
+    </w:p>
+    <w:p>
+      <w:pPr>
+        <w:spacing w:before="160"/>
+        <w:rPr>
+          <w:rFonts w:cs="Times New Roman"/>
+          <w:b/>
+          <w:szCs w:val="24"/>
+        </w:rPr>
+      </w:pPr>
+      <w:r>
+        <w:rPr>
+          <w:rFonts w:cs="Times New Roman"/>
+          <w:b/>
+          <w:szCs w:val="24"/>
+        </w:rPr>
+        <w:t>Information about Medical Conditions</w:t>
       </w:r>
     </w:p>
     <w:p>
@@ -3137,70 +3037,6 @@
         <w:spacing w:after="0"/>
         <w:rPr>
           <w:rFonts w:cs="Times New Roman"/>
-          <w:szCs w:val="24"/>
-        </w:rPr>
-      </w:pPr>
-      <w:r>
-        <w:rPr>
-          <w:rFonts w:cs="Times New Roman"/>
-          <w:szCs w:val="24"/>
-        </w:rPr>
-        <w:t>{%p else %}</w:t>
-      </w:r>
-    </w:p>
-    <w:p>
-      <w:pPr>
-        <w:rPr>
-          <w:rFonts w:cs="Times New Roman"/>
-          <w:szCs w:val="24"/>
-        </w:rPr>
-      </w:pPr>
-      <w:r>
-        <w:rPr>
-          <w:rFonts w:cs="Times New Roman"/>
-          <w:szCs w:val="24"/>
-        </w:rPr>
-        <w:t>No Health Care Provider Info</w:t>
-      </w:r>
-    </w:p>
-    <w:p>
-      <w:pPr>
-        <w:spacing w:after="0"/>
-        <w:rPr>
-          <w:rFonts w:cs="Times New Roman"/>
-          <w:szCs w:val="24"/>
-        </w:rPr>
-      </w:pPr>
-      <w:r>
-        <w:rPr>
-          <w:rFonts w:cs="Times New Roman"/>
-          <w:szCs w:val="24"/>
-        </w:rPr>
-        <w:t>{%p endif %}</w:t>
-      </w:r>
-    </w:p>
-    <w:p>
-      <w:pPr>
-        <w:rPr>
-          <w:rFonts w:cs="Times New Roman"/>
-          <w:b/>
-          <w:szCs w:val="24"/>
-        </w:rPr>
-      </w:pPr>
-      <w:r>
-        <w:rPr>
-          <w:rFonts w:cs="Times New Roman"/>
-          <w:b/>
-          <w:szCs w:val="24"/>
-        </w:rPr>
-        <w:t>Information about Medical Conditions</w:t>
-      </w:r>
-    </w:p>
-    <w:p>
-      <w:pPr>
-        <w:spacing w:after="0"/>
-        <w:rPr>
-          <w:rFonts w:cs="Times New Roman"/>
           <w:bCs/>
           <w:szCs w:val="24"/>
         </w:rPr>
@@ -3245,258 +3081,58 @@
           <w:bCs/>
           <w:szCs w:val="24"/>
         </w:rPr>
-        <w:t xml:space="preserve">{{ child }} </w:t>
-      </w:r>
-      <w:r>
+        <w:t>{{ child }} has the following medical conditions: {% if child.has_med_conditions %}{{ child.med_conditions }}{% else %}N/A{% endif %}</w:t>
+      </w:r>
+    </w:p>
+    <w:p>
+      <w:pPr>
         <w:rPr>
           <w:rFonts w:cs="Times New Roman"/>
           <w:bCs/>
           <w:szCs w:val="24"/>
         </w:rPr>
-        <w:t>has the following medical conditions</w:t>
-      </w:r>
+      </w:pPr>
       <w:r>
         <w:rPr>
           <w:rFonts w:cs="Times New Roman"/>
           <w:bCs/>
           <w:szCs w:val="24"/>
         </w:rPr>
-        <w:t>: {% if child.has_</w:t>
-      </w:r>
-      <w:r>
+        <w:t>{{ child }} takes the following medications: {% if child.takes_meds %}{{ child.meds_taken }}{% else %}N/A{% endif %}</w:t>
+      </w:r>
+    </w:p>
+    <w:p>
+      <w:pPr>
         <w:rPr>
           <w:rFonts w:cs="Times New Roman"/>
           <w:bCs/>
           <w:szCs w:val="24"/>
         </w:rPr>
-        <w:t>med_conditions</w:t>
-      </w:r>
+      </w:pPr>
       <w:r>
         <w:rPr>
           <w:rFonts w:cs="Times New Roman"/>
           <w:bCs/>
           <w:szCs w:val="24"/>
         </w:rPr>
-        <w:t xml:space="preserve"> %}{{ child.</w:t>
-      </w:r>
-      <w:r>
+        <w:t>{{ child }} may not have the following medications: {% if child.cannot_take_meds %}{{ child.meds_avoided }}{% else %}N/A{% endif %}</w:t>
+      </w:r>
+    </w:p>
+    <w:p>
+      <w:pPr>
         <w:rPr>
           <w:rFonts w:cs="Times New Roman"/>
           <w:bCs/>
           <w:szCs w:val="24"/>
         </w:rPr>
-        <w:t>med_conditions</w:t>
-      </w:r>
+      </w:pPr>
       <w:r>
         <w:rPr>
           <w:rFonts w:cs="Times New Roman"/>
           <w:bCs/>
           <w:szCs w:val="24"/>
         </w:rPr>
-        <w:t xml:space="preserve"> }}{% else %}N/A{% endif %}</w:t>
-      </w:r>
-    </w:p>
-    <w:p>
-      <w:pPr>
-        <w:rPr>
-          <w:rFonts w:cs="Times New Roman"/>
-          <w:bCs/>
-          <w:szCs w:val="24"/>
-        </w:rPr>
-      </w:pPr>
-      <w:r>
-        <w:rPr>
-          <w:rFonts w:cs="Times New Roman"/>
-          <w:bCs/>
-          <w:szCs w:val="24"/>
-        </w:rPr>
-        <w:t xml:space="preserve">{{ child }} </w:t>
-      </w:r>
-      <w:r>
-        <w:rPr>
-          <w:rFonts w:cs="Times New Roman"/>
-          <w:bCs/>
-          <w:szCs w:val="24"/>
-        </w:rPr>
-        <w:t>takes the following medications</w:t>
-      </w:r>
-      <w:r>
-        <w:rPr>
-          <w:rFonts w:cs="Times New Roman"/>
-          <w:bCs/>
-          <w:szCs w:val="24"/>
-        </w:rPr>
-        <w:t>: {% if child.</w:t>
-      </w:r>
-      <w:r>
-        <w:rPr>
-          <w:rFonts w:cs="Times New Roman"/>
-          <w:bCs/>
-          <w:szCs w:val="24"/>
-        </w:rPr>
-        <w:t>takes_meds</w:t>
-      </w:r>
-      <w:r>
-        <w:rPr>
-          <w:rFonts w:cs="Times New Roman"/>
-          <w:bCs/>
-          <w:szCs w:val="24"/>
-        </w:rPr>
-        <w:t xml:space="preserve"> %}{{ child.</w:t>
-      </w:r>
-      <w:r>
-        <w:rPr>
-          <w:rFonts w:cs="Times New Roman"/>
-          <w:bCs/>
-          <w:szCs w:val="24"/>
-        </w:rPr>
-        <w:t xml:space="preserve">meds_taken </w:t>
-      </w:r>
-      <w:r>
-        <w:rPr>
-          <w:rFonts w:cs="Times New Roman"/>
-          <w:bCs/>
-          <w:szCs w:val="24"/>
-        </w:rPr>
-        <w:t>}}{% else %}N/A{% endif %}</w:t>
-      </w:r>
-    </w:p>
-    <w:p>
-      <w:pPr>
-        <w:rPr>
-          <w:rFonts w:cs="Times New Roman"/>
-          <w:bCs/>
-          <w:szCs w:val="24"/>
-        </w:rPr>
-      </w:pPr>
-      <w:r>
-        <w:rPr>
-          <w:rFonts w:cs="Times New Roman"/>
-          <w:bCs/>
-          <w:szCs w:val="24"/>
-        </w:rPr>
-        <w:t xml:space="preserve">{{ child }} </w:t>
-      </w:r>
-      <w:r>
-        <w:rPr>
-          <w:rFonts w:cs="Times New Roman"/>
-          <w:bCs/>
-          <w:szCs w:val="24"/>
-        </w:rPr>
-        <w:t>may not have</w:t>
-      </w:r>
-      <w:r>
-        <w:rPr>
-          <w:rFonts w:cs="Times New Roman"/>
-          <w:bCs/>
-          <w:szCs w:val="24"/>
-        </w:rPr>
-        <w:t xml:space="preserve"> the following medications: {% if child.</w:t>
-      </w:r>
-      <w:r>
-        <w:rPr>
-          <w:rFonts w:cs="Times New Roman"/>
-          <w:bCs/>
-          <w:szCs w:val="24"/>
-        </w:rPr>
-        <w:t>cannot_</w:t>
-      </w:r>
-      <w:r>
-        <w:rPr>
-          <w:rFonts w:cs="Times New Roman"/>
-          <w:bCs/>
-          <w:szCs w:val="24"/>
-        </w:rPr>
-        <w:t>take_meds %}{{ child.meds_</w:t>
-      </w:r>
-      <w:r>
-        <w:rPr>
-          <w:rFonts w:cs="Times New Roman"/>
-          <w:bCs/>
-          <w:szCs w:val="24"/>
-        </w:rPr>
-        <w:t xml:space="preserve">avoided </w:t>
-      </w:r>
-      <w:r>
-        <w:rPr>
-          <w:rFonts w:cs="Times New Roman"/>
-          <w:bCs/>
-          <w:szCs w:val="24"/>
-        </w:rPr>
-        <w:t>}}{% else %}N/A{% endif %}</w:t>
-      </w:r>
-    </w:p>
-    <w:p>
-      <w:pPr>
-        <w:rPr>
-          <w:rFonts w:cs="Times New Roman"/>
-          <w:bCs/>
-          <w:szCs w:val="24"/>
-        </w:rPr>
-      </w:pPr>
-      <w:r>
-        <w:rPr>
-          <w:rFonts w:cs="Times New Roman"/>
-          <w:bCs/>
-          <w:szCs w:val="24"/>
-        </w:rPr>
-        <w:t xml:space="preserve">Other health information about </w:t>
-      </w:r>
-      <w:r>
-        <w:rPr>
-          <w:rFonts w:cs="Times New Roman"/>
-          <w:bCs/>
-          <w:szCs w:val="24"/>
-        </w:rPr>
-        <w:t xml:space="preserve">{{ child }}: {% if </w:t>
-      </w:r>
-      <w:r>
-        <w:rPr>
-          <w:rFonts w:cs="Times New Roman"/>
-          <w:bCs/>
-          <w:szCs w:val="24"/>
-        </w:rPr>
-        <w:t>defined(‘</w:t>
-      </w:r>
-      <w:r>
-        <w:rPr>
-          <w:rFonts w:cs="Times New Roman"/>
-          <w:bCs/>
-          <w:szCs w:val="24"/>
-        </w:rPr>
-        <w:t>child.</w:t>
-      </w:r>
-      <w:r>
-        <w:rPr>
-          <w:rFonts w:cs="Times New Roman"/>
-          <w:bCs/>
-          <w:szCs w:val="24"/>
-        </w:rPr>
-        <w:t>other_health_info’)</w:t>
-      </w:r>
-      <w:r>
-        <w:rPr>
-          <w:rFonts w:cs="Times New Roman"/>
-          <w:bCs/>
-          <w:szCs w:val="24"/>
-        </w:rPr>
-        <w:t xml:space="preserve"> %}{{ child.</w:t>
-      </w:r>
-      <w:r>
-        <w:rPr>
-          <w:rFonts w:cs="Times New Roman"/>
-          <w:bCs/>
-          <w:szCs w:val="24"/>
-        </w:rPr>
-        <w:t xml:space="preserve">other_health_info </w:t>
-      </w:r>
-      <w:r>
-        <w:rPr>
-          <w:rFonts w:cs="Times New Roman"/>
-          <w:bCs/>
-          <w:szCs w:val="24"/>
-        </w:rPr>
-        <w:t>}}{% else %}N/A{% endif %}</w:t>
+        <w:t>Other health information about {{ child }}: {% if defined(‘child.other_health_info’) %}{{ child.other_health_info }}{% else %}N/A{% endif %}</w:t>
       </w:r>
     </w:p>
     <w:p>
@@ -4642,19 +4278,6 @@
 </file>
 
 <file path=customXml/item1.xml><?xml version="1.0" encoding="utf-8"?>
-<?mso-contentType ?>
-<FormTemplates xmlns="http://schemas.microsoft.com/sharepoint/v3/contenttype/forms">
-  <Display>DocumentLibraryForm</Display>
-  <Edit>DocumentLibraryForm</Edit>
-  <New>DocumentLibraryForm</New>
-</FormTemplates>
-</file>
-
-<file path=customXml/item2.xml><?xml version="1.0" encoding="utf-8"?>
-<b:Sources xmlns:b="http://schemas.openxmlformats.org/officeDocument/2006/bibliography" xmlns="http://schemas.openxmlformats.org/officeDocument/2006/bibliography" SelectedStyle="\APASixthEditionOfficeOnline.xsl" StyleName="APA" Version="6"/>
-</file>
-
-<file path=customXml/item3.xml><?xml version="1.0" encoding="utf-8"?>
 <ct:contentTypeSchema xmlns:ct="http://schemas.microsoft.com/office/2006/metadata/contentType" xmlns:ma="http://schemas.microsoft.com/office/2006/metadata/properties/metaAttributes" ct:_="" ma:_="" ma:contentTypeName="Document" ma:contentTypeID="0x0101005080E08174F4444A833394DB3ABFDAFB" ma:contentTypeVersion="17" ma:contentTypeDescription="Create a new document." ma:contentTypeScope="" ma:versionID="816166921fe7587fe819d0b7c53244b5">
   <xsd:schema xmlns:xsd="http://www.w3.org/2001/XMLSchema" xmlns:xs="http://www.w3.org/2001/XMLSchema" xmlns:p="http://schemas.microsoft.com/office/2006/metadata/properties" xmlns:ns2="5ba0dfcb-9306-4710-891e-56e50bd13a8a" xmlns:ns3="d6a5c049-ebe6-46eb-acef-7a6fb5cfa381" targetNamespace="http://schemas.microsoft.com/office/2006/metadata/properties" ma:root="true" ma:fieldsID="6c79a9bf3c0f5e1082375e48ee8e3404" ns2:_="" ns3:_="">
     <xsd:import namespace="5ba0dfcb-9306-4710-891e-56e50bd13a8a"/>
@@ -4903,23 +4526,20 @@
 </ct:contentTypeSchema>
 </file>
 
-<file path=customXml/itemProps1.xml><?xml version="1.0" encoding="utf-8"?>
-<ds:datastoreItem xmlns:ds="http://schemas.openxmlformats.org/officeDocument/2006/customXml" ds:itemID="{297AC9B5-B240-40D0-9C88-5EE8FDC8E44D}">
-  <ds:schemaRefs>
-    <ds:schemaRef ds:uri="http://schemas.microsoft.com/sharepoint/v3/contenttype/forms"/>
-  </ds:schemaRefs>
-</ds:datastoreItem>
+<file path=customXml/item2.xml><?xml version="1.0" encoding="utf-8"?>
+<b:Sources xmlns:b="http://schemas.openxmlformats.org/officeDocument/2006/bibliography" xmlns="http://schemas.openxmlformats.org/officeDocument/2006/bibliography" SelectedStyle="\APASixthEditionOfficeOnline.xsl" StyleName="APA" Version="6"/>
 </file>
 
-<file path=customXml/itemProps2.xml><?xml version="1.0" encoding="utf-8"?>
-<ds:datastoreItem xmlns:ds="http://schemas.openxmlformats.org/officeDocument/2006/customXml" ds:itemID="{7BA1407D-3C3E-416C-B026-969CDFB2B356}">
-  <ds:schemaRefs>
-    <ds:schemaRef ds:uri="http://schemas.openxmlformats.org/officeDocument/2006/bibliography"/>
-  </ds:schemaRefs>
-</ds:datastoreItem>
+<file path=customXml/item3.xml><?xml version="1.0" encoding="utf-8"?>
+<?mso-contentType ?>
+<FormTemplates xmlns="http://schemas.microsoft.com/sharepoint/v3/contenttype/forms">
+  <Display>DocumentLibraryForm</Display>
+  <Edit>DocumentLibraryForm</Edit>
+  <New>DocumentLibraryForm</New>
+</FormTemplates>
 </file>
 
-<file path=customXml/itemProps3.xml><?xml version="1.0" encoding="utf-8"?>
+<file path=customXml/itemProps1.xml><?xml version="1.0" encoding="utf-8"?>
 <ds:datastoreItem xmlns:ds="http://schemas.openxmlformats.org/officeDocument/2006/customXml" ds:itemID="{6BB53C24-31D5-453D-963C-38886EBD3064}">
   <ds:schemaRefs>
     <ds:schemaRef ds:uri="http://schemas.microsoft.com/office/2006/metadata/contentType"/>
@@ -4936,4 +4556,20 @@
     <ds:schemaRef ds:uri="http://schemas.microsoft.com/internal/obd"/>
   </ds:schemaRefs>
 </ds:datastoreItem>
+</file>
+
+<file path=customXml/itemProps2.xml><?xml version="1.0" encoding="utf-8"?>
+<ds:datastoreItem xmlns:ds="http://schemas.openxmlformats.org/officeDocument/2006/customXml" ds:itemID="{7BA1407D-3C3E-416C-B026-969CDFB2B356}">
+  <ds:schemaRefs>
+    <ds:schemaRef ds:uri="http://schemas.openxmlformats.org/officeDocument/2006/bibliography"/>
+  </ds:schemaRefs>
+</ds:datastoreItem>
+</file>
+
+<file path=customXml/itemProps3.xml><?xml version="1.0" encoding="utf-8"?>
+<ds:datastoreItem xmlns:ds="http://schemas.openxmlformats.org/officeDocument/2006/customXml" ds:itemID="{297AC9B5-B240-40D0-9C88-5EE8FDC8E44D}">
+  <ds:schemaRefs>
+    <ds:schemaRef ds:uri="http://schemas.microsoft.com/sharepoint/v3/contenttype/forms"/>
+  </ds:schemaRefs>
+</ds:datastoreItem>
 </file>
</xml_diff>

<commit_message>
Formatting edits to bullet items in review file
</commit_message>
<xml_diff>
--- a/docassemble/DelegationParentalAuthority/data/templates/delegation_of_parental_authority.docx
+++ b/docassemble/DelegationParentalAuthority/data/templates/delegation_of_parental_authority.docx
@@ -2278,7 +2278,14 @@
           <w:rFonts w:cs="Times New Roman"/>
           <w:szCs w:val="24"/>
         </w:rPr>
-        <w:t>No Health Insurance Info</w:t>
+        <w:t>N</w:t>
+      </w:r>
+      <w:r>
+        <w:rPr>
+          <w:rFonts w:cs="Times New Roman"/>
+          <w:szCs w:val="24"/>
+        </w:rPr>
+        <w:t>/A</w:t>
       </w:r>
     </w:p>
     <w:p>
@@ -2560,7 +2567,7 @@
           <w:color w:val="000000" w:themeColor="text1"/>
           <w:szCs w:val="24"/>
         </w:rPr>
-        <w:t>No Hospital Preference</w:t>
+        <w:t>N/A</w:t>
       </w:r>
     </w:p>
     <w:p>
@@ -2634,7 +2641,6 @@
     </w:p>
     <w:p>
       <w:pPr>
-        <w:ind w:left="720"/>
         <w:rPr>
           <w:rFonts w:cs="Times New Roman"/>
           <w:szCs w:val="24"/>
@@ -2666,35 +2672,42 @@
           <w:rFonts w:cs="Times New Roman"/>
           <w:szCs w:val="24"/>
         </w:rPr>
-        <w:t>%}{{ provider.provider_type_other }}{% el</w:t>
-      </w:r>
-      <w:r>
-        <w:rPr>
-          <w:rFonts w:cs="Times New Roman"/>
-          <w:szCs w:val="24"/>
-        </w:rPr>
-        <w:t>if</w:t>
-      </w:r>
-      <w:r>
-        <w:rPr>
-          <w:rFonts w:cs="Times New Roman"/>
-          <w:szCs w:val="24"/>
-        </w:rPr>
-        <w:t xml:space="preserve"> provider.provider_type == “</w:t>
-      </w:r>
-      <w:r>
-        <w:rPr>
-          <w:rFonts w:cs="Times New Roman"/>
-          <w:szCs w:val="24"/>
-        </w:rPr>
-        <w:t>primary</w:t>
-      </w:r>
-      <w:r>
-        <w:rPr>
-          <w:rFonts w:cs="Times New Roman"/>
-          <w:szCs w:val="24"/>
-        </w:rPr>
-        <w:t>”</w:t>
+        <w:t xml:space="preserve">%}{{ </w:t>
+      </w:r>
+      <w:r>
+        <w:rPr>
+          <w:rFonts w:cs="Times New Roman"/>
+          <w:szCs w:val="24"/>
+        </w:rPr>
+        <w:t>capitalize(</w:t>
+      </w:r>
+      <w:r>
+        <w:rPr>
+          <w:rFonts w:cs="Times New Roman"/>
+          <w:szCs w:val="24"/>
+        </w:rPr>
+        <w:t>provider.provider_type_other</w:t>
+      </w:r>
+      <w:r>
+        <w:rPr>
+          <w:rFonts w:cs="Times New Roman"/>
+          <w:szCs w:val="24"/>
+        </w:rPr>
+        <w:t>)</w:t>
+      </w:r>
+      <w:r>
+        <w:rPr>
+          <w:rFonts w:cs="Times New Roman"/>
+          <w:szCs w:val="24"/>
+        </w:rPr>
+        <w:t xml:space="preserve"> }}{% el</w:t>
+      </w:r>
+      <w:r>
+        <w:rPr>
+          <w:rFonts w:cs="Times New Roman"/>
+          <w:szCs w:val="24"/>
+        </w:rPr>
+        <w:t>if provider.provider_type == “primary”</w:t>
       </w:r>
       <w:r>
         <w:rPr>
@@ -2708,105 +2721,7 @@
           <w:rFonts w:cs="Times New Roman"/>
           <w:szCs w:val="24"/>
         </w:rPr>
-        <w:t xml:space="preserve">Primary care physician/pediatrician{% </w:t>
-      </w:r>
-      <w:r>
-        <w:rPr>
-          <w:rFonts w:cs="Times New Roman"/>
-          <w:szCs w:val="24"/>
-        </w:rPr>
-        <w:t>elif provider.provider_type == “</w:t>
-      </w:r>
-      <w:r>
-        <w:rPr>
-          <w:rFonts w:cs="Times New Roman"/>
-          <w:szCs w:val="24"/>
-        </w:rPr>
-        <w:t>dentist</w:t>
-      </w:r>
-      <w:r>
-        <w:rPr>
-          <w:rFonts w:cs="Times New Roman"/>
-          <w:szCs w:val="24"/>
-        </w:rPr>
-        <w:t>”</w:t>
-      </w:r>
-      <w:r>
-        <w:rPr>
-          <w:rFonts w:cs="Times New Roman"/>
-          <w:szCs w:val="24"/>
-        </w:rPr>
-        <w:t xml:space="preserve"> %}Dentist</w:t>
-      </w:r>
-      <w:r>
-        <w:rPr>
-          <w:rFonts w:cs="Times New Roman"/>
-          <w:szCs w:val="24"/>
-        </w:rPr>
-        <w:t>{% elif provider.provider_type == “</w:t>
-      </w:r>
-      <w:r>
-        <w:rPr>
-          <w:rFonts w:cs="Times New Roman"/>
-          <w:szCs w:val="24"/>
-        </w:rPr>
-        <w:t>counselor</w:t>
-      </w:r>
-      <w:r>
-        <w:rPr>
-          <w:rFonts w:cs="Times New Roman"/>
-          <w:szCs w:val="24"/>
-        </w:rPr>
-        <w:t>” %}</w:t>
-      </w:r>
-      <w:r>
-        <w:rPr>
-          <w:rFonts w:cs="Times New Roman"/>
-          <w:szCs w:val="24"/>
-        </w:rPr>
-        <w:t>Counselor</w:t>
-      </w:r>
-      <w:r>
-        <w:rPr>
-          <w:rFonts w:cs="Times New Roman"/>
-          <w:szCs w:val="24"/>
-        </w:rPr>
-        <w:t>{% elif provider.provider_type == “</w:t>
-      </w:r>
-      <w:r>
-        <w:rPr>
-          <w:rFonts w:cs="Times New Roman"/>
-          <w:szCs w:val="24"/>
-        </w:rPr>
-        <w:t>psychiatrist</w:t>
-      </w:r>
-      <w:r>
-        <w:rPr>
-          <w:rFonts w:cs="Times New Roman"/>
-          <w:szCs w:val="24"/>
-        </w:rPr>
-        <w:t>”</w:t>
-      </w:r>
-      <w:r>
-        <w:rPr>
-          <w:rFonts w:cs="Times New Roman"/>
-          <w:szCs w:val="24"/>
-        </w:rPr>
-        <w:t xml:space="preserve"> </w:t>
-      </w:r>
-      <w:r>
-        <w:rPr>
-          <w:rFonts w:cs="Times New Roman"/>
-          <w:szCs w:val="24"/>
-        </w:rPr>
-        <w:t>%}</w:t>
-      </w:r>
-      <w:r>
-        <w:rPr>
-          <w:rFonts w:cs="Times New Roman"/>
-          <w:szCs w:val="24"/>
-        </w:rPr>
-        <w:t>Psychiatrist</w:t>
+        <w:t>Primary care physician/pediatrician{% elif provider.provider_type == “dentist” %}Dentist{% elif provider.provider_type == “counselor” %}Counselor{% elif provider.provider_type == “psychiatrist” %}Psychiatrist</w:t>
       </w:r>
       <w:r>
         <w:rPr>
@@ -2818,7 +2733,6 @@
     </w:p>
     <w:p>
       <w:pPr>
-        <w:ind w:left="720"/>
         <w:rPr>
           <w:rFonts w:cs="Times New Roman"/>
           <w:szCs w:val="24"/>
@@ -2862,7 +2776,6 @@
     </w:p>
     <w:p>
       <w:pPr>
-        <w:ind w:left="720"/>
         <w:rPr>
           <w:rFonts w:cs="Times New Roman"/>
           <w:szCs w:val="24"/>
@@ -2906,7 +2819,6 @@
     </w:p>
     <w:p>
       <w:pPr>
-        <w:ind w:left="720"/>
         <w:rPr>
           <w:rFonts w:cs="Times New Roman"/>
           <w:szCs w:val="24"/>
@@ -2943,15 +2855,6 @@
     </w:p>
     <w:p>
       <w:pPr>
-        <w:ind w:left="720"/>
-        <w:rPr>
-          <w:rFonts w:cs="Times New Roman"/>
-          <w:szCs w:val="24"/>
-        </w:rPr>
-      </w:pPr>
-    </w:p>
-    <w:p>
-      <w:pPr>
         <w:spacing w:after="0"/>
         <w:rPr>
           <w:rFonts w:cs="Times New Roman"/>
@@ -2994,7 +2897,14 @@
           <w:rFonts w:cs="Times New Roman"/>
           <w:szCs w:val="24"/>
         </w:rPr>
-        <w:t>No Health Care Provider Info</w:t>
+        <w:t>N</w:t>
+      </w:r>
+      <w:r>
+        <w:rPr>
+          <w:rFonts w:cs="Times New Roman"/>
+          <w:szCs w:val="24"/>
+        </w:rPr>
+        <w:t>/A</w:t>
       </w:r>
     </w:p>
     <w:p>
@@ -3010,25 +2920,25 @@
           <w:rFonts w:cs="Times New Roman"/>
           <w:szCs w:val="24"/>
         </w:rPr>
+        <w:t>{%p endif %}</w:t>
+      </w:r>
+    </w:p>
+    <w:p>
+      <w:pPr>
+        <w:spacing w:before="160"/>
+        <w:rPr>
+          <w:rFonts w:cs="Times New Roman"/>
+          <w:b/>
+          <w:szCs w:val="24"/>
+        </w:rPr>
+      </w:pPr>
+      <w:r>
+        <w:rPr>
+          <w:rFonts w:cs="Times New Roman"/>
+          <w:b/>
+          <w:szCs w:val="24"/>
+        </w:rPr>
         <w:lastRenderedPageBreak/>
-        <w:t>{%p endif %}</w:t>
-      </w:r>
-    </w:p>
-    <w:p>
-      <w:pPr>
-        <w:spacing w:before="160"/>
-        <w:rPr>
-          <w:rFonts w:cs="Times New Roman"/>
-          <w:b/>
-          <w:szCs w:val="24"/>
-        </w:rPr>
-      </w:pPr>
-      <w:r>
-        <w:rPr>
-          <w:rFonts w:cs="Times New Roman"/>
-          <w:b/>
-          <w:szCs w:val="24"/>
-        </w:rPr>
         <w:t>Information about Medical Conditions</w:t>
       </w:r>
     </w:p>
@@ -3134,6 +3044,15 @@
         </w:rPr>
         <w:t>Other health information about {{ child }}: {% if defined(‘child.other_health_info’) %}{{ child.other_health_info }}{% else %}N/A{% endif %}</w:t>
       </w:r>
+    </w:p>
+    <w:p>
+      <w:pPr>
+        <w:rPr>
+          <w:rFonts w:cs="Times New Roman"/>
+          <w:bCs/>
+          <w:szCs w:val="24"/>
+        </w:rPr>
+      </w:pPr>
     </w:p>
     <w:p>
       <w:pPr>
@@ -4278,6 +4197,19 @@
 </file>
 
 <file path=customXml/item1.xml><?xml version="1.0" encoding="utf-8"?>
+<?mso-contentType ?>
+<FormTemplates xmlns="http://schemas.microsoft.com/sharepoint/v3/contenttype/forms">
+  <Display>DocumentLibraryForm</Display>
+  <Edit>DocumentLibraryForm</Edit>
+  <New>DocumentLibraryForm</New>
+</FormTemplates>
+</file>
+
+<file path=customXml/item2.xml><?xml version="1.0" encoding="utf-8"?>
+<b:Sources xmlns:b="http://schemas.openxmlformats.org/officeDocument/2006/bibliography" xmlns="http://schemas.openxmlformats.org/officeDocument/2006/bibliography" SelectedStyle="\APASixthEditionOfficeOnline.xsl" StyleName="APA" Version="6"/>
+</file>
+
+<file path=customXml/item3.xml><?xml version="1.0" encoding="utf-8"?>
 <ct:contentTypeSchema xmlns:ct="http://schemas.microsoft.com/office/2006/metadata/contentType" xmlns:ma="http://schemas.microsoft.com/office/2006/metadata/properties/metaAttributes" ct:_="" ma:_="" ma:contentTypeName="Document" ma:contentTypeID="0x0101005080E08174F4444A833394DB3ABFDAFB" ma:contentTypeVersion="17" ma:contentTypeDescription="Create a new document." ma:contentTypeScope="" ma:versionID="816166921fe7587fe819d0b7c53244b5">
   <xsd:schema xmlns:xsd="http://www.w3.org/2001/XMLSchema" xmlns:xs="http://www.w3.org/2001/XMLSchema" xmlns:p="http://schemas.microsoft.com/office/2006/metadata/properties" xmlns:ns2="5ba0dfcb-9306-4710-891e-56e50bd13a8a" xmlns:ns3="d6a5c049-ebe6-46eb-acef-7a6fb5cfa381" targetNamespace="http://schemas.microsoft.com/office/2006/metadata/properties" ma:root="true" ma:fieldsID="6c79a9bf3c0f5e1082375e48ee8e3404" ns2:_="" ns3:_="">
     <xsd:import namespace="5ba0dfcb-9306-4710-891e-56e50bd13a8a"/>
@@ -4526,20 +4458,23 @@
 </ct:contentTypeSchema>
 </file>
 
-<file path=customXml/item2.xml><?xml version="1.0" encoding="utf-8"?>
-<b:Sources xmlns:b="http://schemas.openxmlformats.org/officeDocument/2006/bibliography" xmlns="http://schemas.openxmlformats.org/officeDocument/2006/bibliography" SelectedStyle="\APASixthEditionOfficeOnline.xsl" StyleName="APA" Version="6"/>
+<file path=customXml/itemProps1.xml><?xml version="1.0" encoding="utf-8"?>
+<ds:datastoreItem xmlns:ds="http://schemas.openxmlformats.org/officeDocument/2006/customXml" ds:itemID="{297AC9B5-B240-40D0-9C88-5EE8FDC8E44D}">
+  <ds:schemaRefs>
+    <ds:schemaRef ds:uri="http://schemas.microsoft.com/sharepoint/v3/contenttype/forms"/>
+  </ds:schemaRefs>
+</ds:datastoreItem>
 </file>
 
-<file path=customXml/item3.xml><?xml version="1.0" encoding="utf-8"?>
-<?mso-contentType ?>
-<FormTemplates xmlns="http://schemas.microsoft.com/sharepoint/v3/contenttype/forms">
-  <Display>DocumentLibraryForm</Display>
-  <Edit>DocumentLibraryForm</Edit>
-  <New>DocumentLibraryForm</New>
-</FormTemplates>
+<file path=customXml/itemProps2.xml><?xml version="1.0" encoding="utf-8"?>
+<ds:datastoreItem xmlns:ds="http://schemas.openxmlformats.org/officeDocument/2006/customXml" ds:itemID="{7BA1407D-3C3E-416C-B026-969CDFB2B356}">
+  <ds:schemaRefs>
+    <ds:schemaRef ds:uri="http://schemas.openxmlformats.org/officeDocument/2006/bibliography"/>
+  </ds:schemaRefs>
+</ds:datastoreItem>
 </file>
 
-<file path=customXml/itemProps1.xml><?xml version="1.0" encoding="utf-8"?>
+<file path=customXml/itemProps3.xml><?xml version="1.0" encoding="utf-8"?>
 <ds:datastoreItem xmlns:ds="http://schemas.openxmlformats.org/officeDocument/2006/customXml" ds:itemID="{6BB53C24-31D5-453D-963C-38886EBD3064}">
   <ds:schemaRefs>
     <ds:schemaRef ds:uri="http://schemas.microsoft.com/office/2006/metadata/contentType"/>
@@ -4556,20 +4491,4 @@
     <ds:schemaRef ds:uri="http://schemas.microsoft.com/internal/obd"/>
   </ds:schemaRefs>
 </ds:datastoreItem>
-</file>
-
-<file path=customXml/itemProps2.xml><?xml version="1.0" encoding="utf-8"?>
-<ds:datastoreItem xmlns:ds="http://schemas.openxmlformats.org/officeDocument/2006/customXml" ds:itemID="{7BA1407D-3C3E-416C-B026-969CDFB2B356}">
-  <ds:schemaRefs>
-    <ds:schemaRef ds:uri="http://schemas.openxmlformats.org/officeDocument/2006/bibliography"/>
-  </ds:schemaRefs>
-</ds:datastoreItem>
-</file>
-
-<file path=customXml/itemProps3.xml><?xml version="1.0" encoding="utf-8"?>
-<ds:datastoreItem xmlns:ds="http://schemas.openxmlformats.org/officeDocument/2006/customXml" ds:itemID="{297AC9B5-B240-40D0-9C88-5EE8FDC8E44D}">
-  <ds:schemaRefs>
-    <ds:schemaRef ds:uri="http://schemas.microsoft.com/sharepoint/v3/contenttype/forms"/>
-  </ds:schemaRefs>
-</ds:datastoreItem>
 </file>
</xml_diff>

<commit_message>
Added list of added providers to there_is_another screen; edited addendum formatting
</commit_message>
<xml_diff>
--- a/docassemble/DelegationParentalAuthority/data/templates/delegation_of_parental_authority.docx
+++ b/docassemble/DelegationParentalAuthority/data/templates/delegation_of_parental_authority.docx
@@ -1958,7 +1958,7 @@
     </w:p>
     <w:p>
       <w:pPr>
-        <w:spacing w:before="160"/>
+        <w:spacing w:before="240"/>
         <w:rPr>
           <w:rFonts w:cs="Times New Roman"/>
           <w:b/>
@@ -1977,6 +1977,7 @@
     <w:p>
       <w:pPr>
         <w:spacing w:after="0"/>
+        <w:ind w:left="180"/>
       </w:pPr>
       <w:r>
         <w:t xml:space="preserve">{%p if </w:t>
@@ -1996,66 +1997,19 @@
     </w:p>
     <w:p>
       <w:pPr>
-        <w:rPr>
-          <w:rFonts w:cs="Times New Roman"/>
-          <w:szCs w:val="24"/>
-        </w:rPr>
-      </w:pPr>
-      <w:r>
-        <w:rPr>
-          <w:rFonts w:cs="Times New Roman"/>
-          <w:szCs w:val="24"/>
-        </w:rPr>
-        <w:t>{% if other_parent | length &gt; 0 %}Our{% else %}My{% endif %}</w:t>
-      </w:r>
-      <w:r>
-        <w:rPr>
-          <w:rFonts w:cs="Times New Roman"/>
-          <w:szCs w:val="24"/>
-        </w:rPr>
-        <w:t xml:space="preserve"> </w:t>
-      </w:r>
-      <w:r>
-        <w:rPr>
-          <w:rFonts w:cs="Times New Roman"/>
-          <w:szCs w:val="24"/>
-        </w:rPr>
-        <w:t>health</w:t>
-      </w:r>
-      <w:r>
-        <w:rPr>
-          <w:rFonts w:cs="Times New Roman"/>
-          <w:szCs w:val="24"/>
-        </w:rPr>
-        <w:t xml:space="preserve"> insurance carrier </w:t>
-      </w:r>
-      <w:r>
-        <w:rPr>
-          <w:rFonts w:cs="Times New Roman"/>
-          <w:szCs w:val="24"/>
-        </w:rPr>
-        <w:t>is</w:t>
-      </w:r>
-      <w:r>
-        <w:rPr>
-          <w:rFonts w:cs="Times New Roman"/>
-          <w:szCs w:val="24"/>
-        </w:rPr>
-        <w:t xml:space="preserve"> </w:t>
-      </w:r>
-      <w:r>
-        <w:rPr>
-          <w:rFonts w:cs="Times New Roman"/>
-          <w:szCs w:val="24"/>
-        </w:rPr>
-        <w:t>{{</w:t>
-      </w:r>
-      <w:r>
-        <w:rPr>
-          <w:rFonts w:cs="Times New Roman"/>
-          <w:szCs w:val="24"/>
-        </w:rPr>
-        <w:t xml:space="preserve"> </w:t>
+        <w:spacing w:after="60"/>
+        <w:ind w:left="180"/>
+        <w:rPr>
+          <w:rFonts w:cs="Times New Roman"/>
+          <w:szCs w:val="24"/>
+        </w:rPr>
+      </w:pPr>
+      <w:r>
+        <w:rPr>
+          <w:rFonts w:cs="Times New Roman"/>
+          <w:szCs w:val="24"/>
+        </w:rPr>
+        <w:t xml:space="preserve">{{ </w:t>
       </w:r>
       <w:r>
         <w:t>health_insurance_company</w:t>
@@ -2076,12 +2030,71 @@
         </w:rPr>
         <w:t>}}</w:t>
       </w:r>
-      <w:r>
-        <w:rPr>
-          <w:rFonts w:cs="Times New Roman"/>
-          <w:szCs w:val="24"/>
-        </w:rPr>
-        <w:t xml:space="preserve">{% </w:t>
+    </w:p>
+    <w:p>
+      <w:pPr>
+        <w:spacing w:after="60"/>
+        <w:ind w:left="180"/>
+        <w:rPr>
+          <w:rFonts w:cs="Times New Roman"/>
+          <w:szCs w:val="24"/>
+        </w:rPr>
+      </w:pPr>
+      <w:r>
+        <w:rPr>
+          <w:rFonts w:cs="Times New Roman"/>
+          <w:szCs w:val="24"/>
+        </w:rPr>
+        <w:t xml:space="preserve">Member ID/Policy Number: {% if </w:t>
+      </w:r>
+      <w:r>
+        <w:t>defined(‘</w:t>
+      </w:r>
+      <w:r>
+        <w:t>health_insurance_</w:t>
+      </w:r>
+      <w:r>
+        <w:t>id’)</w:t>
+      </w:r>
+      <w:r>
+        <w:rPr>
+          <w:rFonts w:cs="Times New Roman"/>
+          <w:szCs w:val="24"/>
+        </w:rPr>
+        <w:t xml:space="preserve"> %}{{</w:t>
+      </w:r>
+      <w:r>
+        <w:t xml:space="preserve"> </w:t>
+      </w:r>
+      <w:r>
+        <w:t>health_insurance_</w:t>
+      </w:r>
+      <w:r>
+        <w:t>id</w:t>
+      </w:r>
+      <w:r>
+        <w:rPr>
+          <w:rFonts w:cs="Times New Roman"/>
+          <w:szCs w:val="24"/>
+        </w:rPr>
+        <w:t xml:space="preserve"> }}{% else %}N/A{% endif %}</w:t>
+      </w:r>
+    </w:p>
+    <w:p>
+      <w:pPr>
+        <w:spacing w:after="0"/>
+        <w:ind w:left="180"/>
+        <w:rPr>
+          <w:rFonts w:cs="Times New Roman"/>
+          <w:szCs w:val="24"/>
+        </w:rPr>
+      </w:pPr>
+      <w:r>
+        <w:rPr>
+          <w:rFonts w:cs="Times New Roman"/>
+          <w:szCs w:val="24"/>
+        </w:rPr>
+        <w:t xml:space="preserve">Group Number: {% </w:t>
       </w:r>
       <w:r>
         <w:t xml:space="preserve">if </w:t>
@@ -2093,48 +2106,20 @@
         <w:t>health_insurance_</w:t>
       </w:r>
       <w:r>
-        <w:t>id’)</w:t>
-      </w:r>
-      <w:r>
-        <w:rPr>
-          <w:rFonts w:cs="Times New Roman"/>
-          <w:szCs w:val="24"/>
-        </w:rPr>
-        <w:t xml:space="preserve"> %}</w:t>
-      </w:r>
-      <w:r>
-        <w:rPr>
-          <w:rFonts w:cs="Times New Roman"/>
-          <w:szCs w:val="24"/>
-        </w:rPr>
-        <w:t>,</w:t>
-      </w:r>
-      <w:r>
-        <w:rPr>
-          <w:rFonts w:cs="Times New Roman"/>
-          <w:szCs w:val="24"/>
-        </w:rPr>
-        <w:t xml:space="preserve"> member ID/policy number: </w:t>
-      </w:r>
-      <w:r>
-        <w:rPr>
-          <w:rFonts w:cs="Times New Roman"/>
-          <w:szCs w:val="24"/>
-        </w:rPr>
-        <w:t>{{</w:t>
-      </w:r>
-      <w:r>
-        <w:rPr>
-          <w:rFonts w:cs="Times New Roman"/>
-          <w:szCs w:val="24"/>
-        </w:rPr>
-        <w:t xml:space="preserve"> </w:t>
+        <w:t>group’)</w:t>
+      </w:r>
+      <w:r>
+        <w:rPr>
+          <w:rFonts w:cs="Times New Roman"/>
+          <w:szCs w:val="24"/>
+        </w:rPr>
+        <w:t xml:space="preserve"> %}{{ </w:t>
       </w:r>
       <w:r>
         <w:t>health_insurance_</w:t>
       </w:r>
       <w:r>
-        <w:t>id</w:t>
+        <w:t>group</w:t>
       </w:r>
       <w:r>
         <w:rPr>
@@ -2150,40 +2135,146 @@
           <w:rFonts w:cs="Times New Roman"/>
           <w:szCs w:val="24"/>
         </w:rPr>
-        <w:t>}}</w:t>
-      </w:r>
-      <w:r>
-        <w:rPr>
-          <w:rFonts w:cs="Times New Roman"/>
-          <w:szCs w:val="24"/>
-        </w:rPr>
-        <w:t xml:space="preserve">{% endif %}{% </w:t>
-      </w:r>
-      <w:r>
-        <w:t xml:space="preserve">if </w:t>
-      </w:r>
-      <w:r>
-        <w:t>defined(‘</w:t>
-      </w:r>
-      <w:r>
-        <w:t>health_insurance_</w:t>
-      </w:r>
-      <w:r>
-        <w:t>group’)</w:t>
-      </w:r>
-      <w:r>
-        <w:rPr>
-          <w:rFonts w:cs="Times New Roman"/>
-          <w:szCs w:val="24"/>
-        </w:rPr>
-        <w:t xml:space="preserve"> %}</w:t>
-      </w:r>
-      <w:r>
-        <w:rPr>
-          <w:rFonts w:cs="Times New Roman"/>
-          <w:szCs w:val="24"/>
-        </w:rPr>
-        <w:t>,</w:t>
+        <w:t>}}{% else %}N/A{% endif %}</w:t>
+      </w:r>
+    </w:p>
+    <w:p>
+      <w:pPr>
+        <w:spacing w:after="0"/>
+        <w:ind w:left="180"/>
+        <w:rPr>
+          <w:rFonts w:cs="Times New Roman"/>
+          <w:szCs w:val="24"/>
+        </w:rPr>
+      </w:pPr>
+      <w:r>
+        <w:rPr>
+          <w:rFonts w:cs="Times New Roman"/>
+          <w:szCs w:val="24"/>
+        </w:rPr>
+        <w:t>{%p else %}</w:t>
+      </w:r>
+    </w:p>
+    <w:p>
+      <w:pPr>
+        <w:spacing w:after="0"/>
+        <w:ind w:left="180"/>
+        <w:rPr>
+          <w:rFonts w:cs="Times New Roman"/>
+          <w:szCs w:val="24"/>
+        </w:rPr>
+      </w:pPr>
+      <w:r>
+        <w:rPr>
+          <w:rFonts w:cs="Times New Roman"/>
+          <w:szCs w:val="24"/>
+        </w:rPr>
+        <w:t>N</w:t>
+      </w:r>
+      <w:r>
+        <w:rPr>
+          <w:rFonts w:cs="Times New Roman"/>
+          <w:szCs w:val="24"/>
+        </w:rPr>
+        <w:t>/A</w:t>
+      </w:r>
+    </w:p>
+    <w:p>
+      <w:pPr>
+        <w:spacing w:after="0"/>
+        <w:ind w:left="180"/>
+      </w:pPr>
+      <w:r>
+        <w:t>{%p endif %}</w:t>
+      </w:r>
+    </w:p>
+    <w:p>
+      <w:pPr>
+        <w:spacing w:before="240"/>
+        <w:rPr>
+          <w:rFonts w:cs="Times New Roman"/>
+          <w:b/>
+          <w:szCs w:val="24"/>
+        </w:rPr>
+      </w:pPr>
+      <w:r>
+        <w:rPr>
+          <w:rFonts w:cs="Times New Roman"/>
+          <w:b/>
+          <w:szCs w:val="24"/>
+        </w:rPr>
+        <w:t>Hospital Preference</w:t>
+      </w:r>
+    </w:p>
+    <w:p>
+      <w:pPr>
+        <w:spacing w:after="0"/>
+        <w:ind w:left="180"/>
+      </w:pPr>
+      <w:r>
+        <w:t>{%p if hospital | length &gt; 0 %}</w:t>
+      </w:r>
+    </w:p>
+    <w:p>
+      <w:pPr>
+        <w:spacing w:after="60"/>
+        <w:ind w:left="180"/>
+        <w:rPr>
+          <w:rFonts w:cs="Times New Roman"/>
+          <w:szCs w:val="24"/>
+        </w:rPr>
+      </w:pPr>
+      <w:r>
+        <w:rPr>
+          <w:rFonts w:cs="Times New Roman"/>
+          <w:szCs w:val="24"/>
+        </w:rPr>
+        <w:t>{</w:t>
+      </w:r>
+      <w:r>
+        <w:rPr>
+          <w:rFonts w:cs="Times New Roman"/>
+          <w:szCs w:val="24"/>
+        </w:rPr>
+        <w:t>%</w:t>
+      </w:r>
+      <w:r>
+        <w:rPr>
+          <w:rFonts w:cs="Times New Roman"/>
+          <w:szCs w:val="24"/>
+        </w:rPr>
+        <w:t xml:space="preserve">p for item in hospital </w:t>
+      </w:r>
+      <w:r>
+        <w:rPr>
+          <w:rFonts w:cs="Times New Roman"/>
+          <w:szCs w:val="24"/>
+        </w:rPr>
+        <w:t>%</w:t>
+      </w:r>
+      <w:r>
+        <w:rPr>
+          <w:rFonts w:cs="Times New Roman"/>
+          <w:szCs w:val="24"/>
+        </w:rPr>
+        <w:t>}</w:t>
+      </w:r>
+    </w:p>
+    <w:p>
+      <w:pPr>
+        <w:spacing w:after="60"/>
+        <w:ind w:left="180"/>
+        <w:rPr>
+          <w:rFonts w:cs="Times New Roman"/>
+          <w:szCs w:val="24"/>
+        </w:rPr>
+      </w:pPr>
+      <w:r>
+        <w:rPr>
+          <w:rFonts w:cs="Times New Roman"/>
+          <w:szCs w:val="24"/>
+        </w:rPr>
+        <w:t>{{</w:t>
       </w:r>
       <w:r>
         <w:rPr>
@@ -2195,29 +2286,20 @@
       <w:r>
         <w:rPr>
           <w:rFonts w:cs="Times New Roman"/>
-          <w:szCs w:val="24"/>
-        </w:rPr>
-        <w:t xml:space="preserve">group number: </w:t>
-      </w:r>
-      <w:r>
-        <w:rPr>
-          <w:rFonts w:cs="Times New Roman"/>
-          <w:szCs w:val="24"/>
-        </w:rPr>
-        <w:t>{{</w:t>
-      </w:r>
-      <w:r>
-        <w:rPr>
-          <w:rFonts w:cs="Times New Roman"/>
-          <w:szCs w:val="24"/>
-        </w:rPr>
-        <w:t xml:space="preserve"> </w:t>
-      </w:r>
-      <w:r>
-        <w:t>health_insurance_</w:t>
-      </w:r>
-      <w:r>
-        <w:t>group</w:t>
+          <w:noProof/>
+          <w:color w:val="000000" w:themeColor="text1"/>
+          <w:szCs w:val="24"/>
+        </w:rPr>
+        <w:t>item</w:t>
+      </w:r>
+      <w:r>
+        <w:rPr>
+          <w:rFonts w:cs="Times New Roman"/>
+          <w:noProof/>
+          <w:color w:val="000000" w:themeColor="text1"/>
+          <w:szCs w:val="24"/>
+        </w:rPr>
+        <w:t>.hospital_name</w:t>
       </w:r>
       <w:r>
         <w:rPr>
@@ -2235,138 +2317,11 @@
         </w:rPr>
         <w:t>}}</w:t>
       </w:r>
-      <w:r>
-        <w:rPr>
-          <w:rFonts w:cs="Times New Roman"/>
-          <w:szCs w:val="24"/>
-        </w:rPr>
-        <w:t>{% endif %}</w:t>
-      </w:r>
-      <w:r>
-        <w:rPr>
-          <w:rFonts w:cs="Times New Roman"/>
-          <w:szCs w:val="24"/>
-        </w:rPr>
-        <w:t>.</w:t>
-      </w:r>
     </w:p>
     <w:p>
       <w:pPr>
         <w:spacing w:after="0"/>
-        <w:rPr>
-          <w:rFonts w:cs="Times New Roman"/>
-          <w:szCs w:val="24"/>
-        </w:rPr>
-      </w:pPr>
-      <w:r>
-        <w:rPr>
-          <w:rFonts w:cs="Times New Roman"/>
-          <w:szCs w:val="24"/>
-        </w:rPr>
-        <w:t>{%p else %}</w:t>
-      </w:r>
-    </w:p>
-    <w:p>
-      <w:pPr>
-        <w:rPr>
-          <w:rFonts w:cs="Times New Roman"/>
-          <w:szCs w:val="24"/>
-        </w:rPr>
-      </w:pPr>
-      <w:r>
-        <w:rPr>
-          <w:rFonts w:cs="Times New Roman"/>
-          <w:szCs w:val="24"/>
-        </w:rPr>
-        <w:t>N</w:t>
-      </w:r>
-      <w:r>
-        <w:rPr>
-          <w:rFonts w:cs="Times New Roman"/>
-          <w:szCs w:val="24"/>
-        </w:rPr>
-        <w:t>/A</w:t>
-      </w:r>
-    </w:p>
-    <w:p>
-      <w:pPr>
-        <w:spacing w:after="0"/>
-      </w:pPr>
-      <w:r>
-        <w:t>{%p endif %}</w:t>
-      </w:r>
-    </w:p>
-    <w:p>
-      <w:pPr>
-        <w:spacing w:before="160"/>
-        <w:rPr>
-          <w:rFonts w:cs="Times New Roman"/>
-          <w:b/>
-          <w:szCs w:val="24"/>
-        </w:rPr>
-      </w:pPr>
-      <w:r>
-        <w:rPr>
-          <w:rFonts w:cs="Times New Roman"/>
-          <w:b/>
-          <w:szCs w:val="24"/>
-        </w:rPr>
-        <w:t>Hospital Preference</w:t>
-      </w:r>
-    </w:p>
-    <w:p>
-      <w:pPr>
-        <w:spacing w:after="0"/>
-      </w:pPr>
-      <w:r>
-        <w:t>{%p if hospital | length &gt; 0 %}</w:t>
-      </w:r>
-    </w:p>
-    <w:p>
-      <w:pPr>
-        <w:rPr>
-          <w:rFonts w:cs="Times New Roman"/>
-          <w:szCs w:val="24"/>
-        </w:rPr>
-      </w:pPr>
-      <w:r>
-        <w:rPr>
-          <w:rFonts w:cs="Times New Roman"/>
-          <w:szCs w:val="24"/>
-        </w:rPr>
-        <w:t>{</w:t>
-      </w:r>
-      <w:r>
-        <w:rPr>
-          <w:rFonts w:cs="Times New Roman"/>
-          <w:szCs w:val="24"/>
-        </w:rPr>
-        <w:t>%</w:t>
-      </w:r>
-      <w:r>
-        <w:rPr>
-          <w:rFonts w:cs="Times New Roman"/>
-          <w:szCs w:val="24"/>
-        </w:rPr>
-        <w:t xml:space="preserve">p for item in hospital </w:t>
-      </w:r>
-      <w:r>
-        <w:rPr>
-          <w:rFonts w:cs="Times New Roman"/>
-          <w:szCs w:val="24"/>
-        </w:rPr>
-        <w:t>%</w:t>
-      </w:r>
-      <w:r>
-        <w:rPr>
-          <w:rFonts w:cs="Times New Roman"/>
-          <w:szCs w:val="24"/>
-        </w:rPr>
-        <w:t>}</w:t>
-      </w:r>
-    </w:p>
-    <w:p>
-      <w:pPr>
+        <w:ind w:left="180"/>
         <w:rPr>
           <w:rFonts w:cs="Times New Roman"/>
           <w:szCs w:val="24"/>
@@ -2402,7 +2357,25 @@
           <w:color w:val="000000" w:themeColor="text1"/>
           <w:szCs w:val="24"/>
         </w:rPr>
-        <w:t>.hospital_name</w:t>
+        <w:t>.</w:t>
+      </w:r>
+      <w:r>
+        <w:rPr>
+          <w:rFonts w:cs="Times New Roman"/>
+          <w:noProof/>
+          <w:color w:val="000000" w:themeColor="text1"/>
+          <w:szCs w:val="24"/>
+        </w:rPr>
+        <w:t>on_one_line</w:t>
+      </w:r>
+      <w:r>
+        <w:rPr>
+          <w:rFonts w:cs="Times New Roman"/>
+          <w:noProof/>
+          <w:color w:val="000000" w:themeColor="text1"/>
+          <w:szCs w:val="24"/>
+        </w:rPr>
+        <w:t>()</w:t>
       </w:r>
       <w:r>
         <w:rPr>
@@ -2423,17 +2396,198 @@
     </w:p>
     <w:p>
       <w:pPr>
-        <w:rPr>
-          <w:rFonts w:cs="Times New Roman"/>
-          <w:szCs w:val="24"/>
-        </w:rPr>
-      </w:pPr>
-      <w:r>
-        <w:rPr>
-          <w:rFonts w:cs="Times New Roman"/>
-          <w:szCs w:val="24"/>
-        </w:rPr>
-        <w:t>{{</w:t>
+        <w:spacing w:after="0"/>
+        <w:ind w:left="180"/>
+        <w:rPr>
+          <w:rFonts w:cs="Times New Roman"/>
+          <w:szCs w:val="24"/>
+        </w:rPr>
+      </w:pPr>
+      <w:r>
+        <w:rPr>
+          <w:rFonts w:cs="Times New Roman"/>
+          <w:szCs w:val="24"/>
+        </w:rPr>
+        <w:t>{%p endfor %}</w:t>
+      </w:r>
+    </w:p>
+    <w:p>
+      <w:pPr>
+        <w:spacing w:after="0"/>
+        <w:ind w:left="180"/>
+        <w:rPr>
+          <w:rFonts w:cs="Times New Roman"/>
+          <w:color w:val="000000" w:themeColor="text1"/>
+          <w:szCs w:val="24"/>
+        </w:rPr>
+      </w:pPr>
+      <w:r>
+        <w:rPr>
+          <w:rFonts w:cs="Times New Roman"/>
+          <w:color w:val="000000" w:themeColor="text1"/>
+          <w:szCs w:val="24"/>
+        </w:rPr>
+        <w:t>{%</w:t>
+      </w:r>
+      <w:r>
+        <w:rPr>
+          <w:rFonts w:cs="Times New Roman"/>
+          <w:color w:val="000000" w:themeColor="text1"/>
+          <w:szCs w:val="24"/>
+        </w:rPr>
+        <w:t>p</w:t>
+      </w:r>
+      <w:r>
+        <w:rPr>
+          <w:rFonts w:cs="Times New Roman"/>
+          <w:color w:val="000000" w:themeColor="text1"/>
+          <w:szCs w:val="24"/>
+        </w:rPr>
+        <w:t xml:space="preserve"> else</w:t>
+      </w:r>
+      <w:r>
+        <w:rPr>
+          <w:rFonts w:cs="Times New Roman"/>
+          <w:color w:val="000000" w:themeColor="text1"/>
+          <w:szCs w:val="24"/>
+        </w:rPr>
+        <w:t xml:space="preserve"> %}</w:t>
+      </w:r>
+    </w:p>
+    <w:p>
+      <w:pPr>
+        <w:spacing w:after="0"/>
+        <w:ind w:left="180"/>
+        <w:rPr>
+          <w:rFonts w:cs="Times New Roman"/>
+          <w:color w:val="000000" w:themeColor="text1"/>
+          <w:szCs w:val="24"/>
+        </w:rPr>
+      </w:pPr>
+      <w:r>
+        <w:rPr>
+          <w:rFonts w:cs="Times New Roman"/>
+          <w:color w:val="000000" w:themeColor="text1"/>
+          <w:szCs w:val="24"/>
+        </w:rPr>
+        <w:t>N/A</w:t>
+      </w:r>
+    </w:p>
+    <w:p>
+      <w:pPr>
+        <w:spacing w:after="0"/>
+        <w:ind w:left="180"/>
+        <w:rPr>
+          <w:rFonts w:cs="Times New Roman"/>
+          <w:b/>
+          <w:szCs w:val="24"/>
+        </w:rPr>
+      </w:pPr>
+      <w:r>
+        <w:rPr>
+          <w:rFonts w:cs="Times New Roman"/>
+          <w:szCs w:val="24"/>
+        </w:rPr>
+        <w:t>{%p endif %}</w:t>
+      </w:r>
+    </w:p>
+    <w:p>
+      <w:pPr>
+        <w:spacing w:before="240"/>
+        <w:rPr>
+          <w:rFonts w:cs="Times New Roman"/>
+          <w:b/>
+          <w:szCs w:val="24"/>
+        </w:rPr>
+      </w:pPr>
+      <w:r>
+        <w:rPr>
+          <w:rFonts w:cs="Times New Roman"/>
+          <w:b/>
+          <w:szCs w:val="24"/>
+        </w:rPr>
+        <w:t>Health Care Providers</w:t>
+      </w:r>
+    </w:p>
+    <w:p>
+      <w:pPr>
+        <w:spacing w:after="0"/>
+        <w:ind w:left="180"/>
+        <w:rPr>
+          <w:rFonts w:cs="Times New Roman"/>
+          <w:bCs/>
+          <w:szCs w:val="24"/>
+        </w:rPr>
+      </w:pPr>
+      <w:r>
+        <w:rPr>
+          <w:rFonts w:cs="Times New Roman"/>
+          <w:bCs/>
+          <w:szCs w:val="24"/>
+        </w:rPr>
+        <w:t>{%p if healthcare_provider | length &gt; 0 %}</w:t>
+      </w:r>
+    </w:p>
+    <w:p>
+      <w:pPr>
+        <w:spacing w:after="0"/>
+        <w:ind w:left="180"/>
+        <w:rPr>
+          <w:rFonts w:cs="Times New Roman"/>
+          <w:szCs w:val="24"/>
+        </w:rPr>
+      </w:pPr>
+      <w:r>
+        <w:rPr>
+          <w:rFonts w:cs="Times New Roman"/>
+          <w:szCs w:val="24"/>
+        </w:rPr>
+        <w:t>{%p for provider in healthcare_provider %}</w:t>
+      </w:r>
+    </w:p>
+    <w:p>
+      <w:pPr>
+        <w:spacing w:after="60"/>
+        <w:ind w:left="187"/>
+        <w:rPr>
+          <w:rFonts w:cs="Times New Roman"/>
+          <w:b/>
+          <w:bCs/>
+          <w:szCs w:val="24"/>
+        </w:rPr>
+      </w:pPr>
+      <w:r>
+        <w:rPr>
+          <w:rFonts w:cs="Times New Roman"/>
+          <w:b/>
+          <w:bCs/>
+          <w:szCs w:val="24"/>
+        </w:rPr>
+        <w:t>{{ provider.name }}</w:t>
+      </w:r>
+    </w:p>
+    <w:p>
+      <w:pPr>
+        <w:spacing w:after="60"/>
+        <w:ind w:left="180"/>
+        <w:rPr>
+          <w:rFonts w:cs="Times New Roman"/>
+          <w:szCs w:val="24"/>
+        </w:rPr>
+      </w:pPr>
+      <w:r>
+        <w:rPr>
+          <w:rFonts w:cs="Times New Roman"/>
+          <w:szCs w:val="24"/>
+        </w:rPr>
+        <w:t xml:space="preserve">Type: </w:t>
+      </w:r>
+      <w:r>
+        <w:rPr>
+          <w:rFonts w:cs="Times New Roman"/>
+          <w:szCs w:val="24"/>
+        </w:rPr>
+        <w:t>{% if provider.provider_type == “other”</w:t>
       </w:r>
       <w:r>
         <w:rPr>
@@ -2445,59 +2599,153 @@
       <w:r>
         <w:rPr>
           <w:rFonts w:cs="Times New Roman"/>
-          <w:noProof/>
-          <w:color w:val="000000" w:themeColor="text1"/>
-          <w:szCs w:val="24"/>
-        </w:rPr>
-        <w:t>item</w:t>
-      </w:r>
-      <w:r>
-        <w:rPr>
-          <w:rFonts w:cs="Times New Roman"/>
-          <w:noProof/>
-          <w:color w:val="000000" w:themeColor="text1"/>
-          <w:szCs w:val="24"/>
-        </w:rPr>
-        <w:t>.</w:t>
-      </w:r>
-      <w:r>
-        <w:rPr>
-          <w:rFonts w:cs="Times New Roman"/>
-          <w:noProof/>
-          <w:color w:val="000000" w:themeColor="text1"/>
-          <w:szCs w:val="24"/>
-        </w:rPr>
-        <w:t>on_one_line</w:t>
-      </w:r>
-      <w:r>
-        <w:rPr>
-          <w:rFonts w:cs="Times New Roman"/>
-          <w:noProof/>
-          <w:color w:val="000000" w:themeColor="text1"/>
-          <w:szCs w:val="24"/>
-        </w:rPr>
-        <w:t>()</w:t>
-      </w:r>
-      <w:r>
-        <w:rPr>
-          <w:rFonts w:cs="Times New Roman"/>
-          <w:noProof/>
-          <w:color w:val="0000FF"/>
-          <w:szCs w:val="24"/>
-        </w:rPr>
-        <w:t xml:space="preserve"> </w:t>
-      </w:r>
-      <w:r>
-        <w:rPr>
-          <w:rFonts w:cs="Times New Roman"/>
-          <w:szCs w:val="24"/>
-        </w:rPr>
-        <w:t>}}</w:t>
+          <w:szCs w:val="24"/>
+        </w:rPr>
+        <w:t xml:space="preserve">%}{{ </w:t>
+      </w:r>
+      <w:r>
+        <w:rPr>
+          <w:rFonts w:cs="Times New Roman"/>
+          <w:szCs w:val="24"/>
+        </w:rPr>
+        <w:t>capitalize(</w:t>
+      </w:r>
+      <w:r>
+        <w:rPr>
+          <w:rFonts w:cs="Times New Roman"/>
+          <w:szCs w:val="24"/>
+        </w:rPr>
+        <w:t>provider.provider_type_other</w:t>
+      </w:r>
+      <w:r>
+        <w:rPr>
+          <w:rFonts w:cs="Times New Roman"/>
+          <w:szCs w:val="24"/>
+        </w:rPr>
+        <w:t>)</w:t>
+      </w:r>
+      <w:r>
+        <w:rPr>
+          <w:rFonts w:cs="Times New Roman"/>
+          <w:szCs w:val="24"/>
+        </w:rPr>
+        <w:t xml:space="preserve"> }}{% el</w:t>
+      </w:r>
+      <w:r>
+        <w:rPr>
+          <w:rFonts w:cs="Times New Roman"/>
+          <w:szCs w:val="24"/>
+        </w:rPr>
+        <w:t>if provider.provider_type == “primary”</w:t>
+      </w:r>
+      <w:r>
+        <w:rPr>
+          <w:rFonts w:cs="Times New Roman"/>
+          <w:szCs w:val="24"/>
+        </w:rPr>
+        <w:t xml:space="preserve"> %}</w:t>
+      </w:r>
+      <w:r>
+        <w:rPr>
+          <w:rFonts w:cs="Times New Roman"/>
+          <w:szCs w:val="24"/>
+        </w:rPr>
+        <w:t>Primary care physician/pediatrician{% elif provider.provider_type == “dentist” %}Dentist{% elif provider.provider_type == “counselor” %}Counselor{% elif provider.provider_type == “psychiatrist” %}Psychiatrist</w:t>
+      </w:r>
+      <w:r>
+        <w:rPr>
+          <w:rFonts w:cs="Times New Roman"/>
+          <w:szCs w:val="24"/>
+        </w:rPr>
+        <w:t>{% endif %}</w:t>
+      </w:r>
+    </w:p>
+    <w:p>
+      <w:pPr>
+        <w:spacing w:after="60"/>
+        <w:ind w:left="180"/>
+        <w:rPr>
+          <w:rFonts w:cs="Times New Roman"/>
+          <w:szCs w:val="24"/>
+        </w:rPr>
+      </w:pPr>
+      <w:r>
+        <w:rPr>
+          <w:rFonts w:cs="Times New Roman"/>
+          <w:szCs w:val="24"/>
+        </w:rPr>
+        <w:t>Address</w:t>
+      </w:r>
+      <w:r>
+        <w:rPr>
+          <w:rFonts w:cs="Times New Roman"/>
+          <w:szCs w:val="24"/>
+        </w:rPr>
+        <w:t>: {{ provider.</w:t>
+      </w:r>
+      <w:r>
+        <w:rPr>
+          <w:rFonts w:cs="Times New Roman"/>
+          <w:szCs w:val="24"/>
+        </w:rPr>
+        <w:t>address.on_one_line()</w:t>
+      </w:r>
+      <w:r>
+        <w:rPr>
+          <w:rFonts w:cs="Times New Roman"/>
+          <w:szCs w:val="24"/>
+        </w:rPr>
+        <w:t xml:space="preserve"> }</w:t>
+      </w:r>
+      <w:r>
+        <w:rPr>
+          <w:rFonts w:cs="Times New Roman"/>
+          <w:szCs w:val="24"/>
+        </w:rPr>
+        <w:t>}</w:t>
+      </w:r>
+    </w:p>
+    <w:p>
+      <w:pPr>
+        <w:ind w:left="180"/>
+        <w:rPr>
+          <w:rFonts w:cs="Times New Roman"/>
+          <w:szCs w:val="24"/>
+        </w:rPr>
+      </w:pPr>
+      <w:r>
+        <w:rPr>
+          <w:rFonts w:cs="Times New Roman"/>
+          <w:szCs w:val="24"/>
+        </w:rPr>
+        <w:t>Phone</w:t>
+      </w:r>
+      <w:r>
+        <w:rPr>
+          <w:rFonts w:cs="Times New Roman"/>
+          <w:szCs w:val="24"/>
+        </w:rPr>
+        <w:t>: {{ provider.p</w:t>
+      </w:r>
+      <w:r>
+        <w:rPr>
+          <w:rFonts w:cs="Times New Roman"/>
+          <w:szCs w:val="24"/>
+        </w:rPr>
+        <w:t>hone_number</w:t>
+      </w:r>
+      <w:r>
+        <w:rPr>
+          <w:rFonts w:cs="Times New Roman"/>
+          <w:szCs w:val="24"/>
+        </w:rPr>
+        <w:t xml:space="preserve"> }}</w:t>
       </w:r>
     </w:p>
     <w:p>
       <w:pPr>
         <w:spacing w:after="0"/>
+        <w:ind w:left="180"/>
         <w:rPr>
           <w:rFonts w:cs="Times New Roman"/>
           <w:szCs w:val="24"/>
@@ -2514,65 +2762,63 @@
     <w:p>
       <w:pPr>
         <w:spacing w:after="0"/>
-        <w:rPr>
-          <w:rFonts w:cs="Times New Roman"/>
-          <w:color w:val="000000" w:themeColor="text1"/>
-          <w:szCs w:val="24"/>
-        </w:rPr>
-      </w:pPr>
-      <w:r>
-        <w:rPr>
-          <w:rFonts w:cs="Times New Roman"/>
-          <w:color w:val="000000" w:themeColor="text1"/>
-          <w:szCs w:val="24"/>
-        </w:rPr>
-        <w:t>{%</w:t>
-      </w:r>
-      <w:r>
-        <w:rPr>
-          <w:rFonts w:cs="Times New Roman"/>
-          <w:color w:val="000000" w:themeColor="text1"/>
-          <w:szCs w:val="24"/>
-        </w:rPr>
-        <w:t>p</w:t>
-      </w:r>
-      <w:r>
-        <w:rPr>
-          <w:rFonts w:cs="Times New Roman"/>
-          <w:color w:val="000000" w:themeColor="text1"/>
-          <w:szCs w:val="24"/>
-        </w:rPr>
-        <w:t xml:space="preserve"> else</w:t>
-      </w:r>
-      <w:r>
-        <w:rPr>
-          <w:rFonts w:cs="Times New Roman"/>
-          <w:color w:val="000000" w:themeColor="text1"/>
-          <w:szCs w:val="24"/>
-        </w:rPr>
-        <w:t xml:space="preserve"> %}</w:t>
-      </w:r>
-    </w:p>
-    <w:p>
-      <w:pPr>
-        <w:rPr>
-          <w:rFonts w:cs="Times New Roman"/>
-          <w:color w:val="000000" w:themeColor="text1"/>
-          <w:szCs w:val="24"/>
-        </w:rPr>
-      </w:pPr>
-      <w:r>
-        <w:rPr>
-          <w:rFonts w:cs="Times New Roman"/>
-          <w:color w:val="000000" w:themeColor="text1"/>
-          <w:szCs w:val="24"/>
-        </w:rPr>
-        <w:t>N/A</w:t>
+        <w:ind w:left="180"/>
+        <w:rPr>
+          <w:rFonts w:cs="Times New Roman"/>
+          <w:szCs w:val="24"/>
+        </w:rPr>
+      </w:pPr>
+      <w:r>
+        <w:rPr>
+          <w:rFonts w:cs="Times New Roman"/>
+          <w:szCs w:val="24"/>
+        </w:rPr>
+        <w:t>{%p else %}</w:t>
+      </w:r>
+    </w:p>
+    <w:p>
+      <w:pPr>
+        <w:ind w:left="180"/>
+        <w:rPr>
+          <w:rFonts w:cs="Times New Roman"/>
+          <w:szCs w:val="24"/>
+        </w:rPr>
+      </w:pPr>
+      <w:r>
+        <w:rPr>
+          <w:rFonts w:cs="Times New Roman"/>
+          <w:szCs w:val="24"/>
+        </w:rPr>
+        <w:t>N</w:t>
+      </w:r>
+      <w:r>
+        <w:rPr>
+          <w:rFonts w:cs="Times New Roman"/>
+          <w:szCs w:val="24"/>
+        </w:rPr>
+        <w:t>/A</w:t>
       </w:r>
     </w:p>
     <w:p>
       <w:pPr>
         <w:spacing w:after="0"/>
+        <w:ind w:left="180"/>
+        <w:rPr>
+          <w:rFonts w:cs="Times New Roman"/>
+          <w:szCs w:val="24"/>
+        </w:rPr>
+      </w:pPr>
+      <w:r>
+        <w:rPr>
+          <w:rFonts w:cs="Times New Roman"/>
+          <w:szCs w:val="24"/>
+        </w:rPr>
+        <w:t>{%p endif %}</w:t>
+      </w:r>
+    </w:p>
+    <w:p>
+      <w:pPr>
+        <w:spacing w:before="80"/>
         <w:rPr>
           <w:rFonts w:cs="Times New Roman"/>
           <w:b/>
@@ -2582,32 +2828,32 @@
       <w:r>
         <w:rPr>
           <w:rFonts w:cs="Times New Roman"/>
-          <w:szCs w:val="24"/>
-        </w:rPr>
-        <w:t>{%p endif %}</w:t>
-      </w:r>
-    </w:p>
-    <w:p>
-      <w:pPr>
-        <w:spacing w:before="160"/>
-        <w:rPr>
-          <w:rFonts w:cs="Times New Roman"/>
           <w:b/>
           <w:szCs w:val="24"/>
         </w:rPr>
-      </w:pPr>
+        <w:t>{% if children | length &gt; 1 %}Children’s{% else %}Child’s{% endif %}</w:t>
+      </w:r>
       <w:r>
         <w:rPr>
           <w:rFonts w:cs="Times New Roman"/>
           <w:b/>
           <w:szCs w:val="24"/>
         </w:rPr>
-        <w:t>Health Care Providers</w:t>
+        <w:t xml:space="preserve"> Medical </w:t>
+      </w:r>
+      <w:r>
+        <w:rPr>
+          <w:rFonts w:cs="Times New Roman"/>
+          <w:b/>
+          <w:szCs w:val="24"/>
+        </w:rPr>
+        <w:t>Information</w:t>
       </w:r>
     </w:p>
     <w:p>
       <w:pPr>
         <w:spacing w:after="0"/>
+        <w:ind w:left="180"/>
         <w:rPr>
           <w:rFonts w:cs="Times New Roman"/>
           <w:bCs/>
@@ -2620,312 +2866,14 @@
           <w:bCs/>
           <w:szCs w:val="24"/>
         </w:rPr>
-        <w:t>{%p if healthcare_provider | length &gt; 0 %}</w:t>
-      </w:r>
-    </w:p>
-    <w:p>
-      <w:pPr>
-        <w:spacing w:after="0"/>
-        <w:rPr>
-          <w:rFonts w:cs="Times New Roman"/>
-          <w:szCs w:val="24"/>
-        </w:rPr>
-      </w:pPr>
-      <w:r>
-        <w:rPr>
-          <w:rFonts w:cs="Times New Roman"/>
-          <w:szCs w:val="24"/>
-        </w:rPr>
-        <w:t>{%p for provider in healthcare_provider %}</w:t>
-      </w:r>
-    </w:p>
-    <w:p>
-      <w:pPr>
-        <w:rPr>
-          <w:rFonts w:cs="Times New Roman"/>
-          <w:szCs w:val="24"/>
-        </w:rPr>
-      </w:pPr>
-      <w:r>
-        <w:rPr>
-          <w:rFonts w:cs="Times New Roman"/>
-          <w:szCs w:val="24"/>
-        </w:rPr>
-        <w:t xml:space="preserve">Type: </w:t>
-      </w:r>
-      <w:r>
-        <w:rPr>
-          <w:rFonts w:cs="Times New Roman"/>
-          <w:szCs w:val="24"/>
-        </w:rPr>
-        <w:t>{% if provider.provider_type == “other”</w:t>
-      </w:r>
-      <w:r>
-        <w:rPr>
-          <w:rFonts w:cs="Times New Roman"/>
-          <w:szCs w:val="24"/>
-        </w:rPr>
-        <w:t xml:space="preserve"> </w:t>
-      </w:r>
-      <w:r>
-        <w:rPr>
-          <w:rFonts w:cs="Times New Roman"/>
-          <w:szCs w:val="24"/>
-        </w:rPr>
-        <w:t xml:space="preserve">%}{{ </w:t>
-      </w:r>
-      <w:r>
-        <w:rPr>
-          <w:rFonts w:cs="Times New Roman"/>
-          <w:szCs w:val="24"/>
-        </w:rPr>
-        <w:t>capitalize(</w:t>
-      </w:r>
-      <w:r>
-        <w:rPr>
-          <w:rFonts w:cs="Times New Roman"/>
-          <w:szCs w:val="24"/>
-        </w:rPr>
-        <w:t>provider.provider_type_other</w:t>
-      </w:r>
-      <w:r>
-        <w:rPr>
-          <w:rFonts w:cs="Times New Roman"/>
-          <w:szCs w:val="24"/>
-        </w:rPr>
-        <w:t>)</w:t>
-      </w:r>
-      <w:r>
-        <w:rPr>
-          <w:rFonts w:cs="Times New Roman"/>
-          <w:szCs w:val="24"/>
-        </w:rPr>
-        <w:t xml:space="preserve"> }}{% el</w:t>
-      </w:r>
-      <w:r>
-        <w:rPr>
-          <w:rFonts w:cs="Times New Roman"/>
-          <w:szCs w:val="24"/>
-        </w:rPr>
-        <w:t>if provider.provider_type == “primary”</w:t>
-      </w:r>
-      <w:r>
-        <w:rPr>
-          <w:rFonts w:cs="Times New Roman"/>
-          <w:szCs w:val="24"/>
-        </w:rPr>
-        <w:t xml:space="preserve"> %}</w:t>
-      </w:r>
-      <w:r>
-        <w:rPr>
-          <w:rFonts w:cs="Times New Roman"/>
-          <w:szCs w:val="24"/>
-        </w:rPr>
-        <w:t>Primary care physician/pediatrician{% elif provider.provider_type == “dentist” %}Dentist{% elif provider.provider_type == “counselor” %}Counselor{% elif provider.provider_type == “psychiatrist” %}Psychiatrist</w:t>
-      </w:r>
-      <w:r>
-        <w:rPr>
-          <w:rFonts w:cs="Times New Roman"/>
-          <w:szCs w:val="24"/>
-        </w:rPr>
-        <w:t>{% endif %}</w:t>
-      </w:r>
-    </w:p>
-    <w:p>
-      <w:pPr>
-        <w:rPr>
-          <w:rFonts w:cs="Times New Roman"/>
-          <w:szCs w:val="24"/>
-        </w:rPr>
-      </w:pPr>
-      <w:r>
-        <w:rPr>
-          <w:rFonts w:cs="Times New Roman"/>
-          <w:szCs w:val="24"/>
-        </w:rPr>
-        <w:t>Name</w:t>
-      </w:r>
-      <w:r>
-        <w:rPr>
-          <w:rFonts w:cs="Times New Roman"/>
-          <w:szCs w:val="24"/>
-        </w:rPr>
-        <w:t>: {{ provider.</w:t>
-      </w:r>
-      <w:r>
-        <w:rPr>
-          <w:rFonts w:cs="Times New Roman"/>
-          <w:szCs w:val="24"/>
-        </w:rPr>
-        <w:t>name</w:t>
-      </w:r>
-      <w:r>
-        <w:rPr>
-          <w:rFonts w:cs="Times New Roman"/>
-          <w:szCs w:val="24"/>
-        </w:rPr>
-        <w:t xml:space="preserve"> }</w:t>
-      </w:r>
-      <w:r>
-        <w:rPr>
-          <w:rFonts w:cs="Times New Roman"/>
-          <w:szCs w:val="24"/>
-        </w:rPr>
-        <w:t>}</w:t>
-      </w:r>
-    </w:p>
-    <w:p>
-      <w:pPr>
-        <w:rPr>
-          <w:rFonts w:cs="Times New Roman"/>
-          <w:szCs w:val="24"/>
-        </w:rPr>
-      </w:pPr>
-      <w:r>
-        <w:rPr>
-          <w:rFonts w:cs="Times New Roman"/>
-          <w:szCs w:val="24"/>
-        </w:rPr>
-        <w:t>Address</w:t>
-      </w:r>
-      <w:r>
-        <w:rPr>
-          <w:rFonts w:cs="Times New Roman"/>
-          <w:szCs w:val="24"/>
-        </w:rPr>
-        <w:t>: {{ provider.</w:t>
-      </w:r>
-      <w:r>
-        <w:rPr>
-          <w:rFonts w:cs="Times New Roman"/>
-          <w:szCs w:val="24"/>
-        </w:rPr>
-        <w:t>address.on_one_line()</w:t>
-      </w:r>
-      <w:r>
-        <w:rPr>
-          <w:rFonts w:cs="Times New Roman"/>
-          <w:szCs w:val="24"/>
-        </w:rPr>
-        <w:t xml:space="preserve"> }</w:t>
-      </w:r>
-      <w:r>
-        <w:rPr>
-          <w:rFonts w:cs="Times New Roman"/>
-          <w:szCs w:val="24"/>
-        </w:rPr>
-        <w:t>}</w:t>
-      </w:r>
-    </w:p>
-    <w:p>
-      <w:pPr>
-        <w:rPr>
-          <w:rFonts w:cs="Times New Roman"/>
-          <w:szCs w:val="24"/>
-        </w:rPr>
-      </w:pPr>
-      <w:r>
-        <w:rPr>
-          <w:rFonts w:cs="Times New Roman"/>
-          <w:szCs w:val="24"/>
-        </w:rPr>
-        <w:t>Phone Number</w:t>
-      </w:r>
-      <w:r>
-        <w:rPr>
-          <w:rFonts w:cs="Times New Roman"/>
-          <w:szCs w:val="24"/>
-        </w:rPr>
-        <w:t>: {{ provider.p</w:t>
-      </w:r>
-      <w:r>
-        <w:rPr>
-          <w:rFonts w:cs="Times New Roman"/>
-          <w:szCs w:val="24"/>
-        </w:rPr>
-        <w:t>hone_number</w:t>
-      </w:r>
-      <w:r>
-        <w:rPr>
-          <w:rFonts w:cs="Times New Roman"/>
-          <w:szCs w:val="24"/>
-        </w:rPr>
-        <w:t xml:space="preserve"> }}</w:t>
-      </w:r>
-    </w:p>
-    <w:p>
-      <w:pPr>
-        <w:spacing w:after="0"/>
-        <w:rPr>
-          <w:rFonts w:cs="Times New Roman"/>
-          <w:szCs w:val="24"/>
-        </w:rPr>
-      </w:pPr>
-      <w:r>
-        <w:rPr>
-          <w:rFonts w:cs="Times New Roman"/>
-          <w:szCs w:val="24"/>
-        </w:rPr>
-        <w:t>{%p endfor %}</w:t>
-      </w:r>
-    </w:p>
-    <w:p>
-      <w:pPr>
-        <w:spacing w:after="0"/>
-        <w:rPr>
-          <w:rFonts w:cs="Times New Roman"/>
-          <w:szCs w:val="24"/>
-        </w:rPr>
-      </w:pPr>
-      <w:r>
-        <w:rPr>
-          <w:rFonts w:cs="Times New Roman"/>
-          <w:szCs w:val="24"/>
-        </w:rPr>
-        <w:t>{%p else %}</w:t>
-      </w:r>
-    </w:p>
-    <w:p>
-      <w:pPr>
-        <w:rPr>
-          <w:rFonts w:cs="Times New Roman"/>
-          <w:szCs w:val="24"/>
-        </w:rPr>
-      </w:pPr>
-      <w:r>
-        <w:rPr>
-          <w:rFonts w:cs="Times New Roman"/>
-          <w:szCs w:val="24"/>
-        </w:rPr>
-        <w:t>N</w:t>
-      </w:r>
-      <w:r>
-        <w:rPr>
-          <w:rFonts w:cs="Times New Roman"/>
-          <w:szCs w:val="24"/>
-        </w:rPr>
-        <w:t>/A</w:t>
-      </w:r>
-    </w:p>
-    <w:p>
-      <w:pPr>
-        <w:spacing w:after="0"/>
-        <w:rPr>
-          <w:rFonts w:cs="Times New Roman"/>
-          <w:szCs w:val="24"/>
-        </w:rPr>
-      </w:pPr>
-      <w:r>
-        <w:rPr>
-          <w:rFonts w:cs="Times New Roman"/>
-          <w:szCs w:val="24"/>
-        </w:rPr>
-        <w:t>{%p endif %}</w:t>
-      </w:r>
-    </w:p>
-    <w:p>
-      <w:pPr>
-        <w:spacing w:before="160"/>
+        <w:lastRenderedPageBreak/>
+        <w:t>{%p for child in children %}</w:t>
+      </w:r>
+    </w:p>
+    <w:p>
+      <w:pPr>
+        <w:spacing w:after="60"/>
+        <w:ind w:left="180"/>
         <w:rPr>
           <w:rFonts w:cs="Times New Roman"/>
           <w:b/>
@@ -2938,13 +2886,13 @@
           <w:b/>
           <w:szCs w:val="24"/>
         </w:rPr>
-        <w:lastRenderedPageBreak/>
-        <w:t>Information about Medical Conditions</w:t>
-      </w:r>
-    </w:p>
-    <w:p>
-      <w:pPr>
-        <w:spacing w:after="0"/>
+        <w:t>{{ child }}</w:t>
+      </w:r>
+    </w:p>
+    <w:p>
+      <w:pPr>
+        <w:spacing w:after="60"/>
+        <w:ind w:left="180"/>
         <w:rPr>
           <w:rFonts w:cs="Times New Roman"/>
           <w:bCs/>
@@ -2957,45 +2905,48 @@
           <w:bCs/>
           <w:szCs w:val="24"/>
         </w:rPr>
-        <w:t>{%p for child in children %}</w:t>
-      </w:r>
-    </w:p>
-    <w:p>
-      <w:pPr>
+        <w:t>Allergies</w:t>
+      </w:r>
+      <w:r>
         <w:rPr>
           <w:rFonts w:cs="Times New Roman"/>
           <w:bCs/>
           <w:szCs w:val="24"/>
         </w:rPr>
-      </w:pPr>
-      <w:r>
+        <w:t>: {% if child.has_allergies %}{{ child.allergies }}{% else %}N/A{% endif %}</w:t>
+      </w:r>
+    </w:p>
+    <w:p>
+      <w:pPr>
+        <w:spacing w:after="60"/>
+        <w:ind w:left="180"/>
         <w:rPr>
           <w:rFonts w:cs="Times New Roman"/>
           <w:bCs/>
           <w:szCs w:val="24"/>
         </w:rPr>
-        <w:t>{{ child }} is allergic to: {% if child.has_allergies %}{{ child.allergies }}{% else %}N/A{% endif %}</w:t>
-      </w:r>
-    </w:p>
-    <w:p>
-      <w:pPr>
+      </w:pPr>
+      <w:r>
         <w:rPr>
           <w:rFonts w:cs="Times New Roman"/>
           <w:bCs/>
           <w:szCs w:val="24"/>
         </w:rPr>
-      </w:pPr>
+        <w:t>M</w:t>
+      </w:r>
       <w:r>
         <w:rPr>
           <w:rFonts w:cs="Times New Roman"/>
           <w:bCs/>
           <w:szCs w:val="24"/>
         </w:rPr>
-        <w:t>{{ child }} has the following medical conditions: {% if child.has_med_conditions %}{{ child.med_conditions }}{% else %}N/A{% endif %}</w:t>
-      </w:r>
-    </w:p>
-    <w:p>
-      <w:pPr>
+        <w:t>edical conditions: {% if child.has_med_conditions %}{{ child.med_conditions }}{% else %}N/A{% endif %}</w:t>
+      </w:r>
+    </w:p>
+    <w:p>
+      <w:pPr>
+        <w:spacing w:after="60"/>
+        <w:ind w:left="180"/>
         <w:rPr>
           <w:rFonts w:cs="Times New Roman"/>
           <w:bCs/>
@@ -3008,55 +2959,98 @@
           <w:bCs/>
           <w:szCs w:val="24"/>
         </w:rPr>
-        <w:t>{{ child }} takes the following medications: {% if child.takes_meds %}{{ child.meds_taken }}{% else %}N/A{% endif %}</w:t>
-      </w:r>
-    </w:p>
-    <w:p>
-      <w:pPr>
+        <w:t>M</w:t>
+      </w:r>
+      <w:r>
         <w:rPr>
           <w:rFonts w:cs="Times New Roman"/>
           <w:bCs/>
           <w:szCs w:val="24"/>
         </w:rPr>
-      </w:pPr>
+        <w:t>edications</w:t>
+      </w:r>
       <w:r>
         <w:rPr>
           <w:rFonts w:cs="Times New Roman"/>
           <w:bCs/>
           <w:szCs w:val="24"/>
         </w:rPr>
-        <w:t>{{ child }} may not have the following medications: {% if child.cannot_take_meds %}{{ child.meds_avoided }}{% else %}N/A{% endif %}</w:t>
-      </w:r>
-    </w:p>
-    <w:p>
-      <w:pPr>
+        <w:t xml:space="preserve"> taken</w:t>
+      </w:r>
+      <w:r>
         <w:rPr>
           <w:rFonts w:cs="Times New Roman"/>
           <w:bCs/>
           <w:szCs w:val="24"/>
         </w:rPr>
-      </w:pPr>
-      <w:r>
+        <w:t>: {% if child.takes_meds %}{{ child.meds_taken }}{% else %}N/A{% endif %}</w:t>
+      </w:r>
+    </w:p>
+    <w:p>
+      <w:pPr>
+        <w:spacing w:after="60"/>
+        <w:ind w:left="180"/>
         <w:rPr>
           <w:rFonts w:cs="Times New Roman"/>
           <w:bCs/>
           <w:szCs w:val="24"/>
         </w:rPr>
-        <w:t>Other health information about {{ child }}: {% if defined(‘child.other_health_info’) %}{{ child.other_health_info }}{% else %}N/A{% endif %}</w:t>
-      </w:r>
-    </w:p>
-    <w:p>
-      <w:pPr>
+      </w:pPr>
+      <w:r>
         <w:rPr>
           <w:rFonts w:cs="Times New Roman"/>
           <w:bCs/>
           <w:szCs w:val="24"/>
         </w:rPr>
-      </w:pPr>
+        <w:t>Medications avoided</w:t>
+      </w:r>
+      <w:r>
+        <w:rPr>
+          <w:rFonts w:cs="Times New Roman"/>
+          <w:bCs/>
+          <w:szCs w:val="24"/>
+        </w:rPr>
+        <w:t>: {% if child.cannot_take_meds %}{{ child.meds_avoided }}{% else %}N/A{% endif %}</w:t>
+      </w:r>
+    </w:p>
+    <w:p>
+      <w:pPr>
+        <w:ind w:left="180"/>
+        <w:rPr>
+          <w:rFonts w:cs="Times New Roman"/>
+          <w:bCs/>
+          <w:szCs w:val="24"/>
+        </w:rPr>
+      </w:pPr>
+      <w:r>
+        <w:rPr>
+          <w:rFonts w:cs="Times New Roman"/>
+          <w:bCs/>
+          <w:szCs w:val="24"/>
+        </w:rPr>
+        <w:t>Other health informatio</w:t>
+      </w:r>
+      <w:r>
+        <w:rPr>
+          <w:rFonts w:cs="Times New Roman"/>
+          <w:bCs/>
+          <w:szCs w:val="24"/>
+        </w:rPr>
+        <w:t>n</w:t>
+      </w:r>
+      <w:r>
+        <w:rPr>
+          <w:rFonts w:cs="Times New Roman"/>
+          <w:bCs/>
+          <w:szCs w:val="24"/>
+        </w:rPr>
+        <w:t>: {% if defined(‘child.other_health_info’) %}{{ child.other_health_info }}{% else %}N/A{% endif %}</w:t>
+      </w:r>
     </w:p>
     <w:p>
       <w:pPr>
         <w:spacing w:before="160" w:after="0"/>
+        <w:ind w:left="180"/>
         <w:rPr>
           <w:rFonts w:cs="Times New Roman"/>
           <w:bCs/>
@@ -4197,19 +4191,6 @@
 </file>
 
 <file path=customXml/item1.xml><?xml version="1.0" encoding="utf-8"?>
-<?mso-contentType ?>
-<FormTemplates xmlns="http://schemas.microsoft.com/sharepoint/v3/contenttype/forms">
-  <Display>DocumentLibraryForm</Display>
-  <Edit>DocumentLibraryForm</Edit>
-  <New>DocumentLibraryForm</New>
-</FormTemplates>
-</file>
-
-<file path=customXml/item2.xml><?xml version="1.0" encoding="utf-8"?>
-<b:Sources xmlns:b="http://schemas.openxmlformats.org/officeDocument/2006/bibliography" xmlns="http://schemas.openxmlformats.org/officeDocument/2006/bibliography" SelectedStyle="\APASixthEditionOfficeOnline.xsl" StyleName="APA" Version="6"/>
-</file>
-
-<file path=customXml/item3.xml><?xml version="1.0" encoding="utf-8"?>
 <ct:contentTypeSchema xmlns:ct="http://schemas.microsoft.com/office/2006/metadata/contentType" xmlns:ma="http://schemas.microsoft.com/office/2006/metadata/properties/metaAttributes" ct:_="" ma:_="" ma:contentTypeName="Document" ma:contentTypeID="0x0101005080E08174F4444A833394DB3ABFDAFB" ma:contentTypeVersion="17" ma:contentTypeDescription="Create a new document." ma:contentTypeScope="" ma:versionID="816166921fe7587fe819d0b7c53244b5">
   <xsd:schema xmlns:xsd="http://www.w3.org/2001/XMLSchema" xmlns:xs="http://www.w3.org/2001/XMLSchema" xmlns:p="http://schemas.microsoft.com/office/2006/metadata/properties" xmlns:ns2="5ba0dfcb-9306-4710-891e-56e50bd13a8a" xmlns:ns3="d6a5c049-ebe6-46eb-acef-7a6fb5cfa381" targetNamespace="http://schemas.microsoft.com/office/2006/metadata/properties" ma:root="true" ma:fieldsID="6c79a9bf3c0f5e1082375e48ee8e3404" ns2:_="" ns3:_="">
     <xsd:import namespace="5ba0dfcb-9306-4710-891e-56e50bd13a8a"/>
@@ -4458,23 +4439,20 @@
 </ct:contentTypeSchema>
 </file>
 
-<file path=customXml/itemProps1.xml><?xml version="1.0" encoding="utf-8"?>
-<ds:datastoreItem xmlns:ds="http://schemas.openxmlformats.org/officeDocument/2006/customXml" ds:itemID="{297AC9B5-B240-40D0-9C88-5EE8FDC8E44D}">
-  <ds:schemaRefs>
-    <ds:schemaRef ds:uri="http://schemas.microsoft.com/sharepoint/v3/contenttype/forms"/>
-  </ds:schemaRefs>
-</ds:datastoreItem>
+<file path=customXml/item2.xml><?xml version="1.0" encoding="utf-8"?>
+<?mso-contentType ?>
+<FormTemplates xmlns="http://schemas.microsoft.com/sharepoint/v3/contenttype/forms">
+  <Display>DocumentLibraryForm</Display>
+  <Edit>DocumentLibraryForm</Edit>
+  <New>DocumentLibraryForm</New>
+</FormTemplates>
 </file>
 
-<file path=customXml/itemProps2.xml><?xml version="1.0" encoding="utf-8"?>
-<ds:datastoreItem xmlns:ds="http://schemas.openxmlformats.org/officeDocument/2006/customXml" ds:itemID="{7BA1407D-3C3E-416C-B026-969CDFB2B356}">
-  <ds:schemaRefs>
-    <ds:schemaRef ds:uri="http://schemas.openxmlformats.org/officeDocument/2006/bibliography"/>
-  </ds:schemaRefs>
-</ds:datastoreItem>
+<file path=customXml/item3.xml><?xml version="1.0" encoding="utf-8"?>
+<b:Sources xmlns:b="http://schemas.openxmlformats.org/officeDocument/2006/bibliography" xmlns="http://schemas.openxmlformats.org/officeDocument/2006/bibliography" SelectedStyle="\APASixthEditionOfficeOnline.xsl" StyleName="APA" Version="6"/>
 </file>
 
-<file path=customXml/itemProps3.xml><?xml version="1.0" encoding="utf-8"?>
+<file path=customXml/itemProps1.xml><?xml version="1.0" encoding="utf-8"?>
 <ds:datastoreItem xmlns:ds="http://schemas.openxmlformats.org/officeDocument/2006/customXml" ds:itemID="{6BB53C24-31D5-453D-963C-38886EBD3064}">
   <ds:schemaRefs>
     <ds:schemaRef ds:uri="http://schemas.microsoft.com/office/2006/metadata/contentType"/>
@@ -4491,4 +4469,20 @@
     <ds:schemaRef ds:uri="http://schemas.microsoft.com/internal/obd"/>
   </ds:schemaRefs>
 </ds:datastoreItem>
+</file>
+
+<file path=customXml/itemProps2.xml><?xml version="1.0" encoding="utf-8"?>
+<ds:datastoreItem xmlns:ds="http://schemas.openxmlformats.org/officeDocument/2006/customXml" ds:itemID="{297AC9B5-B240-40D0-9C88-5EE8FDC8E44D}">
+  <ds:schemaRefs>
+    <ds:schemaRef ds:uri="http://schemas.microsoft.com/sharepoint/v3/contenttype/forms"/>
+  </ds:schemaRefs>
+</ds:datastoreItem>
+</file>
+
+<file path=customXml/itemProps3.xml><?xml version="1.0" encoding="utf-8"?>
+<ds:datastoreItem xmlns:ds="http://schemas.openxmlformats.org/officeDocument/2006/customXml" ds:itemID="{7BA1407D-3C3E-416C-B026-969CDFB2B356}">
+  <ds:schemaRefs>
+    <ds:schemaRef ds:uri="http://schemas.openxmlformats.org/officeDocument/2006/bibliography"/>
+  </ds:schemaRefs>
+</ds:datastoreItem>
 </file>
</xml_diff>

<commit_message>
Implemented object_checkboxes in healthcare_provider gather screen; edited recompute code block for providers when editing children
</commit_message>
<xml_diff>
--- a/docassemble/DelegationParentalAuthority/data/templates/delegation_of_parental_authority.docx
+++ b/docassemble/DelegationParentalAuthority/data/templates/delegation_of_parental_authority.docx
@@ -2674,6 +2674,23 @@
           <w:rFonts w:cs="Times New Roman"/>
           <w:szCs w:val="24"/>
         </w:rPr>
+        <w:t>Children Treated: {{ comma_and_list(provider.children_treated) }}</w:t>
+      </w:r>
+    </w:p>
+    <w:p>
+      <w:pPr>
+        <w:spacing w:after="60"/>
+        <w:ind w:left="180"/>
+        <w:rPr>
+          <w:rFonts w:cs="Times New Roman"/>
+          <w:szCs w:val="24"/>
+        </w:rPr>
+      </w:pPr>
+      <w:r>
+        <w:rPr>
+          <w:rFonts w:cs="Times New Roman"/>
+          <w:szCs w:val="24"/>
+        </w:rPr>
         <w:t>Address</w:t>
       </w:r>
       <w:r>
@@ -2831,6 +2848,7 @@
           <w:b/>
           <w:szCs w:val="24"/>
         </w:rPr>
+        <w:lastRenderedPageBreak/>
         <w:t>{% if children | length &gt; 1 %}Children’s{% else %}Child’s{% endif %}</w:t>
       </w:r>
       <w:r>
@@ -2866,7 +2884,6 @@
           <w:bCs/>
           <w:szCs w:val="24"/>
         </w:rPr>
-        <w:lastRenderedPageBreak/>
         <w:t>{%p for child in children %}</w:t>
       </w:r>
     </w:p>
@@ -4191,6 +4208,19 @@
 </file>
 
 <file path=customXml/item1.xml><?xml version="1.0" encoding="utf-8"?>
+<?mso-contentType ?>
+<FormTemplates xmlns="http://schemas.microsoft.com/sharepoint/v3/contenttype/forms">
+  <Display>DocumentLibraryForm</Display>
+  <Edit>DocumentLibraryForm</Edit>
+  <New>DocumentLibraryForm</New>
+</FormTemplates>
+</file>
+
+<file path=customXml/item2.xml><?xml version="1.0" encoding="utf-8"?>
+<b:Sources xmlns:b="http://schemas.openxmlformats.org/officeDocument/2006/bibliography" xmlns="http://schemas.openxmlformats.org/officeDocument/2006/bibliography" SelectedStyle="\APASixthEditionOfficeOnline.xsl" StyleName="APA" Version="6"/>
+</file>
+
+<file path=customXml/item3.xml><?xml version="1.0" encoding="utf-8"?>
 <ct:contentTypeSchema xmlns:ct="http://schemas.microsoft.com/office/2006/metadata/contentType" xmlns:ma="http://schemas.microsoft.com/office/2006/metadata/properties/metaAttributes" ct:_="" ma:_="" ma:contentTypeName="Document" ma:contentTypeID="0x0101005080E08174F4444A833394DB3ABFDAFB" ma:contentTypeVersion="17" ma:contentTypeDescription="Create a new document." ma:contentTypeScope="" ma:versionID="816166921fe7587fe819d0b7c53244b5">
   <xsd:schema xmlns:xsd="http://www.w3.org/2001/XMLSchema" xmlns:xs="http://www.w3.org/2001/XMLSchema" xmlns:p="http://schemas.microsoft.com/office/2006/metadata/properties" xmlns:ns2="5ba0dfcb-9306-4710-891e-56e50bd13a8a" xmlns:ns3="d6a5c049-ebe6-46eb-acef-7a6fb5cfa381" targetNamespace="http://schemas.microsoft.com/office/2006/metadata/properties" ma:root="true" ma:fieldsID="6c79a9bf3c0f5e1082375e48ee8e3404" ns2:_="" ns3:_="">
     <xsd:import namespace="5ba0dfcb-9306-4710-891e-56e50bd13a8a"/>
@@ -4439,20 +4469,23 @@
 </ct:contentTypeSchema>
 </file>
 
-<file path=customXml/item2.xml><?xml version="1.0" encoding="utf-8"?>
-<?mso-contentType ?>
-<FormTemplates xmlns="http://schemas.microsoft.com/sharepoint/v3/contenttype/forms">
-  <Display>DocumentLibraryForm</Display>
-  <Edit>DocumentLibraryForm</Edit>
-  <New>DocumentLibraryForm</New>
-</FormTemplates>
+<file path=customXml/itemProps1.xml><?xml version="1.0" encoding="utf-8"?>
+<ds:datastoreItem xmlns:ds="http://schemas.openxmlformats.org/officeDocument/2006/customXml" ds:itemID="{297AC9B5-B240-40D0-9C88-5EE8FDC8E44D}">
+  <ds:schemaRefs>
+    <ds:schemaRef ds:uri="http://schemas.microsoft.com/sharepoint/v3/contenttype/forms"/>
+  </ds:schemaRefs>
+</ds:datastoreItem>
 </file>
 
-<file path=customXml/item3.xml><?xml version="1.0" encoding="utf-8"?>
-<b:Sources xmlns:b="http://schemas.openxmlformats.org/officeDocument/2006/bibliography" xmlns="http://schemas.openxmlformats.org/officeDocument/2006/bibliography" SelectedStyle="\APASixthEditionOfficeOnline.xsl" StyleName="APA" Version="6"/>
+<file path=customXml/itemProps2.xml><?xml version="1.0" encoding="utf-8"?>
+<ds:datastoreItem xmlns:ds="http://schemas.openxmlformats.org/officeDocument/2006/customXml" ds:itemID="{7BA1407D-3C3E-416C-B026-969CDFB2B356}">
+  <ds:schemaRefs>
+    <ds:schemaRef ds:uri="http://schemas.openxmlformats.org/officeDocument/2006/bibliography"/>
+  </ds:schemaRefs>
+</ds:datastoreItem>
 </file>
 
-<file path=customXml/itemProps1.xml><?xml version="1.0" encoding="utf-8"?>
+<file path=customXml/itemProps3.xml><?xml version="1.0" encoding="utf-8"?>
 <ds:datastoreItem xmlns:ds="http://schemas.openxmlformats.org/officeDocument/2006/customXml" ds:itemID="{6BB53C24-31D5-453D-963C-38886EBD3064}">
   <ds:schemaRefs>
     <ds:schemaRef ds:uri="http://schemas.microsoft.com/office/2006/metadata/contentType"/>
@@ -4469,20 +4502,4 @@
     <ds:schemaRef ds:uri="http://schemas.microsoft.com/internal/obd"/>
   </ds:schemaRefs>
 </ds:datastoreItem>
-</file>
-
-<file path=customXml/itemProps2.xml><?xml version="1.0" encoding="utf-8"?>
-<ds:datastoreItem xmlns:ds="http://schemas.openxmlformats.org/officeDocument/2006/customXml" ds:itemID="{297AC9B5-B240-40D0-9C88-5EE8FDC8E44D}">
-  <ds:schemaRefs>
-    <ds:schemaRef ds:uri="http://schemas.microsoft.com/sharepoint/v3/contenttype/forms"/>
-  </ds:schemaRefs>
-</ds:datastoreItem>
-</file>
-
-<file path=customXml/itemProps3.xml><?xml version="1.0" encoding="utf-8"?>
-<ds:datastoreItem xmlns:ds="http://schemas.openxmlformats.org/officeDocument/2006/customXml" ds:itemID="{7BA1407D-3C3E-416C-B026-969CDFB2B356}">
-  <ds:schemaRefs>
-    <ds:schemaRef ds:uri="http://schemas.openxmlformats.org/officeDocument/2006/bibliography"/>
-  </ds:schemaRefs>
-</ds:datastoreItem>
 </file>
</xml_diff>

<commit_message>
Added disclaimer to docx template
</commit_message>
<xml_diff>
--- a/docassemble/DelegationParentalAuthority/data/templates/delegation_of_parental_authority.docx
+++ b/docassemble/DelegationParentalAuthority/data/templates/delegation_of_parental_authority.docx
@@ -1958,6 +1958,41 @@
     </w:p>
     <w:p>
       <w:pPr>
+        <w:jc w:val="both"/>
+        <w:rPr>
+          <w:rFonts w:cs="Times New Roman"/>
+          <w:b/>
+          <w:szCs w:val="24"/>
+        </w:rPr>
+      </w:pPr>
+      <w:r>
+        <w:rPr>
+          <w:rFonts w:cs="Times New Roman"/>
+          <w:b/>
+          <w:szCs w:val="24"/>
+        </w:rPr>
+        <w:t>The following information is a reference for the caregiver. It is not part of the Delegation of Parental Authority and </w:t>
+      </w:r>
+      <w:r>
+        <w:rPr>
+          <w:rFonts w:cs="Times New Roman"/>
+          <w:b/>
+          <w:bCs/>
+          <w:szCs w:val="24"/>
+        </w:rPr>
+        <w:t>does not limit</w:t>
+      </w:r>
+      <w:r>
+        <w:rPr>
+          <w:rFonts w:cs="Times New Roman"/>
+          <w:b/>
+          <w:szCs w:val="24"/>
+        </w:rPr>
+        <w:t> the care that the child(ren) may receive as needed. The information on this addendum may be incomplete.</w:t>
+      </w:r>
+    </w:p>
+    <w:p>
+      <w:pPr>
         <w:spacing w:before="240"/>
         <w:rPr>
           <w:rFonts w:cs="Times New Roman"/>
@@ -2813,6 +2848,7 @@
           <w:rFonts w:cs="Times New Roman"/>
           <w:szCs w:val="24"/>
         </w:rPr>
+        <w:lastRenderedPageBreak/>
         <w:t>{%p endif %}</w:t>
       </w:r>
     </w:p>
@@ -2866,7 +2902,6 @@
           <w:bCs/>
           <w:szCs w:val="24"/>
         </w:rPr>
-        <w:lastRenderedPageBreak/>
         <w:t>{%p for child in children %}</w:t>
       </w:r>
     </w:p>
@@ -3730,7 +3765,6 @@
   <w:style w:type="character" w:default="1" w:styleId="DefaultParagraphFont">
     <w:name w:val="Default Paragraph Font"/>
     <w:uiPriority w:val="1"/>
-    <w:semiHidden/>
     <w:unhideWhenUsed/>
   </w:style>
   <w:style w:type="table" w:default="1" w:styleId="TableNormal">
@@ -4191,6 +4225,15 @@
 </file>
 
 <file path=customXml/item1.xml><?xml version="1.0" encoding="utf-8"?>
+<?mso-contentType ?>
+<FormTemplates xmlns="http://schemas.microsoft.com/sharepoint/v3/contenttype/forms">
+  <Display>DocumentLibraryForm</Display>
+  <Edit>DocumentLibraryForm</Edit>
+  <New>DocumentLibraryForm</New>
+</FormTemplates>
+</file>
+
+<file path=customXml/item2.xml><?xml version="1.0" encoding="utf-8"?>
 <ct:contentTypeSchema xmlns:ct="http://schemas.microsoft.com/office/2006/metadata/contentType" xmlns:ma="http://schemas.microsoft.com/office/2006/metadata/properties/metaAttributes" ct:_="" ma:_="" ma:contentTypeName="Document" ma:contentTypeID="0x0101005080E08174F4444A833394DB3ABFDAFB" ma:contentTypeVersion="17" ma:contentTypeDescription="Create a new document." ma:contentTypeScope="" ma:versionID="816166921fe7587fe819d0b7c53244b5">
   <xsd:schema xmlns:xsd="http://www.w3.org/2001/XMLSchema" xmlns:xs="http://www.w3.org/2001/XMLSchema" xmlns:p="http://schemas.microsoft.com/office/2006/metadata/properties" xmlns:ns2="5ba0dfcb-9306-4710-891e-56e50bd13a8a" xmlns:ns3="d6a5c049-ebe6-46eb-acef-7a6fb5cfa381" targetNamespace="http://schemas.microsoft.com/office/2006/metadata/properties" ma:root="true" ma:fieldsID="6c79a9bf3c0f5e1082375e48ee8e3404" ns2:_="" ns3:_="">
     <xsd:import namespace="5ba0dfcb-9306-4710-891e-56e50bd13a8a"/>
@@ -4439,20 +4482,19 @@
 </ct:contentTypeSchema>
 </file>
 
-<file path=customXml/item2.xml><?xml version="1.0" encoding="utf-8"?>
-<?mso-contentType ?>
-<FormTemplates xmlns="http://schemas.microsoft.com/sharepoint/v3/contenttype/forms">
-  <Display>DocumentLibraryForm</Display>
-  <Edit>DocumentLibraryForm</Edit>
-  <New>DocumentLibraryForm</New>
-</FormTemplates>
-</file>
-
 <file path=customXml/item3.xml><?xml version="1.0" encoding="utf-8"?>
 <b:Sources xmlns:b="http://schemas.openxmlformats.org/officeDocument/2006/bibliography" xmlns="http://schemas.openxmlformats.org/officeDocument/2006/bibliography" SelectedStyle="\APASixthEditionOfficeOnline.xsl" StyleName="APA" Version="6"/>
 </file>
 
 <file path=customXml/itemProps1.xml><?xml version="1.0" encoding="utf-8"?>
+<ds:datastoreItem xmlns:ds="http://schemas.openxmlformats.org/officeDocument/2006/customXml" ds:itemID="{297AC9B5-B240-40D0-9C88-5EE8FDC8E44D}">
+  <ds:schemaRefs>
+    <ds:schemaRef ds:uri="http://schemas.microsoft.com/sharepoint/v3/contenttype/forms"/>
+  </ds:schemaRefs>
+</ds:datastoreItem>
+</file>
+
+<file path=customXml/itemProps2.xml><?xml version="1.0" encoding="utf-8"?>
 <ds:datastoreItem xmlns:ds="http://schemas.openxmlformats.org/officeDocument/2006/customXml" ds:itemID="{6BB53C24-31D5-453D-963C-38886EBD3064}">
   <ds:schemaRefs>
     <ds:schemaRef ds:uri="http://schemas.microsoft.com/office/2006/metadata/contentType"/>
@@ -4471,14 +4513,6 @@
 </ds:datastoreItem>
 </file>
 
-<file path=customXml/itemProps2.xml><?xml version="1.0" encoding="utf-8"?>
-<ds:datastoreItem xmlns:ds="http://schemas.openxmlformats.org/officeDocument/2006/customXml" ds:itemID="{297AC9B5-B240-40D0-9C88-5EE8FDC8E44D}">
-  <ds:schemaRefs>
-    <ds:schemaRef ds:uri="http://schemas.microsoft.com/sharepoint/v3/contenttype/forms"/>
-  </ds:schemaRefs>
-</ds:datastoreItem>
-</file>
-
 <file path=customXml/itemProps3.xml><?xml version="1.0" encoding="utf-8"?>
 <ds:datastoreItem xmlns:ds="http://schemas.openxmlformats.org/officeDocument/2006/customXml" ds:itemID="{7BA1407D-3C3E-416C-B026-969CDFB2B356}">
   <ds:schemaRefs>

</xml_diff>

<commit_message>
Edited child health question fields; edited docx template
</commit_message>
<xml_diff>
--- a/docassemble/DelegationParentalAuthority/data/templates/delegation_of_parental_authority.docx
+++ b/docassemble/DelegationParentalAuthority/data/templates/delegation_of_parental_authority.docx
@@ -563,7 +563,15 @@
         <w:t>31_days_after_return</w:t>
       </w:r>
       <w:r>
-        <w:t>"  %}and for 31 days after I return from the foreign deployment{% elif dpa_end == "</w:t>
+        <w:t xml:space="preserve">"  %}and for 31 days after I return from the foreign deployment{% </w:t>
+      </w:r>
+      <w:proofErr w:type="spellStart"/>
+      <w:r>
+        <w:t>elif</w:t>
+      </w:r>
+      <w:proofErr w:type="spellEnd"/>
+      <w:r>
+        <w:t xml:space="preserve"> dpa_end == "</w:t>
       </w:r>
       <w:r>
         <w:t>specific</w:t>
@@ -656,8 +664,13 @@
         <w:t>{</w:t>
       </w:r>
       <w:r>
-        <w:t>% elif</w:t>
-      </w:r>
+        <w:t xml:space="preserve">% </w:t>
+      </w:r>
+      <w:proofErr w:type="spellStart"/>
+      <w:r>
+        <w:t>elif</w:t>
+      </w:r>
+      <w:proofErr w:type="spellEnd"/>
       <w:r>
         <w:t xml:space="preserve"> </w:t>
       </w:r>
@@ -749,8 +762,13 @@
         <w:t>{</w:t>
       </w:r>
       <w:r>
-        <w:t>% elif</w:t>
-      </w:r>
+        <w:t xml:space="preserve">% </w:t>
+      </w:r>
+      <w:proofErr w:type="spellStart"/>
+      <w:r>
+        <w:t>elif</w:t>
+      </w:r>
+      <w:proofErr w:type="spellEnd"/>
       <w:r>
         <w:t xml:space="preserve"> </w:t>
       </w:r>
@@ -2629,14 +2647,30 @@
           <w:rFonts w:cs="Times New Roman"/>
           <w:szCs w:val="24"/>
         </w:rPr>
-        <w:t xml:space="preserve"> }}{% el</w:t>
-      </w:r>
-      <w:r>
-        <w:rPr>
-          <w:rFonts w:cs="Times New Roman"/>
-          <w:szCs w:val="24"/>
-        </w:rPr>
-        <w:t>if provider.provider_type == “primary”</w:t>
+        <w:t xml:space="preserve"> }}{% </w:t>
+      </w:r>
+      <w:proofErr w:type="spellStart"/>
+      <w:r>
+        <w:rPr>
+          <w:rFonts w:cs="Times New Roman"/>
+          <w:szCs w:val="24"/>
+        </w:rPr>
+        <w:t>el</w:t>
+      </w:r>
+      <w:r>
+        <w:rPr>
+          <w:rFonts w:cs="Times New Roman"/>
+          <w:szCs w:val="24"/>
+        </w:rPr>
+        <w:t>if</w:t>
+      </w:r>
+      <w:proofErr w:type="spellEnd"/>
+      <w:r>
+        <w:rPr>
+          <w:rFonts w:cs="Times New Roman"/>
+          <w:szCs w:val="24"/>
+        </w:rPr>
+        <w:t xml:space="preserve"> provider.provider_type == “primary”</w:t>
       </w:r>
       <w:r>
         <w:rPr>
@@ -2650,7 +2684,55 @@
           <w:rFonts w:cs="Times New Roman"/>
           <w:szCs w:val="24"/>
         </w:rPr>
-        <w:t>Primary care physician/pediatrician{% elif provider.provider_type == “dentist” %}Dentist{% elif provider.provider_type == “counselor” %}Counselor{% elif provider.provider_type == “psychiatrist” %}Psychiatrist</w:t>
+        <w:t xml:space="preserve">Primary care physician/pediatrician{% </w:t>
+      </w:r>
+      <w:proofErr w:type="spellStart"/>
+      <w:r>
+        <w:rPr>
+          <w:rFonts w:cs="Times New Roman"/>
+          <w:szCs w:val="24"/>
+        </w:rPr>
+        <w:t>elif</w:t>
+      </w:r>
+      <w:proofErr w:type="spellEnd"/>
+      <w:r>
+        <w:rPr>
+          <w:rFonts w:cs="Times New Roman"/>
+          <w:szCs w:val="24"/>
+        </w:rPr>
+        <w:t xml:space="preserve"> provider.provider_type == “dentist” %}Dentist{% </w:t>
+      </w:r>
+      <w:proofErr w:type="spellStart"/>
+      <w:r>
+        <w:rPr>
+          <w:rFonts w:cs="Times New Roman"/>
+          <w:szCs w:val="24"/>
+        </w:rPr>
+        <w:t>elif</w:t>
+      </w:r>
+      <w:proofErr w:type="spellEnd"/>
+      <w:r>
+        <w:rPr>
+          <w:rFonts w:cs="Times New Roman"/>
+          <w:szCs w:val="24"/>
+        </w:rPr>
+        <w:t xml:space="preserve"> provider.provider_type == “counselor” %}Counselor{% </w:t>
+      </w:r>
+      <w:proofErr w:type="spellStart"/>
+      <w:r>
+        <w:rPr>
+          <w:rFonts w:cs="Times New Roman"/>
+          <w:szCs w:val="24"/>
+        </w:rPr>
+        <w:t>elif</w:t>
+      </w:r>
+      <w:proofErr w:type="spellEnd"/>
+      <w:r>
+        <w:rPr>
+          <w:rFonts w:cs="Times New Roman"/>
+          <w:szCs w:val="24"/>
+        </w:rPr>
+        <w:t xml:space="preserve"> provider.provider_type == “psychiatrist” %}Psychiatrist</w:t>
       </w:r>
       <w:r>
         <w:rPr>
@@ -2905,15 +2987,79 @@
           <w:bCs/>
           <w:szCs w:val="24"/>
         </w:rPr>
-        <w:t>Allergies</w:t>
-      </w:r>
-      <w:r>
-        <w:rPr>
-          <w:rFonts w:cs="Times New Roman"/>
-          <w:bCs/>
-          <w:szCs w:val="24"/>
-        </w:rPr>
-        <w:t>: {% if child.has_allergies %}{{ child.allergies }}{% else %}N/A{% endif %}</w:t>
+        <w:t xml:space="preserve">Allergies: {% if </w:t>
+      </w:r>
+      <w:proofErr w:type="spellStart"/>
+      <w:r>
+        <w:rPr>
+          <w:rFonts w:cs="Times New Roman"/>
+          <w:bCs/>
+          <w:szCs w:val="24"/>
+        </w:rPr>
+        <w:t>child.has_allergies</w:t>
+      </w:r>
+      <w:proofErr w:type="spellEnd"/>
+      <w:r>
+        <w:rPr>
+          <w:rFonts w:cs="Times New Roman"/>
+          <w:bCs/>
+          <w:szCs w:val="24"/>
+        </w:rPr>
+        <w:t xml:space="preserve"> == “yes” %}{{ </w:t>
+      </w:r>
+      <w:proofErr w:type="spellStart"/>
+      <w:r>
+        <w:rPr>
+          <w:rFonts w:cs="Times New Roman"/>
+          <w:bCs/>
+          <w:szCs w:val="24"/>
+        </w:rPr>
+        <w:t>child.allergies</w:t>
+      </w:r>
+      <w:proofErr w:type="spellEnd"/>
+      <w:r>
+        <w:rPr>
+          <w:rFonts w:cs="Times New Roman"/>
+          <w:bCs/>
+          <w:szCs w:val="24"/>
+        </w:rPr>
+        <w:t xml:space="preserve"> }}{% </w:t>
+      </w:r>
+      <w:proofErr w:type="spellStart"/>
+      <w:r>
+        <w:rPr>
+          <w:rFonts w:cs="Times New Roman"/>
+          <w:bCs/>
+          <w:szCs w:val="24"/>
+        </w:rPr>
+        <w:t>elif</w:t>
+      </w:r>
+      <w:proofErr w:type="spellEnd"/>
+      <w:r>
+        <w:rPr>
+          <w:rFonts w:cs="Times New Roman"/>
+          <w:bCs/>
+          <w:szCs w:val="24"/>
+        </w:rPr>
+        <w:t xml:space="preserve"> </w:t>
+      </w:r>
+      <w:proofErr w:type="spellStart"/>
+      <w:r>
+        <w:rPr>
+          <w:rFonts w:cs="Times New Roman"/>
+          <w:bCs/>
+          <w:szCs w:val="24"/>
+        </w:rPr>
+        <w:t>child.has_allergies</w:t>
+      </w:r>
+      <w:proofErr w:type="spellEnd"/>
+      <w:r>
+        <w:rPr>
+          <w:rFonts w:cs="Times New Roman"/>
+          <w:bCs/>
+          <w:szCs w:val="24"/>
+        </w:rPr>
+        <w:t xml:space="preserve"> == “no” %}No known allergies{% else %}No information provided.{% endif %}</w:t>
       </w:r>
     </w:p>
     <w:p>
@@ -2932,15 +3078,79 @@
           <w:bCs/>
           <w:szCs w:val="24"/>
         </w:rPr>
-        <w:t>M</w:t>
-      </w:r>
-      <w:r>
-        <w:rPr>
-          <w:rFonts w:cs="Times New Roman"/>
-          <w:bCs/>
-          <w:szCs w:val="24"/>
-        </w:rPr>
-        <w:t>edical conditions: {% if child.has_med_conditions %}{{ child.med_conditions }}{% else %}N/A{% endif %}</w:t>
+        <w:t xml:space="preserve">Medical conditions: {% if </w:t>
+      </w:r>
+      <w:proofErr w:type="spellStart"/>
+      <w:r>
+        <w:rPr>
+          <w:rFonts w:cs="Times New Roman"/>
+          <w:bCs/>
+          <w:szCs w:val="24"/>
+        </w:rPr>
+        <w:t>child.has_med_conditions</w:t>
+      </w:r>
+      <w:proofErr w:type="spellEnd"/>
+      <w:r>
+        <w:rPr>
+          <w:rFonts w:cs="Times New Roman"/>
+          <w:bCs/>
+          <w:szCs w:val="24"/>
+        </w:rPr>
+        <w:t xml:space="preserve"> == “yes” %}{{ </w:t>
+      </w:r>
+      <w:proofErr w:type="spellStart"/>
+      <w:r>
+        <w:rPr>
+          <w:rFonts w:cs="Times New Roman"/>
+          <w:bCs/>
+          <w:szCs w:val="24"/>
+        </w:rPr>
+        <w:t>child.med_conditions</w:t>
+      </w:r>
+      <w:proofErr w:type="spellEnd"/>
+      <w:r>
+        <w:rPr>
+          <w:rFonts w:cs="Times New Roman"/>
+          <w:bCs/>
+          <w:szCs w:val="24"/>
+        </w:rPr>
+        <w:t xml:space="preserve"> }}{% </w:t>
+      </w:r>
+      <w:proofErr w:type="spellStart"/>
+      <w:r>
+        <w:rPr>
+          <w:rFonts w:cs="Times New Roman"/>
+          <w:bCs/>
+          <w:szCs w:val="24"/>
+        </w:rPr>
+        <w:t>elif</w:t>
+      </w:r>
+      <w:proofErr w:type="spellEnd"/>
+      <w:r>
+        <w:rPr>
+          <w:rFonts w:cs="Times New Roman"/>
+          <w:bCs/>
+          <w:szCs w:val="24"/>
+        </w:rPr>
+        <w:t xml:space="preserve"> </w:t>
+      </w:r>
+      <w:proofErr w:type="spellStart"/>
+      <w:r>
+        <w:rPr>
+          <w:rFonts w:cs="Times New Roman"/>
+          <w:bCs/>
+          <w:szCs w:val="24"/>
+        </w:rPr>
+        <w:t>child.has_med_conditions</w:t>
+      </w:r>
+      <w:proofErr w:type="spellEnd"/>
+      <w:r>
+        <w:rPr>
+          <w:rFonts w:cs="Times New Roman"/>
+          <w:bCs/>
+          <w:szCs w:val="24"/>
+        </w:rPr>
+        <w:t xml:space="preserve"> == “no” %}No known conditions.{% else %}No information provided.{% endif %}</w:t>
       </w:r>
     </w:p>
     <w:p>
@@ -2959,31 +3169,116 @@
           <w:bCs/>
           <w:szCs w:val="24"/>
         </w:rPr>
-        <w:t>M</w:t>
-      </w:r>
-      <w:r>
-        <w:rPr>
-          <w:rFonts w:cs="Times New Roman"/>
-          <w:bCs/>
-          <w:szCs w:val="24"/>
-        </w:rPr>
-        <w:t>edications</w:t>
-      </w:r>
-      <w:r>
-        <w:rPr>
-          <w:rFonts w:cs="Times New Roman"/>
-          <w:bCs/>
-          <w:szCs w:val="24"/>
-        </w:rPr>
-        <w:t xml:space="preserve"> taken</w:t>
-      </w:r>
-      <w:r>
-        <w:rPr>
-          <w:rFonts w:cs="Times New Roman"/>
-          <w:bCs/>
-          <w:szCs w:val="24"/>
-        </w:rPr>
-        <w:t>: {% if child.takes_meds %}{{ child.meds_taken }}{% else %}N/A{% endif %}</w:t>
+        <w:t xml:space="preserve">Medications taken: {% if </w:t>
+      </w:r>
+      <w:proofErr w:type="spellStart"/>
+      <w:r>
+        <w:rPr>
+          <w:rFonts w:cs="Times New Roman"/>
+          <w:bCs/>
+          <w:szCs w:val="24"/>
+        </w:rPr>
+        <w:t>child.takes_meds</w:t>
+      </w:r>
+      <w:proofErr w:type="spellEnd"/>
+      <w:r>
+        <w:rPr>
+          <w:rFonts w:cs="Times New Roman"/>
+          <w:bCs/>
+          <w:szCs w:val="24"/>
+        </w:rPr>
+        <w:t xml:space="preserve"> == “yes” %}{{ </w:t>
+      </w:r>
+      <w:proofErr w:type="spellStart"/>
+      <w:r>
+        <w:rPr>
+          <w:rFonts w:cs="Times New Roman"/>
+          <w:bCs/>
+          <w:szCs w:val="24"/>
+        </w:rPr>
+        <w:t>child.meds_taken</w:t>
+      </w:r>
+      <w:proofErr w:type="spellEnd"/>
+      <w:r>
+        <w:rPr>
+          <w:rFonts w:cs="Times New Roman"/>
+          <w:bCs/>
+          <w:szCs w:val="24"/>
+        </w:rPr>
+        <w:t xml:space="preserve"> }}{% </w:t>
+      </w:r>
+      <w:proofErr w:type="spellStart"/>
+      <w:r>
+        <w:rPr>
+          <w:rFonts w:cs="Times New Roman"/>
+          <w:bCs/>
+          <w:szCs w:val="24"/>
+        </w:rPr>
+        <w:t>elif</w:t>
+      </w:r>
+      <w:proofErr w:type="spellEnd"/>
+      <w:r>
+        <w:rPr>
+          <w:rFonts w:cs="Times New Roman"/>
+          <w:bCs/>
+          <w:szCs w:val="24"/>
+        </w:rPr>
+        <w:t xml:space="preserve"> </w:t>
+      </w:r>
+      <w:proofErr w:type="spellStart"/>
+      <w:r>
+        <w:rPr>
+          <w:rFonts w:cs="Times New Roman"/>
+          <w:bCs/>
+          <w:szCs w:val="24"/>
+        </w:rPr>
+        <w:t>child.takes_meds</w:t>
+      </w:r>
+      <w:proofErr w:type="spellEnd"/>
+      <w:r>
+        <w:rPr>
+          <w:rFonts w:cs="Times New Roman"/>
+          <w:bCs/>
+          <w:szCs w:val="24"/>
+        </w:rPr>
+        <w:t xml:space="preserve"> == “no” %}None.{% else %}No information provided.{% endif %}</w:t>
+      </w:r>
+    </w:p>
+    <w:p>
+      <w:pPr>
+        <w:spacing w:after="0"/>
+        <w:ind w:left="187"/>
+        <w:rPr>
+          <w:rFonts w:cs="Times New Roman"/>
+          <w:bCs/>
+          <w:szCs w:val="24"/>
+        </w:rPr>
+      </w:pPr>
+      <w:r>
+        <w:rPr>
+          <w:rFonts w:cs="Times New Roman"/>
+          <w:bCs/>
+          <w:szCs w:val="24"/>
+        </w:rPr>
+        <w:t xml:space="preserve">{%p if </w:t>
+      </w:r>
+      <w:proofErr w:type="spellStart"/>
+      <w:r>
+        <w:rPr>
+          <w:rFonts w:cs="Times New Roman"/>
+          <w:bCs/>
+          <w:szCs w:val="24"/>
+        </w:rPr>
+        <w:t>child.cannot_take_meds</w:t>
+      </w:r>
+      <w:proofErr w:type="spellEnd"/>
+      <w:r>
+        <w:rPr>
+          <w:rFonts w:cs="Times New Roman"/>
+          <w:bCs/>
+          <w:szCs w:val="24"/>
+        </w:rPr>
+        <w:t xml:space="preserve"> != “no” %}</w:t>
       </w:r>
     </w:p>
     <w:p>
@@ -3002,15 +3297,62 @@
           <w:bCs/>
           <w:szCs w:val="24"/>
         </w:rPr>
-        <w:t>Medications avoided</w:t>
-      </w:r>
-      <w:r>
-        <w:rPr>
-          <w:rFonts w:cs="Times New Roman"/>
-          <w:bCs/>
-          <w:szCs w:val="24"/>
-        </w:rPr>
-        <w:t>: {% if child.cannot_take_meds %}{{ child.meds_avoided }}{% else %}N/A{% endif %}</w:t>
+        <w:t xml:space="preserve">Medications avoided: {% if </w:t>
+      </w:r>
+      <w:proofErr w:type="spellStart"/>
+      <w:r>
+        <w:rPr>
+          <w:rFonts w:cs="Times New Roman"/>
+          <w:bCs/>
+          <w:szCs w:val="24"/>
+        </w:rPr>
+        <w:t>child.cannot_take_meds</w:t>
+      </w:r>
+      <w:proofErr w:type="spellEnd"/>
+      <w:r>
+        <w:rPr>
+          <w:rFonts w:cs="Times New Roman"/>
+          <w:bCs/>
+          <w:szCs w:val="24"/>
+        </w:rPr>
+        <w:t xml:space="preserve"> == “yes” %}{{ </w:t>
+      </w:r>
+      <w:proofErr w:type="spellStart"/>
+      <w:r>
+        <w:rPr>
+          <w:rFonts w:cs="Times New Roman"/>
+          <w:bCs/>
+          <w:szCs w:val="24"/>
+        </w:rPr>
+        <w:t>child.meds_avoided</w:t>
+      </w:r>
+      <w:proofErr w:type="spellEnd"/>
+      <w:r>
+        <w:rPr>
+          <w:rFonts w:cs="Times New Roman"/>
+          <w:bCs/>
+          <w:szCs w:val="24"/>
+        </w:rPr>
+        <w:t xml:space="preserve"> }}{% else %}No information provided.{% endif %}</w:t>
+      </w:r>
+    </w:p>
+    <w:p>
+      <w:pPr>
+        <w:spacing w:after="0"/>
+        <w:ind w:left="187"/>
+        <w:rPr>
+          <w:rFonts w:cs="Times New Roman"/>
+          <w:bCs/>
+          <w:szCs w:val="24"/>
+        </w:rPr>
+      </w:pPr>
+      <w:r>
+        <w:rPr>
+          <w:rFonts w:cs="Times New Roman"/>
+          <w:bCs/>
+          <w:szCs w:val="24"/>
+        </w:rPr>
+        <w:t>{%p endif %}</w:t>
       </w:r>
     </w:p>
     <w:p>
@@ -3028,23 +3370,43 @@
           <w:bCs/>
           <w:szCs w:val="24"/>
         </w:rPr>
-        <w:t>Other health informatio</w:t>
-      </w:r>
-      <w:r>
-        <w:rPr>
-          <w:rFonts w:cs="Times New Roman"/>
-          <w:bCs/>
-          <w:szCs w:val="24"/>
-        </w:rPr>
-        <w:t>n</w:t>
-      </w:r>
-      <w:r>
-        <w:rPr>
-          <w:rFonts w:cs="Times New Roman"/>
-          <w:bCs/>
-          <w:szCs w:val="24"/>
-        </w:rPr>
-        <w:t>: {% if defined(‘child.other_health_info’) %}{{ child.other_health_info }}{% else %}N/A{% endif %}</w:t>
+        <w:t>Other health information: {% if defined(‘</w:t>
+      </w:r>
+      <w:proofErr w:type="spellStart"/>
+      <w:r>
+        <w:rPr>
+          <w:rFonts w:cs="Times New Roman"/>
+          <w:bCs/>
+          <w:szCs w:val="24"/>
+        </w:rPr>
+        <w:t>child.other_health_info</w:t>
+      </w:r>
+      <w:proofErr w:type="spellEnd"/>
+      <w:r>
+        <w:rPr>
+          <w:rFonts w:cs="Times New Roman"/>
+          <w:bCs/>
+          <w:szCs w:val="24"/>
+        </w:rPr>
+        <w:t xml:space="preserve">’) %}{{ </w:t>
+      </w:r>
+      <w:proofErr w:type="spellStart"/>
+      <w:r>
+        <w:rPr>
+          <w:rFonts w:cs="Times New Roman"/>
+          <w:bCs/>
+          <w:szCs w:val="24"/>
+        </w:rPr>
+        <w:t>child.other_health_info</w:t>
+      </w:r>
+      <w:proofErr w:type="spellEnd"/>
+      <w:r>
+        <w:rPr>
+          <w:rFonts w:cs="Times New Roman"/>
+          <w:bCs/>
+          <w:szCs w:val="24"/>
+        </w:rPr>
+        <w:t xml:space="preserve"> }}{% else %}No information provided.{% endif %}</w:t>
       </w:r>
     </w:p>
     <w:p>
@@ -3063,7 +3425,25 @@
           <w:bCs/>
           <w:szCs w:val="24"/>
         </w:rPr>
-        <w:t>{%p endfor %}</w:t>
+        <w:t xml:space="preserve">{%p </w:t>
+      </w:r>
+      <w:proofErr w:type="spellStart"/>
+      <w:r>
+        <w:rPr>
+          <w:rFonts w:cs="Times New Roman"/>
+          <w:bCs/>
+          <w:szCs w:val="24"/>
+        </w:rPr>
+        <w:t>endfor</w:t>
+      </w:r>
+      <w:proofErr w:type="spellEnd"/>
+      <w:r>
+        <w:rPr>
+          <w:rFonts w:cs="Times New Roman"/>
+          <w:bCs/>
+          <w:szCs w:val="24"/>
+        </w:rPr>
+        <w:t xml:space="preserve"> %}</w:t>
       </w:r>
     </w:p>
     <w:sectPr>
@@ -4191,6 +4571,19 @@
 </file>
 
 <file path=customXml/item1.xml><?xml version="1.0" encoding="utf-8"?>
+<b:Sources xmlns:b="http://schemas.openxmlformats.org/officeDocument/2006/bibliography" xmlns="http://schemas.openxmlformats.org/officeDocument/2006/bibliography" SelectedStyle="\APASixthEditionOfficeOnline.xsl" StyleName="APA" Version="6"/>
+</file>
+
+<file path=customXml/item2.xml><?xml version="1.0" encoding="utf-8"?>
+<?mso-contentType ?>
+<FormTemplates xmlns="http://schemas.microsoft.com/sharepoint/v3/contenttype/forms">
+  <Display>DocumentLibraryForm</Display>
+  <Edit>DocumentLibraryForm</Edit>
+  <New>DocumentLibraryForm</New>
+</FormTemplates>
+</file>
+
+<file path=customXml/item3.xml><?xml version="1.0" encoding="utf-8"?>
 <ct:contentTypeSchema xmlns:ct="http://schemas.microsoft.com/office/2006/metadata/contentType" xmlns:ma="http://schemas.microsoft.com/office/2006/metadata/properties/metaAttributes" ct:_="" ma:_="" ma:contentTypeName="Document" ma:contentTypeID="0x0101005080E08174F4444A833394DB3ABFDAFB" ma:contentTypeVersion="17" ma:contentTypeDescription="Create a new document." ma:contentTypeScope="" ma:versionID="816166921fe7587fe819d0b7c53244b5">
   <xsd:schema xmlns:xsd="http://www.w3.org/2001/XMLSchema" xmlns:xs="http://www.w3.org/2001/XMLSchema" xmlns:p="http://schemas.microsoft.com/office/2006/metadata/properties" xmlns:ns2="5ba0dfcb-9306-4710-891e-56e50bd13a8a" xmlns:ns3="d6a5c049-ebe6-46eb-acef-7a6fb5cfa381" targetNamespace="http://schemas.microsoft.com/office/2006/metadata/properties" ma:root="true" ma:fieldsID="6c79a9bf3c0f5e1082375e48ee8e3404" ns2:_="" ns3:_="">
     <xsd:import namespace="5ba0dfcb-9306-4710-891e-56e50bd13a8a"/>
@@ -4439,20 +4832,23 @@
 </ct:contentTypeSchema>
 </file>
 
-<file path=customXml/item2.xml><?xml version="1.0" encoding="utf-8"?>
-<?mso-contentType ?>
-<FormTemplates xmlns="http://schemas.microsoft.com/sharepoint/v3/contenttype/forms">
-  <Display>DocumentLibraryForm</Display>
-  <Edit>DocumentLibraryForm</Edit>
-  <New>DocumentLibraryForm</New>
-</FormTemplates>
+<file path=customXml/itemProps1.xml><?xml version="1.0" encoding="utf-8"?>
+<ds:datastoreItem xmlns:ds="http://schemas.openxmlformats.org/officeDocument/2006/customXml" ds:itemID="{7BA1407D-3C3E-416C-B026-969CDFB2B356}">
+  <ds:schemaRefs>
+    <ds:schemaRef ds:uri="http://schemas.openxmlformats.org/officeDocument/2006/bibliography"/>
+  </ds:schemaRefs>
+</ds:datastoreItem>
 </file>
 
-<file path=customXml/item3.xml><?xml version="1.0" encoding="utf-8"?>
-<b:Sources xmlns:b="http://schemas.openxmlformats.org/officeDocument/2006/bibliography" xmlns="http://schemas.openxmlformats.org/officeDocument/2006/bibliography" SelectedStyle="\APASixthEditionOfficeOnline.xsl" StyleName="APA" Version="6"/>
+<file path=customXml/itemProps2.xml><?xml version="1.0" encoding="utf-8"?>
+<ds:datastoreItem xmlns:ds="http://schemas.openxmlformats.org/officeDocument/2006/customXml" ds:itemID="{297AC9B5-B240-40D0-9C88-5EE8FDC8E44D}">
+  <ds:schemaRefs>
+    <ds:schemaRef ds:uri="http://schemas.microsoft.com/sharepoint/v3/contenttype/forms"/>
+  </ds:schemaRefs>
+</ds:datastoreItem>
 </file>
 
-<file path=customXml/itemProps1.xml><?xml version="1.0" encoding="utf-8"?>
+<file path=customXml/itemProps3.xml><?xml version="1.0" encoding="utf-8"?>
 <ds:datastoreItem xmlns:ds="http://schemas.openxmlformats.org/officeDocument/2006/customXml" ds:itemID="{6BB53C24-31D5-453D-963C-38886EBD3064}">
   <ds:schemaRefs>
     <ds:schemaRef ds:uri="http://schemas.microsoft.com/office/2006/metadata/contentType"/>
@@ -4469,20 +4865,4 @@
     <ds:schemaRef ds:uri="http://schemas.microsoft.com/internal/obd"/>
   </ds:schemaRefs>
 </ds:datastoreItem>
-</file>
-
-<file path=customXml/itemProps2.xml><?xml version="1.0" encoding="utf-8"?>
-<ds:datastoreItem xmlns:ds="http://schemas.openxmlformats.org/officeDocument/2006/customXml" ds:itemID="{297AC9B5-B240-40D0-9C88-5EE8FDC8E44D}">
-  <ds:schemaRefs>
-    <ds:schemaRef ds:uri="http://schemas.microsoft.com/sharepoint/v3/contenttype/forms"/>
-  </ds:schemaRefs>
-</ds:datastoreItem>
-</file>
-
-<file path=customXml/itemProps3.xml><?xml version="1.0" encoding="utf-8"?>
-<ds:datastoreItem xmlns:ds="http://schemas.openxmlformats.org/officeDocument/2006/customXml" ds:itemID="{7BA1407D-3C3E-416C-B026-969CDFB2B356}">
-  <ds:schemaRefs>
-    <ds:schemaRef ds:uri="http://schemas.openxmlformats.org/officeDocument/2006/bibliography"/>
-  </ds:schemaRefs>
-</ds:datastoreItem>
 </file>
</xml_diff>

<commit_message>
Reformatted template and child review block according to new variable datatypes
</commit_message>
<xml_diff>
--- a/docassemble/DelegationParentalAuthority/data/templates/delegation_of_parental_authority.docx
+++ b/docassemble/DelegationParentalAuthority/data/templates/delegation_of_parental_authority.docx
@@ -571,13 +571,26 @@
       </w:r>
       <w:proofErr w:type="spellEnd"/>
       <w:r>
-        <w:t xml:space="preserve"> dpa_end == "</w:t>
-      </w:r>
+        <w:t xml:space="preserve"> </w:t>
+      </w:r>
+      <w:proofErr w:type="spellStart"/>
+      <w:r>
+        <w:t>dpa_end</w:t>
+      </w:r>
+      <w:proofErr w:type="spellEnd"/>
+      <w:r>
+        <w:t xml:space="preserve"> == "</w:t>
+      </w:r>
+      <w:proofErr w:type="spellStart"/>
       <w:r>
         <w:t>specific</w:t>
       </w:r>
       <w:r>
-        <w:t>_date" %}</w:t>
+        <w:t>_date</w:t>
+      </w:r>
+      <w:proofErr w:type="spellEnd"/>
+      <w:r>
+        <w:t>" %}</w:t>
       </w:r>
       <w:r>
         <w:t>until</w:t>
@@ -674,9 +687,11 @@
       <w:r>
         <w:t xml:space="preserve"> </w:t>
       </w:r>
+      <w:proofErr w:type="spellStart"/>
       <w:r>
         <w:t>dpa_start</w:t>
       </w:r>
+      <w:proofErr w:type="spellEnd"/>
       <w:r>
         <w:t xml:space="preserve"> =</w:t>
       </w:r>
@@ -686,9 +701,11 @@
       <w:r>
         <w:t xml:space="preserve"> "</w:t>
       </w:r>
+      <w:proofErr w:type="spellStart"/>
       <w:r>
         <w:t>different_date</w:t>
       </w:r>
+      <w:proofErr w:type="spellEnd"/>
       <w:r>
         <w:t>"</w:t>
       </w:r>
@@ -772,9 +789,11 @@
       <w:r>
         <w:t xml:space="preserve"> </w:t>
       </w:r>
+      <w:proofErr w:type="spellStart"/>
       <w:r>
         <w:t>dpa_end</w:t>
       </w:r>
+      <w:proofErr w:type="spellEnd"/>
       <w:r>
         <w:t xml:space="preserve"> </w:t>
       </w:r>
@@ -784,9 +803,11 @@
       <w:r>
         <w:t>= "</w:t>
       </w:r>
+      <w:proofErr w:type="spellStart"/>
       <w:r>
         <w:t>earlier_date</w:t>
       </w:r>
+      <w:proofErr w:type="spellEnd"/>
       <w:r>
         <w:t>"</w:t>
       </w:r>
@@ -2628,6 +2649,7 @@
         </w:rPr>
         <w:t>capitalize(</w:t>
       </w:r>
+      <w:proofErr w:type="spellStart"/>
       <w:r>
         <w:rPr>
           <w:rFonts w:cs="Times New Roman"/>
@@ -2635,6 +2657,7 @@
         </w:rPr>
         <w:t>provider.provider_type_other</w:t>
       </w:r>
+      <w:proofErr w:type="spellEnd"/>
       <w:r>
         <w:rPr>
           <w:rFonts w:cs="Times New Roman"/>
@@ -2670,7 +2693,23 @@
           <w:rFonts w:cs="Times New Roman"/>
           <w:szCs w:val="24"/>
         </w:rPr>
-        <w:t xml:space="preserve"> provider.provider_type == “primary”</w:t>
+        <w:t xml:space="preserve"> </w:t>
+      </w:r>
+      <w:proofErr w:type="spellStart"/>
+      <w:r>
+        <w:rPr>
+          <w:rFonts w:cs="Times New Roman"/>
+          <w:szCs w:val="24"/>
+        </w:rPr>
+        <w:t>provider.provider_type</w:t>
+      </w:r>
+      <w:proofErr w:type="spellEnd"/>
+      <w:r>
+        <w:rPr>
+          <w:rFonts w:cs="Times New Roman"/>
+          <w:szCs w:val="24"/>
+        </w:rPr>
+        <w:t xml:space="preserve"> == “primary”</w:t>
       </w:r>
       <w:r>
         <w:rPr>
@@ -2700,7 +2739,7 @@
           <w:rFonts w:cs="Times New Roman"/>
           <w:szCs w:val="24"/>
         </w:rPr>
-        <w:t xml:space="preserve"> provider.provider_type == “dentist” %}Dentist{% </w:t>
+        <w:t xml:space="preserve"> </w:t>
       </w:r>
       <w:proofErr w:type="spellStart"/>
       <w:r>
@@ -2708,6 +2747,22 @@
           <w:rFonts w:cs="Times New Roman"/>
           <w:szCs w:val="24"/>
         </w:rPr>
+        <w:t>provider.provider_type</w:t>
+      </w:r>
+      <w:proofErr w:type="spellEnd"/>
+      <w:r>
+        <w:rPr>
+          <w:rFonts w:cs="Times New Roman"/>
+          <w:szCs w:val="24"/>
+        </w:rPr>
+        <w:t xml:space="preserve"> == “dentist” %}Dentist{% </w:t>
+      </w:r>
+      <w:proofErr w:type="spellStart"/>
+      <w:r>
+        <w:rPr>
+          <w:rFonts w:cs="Times New Roman"/>
+          <w:szCs w:val="24"/>
+        </w:rPr>
         <w:t>elif</w:t>
       </w:r>
       <w:proofErr w:type="spellEnd"/>
@@ -2716,7 +2771,7 @@
           <w:rFonts w:cs="Times New Roman"/>
           <w:szCs w:val="24"/>
         </w:rPr>
-        <w:t xml:space="preserve"> provider.provider_type == “counselor” %}Counselor{% </w:t>
+        <w:t xml:space="preserve"> </w:t>
       </w:r>
       <w:proofErr w:type="spellStart"/>
       <w:r>
@@ -2724,6 +2779,22 @@
           <w:rFonts w:cs="Times New Roman"/>
           <w:szCs w:val="24"/>
         </w:rPr>
+        <w:t>provider.provider_type</w:t>
+      </w:r>
+      <w:proofErr w:type="spellEnd"/>
+      <w:r>
+        <w:rPr>
+          <w:rFonts w:cs="Times New Roman"/>
+          <w:szCs w:val="24"/>
+        </w:rPr>
+        <w:t xml:space="preserve"> == “counselor” %}Counselor{% </w:t>
+      </w:r>
+      <w:proofErr w:type="spellStart"/>
+      <w:r>
+        <w:rPr>
+          <w:rFonts w:cs="Times New Roman"/>
+          <w:szCs w:val="24"/>
+        </w:rPr>
         <w:t>elif</w:t>
       </w:r>
       <w:proofErr w:type="spellEnd"/>
@@ -2732,7 +2803,23 @@
           <w:rFonts w:cs="Times New Roman"/>
           <w:szCs w:val="24"/>
         </w:rPr>
-        <w:t xml:space="preserve"> provider.provider_type == “psychiatrist” %}Psychiatrist</w:t>
+        <w:t xml:space="preserve"> </w:t>
+      </w:r>
+      <w:proofErr w:type="spellStart"/>
+      <w:r>
+        <w:rPr>
+          <w:rFonts w:cs="Times New Roman"/>
+          <w:szCs w:val="24"/>
+        </w:rPr>
+        <w:t>provider.provider_type</w:t>
+      </w:r>
+      <w:proofErr w:type="spellEnd"/>
+      <w:r>
+        <w:rPr>
+          <w:rFonts w:cs="Times New Roman"/>
+          <w:szCs w:val="24"/>
+        </w:rPr>
+        <w:t xml:space="preserve"> == “psychiatrist” %}Psychiatrist</w:t>
       </w:r>
       <w:r>
         <w:rPr>
@@ -3370,7 +3457,7 @@
           <w:bCs/>
           <w:szCs w:val="24"/>
         </w:rPr>
-        <w:t>Other health information: {% if defined(‘</w:t>
+        <w:t xml:space="preserve">Other health information: {% if </w:t>
       </w:r>
       <w:proofErr w:type="spellStart"/>
       <w:r>
@@ -3388,7 +3475,15 @@
           <w:bCs/>
           <w:szCs w:val="24"/>
         </w:rPr>
-        <w:t xml:space="preserve">’) %}{{ </w:t>
+        <w:t xml:space="preserve"> != “”</w:t>
+      </w:r>
+      <w:r>
+        <w:rPr>
+          <w:rFonts w:cs="Times New Roman"/>
+          <w:bCs/>
+          <w:szCs w:val="24"/>
+        </w:rPr>
+        <w:t xml:space="preserve"> %}{{ </w:t>
       </w:r>
       <w:proofErr w:type="spellStart"/>
       <w:r>
@@ -4571,19 +4666,6 @@
 </file>
 
 <file path=customXml/item1.xml><?xml version="1.0" encoding="utf-8"?>
-<b:Sources xmlns:b="http://schemas.openxmlformats.org/officeDocument/2006/bibliography" xmlns="http://schemas.openxmlformats.org/officeDocument/2006/bibliography" SelectedStyle="\APASixthEditionOfficeOnline.xsl" StyleName="APA" Version="6"/>
-</file>
-
-<file path=customXml/item2.xml><?xml version="1.0" encoding="utf-8"?>
-<?mso-contentType ?>
-<FormTemplates xmlns="http://schemas.microsoft.com/sharepoint/v3/contenttype/forms">
-  <Display>DocumentLibraryForm</Display>
-  <Edit>DocumentLibraryForm</Edit>
-  <New>DocumentLibraryForm</New>
-</FormTemplates>
-</file>
-
-<file path=customXml/item3.xml><?xml version="1.0" encoding="utf-8"?>
 <ct:contentTypeSchema xmlns:ct="http://schemas.microsoft.com/office/2006/metadata/contentType" xmlns:ma="http://schemas.microsoft.com/office/2006/metadata/properties/metaAttributes" ct:_="" ma:_="" ma:contentTypeName="Document" ma:contentTypeID="0x0101005080E08174F4444A833394DB3ABFDAFB" ma:contentTypeVersion="17" ma:contentTypeDescription="Create a new document." ma:contentTypeScope="" ma:versionID="816166921fe7587fe819d0b7c53244b5">
   <xsd:schema xmlns:xsd="http://www.w3.org/2001/XMLSchema" xmlns:xs="http://www.w3.org/2001/XMLSchema" xmlns:p="http://schemas.microsoft.com/office/2006/metadata/properties" xmlns:ns2="5ba0dfcb-9306-4710-891e-56e50bd13a8a" xmlns:ns3="d6a5c049-ebe6-46eb-acef-7a6fb5cfa381" targetNamespace="http://schemas.microsoft.com/office/2006/metadata/properties" ma:root="true" ma:fieldsID="6c79a9bf3c0f5e1082375e48ee8e3404" ns2:_="" ns3:_="">
     <xsd:import namespace="5ba0dfcb-9306-4710-891e-56e50bd13a8a"/>
@@ -4832,23 +4914,20 @@
 </ct:contentTypeSchema>
 </file>
 
-<file path=customXml/itemProps1.xml><?xml version="1.0" encoding="utf-8"?>
-<ds:datastoreItem xmlns:ds="http://schemas.openxmlformats.org/officeDocument/2006/customXml" ds:itemID="{7BA1407D-3C3E-416C-B026-969CDFB2B356}">
-  <ds:schemaRefs>
-    <ds:schemaRef ds:uri="http://schemas.openxmlformats.org/officeDocument/2006/bibliography"/>
-  </ds:schemaRefs>
-</ds:datastoreItem>
+<file path=customXml/item2.xml><?xml version="1.0" encoding="utf-8"?>
+<?mso-contentType ?>
+<FormTemplates xmlns="http://schemas.microsoft.com/sharepoint/v3/contenttype/forms">
+  <Display>DocumentLibraryForm</Display>
+  <Edit>DocumentLibraryForm</Edit>
+  <New>DocumentLibraryForm</New>
+</FormTemplates>
 </file>
 
-<file path=customXml/itemProps2.xml><?xml version="1.0" encoding="utf-8"?>
-<ds:datastoreItem xmlns:ds="http://schemas.openxmlformats.org/officeDocument/2006/customXml" ds:itemID="{297AC9B5-B240-40D0-9C88-5EE8FDC8E44D}">
-  <ds:schemaRefs>
-    <ds:schemaRef ds:uri="http://schemas.microsoft.com/sharepoint/v3/contenttype/forms"/>
-  </ds:schemaRefs>
-</ds:datastoreItem>
+<file path=customXml/item3.xml><?xml version="1.0" encoding="utf-8"?>
+<b:Sources xmlns:b="http://schemas.openxmlformats.org/officeDocument/2006/bibliography" xmlns="http://schemas.openxmlformats.org/officeDocument/2006/bibliography" SelectedStyle="\APASixthEditionOfficeOnline.xsl" StyleName="APA" Version="6"/>
 </file>
 
-<file path=customXml/itemProps3.xml><?xml version="1.0" encoding="utf-8"?>
+<file path=customXml/itemProps1.xml><?xml version="1.0" encoding="utf-8"?>
 <ds:datastoreItem xmlns:ds="http://schemas.openxmlformats.org/officeDocument/2006/customXml" ds:itemID="{6BB53C24-31D5-453D-963C-38886EBD3064}">
   <ds:schemaRefs>
     <ds:schemaRef ds:uri="http://schemas.microsoft.com/office/2006/metadata/contentType"/>
@@ -4865,4 +4944,20 @@
     <ds:schemaRef ds:uri="http://schemas.microsoft.com/internal/obd"/>
   </ds:schemaRefs>
 </ds:datastoreItem>
+</file>
+
+<file path=customXml/itemProps2.xml><?xml version="1.0" encoding="utf-8"?>
+<ds:datastoreItem xmlns:ds="http://schemas.openxmlformats.org/officeDocument/2006/customXml" ds:itemID="{297AC9B5-B240-40D0-9C88-5EE8FDC8E44D}">
+  <ds:schemaRefs>
+    <ds:schemaRef ds:uri="http://schemas.microsoft.com/sharepoint/v3/contenttype/forms"/>
+  </ds:schemaRefs>
+</ds:datastoreItem>
+</file>
+
+<file path=customXml/itemProps3.xml><?xml version="1.0" encoding="utf-8"?>
+<ds:datastoreItem xmlns:ds="http://schemas.openxmlformats.org/officeDocument/2006/customXml" ds:itemID="{7BA1407D-3C3E-416C-B026-969CDFB2B356}">
+  <ds:schemaRefs>
+    <ds:schemaRef ds:uri="http://schemas.openxmlformats.org/officeDocument/2006/bibliography"/>
+  </ds:schemaRefs>
+</ds:datastoreItem>
 </file>
</xml_diff>

<commit_message>
Italicized 'No information provided' instances in docx file
</commit_message>
<xml_diff>
--- a/docassemble/DelegationParentalAuthority/data/templates/delegation_of_parental_authority.docx
+++ b/docassemble/DelegationParentalAuthority/data/templates/delegation_of_parental_authority.docx
@@ -563,229 +563,211 @@
         <w:t>31_days_after_return</w:t>
       </w:r>
       <w:r>
-        <w:t xml:space="preserve">"  %}and for 31 days after I return from the foreign deployment{% </w:t>
+        <w:t xml:space="preserve">"  %}and for 31 days after I return from the foreign deployment{% elif </w:t>
       </w:r>
       <w:proofErr w:type="spellStart"/>
       <w:r>
-        <w:t>elif</w:t>
+        <w:t>dpa_end</w:t>
       </w:r>
       <w:proofErr w:type="spellEnd"/>
       <w:r>
+        <w:t xml:space="preserve"> == "</w:t>
+      </w:r>
+      <w:proofErr w:type="spellStart"/>
+      <w:r>
+        <w:t>specific</w:t>
+      </w:r>
+      <w:r>
+        <w:t>_date</w:t>
+      </w:r>
+      <w:proofErr w:type="spellEnd"/>
+      <w:r>
+        <w:t>" %}</w:t>
+      </w:r>
+      <w:r>
+        <w:t>until</w:t>
+      </w:r>
+      <w:r>
+        <w:t xml:space="preserve"> {{ dpa_end_date }}{% endif %}</w:t>
+      </w:r>
+      <w:r>
+        <w:t>, or on my declaration, whichever comes first.</w:t>
+      </w:r>
+      <w:r>
+        <w:t>{</w:t>
+      </w:r>
+      <w:r>
+        <w:t>% el</w:t>
+      </w:r>
+      <w:r>
+        <w:t>se</w:t>
+      </w:r>
+      <w:r>
+        <w:t xml:space="preserve"> %</w:t>
+      </w:r>
+      <w:r>
+        <w:t>}</w:t>
+      </w:r>
+      <w:r>
+        <w:t>This delegation of parental powers is given pursuant to MCL 700.</w:t>
+      </w:r>
+      <w:r>
+        <w:t xml:space="preserve">5103, </w:t>
+      </w:r>
+      <w:r>
+        <w:t xml:space="preserve">and </w:t>
+      </w:r>
+      <w:r>
+        <w:t>will become effective on</w:t>
+      </w:r>
+      <w:r>
         <w:t xml:space="preserve"> </w:t>
       </w:r>
+      <w:r>
+        <w:t>{</w:t>
+      </w:r>
+      <w:r>
+        <w:t xml:space="preserve">% if </w:t>
+      </w:r>
+      <w:r>
+        <w:t>dpa_start</w:t>
+      </w:r>
+      <w:r>
+        <w:t xml:space="preserve"> =</w:t>
+      </w:r>
+      <w:r>
+        <w:t>=</w:t>
+      </w:r>
+      <w:r>
+        <w:t xml:space="preserve"> "</w:t>
+      </w:r>
+      <w:r>
+        <w:t>date_signed</w:t>
+      </w:r>
+      <w:r>
+        <w:t>"</w:t>
+      </w:r>
+      <w:r>
+        <w:t xml:space="preserve"> %</w:t>
+      </w:r>
+      <w:r>
+        <w:t>}</w:t>
+      </w:r>
+      <w:r>
+        <w:t xml:space="preserve">the day </w:t>
+      </w:r>
+      <w:r>
+        <w:t>{% if other_parent | length &gt; 0  %}we{% else %}I{% endif %}</w:t>
+      </w:r>
+      <w:r>
+        <w:t xml:space="preserve"> </w:t>
+      </w:r>
+      <w:r>
+        <w:t>sign it</w:t>
+      </w:r>
+      <w:r>
+        <w:t>{</w:t>
+      </w:r>
+      <w:r>
+        <w:t>% elif</w:t>
+      </w:r>
+      <w:r>
+        <w:t xml:space="preserve"> </w:t>
+      </w:r>
       <w:proofErr w:type="spellStart"/>
       <w:r>
+        <w:t>dpa_start</w:t>
+      </w:r>
+      <w:proofErr w:type="spellEnd"/>
+      <w:r>
+        <w:t xml:space="preserve"> =</w:t>
+      </w:r>
+      <w:r>
+        <w:t>=</w:t>
+      </w:r>
+      <w:r>
+        <w:t xml:space="preserve"> "</w:t>
+      </w:r>
+      <w:proofErr w:type="spellStart"/>
+      <w:r>
+        <w:t>different_date</w:t>
+      </w:r>
+      <w:proofErr w:type="spellEnd"/>
+      <w:r>
+        <w:t>"</w:t>
+      </w:r>
+      <w:r>
+        <w:t xml:space="preserve"> %</w:t>
+      </w:r>
+      <w:r>
+        <w:t>}{{</w:t>
+      </w:r>
+      <w:r>
+        <w:t xml:space="preserve"> </w:t>
+      </w:r>
+      <w:r>
+        <w:t>dpa_start_date</w:t>
+      </w:r>
+      <w:r>
+        <w:t xml:space="preserve"> </w:t>
+      </w:r>
+      <w:r>
+        <w:t>}}{</w:t>
+      </w:r>
+      <w:r>
+        <w:t>% endif %</w:t>
+      </w:r>
+      <w:r>
+        <w:t>}</w:t>
+      </w:r>
+      <w:r>
+        <w:t xml:space="preserve">. This power expires </w:t>
+      </w:r>
+      <w:r>
+        <w:t>{</w:t>
+      </w:r>
+      <w:r>
+        <w:t xml:space="preserve">% if </w:t>
+      </w:r>
+      <w:r>
         <w:t>dpa_end</w:t>
       </w:r>
-      <w:proofErr w:type="spellEnd"/>
-      <w:r>
-        <w:t xml:space="preserve"> == "</w:t>
-      </w:r>
-      <w:proofErr w:type="spellStart"/>
-      <w:r>
-        <w:t>specific</w:t>
-      </w:r>
-      <w:r>
-        <w:t>_date</w:t>
-      </w:r>
-      <w:proofErr w:type="spellEnd"/>
-      <w:r>
-        <w:t>" %}</w:t>
-      </w:r>
-      <w:r>
-        <w:t>until</w:t>
-      </w:r>
-      <w:r>
-        <w:t xml:space="preserve"> {{ dpa_end_date }}{% endif %}</w:t>
-      </w:r>
-      <w:r>
-        <w:t>, or on my declaration, whichever comes first.</w:t>
+      <w:r>
+        <w:t xml:space="preserve"> </w:t>
+      </w:r>
+      <w:r>
+        <w:t>=</w:t>
+      </w:r>
+      <w:r>
+        <w:t>= "</w:t>
+      </w:r>
+      <w:r>
+        <w:t>6_months_after_start</w:t>
+      </w:r>
+      <w:r>
+        <w:t xml:space="preserve">" </w:t>
+      </w:r>
+      <w:r>
+        <w:t xml:space="preserve"> %</w:t>
+      </w:r>
+      <w:r>
+        <w:t>}</w:t>
+      </w:r>
+      <w:r>
+        <w:t>six (6)</w:t>
+      </w:r>
+      <w:r>
+        <w:t xml:space="preserve"> months from the date it begins</w:t>
+      </w:r>
+      <w:r>
+        <w:t xml:space="preserve"> </w:t>
       </w:r>
       <w:r>
         <w:t>{</w:t>
       </w:r>
       <w:r>
-        <w:t>% el</w:t>
-      </w:r>
-      <w:r>
-        <w:t>se</w:t>
-      </w:r>
-      <w:r>
-        <w:t xml:space="preserve"> %</w:t>
-      </w:r>
-      <w:r>
-        <w:t>}</w:t>
-      </w:r>
-      <w:r>
-        <w:t>This delegation of parental powers is given pursuant to MCL 700.</w:t>
-      </w:r>
-      <w:r>
-        <w:t xml:space="preserve">5103, </w:t>
-      </w:r>
-      <w:r>
-        <w:t xml:space="preserve">and </w:t>
-      </w:r>
-      <w:r>
-        <w:t>will become effective on</w:t>
-      </w:r>
-      <w:r>
-        <w:t xml:space="preserve"> </w:t>
-      </w:r>
-      <w:r>
-        <w:t>{</w:t>
-      </w:r>
-      <w:r>
-        <w:t xml:space="preserve">% if </w:t>
-      </w:r>
-      <w:r>
-        <w:t>dpa_start</w:t>
-      </w:r>
-      <w:r>
-        <w:t xml:space="preserve"> =</w:t>
-      </w:r>
-      <w:r>
-        <w:t>=</w:t>
-      </w:r>
-      <w:r>
-        <w:t xml:space="preserve"> "</w:t>
-      </w:r>
-      <w:r>
-        <w:t>date_signed</w:t>
-      </w:r>
-      <w:r>
-        <w:t>"</w:t>
-      </w:r>
-      <w:r>
-        <w:t xml:space="preserve"> %</w:t>
-      </w:r>
-      <w:r>
-        <w:t>}</w:t>
-      </w:r>
-      <w:r>
-        <w:t xml:space="preserve">the day </w:t>
-      </w:r>
-      <w:r>
-        <w:t>{% if other_parent | length &gt; 0  %}we{% else %}I{% endif %}</w:t>
-      </w:r>
-      <w:r>
-        <w:t xml:space="preserve"> </w:t>
-      </w:r>
-      <w:r>
-        <w:t>sign it</w:t>
-      </w:r>
-      <w:r>
-        <w:t>{</w:t>
-      </w:r>
-      <w:r>
-        <w:t xml:space="preserve">% </w:t>
-      </w:r>
-      <w:proofErr w:type="spellStart"/>
-      <w:r>
-        <w:t>elif</w:t>
-      </w:r>
-      <w:proofErr w:type="spellEnd"/>
-      <w:r>
-        <w:t xml:space="preserve"> </w:t>
-      </w:r>
-      <w:proofErr w:type="spellStart"/>
-      <w:r>
-        <w:t>dpa_start</w:t>
-      </w:r>
-      <w:proofErr w:type="spellEnd"/>
-      <w:r>
-        <w:t xml:space="preserve"> =</w:t>
-      </w:r>
-      <w:r>
-        <w:t>=</w:t>
-      </w:r>
-      <w:r>
-        <w:t xml:space="preserve"> "</w:t>
-      </w:r>
-      <w:proofErr w:type="spellStart"/>
-      <w:r>
-        <w:t>different_date</w:t>
-      </w:r>
-      <w:proofErr w:type="spellEnd"/>
-      <w:r>
-        <w:t>"</w:t>
-      </w:r>
-      <w:r>
-        <w:t xml:space="preserve"> %</w:t>
-      </w:r>
-      <w:r>
-        <w:t>}{{</w:t>
-      </w:r>
-      <w:r>
-        <w:t xml:space="preserve"> </w:t>
-      </w:r>
-      <w:r>
-        <w:t>dpa_start_date</w:t>
-      </w:r>
-      <w:r>
-        <w:t xml:space="preserve"> </w:t>
-      </w:r>
-      <w:r>
-        <w:t>}}{</w:t>
-      </w:r>
-      <w:r>
-        <w:t>% endif %</w:t>
-      </w:r>
-      <w:r>
-        <w:t>}</w:t>
-      </w:r>
-      <w:r>
-        <w:t xml:space="preserve">. This power expires </w:t>
-      </w:r>
-      <w:r>
-        <w:t>{</w:t>
-      </w:r>
-      <w:r>
-        <w:t xml:space="preserve">% if </w:t>
-      </w:r>
-      <w:r>
-        <w:t>dpa_end</w:t>
-      </w:r>
-      <w:r>
-        <w:t xml:space="preserve"> </w:t>
-      </w:r>
-      <w:r>
-        <w:t>=</w:t>
-      </w:r>
-      <w:r>
-        <w:t>= "</w:t>
-      </w:r>
-      <w:r>
-        <w:t>6_months_after_start</w:t>
-      </w:r>
-      <w:r>
-        <w:t xml:space="preserve">" </w:t>
-      </w:r>
-      <w:r>
-        <w:t xml:space="preserve"> %</w:t>
-      </w:r>
-      <w:r>
-        <w:t>}</w:t>
-      </w:r>
-      <w:r>
-        <w:t>six (6)</w:t>
-      </w:r>
-      <w:r>
-        <w:t xml:space="preserve"> months from the date it begins</w:t>
-      </w:r>
-      <w:r>
-        <w:t xml:space="preserve"> </w:t>
-      </w:r>
-      <w:r>
-        <w:t>{</w:t>
-      </w:r>
-      <w:r>
-        <w:t xml:space="preserve">% </w:t>
-      </w:r>
-      <w:proofErr w:type="spellStart"/>
-      <w:r>
-        <w:t>elif</w:t>
-      </w:r>
-      <w:proofErr w:type="spellEnd"/>
+        <w:t>% elif</w:t>
+      </w:r>
       <w:r>
         <w:t xml:space="preserve"> </w:t>
       </w:r>
@@ -2649,7 +2631,6 @@
         </w:rPr>
         <w:t>capitalize(</w:t>
       </w:r>
-      <w:proofErr w:type="spellStart"/>
       <w:r>
         <w:rPr>
           <w:rFonts w:cs="Times New Roman"/>
@@ -2657,7 +2638,6 @@
         </w:rPr>
         <w:t>provider.provider_type_other</w:t>
       </w:r>
-      <w:proofErr w:type="spellEnd"/>
       <w:r>
         <w:rPr>
           <w:rFonts w:cs="Times New Roman"/>
@@ -2670,46 +2650,14 @@
           <w:rFonts w:cs="Times New Roman"/>
           <w:szCs w:val="24"/>
         </w:rPr>
-        <w:t xml:space="preserve"> }}{% </w:t>
-      </w:r>
-      <w:proofErr w:type="spellStart"/>
-      <w:r>
-        <w:rPr>
-          <w:rFonts w:cs="Times New Roman"/>
-          <w:szCs w:val="24"/>
-        </w:rPr>
-        <w:t>el</w:t>
-      </w:r>
-      <w:r>
-        <w:rPr>
-          <w:rFonts w:cs="Times New Roman"/>
-          <w:szCs w:val="24"/>
-        </w:rPr>
-        <w:t>if</w:t>
-      </w:r>
-      <w:proofErr w:type="spellEnd"/>
-      <w:r>
-        <w:rPr>
-          <w:rFonts w:cs="Times New Roman"/>
-          <w:szCs w:val="24"/>
-        </w:rPr>
-        <w:t xml:space="preserve"> </w:t>
-      </w:r>
-      <w:proofErr w:type="spellStart"/>
-      <w:r>
-        <w:rPr>
-          <w:rFonts w:cs="Times New Roman"/>
-          <w:szCs w:val="24"/>
-        </w:rPr>
-        <w:t>provider.provider_type</w:t>
-      </w:r>
-      <w:proofErr w:type="spellEnd"/>
-      <w:r>
-        <w:rPr>
-          <w:rFonts w:cs="Times New Roman"/>
-          <w:szCs w:val="24"/>
-        </w:rPr>
-        <w:t xml:space="preserve"> == “primary”</w:t>
+        <w:t xml:space="preserve"> }}{% el</w:t>
+      </w:r>
+      <w:r>
+        <w:rPr>
+          <w:rFonts w:cs="Times New Roman"/>
+          <w:szCs w:val="24"/>
+        </w:rPr>
+        <w:t>if provider.provider_type == “primary”</w:t>
       </w:r>
       <w:r>
         <w:rPr>
@@ -2723,103 +2671,7 @@
           <w:rFonts w:cs="Times New Roman"/>
           <w:szCs w:val="24"/>
         </w:rPr>
-        <w:t xml:space="preserve">Primary care physician/pediatrician{% </w:t>
-      </w:r>
-      <w:proofErr w:type="spellStart"/>
-      <w:r>
-        <w:rPr>
-          <w:rFonts w:cs="Times New Roman"/>
-          <w:szCs w:val="24"/>
-        </w:rPr>
-        <w:t>elif</w:t>
-      </w:r>
-      <w:proofErr w:type="spellEnd"/>
-      <w:r>
-        <w:rPr>
-          <w:rFonts w:cs="Times New Roman"/>
-          <w:szCs w:val="24"/>
-        </w:rPr>
-        <w:t xml:space="preserve"> </w:t>
-      </w:r>
-      <w:proofErr w:type="spellStart"/>
-      <w:r>
-        <w:rPr>
-          <w:rFonts w:cs="Times New Roman"/>
-          <w:szCs w:val="24"/>
-        </w:rPr>
-        <w:t>provider.provider_type</w:t>
-      </w:r>
-      <w:proofErr w:type="spellEnd"/>
-      <w:r>
-        <w:rPr>
-          <w:rFonts w:cs="Times New Roman"/>
-          <w:szCs w:val="24"/>
-        </w:rPr>
-        <w:t xml:space="preserve"> == “dentist” %}Dentist{% </w:t>
-      </w:r>
-      <w:proofErr w:type="spellStart"/>
-      <w:r>
-        <w:rPr>
-          <w:rFonts w:cs="Times New Roman"/>
-          <w:szCs w:val="24"/>
-        </w:rPr>
-        <w:t>elif</w:t>
-      </w:r>
-      <w:proofErr w:type="spellEnd"/>
-      <w:r>
-        <w:rPr>
-          <w:rFonts w:cs="Times New Roman"/>
-          <w:szCs w:val="24"/>
-        </w:rPr>
-        <w:t xml:space="preserve"> </w:t>
-      </w:r>
-      <w:proofErr w:type="spellStart"/>
-      <w:r>
-        <w:rPr>
-          <w:rFonts w:cs="Times New Roman"/>
-          <w:szCs w:val="24"/>
-        </w:rPr>
-        <w:t>provider.provider_type</w:t>
-      </w:r>
-      <w:proofErr w:type="spellEnd"/>
-      <w:r>
-        <w:rPr>
-          <w:rFonts w:cs="Times New Roman"/>
-          <w:szCs w:val="24"/>
-        </w:rPr>
-        <w:t xml:space="preserve"> == “counselor” %}Counselor{% </w:t>
-      </w:r>
-      <w:proofErr w:type="spellStart"/>
-      <w:r>
-        <w:rPr>
-          <w:rFonts w:cs="Times New Roman"/>
-          <w:szCs w:val="24"/>
-        </w:rPr>
-        <w:t>elif</w:t>
-      </w:r>
-      <w:proofErr w:type="spellEnd"/>
-      <w:r>
-        <w:rPr>
-          <w:rFonts w:cs="Times New Roman"/>
-          <w:szCs w:val="24"/>
-        </w:rPr>
-        <w:t xml:space="preserve"> </w:t>
-      </w:r>
-      <w:proofErr w:type="spellStart"/>
-      <w:r>
-        <w:rPr>
-          <w:rFonts w:cs="Times New Roman"/>
-          <w:szCs w:val="24"/>
-        </w:rPr>
-        <w:t>provider.provider_type</w:t>
-      </w:r>
-      <w:proofErr w:type="spellEnd"/>
-      <w:r>
-        <w:rPr>
-          <w:rFonts w:cs="Times New Roman"/>
-          <w:szCs w:val="24"/>
-        </w:rPr>
-        <w:t xml:space="preserve"> == “psychiatrist” %}Psychiatrist</w:t>
+        <w:t>Primary care physician/pediatrician{% elif provider.provider_type == “dentist” %}Dentist{% elif provider.provider_type == “counselor” %}Counselor{% elif provider.provider_type == “psychiatrist” %}Psychiatrist</w:t>
       </w:r>
       <w:r>
         <w:rPr>
@@ -3110,7 +2962,7 @@
           <w:bCs/>
           <w:szCs w:val="24"/>
         </w:rPr>
-        <w:t xml:space="preserve"> }}{% </w:t>
+        <w:t xml:space="preserve"> }}{% elif </w:t>
       </w:r>
       <w:proofErr w:type="spellStart"/>
       <w:r>
@@ -3119,7 +2971,7 @@
           <w:bCs/>
           <w:szCs w:val="24"/>
         </w:rPr>
-        <w:t>elif</w:t>
+        <w:t>child.has_allergies</w:t>
       </w:r>
       <w:proofErr w:type="spellEnd"/>
       <w:r>
@@ -3128,25 +2980,25 @@
           <w:bCs/>
           <w:szCs w:val="24"/>
         </w:rPr>
-        <w:t xml:space="preserve"> </w:t>
-      </w:r>
-      <w:proofErr w:type="spellStart"/>
-      <w:r>
-        <w:rPr>
-          <w:rFonts w:cs="Times New Roman"/>
-          <w:bCs/>
-          <w:szCs w:val="24"/>
-        </w:rPr>
-        <w:t>child.has_allergies</w:t>
-      </w:r>
-      <w:proofErr w:type="spellEnd"/>
-      <w:r>
-        <w:rPr>
-          <w:rFonts w:cs="Times New Roman"/>
-          <w:bCs/>
-          <w:szCs w:val="24"/>
-        </w:rPr>
-        <w:t xml:space="preserve"> == “no” %}No known allergies{% else %}No information provided.{% endif %}</w:t>
+        <w:t xml:space="preserve"> == “no” %}No known allergies{% else %}</w:t>
+      </w:r>
+      <w:r>
+        <w:rPr>
+          <w:rFonts w:cs="Times New Roman"/>
+          <w:bCs/>
+          <w:i/>
+          <w:iCs/>
+          <w:szCs w:val="24"/>
+        </w:rPr>
+        <w:t>No information provided.</w:t>
+      </w:r>
+      <w:r>
+        <w:rPr>
+          <w:rFonts w:cs="Times New Roman"/>
+          <w:bCs/>
+          <w:szCs w:val="24"/>
+        </w:rPr>
+        <w:t>{% endif %}</w:t>
       </w:r>
     </w:p>
     <w:p>
@@ -3201,7 +3053,7 @@
           <w:bCs/>
           <w:szCs w:val="24"/>
         </w:rPr>
-        <w:t xml:space="preserve"> }}{% </w:t>
+        <w:t xml:space="preserve"> }}{% elif </w:t>
       </w:r>
       <w:proofErr w:type="spellStart"/>
       <w:r>
@@ -3210,7 +3062,7 @@
           <w:bCs/>
           <w:szCs w:val="24"/>
         </w:rPr>
-        <w:t>elif</w:t>
+        <w:t>child.has_med_conditions</w:t>
       </w:r>
       <w:proofErr w:type="spellEnd"/>
       <w:r>
@@ -3219,25 +3071,25 @@
           <w:bCs/>
           <w:szCs w:val="24"/>
         </w:rPr>
-        <w:t xml:space="preserve"> </w:t>
-      </w:r>
-      <w:proofErr w:type="spellStart"/>
-      <w:r>
-        <w:rPr>
-          <w:rFonts w:cs="Times New Roman"/>
-          <w:bCs/>
-          <w:szCs w:val="24"/>
-        </w:rPr>
-        <w:t>child.has_med_conditions</w:t>
-      </w:r>
-      <w:proofErr w:type="spellEnd"/>
-      <w:r>
-        <w:rPr>
-          <w:rFonts w:cs="Times New Roman"/>
-          <w:bCs/>
-          <w:szCs w:val="24"/>
-        </w:rPr>
-        <w:t xml:space="preserve"> == “no” %}No known conditions.{% else %}No information provided.{% endif %}</w:t>
+        <w:t xml:space="preserve"> == “no” %}No known conditions.{% else %}</w:t>
+      </w:r>
+      <w:r>
+        <w:rPr>
+          <w:rFonts w:cs="Times New Roman"/>
+          <w:bCs/>
+          <w:i/>
+          <w:iCs/>
+          <w:szCs w:val="24"/>
+        </w:rPr>
+        <w:t>No information provided.</w:t>
+      </w:r>
+      <w:r>
+        <w:rPr>
+          <w:rFonts w:cs="Times New Roman"/>
+          <w:bCs/>
+          <w:szCs w:val="24"/>
+        </w:rPr>
+        <w:t>{% endif %}</w:t>
       </w:r>
     </w:p>
     <w:p>
@@ -3292,7 +3144,7 @@
           <w:bCs/>
           <w:szCs w:val="24"/>
         </w:rPr>
-        <w:t xml:space="preserve"> }}{% </w:t>
+        <w:t xml:space="preserve"> }}{% elif </w:t>
       </w:r>
       <w:proofErr w:type="spellStart"/>
       <w:r>
@@ -3301,7 +3153,7 @@
           <w:bCs/>
           <w:szCs w:val="24"/>
         </w:rPr>
-        <w:t>elif</w:t>
+        <w:t>child.takes_meds</w:t>
       </w:r>
       <w:proofErr w:type="spellEnd"/>
       <w:r>
@@ -3310,25 +3162,25 @@
           <w:bCs/>
           <w:szCs w:val="24"/>
         </w:rPr>
-        <w:t xml:space="preserve"> </w:t>
-      </w:r>
-      <w:proofErr w:type="spellStart"/>
-      <w:r>
-        <w:rPr>
-          <w:rFonts w:cs="Times New Roman"/>
-          <w:bCs/>
-          <w:szCs w:val="24"/>
-        </w:rPr>
-        <w:t>child.takes_meds</w:t>
-      </w:r>
-      <w:proofErr w:type="spellEnd"/>
-      <w:r>
-        <w:rPr>
-          <w:rFonts w:cs="Times New Roman"/>
-          <w:bCs/>
-          <w:szCs w:val="24"/>
-        </w:rPr>
-        <w:t xml:space="preserve"> == “no” %}None.{% else %}No information provided.{% endif %}</w:t>
+        <w:t xml:space="preserve"> == “no” %}None.{% else %}</w:t>
+      </w:r>
+      <w:r>
+        <w:rPr>
+          <w:rFonts w:cs="Times New Roman"/>
+          <w:bCs/>
+          <w:i/>
+          <w:iCs/>
+          <w:szCs w:val="24"/>
+        </w:rPr>
+        <w:t>No information provided.</w:t>
+      </w:r>
+      <w:r>
+        <w:rPr>
+          <w:rFonts w:cs="Times New Roman"/>
+          <w:bCs/>
+          <w:szCs w:val="24"/>
+        </w:rPr>
+        <w:t>{% endif %}</w:t>
       </w:r>
     </w:p>
     <w:p>
@@ -3420,7 +3272,25 @@
           <w:bCs/>
           <w:szCs w:val="24"/>
         </w:rPr>
-        <w:t xml:space="preserve"> }}{% else %}No information provided.{% endif %}</w:t>
+        <w:t xml:space="preserve"> }}{% else %}</w:t>
+      </w:r>
+      <w:r>
+        <w:rPr>
+          <w:rFonts w:cs="Times New Roman"/>
+          <w:bCs/>
+          <w:i/>
+          <w:iCs/>
+          <w:szCs w:val="24"/>
+        </w:rPr>
+        <w:t>No information provided.</w:t>
+      </w:r>
+      <w:r>
+        <w:rPr>
+          <w:rFonts w:cs="Times New Roman"/>
+          <w:bCs/>
+          <w:szCs w:val="24"/>
+        </w:rPr>
+        <w:t>{% endif %}</w:t>
       </w:r>
     </w:p>
     <w:p>
@@ -3501,7 +3371,25 @@
           <w:bCs/>
           <w:szCs w:val="24"/>
         </w:rPr>
-        <w:t xml:space="preserve"> }}{% else %}No information provided.{% endif %}</w:t>
+        <w:t xml:space="preserve"> }}{% else %}</w:t>
+      </w:r>
+      <w:r>
+        <w:rPr>
+          <w:rFonts w:cs="Times New Roman"/>
+          <w:bCs/>
+          <w:i/>
+          <w:iCs/>
+          <w:szCs w:val="24"/>
+        </w:rPr>
+        <w:t>No information provided.</w:t>
+      </w:r>
+      <w:r>
+        <w:rPr>
+          <w:rFonts w:cs="Times New Roman"/>
+          <w:bCs/>
+          <w:szCs w:val="24"/>
+        </w:rPr>
+        <w:t>{% endif %}</w:t>
       </w:r>
     </w:p>
     <w:p>
@@ -4666,6 +4554,19 @@
 </file>
 
 <file path=customXml/item1.xml><?xml version="1.0" encoding="utf-8"?>
+<b:Sources xmlns:b="http://schemas.openxmlformats.org/officeDocument/2006/bibliography" xmlns="http://schemas.openxmlformats.org/officeDocument/2006/bibliography" SelectedStyle="\APASixthEditionOfficeOnline.xsl" StyleName="APA" Version="6"/>
+</file>
+
+<file path=customXml/item2.xml><?xml version="1.0" encoding="utf-8"?>
+<?mso-contentType ?>
+<FormTemplates xmlns="http://schemas.microsoft.com/sharepoint/v3/contenttype/forms">
+  <Display>DocumentLibraryForm</Display>
+  <Edit>DocumentLibraryForm</Edit>
+  <New>DocumentLibraryForm</New>
+</FormTemplates>
+</file>
+
+<file path=customXml/item3.xml><?xml version="1.0" encoding="utf-8"?>
 <ct:contentTypeSchema xmlns:ct="http://schemas.microsoft.com/office/2006/metadata/contentType" xmlns:ma="http://schemas.microsoft.com/office/2006/metadata/properties/metaAttributes" ct:_="" ma:_="" ma:contentTypeName="Document" ma:contentTypeID="0x0101005080E08174F4444A833394DB3ABFDAFB" ma:contentTypeVersion="17" ma:contentTypeDescription="Create a new document." ma:contentTypeScope="" ma:versionID="816166921fe7587fe819d0b7c53244b5">
   <xsd:schema xmlns:xsd="http://www.w3.org/2001/XMLSchema" xmlns:xs="http://www.w3.org/2001/XMLSchema" xmlns:p="http://schemas.microsoft.com/office/2006/metadata/properties" xmlns:ns2="5ba0dfcb-9306-4710-891e-56e50bd13a8a" xmlns:ns3="d6a5c049-ebe6-46eb-acef-7a6fb5cfa381" targetNamespace="http://schemas.microsoft.com/office/2006/metadata/properties" ma:root="true" ma:fieldsID="6c79a9bf3c0f5e1082375e48ee8e3404" ns2:_="" ns3:_="">
     <xsd:import namespace="5ba0dfcb-9306-4710-891e-56e50bd13a8a"/>
@@ -4914,20 +4815,23 @@
 </ct:contentTypeSchema>
 </file>
 
-<file path=customXml/item2.xml><?xml version="1.0" encoding="utf-8"?>
-<?mso-contentType ?>
-<FormTemplates xmlns="http://schemas.microsoft.com/sharepoint/v3/contenttype/forms">
-  <Display>DocumentLibraryForm</Display>
-  <Edit>DocumentLibraryForm</Edit>
-  <New>DocumentLibraryForm</New>
-</FormTemplates>
+<file path=customXml/itemProps1.xml><?xml version="1.0" encoding="utf-8"?>
+<ds:datastoreItem xmlns:ds="http://schemas.openxmlformats.org/officeDocument/2006/customXml" ds:itemID="{7BA1407D-3C3E-416C-B026-969CDFB2B356}">
+  <ds:schemaRefs>
+    <ds:schemaRef ds:uri="http://schemas.openxmlformats.org/officeDocument/2006/bibliography"/>
+  </ds:schemaRefs>
+</ds:datastoreItem>
 </file>
 
-<file path=customXml/item3.xml><?xml version="1.0" encoding="utf-8"?>
-<b:Sources xmlns:b="http://schemas.openxmlformats.org/officeDocument/2006/bibliography" xmlns="http://schemas.openxmlformats.org/officeDocument/2006/bibliography" SelectedStyle="\APASixthEditionOfficeOnline.xsl" StyleName="APA" Version="6"/>
+<file path=customXml/itemProps2.xml><?xml version="1.0" encoding="utf-8"?>
+<ds:datastoreItem xmlns:ds="http://schemas.openxmlformats.org/officeDocument/2006/customXml" ds:itemID="{297AC9B5-B240-40D0-9C88-5EE8FDC8E44D}">
+  <ds:schemaRefs>
+    <ds:schemaRef ds:uri="http://schemas.microsoft.com/sharepoint/v3/contenttype/forms"/>
+  </ds:schemaRefs>
+</ds:datastoreItem>
 </file>
 
-<file path=customXml/itemProps1.xml><?xml version="1.0" encoding="utf-8"?>
+<file path=customXml/itemProps3.xml><?xml version="1.0" encoding="utf-8"?>
 <ds:datastoreItem xmlns:ds="http://schemas.openxmlformats.org/officeDocument/2006/customXml" ds:itemID="{6BB53C24-31D5-453D-963C-38886EBD3064}">
   <ds:schemaRefs>
     <ds:schemaRef ds:uri="http://schemas.microsoft.com/office/2006/metadata/contentType"/>
@@ -4944,20 +4848,4 @@
     <ds:schemaRef ds:uri="http://schemas.microsoft.com/internal/obd"/>
   </ds:schemaRefs>
 </ds:datastoreItem>
-</file>
-
-<file path=customXml/itemProps2.xml><?xml version="1.0" encoding="utf-8"?>
-<ds:datastoreItem xmlns:ds="http://schemas.openxmlformats.org/officeDocument/2006/customXml" ds:itemID="{297AC9B5-B240-40D0-9C88-5EE8FDC8E44D}">
-  <ds:schemaRefs>
-    <ds:schemaRef ds:uri="http://schemas.microsoft.com/sharepoint/v3/contenttype/forms"/>
-  </ds:schemaRefs>
-</ds:datastoreItem>
-</file>
-
-<file path=customXml/itemProps3.xml><?xml version="1.0" encoding="utf-8"?>
-<ds:datastoreItem xmlns:ds="http://schemas.openxmlformats.org/officeDocument/2006/customXml" ds:itemID="{7BA1407D-3C3E-416C-B026-969CDFB2B356}">
-  <ds:schemaRefs>
-    <ds:schemaRef ds:uri="http://schemas.openxmlformats.org/officeDocument/2006/bibliography"/>
-  </ds:schemaRefs>
-</ds:datastoreItem>
 </file>
</xml_diff>

<commit_message>
Re-adding changes to docx template that were removed during last merge of main branch
</commit_message>
<xml_diff>
--- a/docassemble/DelegationParentalAuthority/data/templates/delegation_of_parental_authority.docx
+++ b/docassemble/DelegationParentalAuthority/data/templates/delegation_of_parental_authority.docx
@@ -19,38 +19,325 @@
           <w:sz w:val="28"/>
           <w:szCs w:val="28"/>
         </w:rPr>
-        <w:t xml:space="preserve">Delegation of Parental </w:t>
-      </w:r>
-      <w:r>
-        <w:rPr>
-          <w:rFonts w:cs="Times New Roman"/>
-          <w:b/>
-          <w:sz w:val="28"/>
-          <w:szCs w:val="28"/>
-        </w:rPr>
-        <w:t>Authority</w:t>
-      </w:r>
-    </w:p>
-    <w:p>
-      <w:pPr>
-        <w:rPr>
-          <w:rFonts w:cs="Times New Roman"/>
-          <w:szCs w:val="24"/>
-        </w:rPr>
-      </w:pPr>
-      <w:r>
-        <w:rPr>
-          <w:rFonts w:cs="Times New Roman"/>
-          <w:szCs w:val="24"/>
-        </w:rPr>
-        <w:t>{% if other_parent | length &gt; 0  %}We, {{ users[0] }} and {{ other_parent[0] }}{% else %}I, {{ users[0] }}{% endif %}</w:t>
-      </w:r>
-      <w:r>
-        <w:rPr>
-          <w:rFonts w:cs="Times New Roman"/>
-          <w:szCs w:val="24"/>
-        </w:rPr>
-        <w:t>,</w:t>
+        <w:t>Delegation of Parental Authority</w:t>
+      </w:r>
+    </w:p>
+    <w:p>
+      <w:pPr>
+        <w:rPr>
+          <w:rFonts w:cs="Times New Roman"/>
+          <w:szCs w:val="24"/>
+        </w:rPr>
+      </w:pPr>
+      <w:r>
+        <w:rPr>
+          <w:rFonts w:cs="Times New Roman"/>
+          <w:szCs w:val="24"/>
+        </w:rPr>
+        <w:t xml:space="preserve">{% if </w:t>
+      </w:r>
+      <w:proofErr w:type="spellStart"/>
+      <w:r>
+        <w:rPr>
+          <w:rFonts w:cs="Times New Roman"/>
+          <w:szCs w:val="24"/>
+        </w:rPr>
+        <w:t>other_parent</w:t>
+      </w:r>
+      <w:proofErr w:type="spellEnd"/>
+      <w:r>
+        <w:rPr>
+          <w:rFonts w:cs="Times New Roman"/>
+          <w:szCs w:val="24"/>
+        </w:rPr>
+        <w:t xml:space="preserve"> | length &gt; 0  %}We, {{ users[0] }} and {{ </w:t>
+      </w:r>
+      <w:proofErr w:type="spellStart"/>
+      <w:r>
+        <w:rPr>
+          <w:rFonts w:cs="Times New Roman"/>
+          <w:szCs w:val="24"/>
+        </w:rPr>
+        <w:t>other_parent</w:t>
+      </w:r>
+      <w:proofErr w:type="spellEnd"/>
+      <w:r>
+        <w:rPr>
+          <w:rFonts w:cs="Times New Roman"/>
+          <w:szCs w:val="24"/>
+        </w:rPr>
+        <w:t>[0] }}{% else %}I, {{ users[0] }}{% endif %},</w:t>
+      </w:r>
+      <w:r>
+        <w:rPr>
+          <w:rFonts w:cs="Times New Roman"/>
+          <w:szCs w:val="24"/>
+        </w:rPr>
+        <w:t xml:space="preserve"> wish to temporarily leave </w:t>
+      </w:r>
+      <w:r>
+        <w:rPr>
+          <w:rFonts w:cs="Times New Roman"/>
+          <w:szCs w:val="24"/>
+        </w:rPr>
+        <w:t xml:space="preserve">{% if </w:t>
+      </w:r>
+      <w:proofErr w:type="spellStart"/>
+      <w:r>
+        <w:rPr>
+          <w:rFonts w:cs="Times New Roman"/>
+          <w:szCs w:val="24"/>
+        </w:rPr>
+        <w:t>other_parent</w:t>
+      </w:r>
+      <w:proofErr w:type="spellEnd"/>
+      <w:r>
+        <w:rPr>
+          <w:rFonts w:cs="Times New Roman"/>
+          <w:szCs w:val="24"/>
+        </w:rPr>
+        <w:t xml:space="preserve"> | length &gt; 0 %}our{% else %}my{% endif %}</w:t>
+      </w:r>
+      <w:r>
+        <w:rPr>
+          <w:rFonts w:cs="Times New Roman"/>
+          <w:szCs w:val="24"/>
+        </w:rPr>
+        <w:t xml:space="preserve"> minor </w:t>
+      </w:r>
+      <w:r>
+        <w:rPr>
+          <w:rFonts w:cs="Times New Roman"/>
+          <w:szCs w:val="24"/>
+        </w:rPr>
+        <w:t xml:space="preserve">{% if children | length &gt; 1 %}children{% else %}child{% endif %}, {{ </w:t>
+      </w:r>
+      <w:proofErr w:type="spellStart"/>
+      <w:r>
+        <w:rPr>
+          <w:rFonts w:cs="Times New Roman"/>
+          <w:szCs w:val="24"/>
+        </w:rPr>
+        <w:t>comma_and_list</w:t>
+      </w:r>
+      <w:proofErr w:type="spellEnd"/>
+      <w:r>
+        <w:rPr>
+          <w:rFonts w:cs="Times New Roman"/>
+          <w:szCs w:val="24"/>
+        </w:rPr>
+        <w:t>(children) }}</w:t>
+      </w:r>
+      <w:r>
+        <w:rPr>
+          <w:rFonts w:cs="Times New Roman"/>
+          <w:szCs w:val="24"/>
+        </w:rPr>
+        <w:t xml:space="preserve">, </w:t>
+      </w:r>
+      <w:r>
+        <w:rPr>
+          <w:rFonts w:cs="Times New Roman"/>
+          <w:szCs w:val="24"/>
+        </w:rPr>
+        <w:t>in the care and custody of {{ agent[0] }}, who lives at {{ agent[0].</w:t>
+      </w:r>
+      <w:proofErr w:type="spellStart"/>
+      <w:r>
+        <w:rPr>
+          <w:rFonts w:cs="Times New Roman"/>
+          <w:szCs w:val="24"/>
+        </w:rPr>
+        <w:t>address.on_one_line</w:t>
+      </w:r>
+      <w:proofErr w:type="spellEnd"/>
+      <w:r>
+        <w:rPr>
+          <w:rFonts w:cs="Times New Roman"/>
+          <w:szCs w:val="24"/>
+        </w:rPr>
+        <w:t>() }}.</w:t>
+      </w:r>
+    </w:p>
+    <w:p>
+      <w:pPr>
+        <w:rPr>
+          <w:rFonts w:cs="Times New Roman"/>
+          <w:szCs w:val="24"/>
+        </w:rPr>
+      </w:pPr>
+      <w:r>
+        <w:rPr>
+          <w:rFonts w:cs="Times New Roman"/>
+          <w:szCs w:val="24"/>
+        </w:rPr>
+        <w:t xml:space="preserve">{% if </w:t>
+      </w:r>
+      <w:proofErr w:type="spellStart"/>
+      <w:r>
+        <w:rPr>
+          <w:rFonts w:cs="Times New Roman"/>
+          <w:szCs w:val="24"/>
+        </w:rPr>
+        <w:t>other_parent</w:t>
+      </w:r>
+      <w:proofErr w:type="spellEnd"/>
+      <w:r>
+        <w:rPr>
+          <w:rFonts w:cs="Times New Roman"/>
+          <w:szCs w:val="24"/>
+        </w:rPr>
+        <w:t xml:space="preserve"> | length &gt; 0  %}We appoint and vest in our{% else %}I appoint and vest in my{% endif %}</w:t>
+      </w:r>
+      <w:r>
+        <w:rPr>
+          <w:rFonts w:cs="Times New Roman"/>
+          <w:szCs w:val="24"/>
+        </w:rPr>
+        <w:t xml:space="preserve"> Agent full powers as a substitute parent, giving them the authority to do anything and everything required for</w:t>
+      </w:r>
+      <w:r>
+        <w:rPr>
+          <w:rFonts w:cs="Times New Roman"/>
+          <w:szCs w:val="24"/>
+        </w:rPr>
+        <w:t xml:space="preserve"> {% if </w:t>
+      </w:r>
+      <w:proofErr w:type="spellStart"/>
+      <w:r>
+        <w:rPr>
+          <w:rFonts w:cs="Times New Roman"/>
+          <w:szCs w:val="24"/>
+        </w:rPr>
+        <w:t>other_parent</w:t>
+      </w:r>
+      <w:proofErr w:type="spellEnd"/>
+      <w:r>
+        <w:rPr>
+          <w:rFonts w:cs="Times New Roman"/>
+          <w:szCs w:val="24"/>
+        </w:rPr>
+        <w:t xml:space="preserve"> | length &gt; 0  %}our{% else %}my{% endif %} {% if children | length &gt; 1 %}children{% else %}child{% endif %}’s</w:t>
+      </w:r>
+      <w:r>
+        <w:rPr>
+          <w:rFonts w:cs="Times New Roman"/>
+          <w:szCs w:val="24"/>
+        </w:rPr>
+        <w:t xml:space="preserve"> care. </w:t>
+      </w:r>
+      <w:r>
+        <w:rPr>
+          <w:rFonts w:cs="Times New Roman"/>
+          <w:szCs w:val="24"/>
+        </w:rPr>
+        <w:t xml:space="preserve">{% if </w:t>
+      </w:r>
+      <w:proofErr w:type="spellStart"/>
+      <w:r>
+        <w:rPr>
+          <w:rFonts w:cs="Times New Roman"/>
+          <w:szCs w:val="24"/>
+        </w:rPr>
+        <w:t>other_parent</w:t>
+      </w:r>
+      <w:proofErr w:type="spellEnd"/>
+      <w:r>
+        <w:rPr>
+          <w:rFonts w:cs="Times New Roman"/>
+          <w:szCs w:val="24"/>
+        </w:rPr>
+        <w:t xml:space="preserve"> | length &gt; 0  %}We{% else %}I{% endif %}</w:t>
+      </w:r>
+      <w:r>
+        <w:rPr>
+          <w:rFonts w:cs="Times New Roman"/>
+          <w:szCs w:val="24"/>
+        </w:rPr>
+        <w:t xml:space="preserve"> also authorize </w:t>
+      </w:r>
+      <w:r>
+        <w:rPr>
+          <w:rFonts w:cs="Times New Roman"/>
+          <w:szCs w:val="24"/>
+        </w:rPr>
+        <w:t xml:space="preserve">{% if </w:t>
+      </w:r>
+      <w:proofErr w:type="spellStart"/>
+      <w:r>
+        <w:rPr>
+          <w:rFonts w:cs="Times New Roman"/>
+          <w:szCs w:val="24"/>
+        </w:rPr>
+        <w:t>other_parent</w:t>
+      </w:r>
+      <w:proofErr w:type="spellEnd"/>
+      <w:r>
+        <w:rPr>
+          <w:rFonts w:cs="Times New Roman"/>
+          <w:szCs w:val="24"/>
+        </w:rPr>
+        <w:t xml:space="preserve"> | length &gt; 0  %}our{% else %}my{% endif %}</w:t>
+      </w:r>
+      <w:r>
+        <w:rPr>
+          <w:rFonts w:cs="Times New Roman"/>
+          <w:szCs w:val="24"/>
+        </w:rPr>
+        <w:t xml:space="preserve"> Agent to do any of the things that </w:t>
+      </w:r>
+      <w:r>
+        <w:rPr>
+          <w:rFonts w:cs="Times New Roman"/>
+          <w:szCs w:val="24"/>
+        </w:rPr>
+        <w:t xml:space="preserve">{% if </w:t>
+      </w:r>
+      <w:proofErr w:type="spellStart"/>
+      <w:r>
+        <w:rPr>
+          <w:rFonts w:cs="Times New Roman"/>
+          <w:szCs w:val="24"/>
+        </w:rPr>
+        <w:t>other_parent</w:t>
+      </w:r>
+      <w:proofErr w:type="spellEnd"/>
+      <w:r>
+        <w:rPr>
+          <w:rFonts w:cs="Times New Roman"/>
+          <w:szCs w:val="24"/>
+        </w:rPr>
+        <w:t xml:space="preserve"> | length &gt; 0  %}we{% else %}I{% endif %}</w:t>
+      </w:r>
+      <w:r>
+        <w:rPr>
+          <w:rFonts w:cs="Times New Roman"/>
+          <w:szCs w:val="24"/>
+        </w:rPr>
+        <w:t xml:space="preserve">, as a parent, could do on behalf of </w:t>
+      </w:r>
+      <w:r>
+        <w:rPr>
+          <w:rFonts w:cs="Times New Roman"/>
+          <w:szCs w:val="24"/>
+        </w:rPr>
+        <w:t xml:space="preserve">{% if </w:t>
+      </w:r>
+      <w:proofErr w:type="spellStart"/>
+      <w:r>
+        <w:rPr>
+          <w:rFonts w:cs="Times New Roman"/>
+          <w:szCs w:val="24"/>
+        </w:rPr>
+        <w:t>other_parent</w:t>
+      </w:r>
+      <w:proofErr w:type="spellEnd"/>
+      <w:r>
+        <w:rPr>
+          <w:rFonts w:cs="Times New Roman"/>
+          <w:szCs w:val="24"/>
+        </w:rPr>
+        <w:t xml:space="preserve"> | length &gt; 0  %}our{% else %}my{% endif %}</w:t>
       </w:r>
       <w:r>
         <w:rPr>
@@ -64,238 +351,6 @@
           <w:rFonts w:cs="Times New Roman"/>
           <w:szCs w:val="24"/>
         </w:rPr>
-        <w:t xml:space="preserve">wish to temporarily leave </w:t>
-      </w:r>
-      <w:r>
-        <w:rPr>
-          <w:rFonts w:cs="Times New Roman"/>
-          <w:szCs w:val="24"/>
-        </w:rPr>
-        <w:t>{% if other_parent | length &gt; 0 %}our{% else %}my{% endif %}</w:t>
-      </w:r>
-      <w:r>
-        <w:rPr>
-          <w:rFonts w:cs="Times New Roman"/>
-          <w:szCs w:val="24"/>
-        </w:rPr>
-        <w:t xml:space="preserve"> minor </w:t>
-      </w:r>
-      <w:r>
-        <w:rPr>
-          <w:rFonts w:cs="Times New Roman"/>
-          <w:szCs w:val="24"/>
-        </w:rPr>
-        <w:t xml:space="preserve">{% if children | length &gt; 1 %}children{% else %}child{% endif %}, </w:t>
-      </w:r>
-      <w:r>
-        <w:rPr>
-          <w:rFonts w:cs="Times New Roman"/>
-          <w:szCs w:val="24"/>
-        </w:rPr>
-        <w:t>{</w:t>
-      </w:r>
-      <w:r>
-        <w:rPr>
-          <w:rFonts w:cs="Times New Roman"/>
-          <w:szCs w:val="24"/>
-        </w:rPr>
-        <w:t>{ comma_and_list(children) }</w:t>
-      </w:r>
-      <w:r>
-        <w:rPr>
-          <w:rFonts w:cs="Times New Roman"/>
-          <w:szCs w:val="24"/>
-        </w:rPr>
-        <w:t>}</w:t>
-      </w:r>
-      <w:r>
-        <w:rPr>
-          <w:rFonts w:cs="Times New Roman"/>
-          <w:szCs w:val="24"/>
-        </w:rPr>
-        <w:t xml:space="preserve">, </w:t>
-      </w:r>
-      <w:r>
-        <w:rPr>
-          <w:rFonts w:cs="Times New Roman"/>
-          <w:szCs w:val="24"/>
-        </w:rPr>
-        <w:t xml:space="preserve">in the care and custody of </w:t>
-      </w:r>
-      <w:r>
-        <w:rPr>
-          <w:rFonts w:cs="Times New Roman"/>
-          <w:szCs w:val="24"/>
-        </w:rPr>
-        <w:t>{{</w:t>
-      </w:r>
-      <w:r>
-        <w:rPr>
-          <w:rFonts w:cs="Times New Roman"/>
-          <w:szCs w:val="24"/>
-        </w:rPr>
-        <w:t xml:space="preserve"> agent[0] }</w:t>
-      </w:r>
-      <w:r>
-        <w:rPr>
-          <w:rFonts w:cs="Times New Roman"/>
-          <w:szCs w:val="24"/>
-        </w:rPr>
-        <w:t>}</w:t>
-      </w:r>
-      <w:r>
-        <w:rPr>
-          <w:rFonts w:cs="Times New Roman"/>
-          <w:szCs w:val="24"/>
-        </w:rPr>
-        <w:t xml:space="preserve">, who lives at </w:t>
-      </w:r>
-      <w:r>
-        <w:rPr>
-          <w:rFonts w:cs="Times New Roman"/>
-          <w:szCs w:val="24"/>
-        </w:rPr>
-        <w:t>{</w:t>
-      </w:r>
-      <w:r>
-        <w:rPr>
-          <w:rFonts w:cs="Times New Roman"/>
-          <w:szCs w:val="24"/>
-        </w:rPr>
-        <w:t>{ agent[0].address.on_one_line() }</w:t>
-      </w:r>
-      <w:r>
-        <w:rPr>
-          <w:rFonts w:cs="Times New Roman"/>
-          <w:szCs w:val="24"/>
-        </w:rPr>
-        <w:t>}</w:t>
-      </w:r>
-      <w:r>
-        <w:rPr>
-          <w:rFonts w:cs="Times New Roman"/>
-          <w:szCs w:val="24"/>
-        </w:rPr>
-        <w:t>.</w:t>
-      </w:r>
-    </w:p>
-    <w:p>
-      <w:pPr>
-        <w:rPr>
-          <w:rFonts w:cs="Times New Roman"/>
-          <w:szCs w:val="24"/>
-        </w:rPr>
-      </w:pPr>
-      <w:r>
-        <w:rPr>
-          <w:rFonts w:cs="Times New Roman"/>
-          <w:szCs w:val="24"/>
-        </w:rPr>
-        <w:t>{% if other_parent | length &gt; 0  %}We appoint and vest in our{% else %}I appoint and vest in my{% endif %}</w:t>
-      </w:r>
-      <w:r>
-        <w:rPr>
-          <w:rFonts w:cs="Times New Roman"/>
-          <w:szCs w:val="24"/>
-        </w:rPr>
-        <w:t xml:space="preserve"> Agent full powers as a sub</w:t>
-      </w:r>
-      <w:r>
-        <w:rPr>
-          <w:rFonts w:cs="Times New Roman"/>
-          <w:szCs w:val="24"/>
-        </w:rPr>
-        <w:t>stitute parent, giving them</w:t>
-      </w:r>
-      <w:r>
-        <w:rPr>
-          <w:rFonts w:cs="Times New Roman"/>
-          <w:szCs w:val="24"/>
-        </w:rPr>
-        <w:t xml:space="preserve"> the authority to do anything and everything required for</w:t>
-      </w:r>
-      <w:r>
-        <w:rPr>
-          <w:rFonts w:cs="Times New Roman"/>
-          <w:szCs w:val="24"/>
-        </w:rPr>
-        <w:t xml:space="preserve"> {% if other_parent | length &gt; 0  %}our{% else %}my{% endif %} {% if children | length &gt; 1 %}children{% else %}child{% endif %}</w:t>
-      </w:r>
-      <w:r>
-        <w:rPr>
-          <w:rFonts w:cs="Times New Roman"/>
-          <w:szCs w:val="24"/>
-        </w:rPr>
-        <w:t>’s</w:t>
-      </w:r>
-      <w:r>
-        <w:rPr>
-          <w:rFonts w:cs="Times New Roman"/>
-          <w:szCs w:val="24"/>
-        </w:rPr>
-        <w:t xml:space="preserve"> care. </w:t>
-      </w:r>
-      <w:r>
-        <w:rPr>
-          <w:rFonts w:cs="Times New Roman"/>
-          <w:szCs w:val="24"/>
-        </w:rPr>
-        <w:t>{% if other_parent | length &gt; 0  %}We{% else %}I{% endif %}</w:t>
-      </w:r>
-      <w:r>
-        <w:rPr>
-          <w:rFonts w:cs="Times New Roman"/>
-          <w:szCs w:val="24"/>
-        </w:rPr>
-        <w:t xml:space="preserve"> also authorize </w:t>
-      </w:r>
-      <w:r>
-        <w:rPr>
-          <w:rFonts w:cs="Times New Roman"/>
-          <w:szCs w:val="24"/>
-        </w:rPr>
-        <w:t>{% if other_parent | length &gt; 0  %}our{% else %}my{% endif %}</w:t>
-      </w:r>
-      <w:r>
-        <w:rPr>
-          <w:rFonts w:cs="Times New Roman"/>
-          <w:szCs w:val="24"/>
-        </w:rPr>
-        <w:t xml:space="preserve"> Agent to do any of the things that </w:t>
-      </w:r>
-      <w:r>
-        <w:rPr>
-          <w:rFonts w:cs="Times New Roman"/>
-          <w:szCs w:val="24"/>
-        </w:rPr>
-        <w:t>{% if other_parent | length &gt; 0  %}we{% else %}I{% endif %}</w:t>
-      </w:r>
-      <w:r>
-        <w:rPr>
-          <w:rFonts w:cs="Times New Roman"/>
-          <w:szCs w:val="24"/>
-        </w:rPr>
-        <w:t xml:space="preserve">, as a parent, could do on behalf of </w:t>
-      </w:r>
-      <w:r>
-        <w:rPr>
-          <w:rFonts w:cs="Times New Roman"/>
-          <w:szCs w:val="24"/>
-        </w:rPr>
-        <w:t>{% if other_parent | length &gt; 0  %}our{% else %}my{% endif %}</w:t>
-      </w:r>
-      <w:r>
-        <w:rPr>
-          <w:rFonts w:cs="Times New Roman"/>
-          <w:szCs w:val="24"/>
-        </w:rPr>
-        <w:t xml:space="preserve"> </w:t>
-      </w:r>
-      <w:r>
-        <w:rPr>
-          <w:rFonts w:cs="Times New Roman"/>
-          <w:szCs w:val="24"/>
-        </w:rPr>
         <w:t>{% if children | length &gt; 1 %}children{% else %}child{% endif %}</w:t>
       </w:r>
       <w:r>
@@ -310,49 +365,37 @@
           <w:rFonts w:cs="Times New Roman"/>
           <w:szCs w:val="24"/>
         </w:rPr>
-        <w:t>{% if other_parent | length &gt; 0  %}We{% else %}I{% endif %}</w:t>
-      </w:r>
-      <w:r>
-        <w:rPr>
-          <w:rFonts w:cs="Times New Roman"/>
-          <w:szCs w:val="24"/>
-        </w:rPr>
-        <w:t xml:space="preserve"> </w:t>
-      </w:r>
-      <w:r>
-        <w:rPr>
-          <w:rFonts w:cs="Times New Roman"/>
-          <w:szCs w:val="24"/>
-        </w:rPr>
-        <w:t>specifically authorize</w:t>
-      </w:r>
-      <w:r>
-        <w:rPr>
-          <w:rFonts w:cs="Times New Roman"/>
-          <w:szCs w:val="24"/>
-        </w:rPr>
-        <w:t xml:space="preserve"> </w:t>
-      </w:r>
-      <w:r>
-        <w:rPr>
-          <w:rFonts w:cs="Times New Roman"/>
-          <w:szCs w:val="24"/>
-        </w:rPr>
-        <w:t>{</w:t>
-      </w:r>
-      <w:r>
-        <w:rPr>
-          <w:rFonts w:cs="Times New Roman"/>
-          <w:szCs w:val="24"/>
-        </w:rPr>
-        <w:t>{ agent[0] }</w:t>
-      </w:r>
-      <w:r>
-        <w:rPr>
-          <w:rFonts w:cs="Times New Roman"/>
-          <w:szCs w:val="24"/>
-        </w:rPr>
-        <w:t>}</w:t>
+        <w:t xml:space="preserve">{% if </w:t>
+      </w:r>
+      <w:proofErr w:type="spellStart"/>
+      <w:r>
+        <w:rPr>
+          <w:rFonts w:cs="Times New Roman"/>
+          <w:szCs w:val="24"/>
+        </w:rPr>
+        <w:t>other_parent</w:t>
+      </w:r>
+      <w:proofErr w:type="spellEnd"/>
+      <w:r>
+        <w:rPr>
+          <w:rFonts w:cs="Times New Roman"/>
+          <w:szCs w:val="24"/>
+        </w:rPr>
+        <w:t xml:space="preserve"> | length &gt; 0  %}We{% else %}I{% endif %}</w:t>
+      </w:r>
+      <w:r>
+        <w:rPr>
+          <w:rFonts w:cs="Times New Roman"/>
+          <w:szCs w:val="24"/>
+        </w:rPr>
+        <w:t xml:space="preserve"> specifically authorize </w:t>
+      </w:r>
+      <w:r>
+        <w:rPr>
+          <w:rFonts w:cs="Times New Roman"/>
+          <w:szCs w:val="24"/>
+        </w:rPr>
+        <w:t>{{ agent[0] }}</w:t>
       </w:r>
       <w:r>
         <w:rPr>
@@ -387,7 +430,23 @@
           <w:rFonts w:cs="Times New Roman"/>
           <w:szCs w:val="24"/>
         </w:rPr>
-        <w:t>{% if other_parent | length &gt; 0  %}our{% else %}my{% endif %}</w:t>
+        <w:t xml:space="preserve">{% if </w:t>
+      </w:r>
+      <w:proofErr w:type="spellStart"/>
+      <w:r>
+        <w:rPr>
+          <w:rFonts w:cs="Times New Roman"/>
+          <w:szCs w:val="24"/>
+        </w:rPr>
+        <w:t>other_parent</w:t>
+      </w:r>
+      <w:proofErr w:type="spellEnd"/>
+      <w:r>
+        <w:rPr>
+          <w:rFonts w:cs="Times New Roman"/>
+          <w:szCs w:val="24"/>
+        </w:rPr>
+        <w:t xml:space="preserve"> | length &gt; 0  %}our{% else %}my{% endif %}</w:t>
       </w:r>
       <w:r>
         <w:rPr>
@@ -436,7 +495,23 @@
           <w:rFonts w:cs="Times New Roman"/>
           <w:szCs w:val="24"/>
         </w:rPr>
-        <w:t>{% if other_parent | length &gt; 0  %}our{% else %}my{% endif %}</w:t>
+        <w:t xml:space="preserve">{% if </w:t>
+      </w:r>
+      <w:proofErr w:type="spellStart"/>
+      <w:r>
+        <w:rPr>
+          <w:rFonts w:cs="Times New Roman"/>
+          <w:szCs w:val="24"/>
+        </w:rPr>
+        <w:t>other_parent</w:t>
+      </w:r>
+      <w:proofErr w:type="spellEnd"/>
+      <w:r>
+        <w:rPr>
+          <w:rFonts w:cs="Times New Roman"/>
+          <w:szCs w:val="24"/>
+        </w:rPr>
+        <w:t xml:space="preserve"> | length &gt; 0  %}our{% else %}my{% endif %}</w:t>
       </w:r>
       <w:r>
         <w:rPr>
@@ -457,21 +532,7 @@
           <w:rFonts w:cs="Times New Roman"/>
           <w:szCs w:val="24"/>
         </w:rPr>
-        <w:t xml:space="preserve"> in appropriate schools</w:t>
-      </w:r>
-      <w:r>
-        <w:rPr>
-          <w:rFonts w:cs="Times New Roman"/>
-          <w:szCs w:val="24"/>
-        </w:rPr>
-        <w:t xml:space="preserve"> </w:t>
-      </w:r>
-      <w:r>
-        <w:rPr>
-          <w:rFonts w:cs="Times New Roman"/>
-          <w:szCs w:val="24"/>
-        </w:rPr>
-        <w:t>and/or educational programs;</w:t>
+        <w:t xml:space="preserve"> in appropriate schools and/or educational programs;</w:t>
       </w:r>
     </w:p>
     <w:p>
@@ -500,7 +561,23 @@
           <w:rFonts w:cs="Times New Roman"/>
           <w:szCs w:val="24"/>
         </w:rPr>
-        <w:t>{% if other_parent | length &gt; 0  %}our{% else %}my{% endif %}</w:t>
+        <w:t xml:space="preserve">{% if </w:t>
+      </w:r>
+      <w:proofErr w:type="spellStart"/>
+      <w:r>
+        <w:rPr>
+          <w:rFonts w:cs="Times New Roman"/>
+          <w:szCs w:val="24"/>
+        </w:rPr>
+        <w:t>other_parent</w:t>
+      </w:r>
+      <w:proofErr w:type="spellEnd"/>
+      <w:r>
+        <w:rPr>
+          <w:rFonts w:cs="Times New Roman"/>
+          <w:szCs w:val="24"/>
+        </w:rPr>
+        <w:t xml:space="preserve"> | length &gt; 0  %}our{% else %}my{% endif %}</w:t>
       </w:r>
       <w:r>
         <w:rPr>
@@ -521,313 +598,145 @@
           <w:rFonts w:cs="Times New Roman"/>
           <w:szCs w:val="24"/>
         </w:rPr>
-        <w:t xml:space="preserve">’s health and well-being, except </w:t>
-      </w:r>
-      <w:r>
-        <w:rPr>
-          <w:rFonts w:cs="Times New Roman"/>
-          <w:szCs w:val="24"/>
-        </w:rPr>
-        <w:t>the power to consent to guardianship, adoption, or marriage.</w:t>
-      </w:r>
-    </w:p>
-    <w:p>
-      <w:r>
-        <w:t>{</w:t>
-      </w:r>
-      <w:r>
-        <w:t>%</w:t>
-      </w:r>
-      <w:r>
-        <w:t xml:space="preserve"> if</w:t>
-      </w:r>
-      <w:r>
-        <w:t xml:space="preserve"> military %</w:t>
-      </w:r>
-      <w:r>
-        <w:t>}</w:t>
-      </w:r>
-      <w:r>
-        <w:t>I am a service member on deployment to a foreign country. Pursuant to MCL 700.5103(3), this delegation of parental powers will remain in effect while I a</w:t>
-      </w:r>
-      <w:r>
-        <w:t>m deployed in a foreign country</w:t>
+        <w:t>’s health and well-being, except the power to consent to guardianship, adoption, or marriage.</w:t>
+      </w:r>
+    </w:p>
+    <w:p>
+      <w:r>
+        <w:t>{% if military %}I am a service member on deployment to a foreign country. Pursuant to MCL 700.5103(3), this delegation of parental powers will remain in effect while I am deployed in a foreign country</w:t>
       </w:r>
       <w:r>
         <w:t xml:space="preserve"> </w:t>
       </w:r>
       <w:r>
-        <w:t>{% if dpa_end == "</w:t>
+        <w:t xml:space="preserve">{% if </w:t>
+      </w:r>
+      <w:proofErr w:type="spellStart"/>
+      <w:r>
+        <w:t>dpa_end</w:t>
+      </w:r>
+      <w:proofErr w:type="spellEnd"/>
+      <w:r>
+        <w:t xml:space="preserve"> == "</w:t>
       </w:r>
       <w:r>
         <w:t>31_days_after_return</w:t>
       </w:r>
       <w:r>
-        <w:t>"  %}and for 31 days after I return from the foreign deployment{% elif dpa_end == "</w:t>
-      </w:r>
+        <w:t xml:space="preserve">"  %}and for 31 days after I return from the foreign deployment{% elif </w:t>
+      </w:r>
+      <w:proofErr w:type="spellStart"/>
+      <w:r>
+        <w:t>dpa_end</w:t>
+      </w:r>
+      <w:proofErr w:type="spellEnd"/>
+      <w:r>
+        <w:t xml:space="preserve"> == "</w:t>
+      </w:r>
+      <w:proofErr w:type="spellStart"/>
       <w:r>
         <w:t>specific</w:t>
       </w:r>
       <w:r>
-        <w:t>_date" %}</w:t>
+        <w:t>_date</w:t>
+      </w:r>
+      <w:proofErr w:type="spellEnd"/>
+      <w:r>
+        <w:t>" %}</w:t>
       </w:r>
       <w:r>
         <w:t>until</w:t>
       </w:r>
       <w:r>
-        <w:t xml:space="preserve"> {{ dpa_end_date }}{% endif %}</w:t>
-      </w:r>
-      <w:r>
-        <w:t>, or on my declaration, whichever comes first.</w:t>
-      </w:r>
-      <w:r>
-        <w:t>{</w:t>
-      </w:r>
-      <w:r>
-        <w:t>% el</w:t>
-      </w:r>
-      <w:r>
-        <w:t>se</w:t>
-      </w:r>
-      <w:r>
-        <w:t xml:space="preserve"> %</w:t>
-      </w:r>
-      <w:r>
-        <w:t>}</w:t>
-      </w:r>
-      <w:r>
-        <w:t>This delegation of parental powers is given pursuant to MCL 700.</w:t>
-      </w:r>
-      <w:r>
-        <w:t xml:space="preserve">5103, </w:t>
-      </w:r>
-      <w:r>
-        <w:t xml:space="preserve">and </w:t>
-      </w:r>
-      <w:r>
-        <w:t>will become effective on</w:t>
-      </w:r>
-      <w:r>
-        <w:t xml:space="preserve"> </w:t>
-      </w:r>
-      <w:r>
-        <w:t>{</w:t>
-      </w:r>
-      <w:r>
-        <w:t xml:space="preserve">% if </w:t>
-      </w:r>
+        <w:t xml:space="preserve"> {{ </w:t>
+      </w:r>
+      <w:proofErr w:type="spellStart"/>
+      <w:r>
+        <w:t>dpa_end_date</w:t>
+      </w:r>
+      <w:proofErr w:type="spellEnd"/>
+      <w:r>
+        <w:t xml:space="preserve"> }}{% endif %}, or on my declaration, whichever comes first.{% else %}This delegation of parental powers is given pursuant to MCL 700.5103, and will become effective on {% if </w:t>
+      </w:r>
+      <w:proofErr w:type="spellStart"/>
       <w:r>
         <w:t>dpa_start</w:t>
       </w:r>
-      <w:r>
-        <w:t xml:space="preserve"> =</w:t>
-      </w:r>
-      <w:r>
-        <w:t>=</w:t>
-      </w:r>
-      <w:r>
-        <w:t xml:space="preserve"> "</w:t>
-      </w:r>
+      <w:proofErr w:type="spellEnd"/>
+      <w:r>
+        <w:t xml:space="preserve"> == "</w:t>
+      </w:r>
+      <w:proofErr w:type="spellStart"/>
       <w:r>
         <w:t>date_signed</w:t>
       </w:r>
-      <w:r>
-        <w:t>"</w:t>
-      </w:r>
-      <w:r>
-        <w:t xml:space="preserve"> %</w:t>
-      </w:r>
-      <w:r>
-        <w:t>}</w:t>
-      </w:r>
-      <w:r>
-        <w:t xml:space="preserve">the day </w:t>
-      </w:r>
-      <w:r>
-        <w:t>{% if other_parent | length &gt; 0  %}we{% else %}I{% endif %}</w:t>
-      </w:r>
-      <w:r>
-        <w:t xml:space="preserve"> </w:t>
-      </w:r>
-      <w:r>
-        <w:t>sign it</w:t>
-      </w:r>
-      <w:r>
-        <w:t>{</w:t>
-      </w:r>
-      <w:r>
-        <w:t>% elif</w:t>
-      </w:r>
-      <w:r>
-        <w:t xml:space="preserve"> </w:t>
-      </w:r>
+      <w:proofErr w:type="spellEnd"/>
+      <w:r>
+        <w:t xml:space="preserve">" %}the day {% if </w:t>
+      </w:r>
+      <w:proofErr w:type="spellStart"/>
+      <w:r>
+        <w:t>other_parent</w:t>
+      </w:r>
+      <w:proofErr w:type="spellEnd"/>
+      <w:r>
+        <w:t xml:space="preserve"> | length &gt; 0  %}we{% else %}I{% endif %} sign it{% elif </w:t>
+      </w:r>
+      <w:proofErr w:type="spellStart"/>
       <w:r>
         <w:t>dpa_start</w:t>
       </w:r>
-      <w:r>
-        <w:t xml:space="preserve"> =</w:t>
-      </w:r>
-      <w:r>
-        <w:t>=</w:t>
-      </w:r>
-      <w:r>
-        <w:t xml:space="preserve"> "</w:t>
-      </w:r>
+      <w:proofErr w:type="spellEnd"/>
+      <w:r>
+        <w:t xml:space="preserve"> == "</w:t>
+      </w:r>
+      <w:proofErr w:type="spellStart"/>
       <w:r>
         <w:t>different_date</w:t>
       </w:r>
-      <w:r>
-        <w:t>"</w:t>
-      </w:r>
-      <w:r>
-        <w:t xml:space="preserve"> %</w:t>
-      </w:r>
-      <w:r>
-        <w:t>}{{</w:t>
-      </w:r>
-      <w:r>
-        <w:t xml:space="preserve"> </w:t>
-      </w:r>
+      <w:proofErr w:type="spellEnd"/>
+      <w:r>
+        <w:t xml:space="preserve">" %}{{ </w:t>
+      </w:r>
+      <w:proofErr w:type="spellStart"/>
       <w:r>
         <w:t>dpa_start_date</w:t>
       </w:r>
-      <w:r>
-        <w:t xml:space="preserve"> </w:t>
-      </w:r>
-      <w:r>
-        <w:t>}}{</w:t>
-      </w:r>
-      <w:r>
-        <w:t>% endif %</w:t>
-      </w:r>
-      <w:r>
-        <w:t>}</w:t>
-      </w:r>
-      <w:r>
-        <w:t xml:space="preserve">. This power expires </w:t>
-      </w:r>
-      <w:r>
-        <w:t>{</w:t>
-      </w:r>
-      <w:r>
-        <w:t xml:space="preserve">% if </w:t>
-      </w:r>
+      <w:proofErr w:type="spellEnd"/>
+      <w:r>
+        <w:t xml:space="preserve"> }}{% endif %}. This power expires {% if </w:t>
+      </w:r>
+      <w:proofErr w:type="spellStart"/>
       <w:r>
         <w:t>dpa_end</w:t>
       </w:r>
-      <w:r>
-        <w:t xml:space="preserve"> </w:t>
-      </w:r>
-      <w:r>
-        <w:t>=</w:t>
-      </w:r>
-      <w:r>
-        <w:t>= "</w:t>
-      </w:r>
-      <w:r>
-        <w:t>6_months_after_start</w:t>
-      </w:r>
-      <w:r>
-        <w:t xml:space="preserve">" </w:t>
-      </w:r>
-      <w:r>
-        <w:t xml:space="preserve"> %</w:t>
-      </w:r>
-      <w:r>
-        <w:t>}</w:t>
-      </w:r>
-      <w:r>
-        <w:t>six (6)</w:t>
-      </w:r>
-      <w:r>
-        <w:t xml:space="preserve"> months from the date it begins</w:t>
-      </w:r>
-      <w:r>
-        <w:t xml:space="preserve"> </w:t>
-      </w:r>
-      <w:r>
-        <w:t>{</w:t>
-      </w:r>
-      <w:r>
-        <w:t>% elif</w:t>
-      </w:r>
-      <w:r>
-        <w:t xml:space="preserve"> </w:t>
-      </w:r>
+      <w:proofErr w:type="spellEnd"/>
+      <w:r>
+        <w:t xml:space="preserve"> == "6_months_after_start"  %}six (6) months from the date it begins {% elif </w:t>
+      </w:r>
+      <w:proofErr w:type="spellStart"/>
       <w:r>
         <w:t>dpa_end</w:t>
       </w:r>
-      <w:r>
-        <w:t xml:space="preserve"> </w:t>
-      </w:r>
-      <w:r>
-        <w:t>=</w:t>
-      </w:r>
-      <w:r>
-        <w:t>= "</w:t>
-      </w:r>
+      <w:proofErr w:type="spellEnd"/>
+      <w:r>
+        <w:t xml:space="preserve"> == "</w:t>
+      </w:r>
+      <w:proofErr w:type="spellStart"/>
       <w:r>
         <w:t>earlier_date</w:t>
       </w:r>
-      <w:r>
-        <w:t>"</w:t>
-      </w:r>
-      <w:r>
-        <w:t xml:space="preserve"> %</w:t>
-      </w:r>
-      <w:r>
-        <w:t>}</w:t>
-      </w:r>
-      <w:r>
-        <w:t xml:space="preserve">on </w:t>
-      </w:r>
-      <w:r>
-        <w:t>{{</w:t>
-      </w:r>
-      <w:r>
-        <w:t xml:space="preserve"> </w:t>
-      </w:r>
-      <w:r>
-        <w:t>dpa_</w:t>
-      </w:r>
-      <w:r>
-        <w:t>end_date</w:t>
-      </w:r>
-      <w:r>
-        <w:t xml:space="preserve"> </w:t>
-      </w:r>
-      <w:r>
-        <w:t>}}</w:t>
-      </w:r>
-      <w:r>
-        <w:t xml:space="preserve"> </w:t>
-      </w:r>
-      <w:r>
-        <w:t>{</w:t>
-      </w:r>
-      <w:r>
-        <w:t xml:space="preserve">% </w:t>
-      </w:r>
-      <w:r>
-        <w:t>endi</w:t>
-      </w:r>
-      <w:r>
-        <w:t>f %</w:t>
-      </w:r>
-      <w:r>
-        <w:t>}</w:t>
-      </w:r>
-      <w:r>
-        <w:t>or on my declaration, whichever comes first.</w:t>
-      </w:r>
-      <w:r>
-        <w:t>{</w:t>
-      </w:r>
-      <w:r>
-        <w:t>% endif %</w:t>
-      </w:r>
-      <w:r>
-        <w:t>}</w:t>
+      <w:proofErr w:type="spellEnd"/>
+      <w:r>
+        <w:t xml:space="preserve">" %}on {{ </w:t>
+      </w:r>
+      <w:proofErr w:type="spellStart"/>
+      <w:r>
+        <w:t>dpa_end_date</w:t>
+      </w:r>
+      <w:proofErr w:type="spellEnd"/>
+      <w:r>
+        <w:t xml:space="preserve"> }} {% endif %}or on my declaration, whichever comes first.{% endif %}</w:t>
       </w:r>
     </w:p>
     <w:p>
@@ -843,72 +752,30 @@
           <w:szCs w:val="24"/>
         </w:rPr>
         <w:lastRenderedPageBreak/>
-        <w:t xml:space="preserve">This delegation of parental </w:t>
-      </w:r>
-      <w:r>
-        <w:rPr>
-          <w:rFonts w:cs="Times New Roman"/>
-          <w:szCs w:val="24"/>
-        </w:rPr>
-        <w:t xml:space="preserve">authority was signed </w:t>
-      </w:r>
-      <w:r>
-        <w:rPr>
-          <w:rFonts w:cs="Times New Roman"/>
-          <w:szCs w:val="24"/>
-        </w:rPr>
-        <w:t xml:space="preserve">on </w:t>
-      </w:r>
-      <w:r>
-        <w:rPr>
-          <w:rFonts w:cs="Times New Roman"/>
-          <w:szCs w:val="24"/>
-        </w:rPr>
-        <w:t>_____________</w:t>
-      </w:r>
-      <w:r>
-        <w:rPr>
-          <w:rFonts w:cs="Times New Roman"/>
-          <w:szCs w:val="24"/>
-        </w:rPr>
-        <w:t>.</w:t>
-      </w:r>
-    </w:p>
-    <w:p>
-      <w:pPr>
-        <w:rPr>
-          <w:rFonts w:cs="Times New Roman"/>
-          <w:szCs w:val="24"/>
-        </w:rPr>
-      </w:pPr>
-    </w:p>
-    <w:p>
-      <w:pPr>
-        <w:rPr>
-          <w:rFonts w:cs="Times New Roman"/>
-          <w:szCs w:val="24"/>
-        </w:rPr>
-      </w:pPr>
-      <w:r>
-        <w:rPr>
-          <w:rFonts w:cs="Times New Roman"/>
-          <w:szCs w:val="24"/>
-        </w:rPr>
-        <w:t>Signature of Parent</w:t>
-      </w:r>
-      <w:r>
-        <w:rPr>
-          <w:rFonts w:cs="Times New Roman"/>
-          <w:szCs w:val="24"/>
-        </w:rPr>
-        <w:t>{</w:t>
-      </w:r>
-      <w:r>
-        <w:rPr>
-          <w:rFonts w:cs="Times New Roman"/>
-          <w:szCs w:val="24"/>
-        </w:rPr>
-        <w:t>% if</w:t>
+        <w:t>This delegation of parental authority was signed on _____________.</w:t>
+      </w:r>
+    </w:p>
+    <w:p>
+      <w:pPr>
+        <w:rPr>
+          <w:rFonts w:cs="Times New Roman"/>
+          <w:szCs w:val="24"/>
+        </w:rPr>
+      </w:pPr>
+    </w:p>
+    <w:p>
+      <w:pPr>
+        <w:rPr>
+          <w:rFonts w:cs="Times New Roman"/>
+          <w:szCs w:val="24"/>
+        </w:rPr>
+      </w:pPr>
+      <w:r>
+        <w:rPr>
+          <w:rFonts w:cs="Times New Roman"/>
+          <w:szCs w:val="24"/>
+        </w:rPr>
+        <w:t>Signature of Parent{% if</w:t>
       </w:r>
       <w:r>
         <w:rPr>
@@ -919,12 +786,21 @@
         </w:rPr>
         <w:t xml:space="preserve"> </w:t>
       </w:r>
-      <w:r>
-        <w:rPr>
-          <w:rFonts w:cs="Times New Roman"/>
-          <w:szCs w:val="24"/>
-        </w:rPr>
-        <w:t>other_parent | length &gt; 0</w:t>
+      <w:proofErr w:type="spellStart"/>
+      <w:r>
+        <w:rPr>
+          <w:rFonts w:cs="Times New Roman"/>
+          <w:szCs w:val="24"/>
+        </w:rPr>
+        <w:t>other_parent</w:t>
+      </w:r>
+      <w:proofErr w:type="spellEnd"/>
+      <w:r>
+        <w:rPr>
+          <w:rFonts w:cs="Times New Roman"/>
+          <w:szCs w:val="24"/>
+        </w:rPr>
+        <w:t xml:space="preserve"> | length &gt; 0</w:t>
       </w:r>
       <w:r>
         <w:rPr>
@@ -940,49 +816,7 @@
           <w:rFonts w:cs="Times New Roman"/>
           <w:szCs w:val="24"/>
         </w:rPr>
-        <w:t>%</w:t>
-      </w:r>
-      <w:r>
-        <w:rPr>
-          <w:rFonts w:cs="Times New Roman"/>
-          <w:szCs w:val="24"/>
-        </w:rPr>
-        <w:t>}</w:t>
-      </w:r>
-      <w:r>
-        <w:rPr>
-          <w:rFonts w:cs="Times New Roman"/>
-          <w:szCs w:val="24"/>
-        </w:rPr>
-        <w:t>s</w:t>
-      </w:r>
-      <w:r>
-        <w:rPr>
-          <w:rFonts w:cs="Times New Roman"/>
-          <w:szCs w:val="24"/>
-        </w:rPr>
-        <w:t>{</w:t>
-      </w:r>
-      <w:r>
-        <w:rPr>
-          <w:rFonts w:cs="Times New Roman"/>
-          <w:szCs w:val="24"/>
-        </w:rPr>
-        <w:t>% endif %</w:t>
-      </w:r>
-      <w:r>
-        <w:rPr>
-          <w:rFonts w:cs="Times New Roman"/>
-          <w:szCs w:val="24"/>
-        </w:rPr>
-        <w:t>}</w:t>
-      </w:r>
-      <w:r>
-        <w:rPr>
-          <w:rFonts w:cs="Times New Roman"/>
-          <w:szCs w:val="24"/>
-        </w:rPr>
-        <w:t>:</w:t>
+        <w:t>%}s{% endif %}:</w:t>
       </w:r>
     </w:p>
     <w:p>
@@ -1000,14 +834,7 @@
           <w:rFonts w:cs="Times New Roman"/>
           <w:szCs w:val="24"/>
         </w:rPr>
-        <w:t>/s/________________________</w:t>
-      </w:r>
-      <w:r>
-        <w:rPr>
-          <w:rFonts w:cs="Times New Roman"/>
-          <w:szCs w:val="24"/>
-        </w:rPr>
-        <w:t>________</w:t>
+        <w:t>/s/________________________________</w:t>
       </w:r>
       <w:r>
         <w:rPr>
@@ -1015,20 +842,7 @@
           <w:szCs w:val="24"/>
         </w:rPr>
         <w:tab/>
-      </w:r>
-      <w:r>
-        <w:rPr>
-          <w:rFonts w:cs="Times New Roman"/>
-          <w:szCs w:val="24"/>
-        </w:rPr>
-        <w:t>{</w:t>
-      </w:r>
-      <w:r>
-        <w:rPr>
-          <w:rFonts w:cs="Times New Roman"/>
-          <w:szCs w:val="24"/>
-        </w:rPr>
-        <w:t>% if</w:t>
+        <w:t>{% if</w:t>
       </w:r>
       <w:r>
         <w:rPr>
@@ -1039,62 +853,36 @@
         </w:rPr>
         <w:t xml:space="preserve"> </w:t>
       </w:r>
-      <w:r>
-        <w:rPr>
-          <w:rFonts w:cs="Times New Roman"/>
-          <w:szCs w:val="24"/>
-        </w:rPr>
-        <w:t xml:space="preserve">other_parent | length &gt; 0 </w:t>
-      </w:r>
-      <w:r>
-        <w:rPr>
-          <w:rFonts w:cs="Times New Roman"/>
-          <w:szCs w:val="24"/>
-        </w:rPr>
-        <w:t>%</w:t>
-      </w:r>
-      <w:r>
-        <w:rPr>
-          <w:rFonts w:cs="Times New Roman"/>
-          <w:szCs w:val="24"/>
-        </w:rPr>
-        <w:t>}</w:t>
-      </w:r>
-      <w:r>
-        <w:rPr>
-          <w:rFonts w:cs="Times New Roman"/>
-          <w:szCs w:val="24"/>
-        </w:rPr>
-        <w:t>/s/__________________________</w:t>
-      </w:r>
-    </w:p>
-    <w:p>
-      <w:pPr>
-        <w:rPr>
-          <w:rFonts w:cs="Times New Roman"/>
-          <w:szCs w:val="24"/>
-        </w:rPr>
-      </w:pPr>
-      <w:r>
-        <w:rPr>
-          <w:rFonts w:cs="Times New Roman"/>
-          <w:szCs w:val="24"/>
-        </w:rPr>
-        <w:t>{</w:t>
-      </w:r>
-      <w:r>
-        <w:rPr>
-          <w:rFonts w:cs="Times New Roman"/>
-          <w:szCs w:val="24"/>
-        </w:rPr>
-        <w:t>% endif %</w:t>
-      </w:r>
-      <w:r>
-        <w:rPr>
-          <w:rFonts w:cs="Times New Roman"/>
-          <w:szCs w:val="24"/>
-        </w:rPr>
-        <w:t>}</w:t>
+      <w:proofErr w:type="spellStart"/>
+      <w:r>
+        <w:rPr>
+          <w:rFonts w:cs="Times New Roman"/>
+          <w:szCs w:val="24"/>
+        </w:rPr>
+        <w:t>other_parent</w:t>
+      </w:r>
+      <w:proofErr w:type="spellEnd"/>
+      <w:r>
+        <w:rPr>
+          <w:rFonts w:cs="Times New Roman"/>
+          <w:szCs w:val="24"/>
+        </w:rPr>
+        <w:t xml:space="preserve"> | length &gt; 0 %}/s/__________________________</w:t>
+      </w:r>
+    </w:p>
+    <w:p>
+      <w:pPr>
+        <w:rPr>
+          <w:rFonts w:cs="Times New Roman"/>
+          <w:szCs w:val="24"/>
+        </w:rPr>
+      </w:pPr>
+      <w:r>
+        <w:rPr>
+          <w:rFonts w:cs="Times New Roman"/>
+          <w:szCs w:val="24"/>
+        </w:rPr>
+        <w:t>{% endif %}</w:t>
       </w:r>
     </w:p>
     <w:p>
@@ -1109,13 +897,7 @@
         </w:rPr>
       </w:pPr>
       <w:r>
-        <w:t>{{</w:t>
-      </w:r>
-      <w:r>
-        <w:t xml:space="preserve"> users[0] </w:t>
-      </w:r>
-      <w:r>
-        <w:t>}}</w:t>
+        <w:t>{{ users[0] }}</w:t>
       </w:r>
       <w:r>
         <w:rPr>
@@ -1123,20 +905,7 @@
           <w:szCs w:val="24"/>
         </w:rPr>
         <w:tab/>
-      </w:r>
-      <w:r>
-        <w:rPr>
-          <w:rFonts w:cs="Times New Roman"/>
-          <w:szCs w:val="24"/>
-        </w:rPr>
-        <w:t>{</w:t>
-      </w:r>
-      <w:r>
-        <w:rPr>
-          <w:rFonts w:cs="Times New Roman"/>
-          <w:szCs w:val="24"/>
-        </w:rPr>
-        <w:t>% if</w:t>
+        <w:t>{% if</w:t>
       </w:r>
       <w:r>
         <w:rPr>
@@ -1147,26 +916,21 @@
         </w:rPr>
         <w:t xml:space="preserve"> </w:t>
       </w:r>
-      <w:r>
-        <w:rPr>
-          <w:rFonts w:cs="Times New Roman"/>
-          <w:szCs w:val="24"/>
-        </w:rPr>
-        <w:t>other_parent | length &gt; 0</w:t>
-      </w:r>
-      <w:r>
-        <w:rPr>
-          <w:rFonts w:cs="Times New Roman"/>
-          <w:szCs w:val="24"/>
-        </w:rPr>
-        <w:t xml:space="preserve"> %</w:t>
-      </w:r>
-      <w:r>
-        <w:rPr>
-          <w:rFonts w:cs="Times New Roman"/>
-          <w:szCs w:val="24"/>
-        </w:rPr>
-        <w:t>}</w:t>
+      <w:proofErr w:type="spellStart"/>
+      <w:r>
+        <w:rPr>
+          <w:rFonts w:cs="Times New Roman"/>
+          <w:szCs w:val="24"/>
+        </w:rPr>
+        <w:t>other_parent</w:t>
+      </w:r>
+      <w:proofErr w:type="spellEnd"/>
+      <w:r>
+        <w:rPr>
+          <w:rFonts w:cs="Times New Roman"/>
+          <w:szCs w:val="24"/>
+        </w:rPr>
+        <w:t xml:space="preserve"> | length &gt; 0 %}</w:t>
       </w:r>
       <w:r>
         <w:rPr>
@@ -1236,21 +1000,7 @@
           <w:rFonts w:cs="Times New Roman"/>
           <w:szCs w:val="24"/>
         </w:rPr>
-        <w:t>{</w:t>
-      </w:r>
-      <w:r>
-        <w:rPr>
-          <w:rFonts w:cs="Times New Roman"/>
-          <w:szCs w:val="24"/>
-        </w:rPr>
-        <w:t>% endif %</w:t>
-      </w:r>
-      <w:r>
-        <w:rPr>
-          <w:rFonts w:cs="Times New Roman"/>
-          <w:szCs w:val="24"/>
-        </w:rPr>
-        <w:t>}</w:t>
+        <w:t>{% endif %}</w:t>
       </w:r>
     </w:p>
     <w:p>
@@ -1337,14 +1087,7 @@
           <w:rFonts w:cs="Times New Roman"/>
           <w:szCs w:val="24"/>
         </w:rPr>
-        <w:t>/s/_____________________________</w:t>
-      </w:r>
-      <w:r>
-        <w:rPr>
-          <w:rFonts w:cs="Times New Roman"/>
-          <w:szCs w:val="24"/>
-        </w:rPr>
-        <w:t>___</w:t>
+        <w:t>/s/________________________________</w:t>
       </w:r>
       <w:r>
         <w:rPr>
@@ -1352,12 +1095,6 @@
           <w:szCs w:val="24"/>
         </w:rPr>
         <w:tab/>
-      </w:r>
-      <w:r>
-        <w:rPr>
-          <w:rFonts w:cs="Times New Roman"/>
-          <w:szCs w:val="24"/>
-        </w:rPr>
         <w:t>/s/__________________________</w:t>
       </w:r>
     </w:p>
@@ -1436,12 +1173,6 @@
           <w:szCs w:val="24"/>
         </w:rPr>
         <w:tab/>
-      </w:r>
-      <w:r>
-        <w:rPr>
-          <w:rFonts w:cs="Times New Roman"/>
-          <w:szCs w:val="24"/>
-        </w:rPr>
         <w:t>____________________________</w:t>
       </w:r>
     </w:p>
@@ -1571,15 +1302,7 @@
           <w:color w:val="000000" w:themeColor="text1"/>
           <w:szCs w:val="24"/>
         </w:rPr>
-        <w:t xml:space="preserve">Acknowledged before me and the witnesses, _______________________ and __________________ in ___________ County, Michigan, on ___________________ by </w:t>
-      </w:r>
-      <w:r>
-        <w:rPr>
-          <w:rFonts w:cs="Times New Roman"/>
-          <w:color w:val="000000" w:themeColor="text1"/>
-          <w:szCs w:val="24"/>
-        </w:rPr>
-        <w:t>{{</w:t>
+        <w:t>Acknowledged before me and the witnesses, _______________________ and __________________ in ___________ County, Michigan, on ___________________ by {{</w:t>
       </w:r>
       <w:r>
         <w:rPr>
@@ -1603,14 +1326,7 @@
           <w:rFonts w:cs="Times New Roman"/>
           <w:szCs w:val="24"/>
         </w:rPr>
-        <w:t>{</w:t>
-      </w:r>
-      <w:r>
-        <w:rPr>
-          <w:rFonts w:cs="Times New Roman"/>
-          <w:szCs w:val="24"/>
-        </w:rPr>
-        <w:t>% if</w:t>
+        <w:t>{% if</w:t>
       </w:r>
       <w:r>
         <w:rPr>
@@ -1621,40 +1337,21 @@
         </w:rPr>
         <w:t xml:space="preserve"> </w:t>
       </w:r>
-      <w:r>
-        <w:rPr>
-          <w:rFonts w:cs="Times New Roman"/>
-          <w:szCs w:val="24"/>
-        </w:rPr>
-        <w:t>other_parent | length &gt; 0</w:t>
-      </w:r>
-      <w:r>
-        <w:rPr>
-          <w:rFonts w:cs="Times New Roman"/>
-          <w:szCs w:val="24"/>
-        </w:rPr>
-        <w:t xml:space="preserve"> %</w:t>
-      </w:r>
-      <w:r>
-        <w:rPr>
-          <w:rFonts w:cs="Times New Roman"/>
-          <w:szCs w:val="24"/>
-        </w:rPr>
-        <w:t>}</w:t>
-      </w:r>
-      <w:r>
-        <w:rPr>
-          <w:rFonts w:cs="Times New Roman"/>
-          <w:szCs w:val="24"/>
-        </w:rPr>
-        <w:t xml:space="preserve"> and </w:t>
-      </w:r>
-      <w:r>
-        <w:rPr>
-          <w:rFonts w:cs="Times New Roman"/>
-          <w:szCs w:val="24"/>
-        </w:rPr>
-        <w:t>{{</w:t>
+      <w:proofErr w:type="spellStart"/>
+      <w:r>
+        <w:rPr>
+          <w:rFonts w:cs="Times New Roman"/>
+          <w:szCs w:val="24"/>
+        </w:rPr>
+        <w:t>other_parent</w:t>
+      </w:r>
+      <w:proofErr w:type="spellEnd"/>
+      <w:r>
+        <w:rPr>
+          <w:rFonts w:cs="Times New Roman"/>
+          <w:szCs w:val="24"/>
+        </w:rPr>
+        <w:t xml:space="preserve"> | length &gt; 0 %} and {{</w:t>
       </w:r>
       <w:r>
         <w:rPr>
@@ -1688,28 +1385,7 @@
           <w:rFonts w:cs="Times New Roman"/>
           <w:szCs w:val="24"/>
         </w:rPr>
-        <w:t>}}{</w:t>
-      </w:r>
-      <w:r>
-        <w:rPr>
-          <w:rFonts w:cs="Times New Roman"/>
-          <w:szCs w:val="24"/>
-        </w:rPr>
-        <w:t>% endif %</w:t>
-      </w:r>
-      <w:r>
-        <w:rPr>
-          <w:rFonts w:cs="Times New Roman"/>
-          <w:szCs w:val="24"/>
-        </w:rPr>
-        <w:t>}</w:t>
-      </w:r>
-      <w:r>
-        <w:rPr>
-          <w:rFonts w:cs="Times New Roman"/>
-          <w:szCs w:val="24"/>
-        </w:rPr>
-        <w:t>.</w:t>
+        <w:t>}}{% endif %}.</w:t>
       </w:r>
     </w:p>
     <w:p>
@@ -1961,31 +1637,30 @@
         <w:jc w:val="both"/>
         <w:rPr>
           <w:rFonts w:cs="Times New Roman"/>
+          <w:bCs/>
+          <w:szCs w:val="24"/>
+        </w:rPr>
+      </w:pPr>
+      <w:r>
+        <w:rPr>
+          <w:rFonts w:cs="Times New Roman"/>
+          <w:bCs/>
+          <w:szCs w:val="24"/>
+        </w:rPr>
+        <w:t>The following information is a reference for the caregiver. It is not part of the Delegation of Parental Authority and </w:t>
+      </w:r>
+      <w:r>
+        <w:rPr>
+          <w:rFonts w:cs="Times New Roman"/>
           <w:b/>
           <w:szCs w:val="24"/>
         </w:rPr>
-      </w:pPr>
-      <w:r>
-        <w:rPr>
-          <w:rFonts w:cs="Times New Roman"/>
-          <w:b/>
-          <w:szCs w:val="24"/>
-        </w:rPr>
-        <w:t>The following information is a reference for the caregiver. It is not part of the Delegation of Parental Authority and </w:t>
-      </w:r>
-      <w:r>
-        <w:rPr>
-          <w:rFonts w:cs="Times New Roman"/>
-          <w:b/>
-          <w:bCs/>
-          <w:szCs w:val="24"/>
-        </w:rPr>
         <w:t>does not limit</w:t>
       </w:r>
       <w:r>
         <w:rPr>
           <w:rFonts w:cs="Times New Roman"/>
-          <w:b/>
+          <w:bCs/>
           <w:szCs w:val="24"/>
         </w:rPr>
         <w:t> the care that the child(ren) may receive as needed. The information on this addendum may be incomplete.</w:t>
@@ -2020,9 +1695,11 @@
       <w:r>
         <w:t>defined(‘</w:t>
       </w:r>
+      <w:proofErr w:type="spellStart"/>
       <w:r>
         <w:t>health_insurance_company</w:t>
       </w:r>
+      <w:proofErr w:type="spellEnd"/>
       <w:r>
         <w:t xml:space="preserve">’) </w:t>
       </w:r>
@@ -2046,9 +1723,11 @@
         </w:rPr>
         <w:t xml:space="preserve">{{ </w:t>
       </w:r>
+      <w:proofErr w:type="spellStart"/>
       <w:r>
         <w:t>health_insurance_company</w:t>
       </w:r>
+      <w:proofErr w:type="spellEnd"/>
       <w:r>
         <w:rPr>
           <w:rFonts w:cs="Times New Roman"/>
@@ -2085,11 +1764,16 @@
       <w:r>
         <w:t>defined(‘</w:t>
       </w:r>
+      <w:proofErr w:type="spellStart"/>
       <w:r>
         <w:t>health_insurance_</w:t>
       </w:r>
       <w:r>
-        <w:t>id’)</w:t>
+        <w:t>id</w:t>
+      </w:r>
+      <w:proofErr w:type="spellEnd"/>
+      <w:r>
+        <w:t>’)</w:t>
       </w:r>
       <w:r>
         <w:rPr>
@@ -2101,12 +1785,14 @@
       <w:r>
         <w:t xml:space="preserve"> </w:t>
       </w:r>
+      <w:proofErr w:type="spellStart"/>
       <w:r>
         <w:t>health_insurance_</w:t>
       </w:r>
       <w:r>
         <w:t>id</w:t>
       </w:r>
+      <w:proofErr w:type="spellEnd"/>
       <w:r>
         <w:rPr>
           <w:rFonts w:cs="Times New Roman"/>
@@ -2137,11 +1823,16 @@
       <w:r>
         <w:t>defined(‘</w:t>
       </w:r>
+      <w:proofErr w:type="spellStart"/>
       <w:r>
         <w:t>health_insurance_</w:t>
       </w:r>
       <w:r>
-        <w:t>group’)</w:t>
+        <w:t>group</w:t>
+      </w:r>
+      <w:proofErr w:type="spellEnd"/>
+      <w:r>
+        <w:t>’)</w:t>
       </w:r>
       <w:r>
         <w:rPr>
@@ -2150,12 +1841,14 @@
         </w:rPr>
         <w:t xml:space="preserve"> %}{{ </w:t>
       </w:r>
+      <w:proofErr w:type="spellStart"/>
       <w:r>
         <w:t>health_insurance_</w:t>
       </w:r>
       <w:r>
         <w:t>group</w:t>
       </w:r>
+      <w:proofErr w:type="spellEnd"/>
       <w:r>
         <w:rPr>
           <w:rFonts w:cs="Times New Roman"/>
@@ -2204,14 +1897,7 @@
           <w:rFonts w:cs="Times New Roman"/>
           <w:szCs w:val="24"/>
         </w:rPr>
-        <w:t>N</w:t>
-      </w:r>
-      <w:r>
-        <w:rPr>
-          <w:rFonts w:cs="Times New Roman"/>
-          <w:szCs w:val="24"/>
-        </w:rPr>
-        <w:t>/A</w:t>
+        <w:t>N/A</w:t>
       </w:r>
     </w:p>
     <w:p>
@@ -2264,35 +1950,7 @@
           <w:rFonts w:cs="Times New Roman"/>
           <w:szCs w:val="24"/>
         </w:rPr>
-        <w:t>{</w:t>
-      </w:r>
-      <w:r>
-        <w:rPr>
-          <w:rFonts w:cs="Times New Roman"/>
-          <w:szCs w:val="24"/>
-        </w:rPr>
-        <w:t>%</w:t>
-      </w:r>
-      <w:r>
-        <w:rPr>
-          <w:rFonts w:cs="Times New Roman"/>
-          <w:szCs w:val="24"/>
-        </w:rPr>
-        <w:t xml:space="preserve">p for item in hospital </w:t>
-      </w:r>
-      <w:r>
-        <w:rPr>
-          <w:rFonts w:cs="Times New Roman"/>
-          <w:szCs w:val="24"/>
-        </w:rPr>
-        <w:t>%</w:t>
-      </w:r>
-      <w:r>
-        <w:rPr>
-          <w:rFonts w:cs="Times New Roman"/>
-          <w:szCs w:val="24"/>
-        </w:rPr>
-        <w:t>}</w:t>
+        <w:t>{%p for item in hospital %}</w:t>
       </w:r>
     </w:p>
     <w:p>
@@ -2309,14 +1967,7 @@
           <w:rFonts w:cs="Times New Roman"/>
           <w:szCs w:val="24"/>
         </w:rPr>
-        <w:t>{{</w:t>
-      </w:r>
-      <w:r>
-        <w:rPr>
-          <w:rFonts w:cs="Times New Roman"/>
-          <w:szCs w:val="24"/>
-        </w:rPr>
-        <w:t xml:space="preserve"> </w:t>
+        <w:t xml:space="preserve">{{ </w:t>
       </w:r>
       <w:r>
         <w:rPr>
@@ -2367,14 +2018,7 @@
           <w:rFonts w:cs="Times New Roman"/>
           <w:szCs w:val="24"/>
         </w:rPr>
-        <w:t>{{</w:t>
-      </w:r>
-      <w:r>
-        <w:rPr>
-          <w:rFonts w:cs="Times New Roman"/>
-          <w:szCs w:val="24"/>
-        </w:rPr>
-        <w:t xml:space="preserve"> </w:t>
+        <w:t xml:space="preserve">{{ </w:t>
       </w:r>
       <w:r>
         <w:rPr>
@@ -2383,34 +2027,7 @@
           <w:color w:val="000000" w:themeColor="text1"/>
           <w:szCs w:val="24"/>
         </w:rPr>
-        <w:t>item</w:t>
-      </w:r>
-      <w:r>
-        <w:rPr>
-          <w:rFonts w:cs="Times New Roman"/>
-          <w:noProof/>
-          <w:color w:val="000000" w:themeColor="text1"/>
-          <w:szCs w:val="24"/>
-        </w:rPr>
-        <w:t>.</w:t>
-      </w:r>
-      <w:r>
-        <w:rPr>
-          <w:rFonts w:cs="Times New Roman"/>
-          <w:noProof/>
-          <w:color w:val="000000" w:themeColor="text1"/>
-          <w:szCs w:val="24"/>
-        </w:rPr>
-        <w:t>on_one_line</w:t>
-      </w:r>
-      <w:r>
-        <w:rPr>
-          <w:rFonts w:cs="Times New Roman"/>
-          <w:noProof/>
-          <w:color w:val="000000" w:themeColor="text1"/>
-          <w:szCs w:val="24"/>
-        </w:rPr>
-        <w:t>()</w:t>
+        <w:t>item.on_one_line()</w:t>
       </w:r>
       <w:r>
         <w:rPr>
@@ -2443,7 +2060,23 @@
           <w:rFonts w:cs="Times New Roman"/>
           <w:szCs w:val="24"/>
         </w:rPr>
-        <w:t>{%p endfor %}</w:t>
+        <w:t xml:space="preserve">{%p </w:t>
+      </w:r>
+      <w:proofErr w:type="spellStart"/>
+      <w:r>
+        <w:rPr>
+          <w:rFonts w:cs="Times New Roman"/>
+          <w:szCs w:val="24"/>
+        </w:rPr>
+        <w:t>endfor</w:t>
+      </w:r>
+      <w:proofErr w:type="spellEnd"/>
+      <w:r>
+        <w:rPr>
+          <w:rFonts w:cs="Times New Roman"/>
+          <w:szCs w:val="24"/>
+        </w:rPr>
+        <w:t xml:space="preserve"> %}</w:t>
       </w:r>
     </w:p>
     <w:p>
@@ -2478,15 +2111,7 @@
           <w:color w:val="000000" w:themeColor="text1"/>
           <w:szCs w:val="24"/>
         </w:rPr>
-        <w:t xml:space="preserve"> else</w:t>
-      </w:r>
-      <w:r>
-        <w:rPr>
-          <w:rFonts w:cs="Times New Roman"/>
-          <w:color w:val="000000" w:themeColor="text1"/>
-          <w:szCs w:val="24"/>
-        </w:rPr>
-        <w:t xml:space="preserve"> %}</w:t>
+        <w:t xml:space="preserve"> else %}</w:t>
       </w:r>
     </w:p>
     <w:p>
@@ -2560,7 +2185,25 @@
           <w:bCs/>
           <w:szCs w:val="24"/>
         </w:rPr>
-        <w:t>{%p if healthcare_provider | length &gt; 0 %}</w:t>
+        <w:t xml:space="preserve">{%p if </w:t>
+      </w:r>
+      <w:proofErr w:type="spellStart"/>
+      <w:r>
+        <w:rPr>
+          <w:rFonts w:cs="Times New Roman"/>
+          <w:bCs/>
+          <w:szCs w:val="24"/>
+        </w:rPr>
+        <w:t>healthcare_provider</w:t>
+      </w:r>
+      <w:proofErr w:type="spellEnd"/>
+      <w:r>
+        <w:rPr>
+          <w:rFonts w:cs="Times New Roman"/>
+          <w:bCs/>
+          <w:szCs w:val="24"/>
+        </w:rPr>
+        <w:t xml:space="preserve"> | length &gt; 0 %}</w:t>
       </w:r>
     </w:p>
     <w:p>
@@ -2577,7 +2220,23 @@
           <w:rFonts w:cs="Times New Roman"/>
           <w:szCs w:val="24"/>
         </w:rPr>
-        <w:t>{%p for provider in healthcare_provider %}</w:t>
+        <w:t xml:space="preserve">{%p for provider in </w:t>
+      </w:r>
+      <w:proofErr w:type="spellStart"/>
+      <w:r>
+        <w:rPr>
+          <w:rFonts w:cs="Times New Roman"/>
+          <w:szCs w:val="24"/>
+        </w:rPr>
+        <w:t>healthcare_provider</w:t>
+      </w:r>
+      <w:proofErr w:type="spellEnd"/>
+      <w:r>
+        <w:rPr>
+          <w:rFonts w:cs="Times New Roman"/>
+          <w:szCs w:val="24"/>
+        </w:rPr>
+        <w:t xml:space="preserve"> %}</w:t>
       </w:r>
     </w:p>
     <w:p>
@@ -2622,77 +2281,7 @@
           <w:rFonts w:cs="Times New Roman"/>
           <w:szCs w:val="24"/>
         </w:rPr>
-        <w:t>{% if provider.provider_type == “other”</w:t>
-      </w:r>
-      <w:r>
-        <w:rPr>
-          <w:rFonts w:cs="Times New Roman"/>
-          <w:szCs w:val="24"/>
-        </w:rPr>
-        <w:t xml:space="preserve"> </w:t>
-      </w:r>
-      <w:r>
-        <w:rPr>
-          <w:rFonts w:cs="Times New Roman"/>
-          <w:szCs w:val="24"/>
-        </w:rPr>
-        <w:t xml:space="preserve">%}{{ </w:t>
-      </w:r>
-      <w:r>
-        <w:rPr>
-          <w:rFonts w:cs="Times New Roman"/>
-          <w:szCs w:val="24"/>
-        </w:rPr>
-        <w:t>capitalize(</w:t>
-      </w:r>
-      <w:r>
-        <w:rPr>
-          <w:rFonts w:cs="Times New Roman"/>
-          <w:szCs w:val="24"/>
-        </w:rPr>
-        <w:t>provider.provider_type_other</w:t>
-      </w:r>
-      <w:r>
-        <w:rPr>
-          <w:rFonts w:cs="Times New Roman"/>
-          <w:szCs w:val="24"/>
-        </w:rPr>
-        <w:t>)</w:t>
-      </w:r>
-      <w:r>
-        <w:rPr>
-          <w:rFonts w:cs="Times New Roman"/>
-          <w:szCs w:val="24"/>
-        </w:rPr>
-        <w:t xml:space="preserve"> }}{% el</w:t>
-      </w:r>
-      <w:r>
-        <w:rPr>
-          <w:rFonts w:cs="Times New Roman"/>
-          <w:szCs w:val="24"/>
-        </w:rPr>
-        <w:t>if provider.provider_type == “primary”</w:t>
-      </w:r>
-      <w:r>
-        <w:rPr>
-          <w:rFonts w:cs="Times New Roman"/>
-          <w:szCs w:val="24"/>
-        </w:rPr>
-        <w:t xml:space="preserve"> %}</w:t>
-      </w:r>
-      <w:r>
-        <w:rPr>
-          <w:rFonts w:cs="Times New Roman"/>
-          <w:szCs w:val="24"/>
-        </w:rPr>
-        <w:t>Primary care physician/pediatrician{% elif provider.provider_type == “dentist” %}Dentist{% elif provider.provider_type == “counselor” %}Counselor{% elif provider.provider_type == “psychiatrist” %}Psychiatrist</w:t>
-      </w:r>
-      <w:r>
-        <w:rPr>
-          <w:rFonts w:cs="Times New Roman"/>
-          <w:szCs w:val="24"/>
-        </w:rPr>
-        <w:t>{% endif %}</w:t>
+        <w:t>{% if provider.provider_type == “other” %}{{ capitalize(provider.provider_type_other) }}{% elif provider.provider_type == “primary” %}Primary care physician/pediatrician{% elif provider.provider_type == “dentist” %}Dentist{% elif provider.provider_type == “counselor” %}Counselor{% elif provider.provider_type == “psychiatrist” %}Psychiatrist{% endif %}</w:t>
       </w:r>
     </w:p>
     <w:p>
@@ -2716,14 +2305,30 @@
           <w:rFonts w:cs="Times New Roman"/>
           <w:szCs w:val="24"/>
         </w:rPr>
-        <w:t>: {{ provider.</w:t>
-      </w:r>
-      <w:r>
-        <w:rPr>
-          <w:rFonts w:cs="Times New Roman"/>
-          <w:szCs w:val="24"/>
-        </w:rPr>
-        <w:t>address.on_one_line()</w:t>
+        <w:t xml:space="preserve">: {{ </w:t>
+      </w:r>
+      <w:proofErr w:type="spellStart"/>
+      <w:r>
+        <w:rPr>
+          <w:rFonts w:cs="Times New Roman"/>
+          <w:szCs w:val="24"/>
+        </w:rPr>
+        <w:t>provider.</w:t>
+      </w:r>
+      <w:r>
+        <w:rPr>
+          <w:rFonts w:cs="Times New Roman"/>
+          <w:szCs w:val="24"/>
+        </w:rPr>
+        <w:t>address.on_one_line</w:t>
+      </w:r>
+      <w:proofErr w:type="spellEnd"/>
+      <w:r>
+        <w:rPr>
+          <w:rFonts w:cs="Times New Roman"/>
+          <w:szCs w:val="24"/>
+        </w:rPr>
+        <w:t>()</w:t>
       </w:r>
       <w:r>
         <w:rPr>
@@ -2760,7 +2365,15 @@
           <w:rFonts w:cs="Times New Roman"/>
           <w:szCs w:val="24"/>
         </w:rPr>
-        <w:t>: {{ provider.p</w:t>
+        <w:t xml:space="preserve">: {{ </w:t>
+      </w:r>
+      <w:proofErr w:type="spellStart"/>
+      <w:r>
+        <w:rPr>
+          <w:rFonts w:cs="Times New Roman"/>
+          <w:szCs w:val="24"/>
+        </w:rPr>
+        <w:t>provider.p</w:t>
       </w:r>
       <w:r>
         <w:rPr>
@@ -2769,6 +2382,7 @@
         </w:rPr>
         <w:t>hone_number</w:t>
       </w:r>
+      <w:proofErr w:type="spellEnd"/>
       <w:r>
         <w:rPr>
           <w:rFonts w:cs="Times New Roman"/>
@@ -2791,7 +2405,23 @@
           <w:rFonts w:cs="Times New Roman"/>
           <w:szCs w:val="24"/>
         </w:rPr>
-        <w:t>{%p endfor %}</w:t>
+        <w:t xml:space="preserve">{%p </w:t>
+      </w:r>
+      <w:proofErr w:type="spellStart"/>
+      <w:r>
+        <w:rPr>
+          <w:rFonts w:cs="Times New Roman"/>
+          <w:szCs w:val="24"/>
+        </w:rPr>
+        <w:t>endfor</w:t>
+      </w:r>
+      <w:proofErr w:type="spellEnd"/>
+      <w:r>
+        <w:rPr>
+          <w:rFonts w:cs="Times New Roman"/>
+          <w:szCs w:val="24"/>
+        </w:rPr>
+        <w:t xml:space="preserve"> %}</w:t>
       </w:r>
     </w:p>
     <w:p>
@@ -2824,14 +2454,7 @@
           <w:rFonts w:cs="Times New Roman"/>
           <w:szCs w:val="24"/>
         </w:rPr>
-        <w:t>N</w:t>
-      </w:r>
-      <w:r>
-        <w:rPr>
-          <w:rFonts w:cs="Times New Roman"/>
-          <w:szCs w:val="24"/>
-        </w:rPr>
-        <w:t>/A</w:t>
+        <w:t>N/A</w:t>
       </w:r>
     </w:p>
     <w:p>
@@ -2867,23 +2490,7 @@
           <w:b/>
           <w:szCs w:val="24"/>
         </w:rPr>
-        <w:t>{% if children | length &gt; 1 %}Children’s{% else %}Child’s{% endif %}</w:t>
-      </w:r>
-      <w:r>
-        <w:rPr>
-          <w:rFonts w:cs="Times New Roman"/>
-          <w:b/>
-          <w:szCs w:val="24"/>
-        </w:rPr>
-        <w:t xml:space="preserve"> Medical </w:t>
-      </w:r>
-      <w:r>
-        <w:rPr>
-          <w:rFonts w:cs="Times New Roman"/>
-          <w:b/>
-          <w:szCs w:val="24"/>
-        </w:rPr>
-        <w:t>Information</w:t>
+        <w:t>{% if children | length &gt; 1 %}Children’s{% else %}Child’s{% endif %} Medical Information</w:t>
       </w:r>
     </w:p>
     <w:p>
@@ -2940,15 +2547,79 @@
           <w:bCs/>
           <w:szCs w:val="24"/>
         </w:rPr>
-        <w:t>Allergies</w:t>
-      </w:r>
-      <w:r>
-        <w:rPr>
-          <w:rFonts w:cs="Times New Roman"/>
-          <w:bCs/>
-          <w:szCs w:val="24"/>
-        </w:rPr>
-        <w:t>: {% if child.has_allergies %}{{ child.allergies }}{% else %}N/A{% endif %}</w:t>
+        <w:t xml:space="preserve">Allergies: {% if </w:t>
+      </w:r>
+      <w:proofErr w:type="spellStart"/>
+      <w:r>
+        <w:rPr>
+          <w:rFonts w:cs="Times New Roman"/>
+          <w:bCs/>
+          <w:szCs w:val="24"/>
+        </w:rPr>
+        <w:t>child.has_allergies</w:t>
+      </w:r>
+      <w:proofErr w:type="spellEnd"/>
+      <w:r>
+        <w:rPr>
+          <w:rFonts w:cs="Times New Roman"/>
+          <w:bCs/>
+          <w:szCs w:val="24"/>
+        </w:rPr>
+        <w:t xml:space="preserve"> == “yes” %}{{ </w:t>
+      </w:r>
+      <w:proofErr w:type="spellStart"/>
+      <w:r>
+        <w:rPr>
+          <w:rFonts w:cs="Times New Roman"/>
+          <w:bCs/>
+          <w:szCs w:val="24"/>
+        </w:rPr>
+        <w:t>child.allergies</w:t>
+      </w:r>
+      <w:proofErr w:type="spellEnd"/>
+      <w:r>
+        <w:rPr>
+          <w:rFonts w:cs="Times New Roman"/>
+          <w:bCs/>
+          <w:szCs w:val="24"/>
+        </w:rPr>
+        <w:t xml:space="preserve"> }}{% elif </w:t>
+      </w:r>
+      <w:proofErr w:type="spellStart"/>
+      <w:r>
+        <w:rPr>
+          <w:rFonts w:cs="Times New Roman"/>
+          <w:bCs/>
+          <w:szCs w:val="24"/>
+        </w:rPr>
+        <w:t>child.has_allergies</w:t>
+      </w:r>
+      <w:proofErr w:type="spellEnd"/>
+      <w:r>
+        <w:rPr>
+          <w:rFonts w:cs="Times New Roman"/>
+          <w:bCs/>
+          <w:szCs w:val="24"/>
+        </w:rPr>
+        <w:t xml:space="preserve"> == “no” %}No known allergies{% else %}</w:t>
+      </w:r>
+      <w:r>
+        <w:rPr>
+          <w:rFonts w:cs="Times New Roman"/>
+          <w:bCs/>
+          <w:i/>
+          <w:iCs/>
+          <w:szCs w:val="24"/>
+        </w:rPr>
+        <w:t>No information provided.</w:t>
+      </w:r>
+      <w:r>
+        <w:rPr>
+          <w:rFonts w:cs="Times New Roman"/>
+          <w:bCs/>
+          <w:szCs w:val="24"/>
+        </w:rPr>
+        <w:t>{% endif %}</w:t>
       </w:r>
     </w:p>
     <w:p>
@@ -2967,15 +2638,79 @@
           <w:bCs/>
           <w:szCs w:val="24"/>
         </w:rPr>
-        <w:t>M</w:t>
-      </w:r>
-      <w:r>
-        <w:rPr>
-          <w:rFonts w:cs="Times New Roman"/>
-          <w:bCs/>
-          <w:szCs w:val="24"/>
-        </w:rPr>
-        <w:t>edical conditions: {% if child.has_med_conditions %}{{ child.med_conditions }}{% else %}N/A{% endif %}</w:t>
+        <w:t xml:space="preserve">Medical conditions: {% if </w:t>
+      </w:r>
+      <w:proofErr w:type="spellStart"/>
+      <w:r>
+        <w:rPr>
+          <w:rFonts w:cs="Times New Roman"/>
+          <w:bCs/>
+          <w:szCs w:val="24"/>
+        </w:rPr>
+        <w:t>child.has_med_conditions</w:t>
+      </w:r>
+      <w:proofErr w:type="spellEnd"/>
+      <w:r>
+        <w:rPr>
+          <w:rFonts w:cs="Times New Roman"/>
+          <w:bCs/>
+          <w:szCs w:val="24"/>
+        </w:rPr>
+        <w:t xml:space="preserve"> == “yes” %}{{ </w:t>
+      </w:r>
+      <w:proofErr w:type="spellStart"/>
+      <w:r>
+        <w:rPr>
+          <w:rFonts w:cs="Times New Roman"/>
+          <w:bCs/>
+          <w:szCs w:val="24"/>
+        </w:rPr>
+        <w:t>child.med_conditions</w:t>
+      </w:r>
+      <w:proofErr w:type="spellEnd"/>
+      <w:r>
+        <w:rPr>
+          <w:rFonts w:cs="Times New Roman"/>
+          <w:bCs/>
+          <w:szCs w:val="24"/>
+        </w:rPr>
+        <w:t xml:space="preserve"> }}{% elif </w:t>
+      </w:r>
+      <w:proofErr w:type="spellStart"/>
+      <w:r>
+        <w:rPr>
+          <w:rFonts w:cs="Times New Roman"/>
+          <w:bCs/>
+          <w:szCs w:val="24"/>
+        </w:rPr>
+        <w:t>child.has_med_conditions</w:t>
+      </w:r>
+      <w:proofErr w:type="spellEnd"/>
+      <w:r>
+        <w:rPr>
+          <w:rFonts w:cs="Times New Roman"/>
+          <w:bCs/>
+          <w:szCs w:val="24"/>
+        </w:rPr>
+        <w:t xml:space="preserve"> == “no” %}No known conditions.{% else %}</w:t>
+      </w:r>
+      <w:r>
+        <w:rPr>
+          <w:rFonts w:cs="Times New Roman"/>
+          <w:bCs/>
+          <w:i/>
+          <w:iCs/>
+          <w:szCs w:val="24"/>
+        </w:rPr>
+        <w:t>No information provided.</w:t>
+      </w:r>
+      <w:r>
+        <w:rPr>
+          <w:rFonts w:cs="Times New Roman"/>
+          <w:bCs/>
+          <w:szCs w:val="24"/>
+        </w:rPr>
+        <w:t>{% endif %}</w:t>
       </w:r>
     </w:p>
     <w:p>
@@ -2994,31 +2729,116 @@
           <w:bCs/>
           <w:szCs w:val="24"/>
         </w:rPr>
-        <w:t>M</w:t>
-      </w:r>
-      <w:r>
-        <w:rPr>
-          <w:rFonts w:cs="Times New Roman"/>
-          <w:bCs/>
-          <w:szCs w:val="24"/>
-        </w:rPr>
-        <w:t>edications</w:t>
-      </w:r>
-      <w:r>
-        <w:rPr>
-          <w:rFonts w:cs="Times New Roman"/>
-          <w:bCs/>
-          <w:szCs w:val="24"/>
-        </w:rPr>
-        <w:t xml:space="preserve"> taken</w:t>
-      </w:r>
-      <w:r>
-        <w:rPr>
-          <w:rFonts w:cs="Times New Roman"/>
-          <w:bCs/>
-          <w:szCs w:val="24"/>
-        </w:rPr>
-        <w:t>: {% if child.takes_meds %}{{ child.meds_taken }}{% else %}N/A{% endif %}</w:t>
+        <w:t xml:space="preserve">Medications taken: {% if </w:t>
+      </w:r>
+      <w:proofErr w:type="spellStart"/>
+      <w:r>
+        <w:rPr>
+          <w:rFonts w:cs="Times New Roman"/>
+          <w:bCs/>
+          <w:szCs w:val="24"/>
+        </w:rPr>
+        <w:t>child.takes_meds</w:t>
+      </w:r>
+      <w:proofErr w:type="spellEnd"/>
+      <w:r>
+        <w:rPr>
+          <w:rFonts w:cs="Times New Roman"/>
+          <w:bCs/>
+          <w:szCs w:val="24"/>
+        </w:rPr>
+        <w:t xml:space="preserve"> == “yes” %}{{ </w:t>
+      </w:r>
+      <w:proofErr w:type="spellStart"/>
+      <w:r>
+        <w:rPr>
+          <w:rFonts w:cs="Times New Roman"/>
+          <w:bCs/>
+          <w:szCs w:val="24"/>
+        </w:rPr>
+        <w:t>child.meds_taken</w:t>
+      </w:r>
+      <w:proofErr w:type="spellEnd"/>
+      <w:r>
+        <w:rPr>
+          <w:rFonts w:cs="Times New Roman"/>
+          <w:bCs/>
+          <w:szCs w:val="24"/>
+        </w:rPr>
+        <w:t xml:space="preserve"> }}{% elif </w:t>
+      </w:r>
+      <w:proofErr w:type="spellStart"/>
+      <w:r>
+        <w:rPr>
+          <w:rFonts w:cs="Times New Roman"/>
+          <w:bCs/>
+          <w:szCs w:val="24"/>
+        </w:rPr>
+        <w:t>child.takes_meds</w:t>
+      </w:r>
+      <w:proofErr w:type="spellEnd"/>
+      <w:r>
+        <w:rPr>
+          <w:rFonts w:cs="Times New Roman"/>
+          <w:bCs/>
+          <w:szCs w:val="24"/>
+        </w:rPr>
+        <w:t xml:space="preserve"> == “no” %}None.{% else %}</w:t>
+      </w:r>
+      <w:r>
+        <w:rPr>
+          <w:rFonts w:cs="Times New Roman"/>
+          <w:bCs/>
+          <w:i/>
+          <w:iCs/>
+          <w:szCs w:val="24"/>
+        </w:rPr>
+        <w:t>No information provided.</w:t>
+      </w:r>
+      <w:r>
+        <w:rPr>
+          <w:rFonts w:cs="Times New Roman"/>
+          <w:bCs/>
+          <w:szCs w:val="24"/>
+        </w:rPr>
+        <w:t>{% endif %}</w:t>
+      </w:r>
+    </w:p>
+    <w:p>
+      <w:pPr>
+        <w:spacing w:after="0"/>
+        <w:ind w:left="187"/>
+        <w:rPr>
+          <w:rFonts w:cs="Times New Roman"/>
+          <w:bCs/>
+          <w:szCs w:val="24"/>
+        </w:rPr>
+      </w:pPr>
+      <w:r>
+        <w:rPr>
+          <w:rFonts w:cs="Times New Roman"/>
+          <w:bCs/>
+          <w:szCs w:val="24"/>
+        </w:rPr>
+        <w:t xml:space="preserve">{%p if </w:t>
+      </w:r>
+      <w:proofErr w:type="spellStart"/>
+      <w:r>
+        <w:rPr>
+          <w:rFonts w:cs="Times New Roman"/>
+          <w:bCs/>
+          <w:szCs w:val="24"/>
+        </w:rPr>
+        <w:t>child.cannot_take_meds</w:t>
+      </w:r>
+      <w:proofErr w:type="spellEnd"/>
+      <w:r>
+        <w:rPr>
+          <w:rFonts w:cs="Times New Roman"/>
+          <w:bCs/>
+          <w:szCs w:val="24"/>
+        </w:rPr>
+        <w:t xml:space="preserve"> != “no” %}</w:t>
       </w:r>
     </w:p>
     <w:p>
@@ -3037,15 +2857,80 @@
           <w:bCs/>
           <w:szCs w:val="24"/>
         </w:rPr>
-        <w:t>Medications avoided</w:t>
-      </w:r>
-      <w:r>
-        <w:rPr>
-          <w:rFonts w:cs="Times New Roman"/>
-          <w:bCs/>
-          <w:szCs w:val="24"/>
-        </w:rPr>
-        <w:t>: {% if child.cannot_take_meds %}{{ child.meds_avoided }}{% else %}N/A{% endif %}</w:t>
+        <w:t xml:space="preserve">Medications avoided: {% if </w:t>
+      </w:r>
+      <w:proofErr w:type="spellStart"/>
+      <w:r>
+        <w:rPr>
+          <w:rFonts w:cs="Times New Roman"/>
+          <w:bCs/>
+          <w:szCs w:val="24"/>
+        </w:rPr>
+        <w:t>child.cannot_take_meds</w:t>
+      </w:r>
+      <w:proofErr w:type="spellEnd"/>
+      <w:r>
+        <w:rPr>
+          <w:rFonts w:cs="Times New Roman"/>
+          <w:bCs/>
+          <w:szCs w:val="24"/>
+        </w:rPr>
+        <w:t xml:space="preserve"> == “yes” %}{{ </w:t>
+      </w:r>
+      <w:proofErr w:type="spellStart"/>
+      <w:r>
+        <w:rPr>
+          <w:rFonts w:cs="Times New Roman"/>
+          <w:bCs/>
+          <w:szCs w:val="24"/>
+        </w:rPr>
+        <w:t>child.meds_avoided</w:t>
+      </w:r>
+      <w:proofErr w:type="spellEnd"/>
+      <w:r>
+        <w:rPr>
+          <w:rFonts w:cs="Times New Roman"/>
+          <w:bCs/>
+          <w:szCs w:val="24"/>
+        </w:rPr>
+        <w:t xml:space="preserve"> }}{% else %}</w:t>
+      </w:r>
+      <w:r>
+        <w:rPr>
+          <w:rFonts w:cs="Times New Roman"/>
+          <w:bCs/>
+          <w:i/>
+          <w:iCs/>
+          <w:szCs w:val="24"/>
+        </w:rPr>
+        <w:t>No information provided.</w:t>
+      </w:r>
+      <w:r>
+        <w:rPr>
+          <w:rFonts w:cs="Times New Roman"/>
+          <w:bCs/>
+          <w:szCs w:val="24"/>
+        </w:rPr>
+        <w:t>{% endif %}</w:t>
+      </w:r>
+    </w:p>
+    <w:p>
+      <w:pPr>
+        <w:spacing w:after="0"/>
+        <w:ind w:left="187"/>
+        <w:rPr>
+          <w:rFonts w:cs="Times New Roman"/>
+          <w:bCs/>
+          <w:szCs w:val="24"/>
+        </w:rPr>
+      </w:pPr>
+      <w:r>
+        <w:rPr>
+          <w:rFonts w:cs="Times New Roman"/>
+          <w:bCs/>
+          <w:szCs w:val="24"/>
+        </w:rPr>
+        <w:t>{%p endif %}</w:t>
       </w:r>
     </w:p>
     <w:p>
@@ -3063,23 +2948,69 @@
           <w:bCs/>
           <w:szCs w:val="24"/>
         </w:rPr>
-        <w:t>Other health informatio</w:t>
-      </w:r>
-      <w:r>
-        <w:rPr>
-          <w:rFonts w:cs="Times New Roman"/>
-          <w:bCs/>
-          <w:szCs w:val="24"/>
-        </w:rPr>
-        <w:t>n</w:t>
-      </w:r>
-      <w:r>
-        <w:rPr>
-          <w:rFonts w:cs="Times New Roman"/>
-          <w:bCs/>
-          <w:szCs w:val="24"/>
-        </w:rPr>
-        <w:t>: {% if defined(‘child.other_health_info’) %}{{ child.other_health_info }}{% else %}N/A{% endif %}</w:t>
+        <w:t xml:space="preserve">Other health information: {% if </w:t>
+      </w:r>
+      <w:proofErr w:type="spellStart"/>
+      <w:r>
+        <w:rPr>
+          <w:rFonts w:cs="Times New Roman"/>
+          <w:bCs/>
+          <w:szCs w:val="24"/>
+        </w:rPr>
+        <w:t>child.other_health_info</w:t>
+      </w:r>
+      <w:proofErr w:type="spellEnd"/>
+      <w:r>
+        <w:rPr>
+          <w:rFonts w:cs="Times New Roman"/>
+          <w:bCs/>
+          <w:szCs w:val="24"/>
+        </w:rPr>
+        <w:t xml:space="preserve"> != “”</w:t>
+      </w:r>
+      <w:r>
+        <w:rPr>
+          <w:rFonts w:cs="Times New Roman"/>
+          <w:bCs/>
+          <w:szCs w:val="24"/>
+        </w:rPr>
+        <w:t xml:space="preserve"> %}{{ </w:t>
+      </w:r>
+      <w:proofErr w:type="spellStart"/>
+      <w:r>
+        <w:rPr>
+          <w:rFonts w:cs="Times New Roman"/>
+          <w:bCs/>
+          <w:szCs w:val="24"/>
+        </w:rPr>
+        <w:t>child.other_health_info</w:t>
+      </w:r>
+      <w:proofErr w:type="spellEnd"/>
+      <w:r>
+        <w:rPr>
+          <w:rFonts w:cs="Times New Roman"/>
+          <w:bCs/>
+          <w:szCs w:val="24"/>
+        </w:rPr>
+        <w:t xml:space="preserve"> }}{% else %}</w:t>
+      </w:r>
+      <w:r>
+        <w:rPr>
+          <w:rFonts w:cs="Times New Roman"/>
+          <w:bCs/>
+          <w:i/>
+          <w:iCs/>
+          <w:szCs w:val="24"/>
+        </w:rPr>
+        <w:t>No information provided.</w:t>
+      </w:r>
+      <w:r>
+        <w:rPr>
+          <w:rFonts w:cs="Times New Roman"/>
+          <w:bCs/>
+          <w:szCs w:val="24"/>
+        </w:rPr>
+        <w:t>{% endif %}</w:t>
       </w:r>
     </w:p>
     <w:p>
@@ -3098,7 +3029,25 @@
           <w:bCs/>
           <w:szCs w:val="24"/>
         </w:rPr>
-        <w:t>{%p endfor %}</w:t>
+        <w:t xml:space="preserve">{%p </w:t>
+      </w:r>
+      <w:proofErr w:type="spellStart"/>
+      <w:r>
+        <w:rPr>
+          <w:rFonts w:cs="Times New Roman"/>
+          <w:bCs/>
+          <w:szCs w:val="24"/>
+        </w:rPr>
+        <w:t>endfor</w:t>
+      </w:r>
+      <w:proofErr w:type="spellEnd"/>
+      <w:r>
+        <w:rPr>
+          <w:rFonts w:cs="Times New Roman"/>
+          <w:bCs/>
+          <w:szCs w:val="24"/>
+        </w:rPr>
+        <w:t xml:space="preserve"> %}</w:t>
       </w:r>
     </w:p>
     <w:sectPr>
@@ -3765,6 +3714,7 @@
   <w:style w:type="character" w:default="1" w:styleId="DefaultParagraphFont">
     <w:name w:val="Default Paragraph Font"/>
     <w:uiPriority w:val="1"/>
+    <w:semiHidden/>
     <w:unhideWhenUsed/>
   </w:style>
   <w:style w:type="table" w:default="1" w:styleId="TableNormal">
@@ -4234,6 +4184,10 @@
 </file>
 
 <file path=customXml/item2.xml><?xml version="1.0" encoding="utf-8"?>
+<b:Sources xmlns:b="http://schemas.openxmlformats.org/officeDocument/2006/bibliography" xmlns="http://schemas.openxmlformats.org/officeDocument/2006/bibliography" SelectedStyle="\APASixthEditionOfficeOnline.xsl" StyleName="APA" Version="6"/>
+</file>
+
+<file path=customXml/item3.xml><?xml version="1.0" encoding="utf-8"?>
 <ct:contentTypeSchema xmlns:ct="http://schemas.microsoft.com/office/2006/metadata/contentType" xmlns:ma="http://schemas.microsoft.com/office/2006/metadata/properties/metaAttributes" ct:_="" ma:_="" ma:contentTypeName="Document" ma:contentTypeID="0x0101005080E08174F4444A833394DB3ABFDAFB" ma:contentTypeVersion="17" ma:contentTypeDescription="Create a new document." ma:contentTypeScope="" ma:versionID="816166921fe7587fe819d0b7c53244b5">
   <xsd:schema xmlns:xsd="http://www.w3.org/2001/XMLSchema" xmlns:xs="http://www.w3.org/2001/XMLSchema" xmlns:p="http://schemas.microsoft.com/office/2006/metadata/properties" xmlns:ns2="5ba0dfcb-9306-4710-891e-56e50bd13a8a" xmlns:ns3="d6a5c049-ebe6-46eb-acef-7a6fb5cfa381" targetNamespace="http://schemas.microsoft.com/office/2006/metadata/properties" ma:root="true" ma:fieldsID="6c79a9bf3c0f5e1082375e48ee8e3404" ns2:_="" ns3:_="">
     <xsd:import namespace="5ba0dfcb-9306-4710-891e-56e50bd13a8a"/>
@@ -4482,10 +4436,6 @@
 </ct:contentTypeSchema>
 </file>
 
-<file path=customXml/item3.xml><?xml version="1.0" encoding="utf-8"?>
-<b:Sources xmlns:b="http://schemas.openxmlformats.org/officeDocument/2006/bibliography" xmlns="http://schemas.openxmlformats.org/officeDocument/2006/bibliography" SelectedStyle="\APASixthEditionOfficeOnline.xsl" StyleName="APA" Version="6"/>
-</file>
-
 <file path=customXml/itemProps1.xml><?xml version="1.0" encoding="utf-8"?>
 <ds:datastoreItem xmlns:ds="http://schemas.openxmlformats.org/officeDocument/2006/customXml" ds:itemID="{297AC9B5-B240-40D0-9C88-5EE8FDC8E44D}">
   <ds:schemaRefs>
@@ -4495,6 +4445,14 @@
 </file>
 
 <file path=customXml/itemProps2.xml><?xml version="1.0" encoding="utf-8"?>
+<ds:datastoreItem xmlns:ds="http://schemas.openxmlformats.org/officeDocument/2006/customXml" ds:itemID="{7BA1407D-3C3E-416C-B026-969CDFB2B356}">
+  <ds:schemaRefs>
+    <ds:schemaRef ds:uri="http://schemas.openxmlformats.org/officeDocument/2006/bibliography"/>
+  </ds:schemaRefs>
+</ds:datastoreItem>
+</file>
+
+<file path=customXml/itemProps3.xml><?xml version="1.0" encoding="utf-8"?>
 <ds:datastoreItem xmlns:ds="http://schemas.openxmlformats.org/officeDocument/2006/customXml" ds:itemID="{6BB53C24-31D5-453D-963C-38886EBD3064}">
   <ds:schemaRefs>
     <ds:schemaRef ds:uri="http://schemas.microsoft.com/office/2006/metadata/contentType"/>
@@ -4511,12 +4469,4 @@
     <ds:schemaRef ds:uri="http://schemas.microsoft.com/internal/obd"/>
   </ds:schemaRefs>
 </ds:datastoreItem>
-</file>
-
-<file path=customXml/itemProps3.xml><?xml version="1.0" encoding="utf-8"?>
-<ds:datastoreItem xmlns:ds="http://schemas.openxmlformats.org/officeDocument/2006/customXml" ds:itemID="{7BA1407D-3C3E-416C-B026-969CDFB2B356}">
-  <ds:schemaRefs>
-    <ds:schemaRef ds:uri="http://schemas.openxmlformats.org/officeDocument/2006/bibliography"/>
-  </ds:schemaRefs>
-</ds:datastoreItem>
 </file>
</xml_diff>

<commit_message>
Re-adding docx template changes after last merge of main branch
</commit_message>
<xml_diff>
--- a/docassemble/DelegationParentalAuthority/data/templates/delegation_of_parental_authority.docx
+++ b/docassemble/DelegationParentalAuthority/data/templates/delegation_of_parental_authority.docx
@@ -19,38 +19,149 @@
           <w:sz w:val="28"/>
           <w:szCs w:val="28"/>
         </w:rPr>
-        <w:t xml:space="preserve">Delegation of Parental </w:t>
-      </w:r>
-      <w:r>
-        <w:rPr>
-          <w:rFonts w:cs="Times New Roman"/>
-          <w:b/>
-          <w:sz w:val="28"/>
-          <w:szCs w:val="28"/>
-        </w:rPr>
-        <w:t>Authority</w:t>
-      </w:r>
-    </w:p>
-    <w:p>
-      <w:pPr>
-        <w:rPr>
-          <w:rFonts w:cs="Times New Roman"/>
-          <w:szCs w:val="24"/>
-        </w:rPr>
-      </w:pPr>
-      <w:r>
-        <w:rPr>
-          <w:rFonts w:cs="Times New Roman"/>
-          <w:szCs w:val="24"/>
-        </w:rPr>
-        <w:t>{% if other_parent | length &gt; 0  %}We, {{ users[0] }} and {{ other_parent[0] }}{% else %}I, {{ users[0] }}{% endif %}</w:t>
-      </w:r>
-      <w:r>
-        <w:rPr>
-          <w:rFonts w:cs="Times New Roman"/>
-          <w:szCs w:val="24"/>
-        </w:rPr>
-        <w:t>,</w:t>
+        <w:t>Delegation of Parental Authority</w:t>
+      </w:r>
+    </w:p>
+    <w:p>
+      <w:pPr>
+        <w:rPr>
+          <w:rFonts w:cs="Times New Roman"/>
+          <w:szCs w:val="24"/>
+        </w:rPr>
+      </w:pPr>
+      <w:r>
+        <w:rPr>
+          <w:rFonts w:cs="Times New Roman"/>
+          <w:szCs w:val="24"/>
+        </w:rPr>
+        <w:t>{% if other_parent | length &gt; 0  %}We, {{ users[0] }} and {{ other_parent[0] }}{% else %}I, {{ users[0] }}{% endif %},</w:t>
+      </w:r>
+      <w:r>
+        <w:rPr>
+          <w:rFonts w:cs="Times New Roman"/>
+          <w:szCs w:val="24"/>
+        </w:rPr>
+        <w:t xml:space="preserve"> wish to temporarily leave </w:t>
+      </w:r>
+      <w:r>
+        <w:rPr>
+          <w:rFonts w:cs="Times New Roman"/>
+          <w:szCs w:val="24"/>
+        </w:rPr>
+        <w:t>{% if other_parent | length &gt; 0 %}our{% else %}my{% endif %}</w:t>
+      </w:r>
+      <w:r>
+        <w:rPr>
+          <w:rFonts w:cs="Times New Roman"/>
+          <w:szCs w:val="24"/>
+        </w:rPr>
+        <w:t xml:space="preserve"> minor </w:t>
+      </w:r>
+      <w:r>
+        <w:rPr>
+          <w:rFonts w:cs="Times New Roman"/>
+          <w:szCs w:val="24"/>
+        </w:rPr>
+        <w:t>{% if children | length &gt; 1 %}children{% else %}child{% endif %}, {{ comma_and_list(children) }}</w:t>
+      </w:r>
+      <w:r>
+        <w:rPr>
+          <w:rFonts w:cs="Times New Roman"/>
+          <w:szCs w:val="24"/>
+        </w:rPr>
+        <w:t xml:space="preserve">, </w:t>
+      </w:r>
+      <w:r>
+        <w:rPr>
+          <w:rFonts w:cs="Times New Roman"/>
+          <w:szCs w:val="24"/>
+        </w:rPr>
+        <w:t>in the care and custody of {{ agent[0] }}, who lives at {{ agent[0].address.on_one_line() }}.</w:t>
+      </w:r>
+    </w:p>
+    <w:p>
+      <w:pPr>
+        <w:rPr>
+          <w:rFonts w:cs="Times New Roman"/>
+          <w:szCs w:val="24"/>
+        </w:rPr>
+      </w:pPr>
+      <w:r>
+        <w:rPr>
+          <w:rFonts w:cs="Times New Roman"/>
+          <w:szCs w:val="24"/>
+        </w:rPr>
+        <w:t>{% if other_parent | length &gt; 0  %}We appoint and vest in our{% else %}I appoint and vest in my{% endif %}</w:t>
+      </w:r>
+      <w:r>
+        <w:rPr>
+          <w:rFonts w:cs="Times New Roman"/>
+          <w:szCs w:val="24"/>
+        </w:rPr>
+        <w:t xml:space="preserve"> Agent full powers as a substitute parent, giving them the authority to do anything and everything required for</w:t>
+      </w:r>
+      <w:r>
+        <w:rPr>
+          <w:rFonts w:cs="Times New Roman"/>
+          <w:szCs w:val="24"/>
+        </w:rPr>
+        <w:t xml:space="preserve"> {% if other_parent | length &gt; 0  %}our{% else %}my{% endif %} {% if children | length &gt; 1 %}children{% else %}child{% endif %}’s</w:t>
+      </w:r>
+      <w:r>
+        <w:rPr>
+          <w:rFonts w:cs="Times New Roman"/>
+          <w:szCs w:val="24"/>
+        </w:rPr>
+        <w:t xml:space="preserve"> care. </w:t>
+      </w:r>
+      <w:r>
+        <w:rPr>
+          <w:rFonts w:cs="Times New Roman"/>
+          <w:szCs w:val="24"/>
+        </w:rPr>
+        <w:t>{% if other_parent | length &gt; 0  %}We{% else %}I{% endif %}</w:t>
+      </w:r>
+      <w:r>
+        <w:rPr>
+          <w:rFonts w:cs="Times New Roman"/>
+          <w:szCs w:val="24"/>
+        </w:rPr>
+        <w:t xml:space="preserve"> also authorize </w:t>
+      </w:r>
+      <w:r>
+        <w:rPr>
+          <w:rFonts w:cs="Times New Roman"/>
+          <w:szCs w:val="24"/>
+        </w:rPr>
+        <w:t>{% if other_parent | length &gt; 0  %}our{% else %}my{% endif %}</w:t>
+      </w:r>
+      <w:r>
+        <w:rPr>
+          <w:rFonts w:cs="Times New Roman"/>
+          <w:szCs w:val="24"/>
+        </w:rPr>
+        <w:t xml:space="preserve"> Agent to do any of the things that </w:t>
+      </w:r>
+      <w:r>
+        <w:rPr>
+          <w:rFonts w:cs="Times New Roman"/>
+          <w:szCs w:val="24"/>
+        </w:rPr>
+        <w:t>{% if other_parent | length &gt; 0  %}we{% else %}I{% endif %}</w:t>
+      </w:r>
+      <w:r>
+        <w:rPr>
+          <w:rFonts w:cs="Times New Roman"/>
+          <w:szCs w:val="24"/>
+        </w:rPr>
+        <w:t xml:space="preserve">, as a parent, could do on behalf of </w:t>
+      </w:r>
+      <w:r>
+        <w:rPr>
+          <w:rFonts w:cs="Times New Roman"/>
+          <w:szCs w:val="24"/>
+        </w:rPr>
+        <w:t>{% if other_parent | length &gt; 0  %}our{% else %}my{% endif %}</w:t>
       </w:r>
       <w:r>
         <w:rPr>
@@ -64,176 +175,14 @@
           <w:rFonts w:cs="Times New Roman"/>
           <w:szCs w:val="24"/>
         </w:rPr>
-        <w:t xml:space="preserve">wish to temporarily leave </w:t>
-      </w:r>
-      <w:r>
-        <w:rPr>
-          <w:rFonts w:cs="Times New Roman"/>
-          <w:szCs w:val="24"/>
-        </w:rPr>
-        <w:t>{% if other_parent | length &gt; 0 %}our{% else %}my{% endif %}</w:t>
-      </w:r>
-      <w:r>
-        <w:rPr>
-          <w:rFonts w:cs="Times New Roman"/>
-          <w:szCs w:val="24"/>
-        </w:rPr>
-        <w:t xml:space="preserve"> minor </w:t>
-      </w:r>
-      <w:r>
-        <w:rPr>
-          <w:rFonts w:cs="Times New Roman"/>
-          <w:szCs w:val="24"/>
-        </w:rPr>
-        <w:t xml:space="preserve">{% if children | length &gt; 1 %}children{% else %}child{% endif %}, </w:t>
-      </w:r>
-      <w:r>
-        <w:rPr>
-          <w:rFonts w:cs="Times New Roman"/>
-          <w:szCs w:val="24"/>
-        </w:rPr>
-        <w:t>{</w:t>
-      </w:r>
-      <w:r>
-        <w:rPr>
-          <w:rFonts w:cs="Times New Roman"/>
-          <w:szCs w:val="24"/>
-        </w:rPr>
-        <w:t>{ comma_and_list(children) }</w:t>
-      </w:r>
-      <w:r>
-        <w:rPr>
-          <w:rFonts w:cs="Times New Roman"/>
-          <w:szCs w:val="24"/>
-        </w:rPr>
-        <w:t>}</w:t>
-      </w:r>
-      <w:r>
-        <w:rPr>
-          <w:rFonts w:cs="Times New Roman"/>
-          <w:szCs w:val="24"/>
-        </w:rPr>
-        <w:t xml:space="preserve">, </w:t>
-      </w:r>
-      <w:r>
-        <w:rPr>
-          <w:rFonts w:cs="Times New Roman"/>
-          <w:szCs w:val="24"/>
-        </w:rPr>
-        <w:t xml:space="preserve">in the care and custody of </w:t>
-      </w:r>
-      <w:r>
-        <w:rPr>
-          <w:rFonts w:cs="Times New Roman"/>
-          <w:szCs w:val="24"/>
-        </w:rPr>
-        <w:t>{{</w:t>
-      </w:r>
-      <w:r>
-        <w:rPr>
-          <w:rFonts w:cs="Times New Roman"/>
-          <w:szCs w:val="24"/>
-        </w:rPr>
-        <w:t xml:space="preserve"> agent[0] }</w:t>
-      </w:r>
-      <w:r>
-        <w:rPr>
-          <w:rFonts w:cs="Times New Roman"/>
-          <w:szCs w:val="24"/>
-        </w:rPr>
-        <w:t>}</w:t>
-      </w:r>
-      <w:r>
-        <w:rPr>
-          <w:rFonts w:cs="Times New Roman"/>
-          <w:szCs w:val="24"/>
-        </w:rPr>
-        <w:t xml:space="preserve">, who lives at </w:t>
-      </w:r>
-      <w:r>
-        <w:rPr>
-          <w:rFonts w:cs="Times New Roman"/>
-          <w:szCs w:val="24"/>
-        </w:rPr>
-        <w:t>{</w:t>
-      </w:r>
-      <w:r>
-        <w:rPr>
-          <w:rFonts w:cs="Times New Roman"/>
-          <w:szCs w:val="24"/>
-        </w:rPr>
-        <w:t>{ agent[0].address.on_one_line() }</w:t>
-      </w:r>
-      <w:r>
-        <w:rPr>
-          <w:rFonts w:cs="Times New Roman"/>
-          <w:szCs w:val="24"/>
-        </w:rPr>
-        <w:t>}</w:t>
-      </w:r>
-      <w:r>
-        <w:rPr>
-          <w:rFonts w:cs="Times New Roman"/>
-          <w:szCs w:val="24"/>
-        </w:rPr>
-        <w:t>.</w:t>
-      </w:r>
-    </w:p>
-    <w:p>
-      <w:pPr>
-        <w:rPr>
-          <w:rFonts w:cs="Times New Roman"/>
-          <w:szCs w:val="24"/>
-        </w:rPr>
-      </w:pPr>
-      <w:r>
-        <w:rPr>
-          <w:rFonts w:cs="Times New Roman"/>
-          <w:szCs w:val="24"/>
-        </w:rPr>
-        <w:t>{% if other_parent | length &gt; 0  %}We appoint and vest in our{% else %}I appoint and vest in my{% endif %}</w:t>
-      </w:r>
-      <w:r>
-        <w:rPr>
-          <w:rFonts w:cs="Times New Roman"/>
-          <w:szCs w:val="24"/>
-        </w:rPr>
-        <w:t xml:space="preserve"> Agent full powers as a sub</w:t>
-      </w:r>
-      <w:r>
-        <w:rPr>
-          <w:rFonts w:cs="Times New Roman"/>
-          <w:szCs w:val="24"/>
-        </w:rPr>
-        <w:t>stitute parent, giving them</w:t>
-      </w:r>
-      <w:r>
-        <w:rPr>
-          <w:rFonts w:cs="Times New Roman"/>
-          <w:szCs w:val="24"/>
-        </w:rPr>
-        <w:t xml:space="preserve"> the authority to do anything and everything required for</w:t>
-      </w:r>
-      <w:r>
-        <w:rPr>
-          <w:rFonts w:cs="Times New Roman"/>
-          <w:szCs w:val="24"/>
-        </w:rPr>
-        <w:t xml:space="preserve"> {% if other_parent | length &gt; 0  %}our{% else %}my{% endif %} {% if children | length &gt; 1 %}children{% else %}child{% endif %}</w:t>
-      </w:r>
-      <w:r>
-        <w:rPr>
-          <w:rFonts w:cs="Times New Roman"/>
-          <w:szCs w:val="24"/>
-        </w:rPr>
-        <w:t>’s</w:t>
-      </w:r>
-      <w:r>
-        <w:rPr>
-          <w:rFonts w:cs="Times New Roman"/>
-          <w:szCs w:val="24"/>
-        </w:rPr>
-        <w:t xml:space="preserve"> care. </w:t>
+        <w:t>{% if children | length &gt; 1 %}children{% else %}child{% endif %}</w:t>
+      </w:r>
+      <w:r>
+        <w:rPr>
+          <w:rFonts w:cs="Times New Roman"/>
+          <w:szCs w:val="24"/>
+        </w:rPr>
+        <w:t xml:space="preserve">. </w:t>
       </w:r>
       <w:r>
         <w:rPr>
@@ -247,112 +196,14 @@
           <w:rFonts w:cs="Times New Roman"/>
           <w:szCs w:val="24"/>
         </w:rPr>
-        <w:t xml:space="preserve"> also authorize </w:t>
-      </w:r>
-      <w:r>
-        <w:rPr>
-          <w:rFonts w:cs="Times New Roman"/>
-          <w:szCs w:val="24"/>
-        </w:rPr>
-        <w:t>{% if other_parent | length &gt; 0  %}our{% else %}my{% endif %}</w:t>
-      </w:r>
-      <w:r>
-        <w:rPr>
-          <w:rFonts w:cs="Times New Roman"/>
-          <w:szCs w:val="24"/>
-        </w:rPr>
-        <w:t xml:space="preserve"> Agent to do any of the things that </w:t>
-      </w:r>
-      <w:r>
-        <w:rPr>
-          <w:rFonts w:cs="Times New Roman"/>
-          <w:szCs w:val="24"/>
-        </w:rPr>
-        <w:t>{% if other_parent | length &gt; 0  %}we{% else %}I{% endif %}</w:t>
-      </w:r>
-      <w:r>
-        <w:rPr>
-          <w:rFonts w:cs="Times New Roman"/>
-          <w:szCs w:val="24"/>
-        </w:rPr>
-        <w:t xml:space="preserve">, as a parent, could do on behalf of </w:t>
-      </w:r>
-      <w:r>
-        <w:rPr>
-          <w:rFonts w:cs="Times New Roman"/>
-          <w:szCs w:val="24"/>
-        </w:rPr>
-        <w:t>{% if other_parent | length &gt; 0  %}our{% else %}my{% endif %}</w:t>
-      </w:r>
-      <w:r>
-        <w:rPr>
-          <w:rFonts w:cs="Times New Roman"/>
-          <w:szCs w:val="24"/>
-        </w:rPr>
-        <w:t xml:space="preserve"> </w:t>
-      </w:r>
-      <w:r>
-        <w:rPr>
-          <w:rFonts w:cs="Times New Roman"/>
-          <w:szCs w:val="24"/>
-        </w:rPr>
-        <w:t>{% if children | length &gt; 1 %}children{% else %}child{% endif %}</w:t>
-      </w:r>
-      <w:r>
-        <w:rPr>
-          <w:rFonts w:cs="Times New Roman"/>
-          <w:szCs w:val="24"/>
-        </w:rPr>
-        <w:t xml:space="preserve">. </w:t>
-      </w:r>
-      <w:r>
-        <w:rPr>
-          <w:rFonts w:cs="Times New Roman"/>
-          <w:szCs w:val="24"/>
-        </w:rPr>
-        <w:t>{% if other_parent | length &gt; 0  %}We{% else %}I{% endif %}</w:t>
-      </w:r>
-      <w:r>
-        <w:rPr>
-          <w:rFonts w:cs="Times New Roman"/>
-          <w:szCs w:val="24"/>
-        </w:rPr>
-        <w:t xml:space="preserve"> </w:t>
-      </w:r>
-      <w:r>
-        <w:rPr>
-          <w:rFonts w:cs="Times New Roman"/>
-          <w:szCs w:val="24"/>
-        </w:rPr>
-        <w:t>specifically authorize</w:t>
-      </w:r>
-      <w:r>
-        <w:rPr>
-          <w:rFonts w:cs="Times New Roman"/>
-          <w:szCs w:val="24"/>
-        </w:rPr>
-        <w:t xml:space="preserve"> </w:t>
-      </w:r>
-      <w:r>
-        <w:rPr>
-          <w:rFonts w:cs="Times New Roman"/>
-          <w:szCs w:val="24"/>
-        </w:rPr>
-        <w:t>{</w:t>
-      </w:r>
-      <w:r>
-        <w:rPr>
-          <w:rFonts w:cs="Times New Roman"/>
-          <w:szCs w:val="24"/>
-        </w:rPr>
-        <w:t>{ agent[0] }</w:t>
-      </w:r>
-      <w:r>
-        <w:rPr>
-          <w:rFonts w:cs="Times New Roman"/>
-          <w:szCs w:val="24"/>
-        </w:rPr>
-        <w:t>}</w:t>
+        <w:t xml:space="preserve"> specifically authorize </w:t>
+      </w:r>
+      <w:r>
+        <w:rPr>
+          <w:rFonts w:cs="Times New Roman"/>
+          <w:szCs w:val="24"/>
+        </w:rPr>
+        <w:t>{{ agent[0] }}</w:t>
       </w:r>
       <w:r>
         <w:rPr>
@@ -457,21 +308,7 @@
           <w:rFonts w:cs="Times New Roman"/>
           <w:szCs w:val="24"/>
         </w:rPr>
-        <w:t xml:space="preserve"> in appropriate schools</w:t>
-      </w:r>
-      <w:r>
-        <w:rPr>
-          <w:rFonts w:cs="Times New Roman"/>
-          <w:szCs w:val="24"/>
-        </w:rPr>
-        <w:t xml:space="preserve"> </w:t>
-      </w:r>
-      <w:r>
-        <w:rPr>
-          <w:rFonts w:cs="Times New Roman"/>
-          <w:szCs w:val="24"/>
-        </w:rPr>
-        <w:t>and/or educational programs;</w:t>
+        <w:t xml:space="preserve"> in appropriate schools and/or educational programs;</w:t>
       </w:r>
     </w:p>
     <w:p>
@@ -521,37 +358,12 @@
           <w:rFonts w:cs="Times New Roman"/>
           <w:szCs w:val="24"/>
         </w:rPr>
-        <w:t xml:space="preserve">’s health and well-being, except </w:t>
-      </w:r>
-      <w:r>
-        <w:rPr>
-          <w:rFonts w:cs="Times New Roman"/>
-          <w:szCs w:val="24"/>
-        </w:rPr>
-        <w:t>the power to consent to guardianship, adoption, or marriage.</w:t>
-      </w:r>
-    </w:p>
-    <w:p>
-      <w:r>
-        <w:t>{</w:t>
-      </w:r>
-      <w:r>
-        <w:t>%</w:t>
-      </w:r>
-      <w:r>
-        <w:t xml:space="preserve"> if</w:t>
-      </w:r>
-      <w:r>
-        <w:t xml:space="preserve"> military %</w:t>
-      </w:r>
-      <w:r>
-        <w:t>}</w:t>
-      </w:r>
-      <w:r>
-        <w:t>I am a service member on deployment to a foreign country. Pursuant to MCL 700.5103(3), this delegation of parental powers will remain in effect while I a</w:t>
-      </w:r>
-      <w:r>
-        <w:t>m deployed in a foreign country</w:t>
+        <w:t>’s health and well-being, except the power to consent to guardianship, adoption, or marriage.</w:t>
+      </w:r>
+    </w:p>
+    <w:p>
+      <w:r>
+        <w:t>{% if military %}I am a service member on deployment to a foreign country. Pursuant to MCL 700.5103(3), this delegation of parental powers will remain in effect while I am deployed in a foreign country</w:t>
       </w:r>
       <w:r>
         <w:t xml:space="preserve"> </w:t>
@@ -575,259 +387,7 @@
         <w:t>until</w:t>
       </w:r>
       <w:r>
-        <w:t xml:space="preserve"> {{ dpa_end_date }}{% endif %}</w:t>
-      </w:r>
-      <w:r>
-        <w:t>, or on my declaration, whichever comes first.</w:t>
-      </w:r>
-      <w:r>
-        <w:t>{</w:t>
-      </w:r>
-      <w:r>
-        <w:t>% el</w:t>
-      </w:r>
-      <w:r>
-        <w:t>se</w:t>
-      </w:r>
-      <w:r>
-        <w:t xml:space="preserve"> %</w:t>
-      </w:r>
-      <w:r>
-        <w:t>}</w:t>
-      </w:r>
-      <w:r>
-        <w:t>This delegation of parental powers is given pursuant to MCL 700.</w:t>
-      </w:r>
-      <w:r>
-        <w:t xml:space="preserve">5103, </w:t>
-      </w:r>
-      <w:r>
-        <w:t xml:space="preserve">and </w:t>
-      </w:r>
-      <w:r>
-        <w:t>will become effective on</w:t>
-      </w:r>
-      <w:r>
-        <w:t xml:space="preserve"> </w:t>
-      </w:r>
-      <w:r>
-        <w:t>{</w:t>
-      </w:r>
-      <w:r>
-        <w:t xml:space="preserve">% if </w:t>
-      </w:r>
-      <w:r>
-        <w:t>dpa_start</w:t>
-      </w:r>
-      <w:r>
-        <w:t xml:space="preserve"> =</w:t>
-      </w:r>
-      <w:r>
-        <w:t>=</w:t>
-      </w:r>
-      <w:r>
-        <w:t xml:space="preserve"> "</w:t>
-      </w:r>
-      <w:r>
-        <w:t>date_signed</w:t>
-      </w:r>
-      <w:r>
-        <w:t>"</w:t>
-      </w:r>
-      <w:r>
-        <w:t xml:space="preserve"> %</w:t>
-      </w:r>
-      <w:r>
-        <w:t>}</w:t>
-      </w:r>
-      <w:r>
-        <w:t xml:space="preserve">the day </w:t>
-      </w:r>
-      <w:r>
-        <w:t>{% if other_parent | length &gt; 0  %}we{% else %}I{% endif %}</w:t>
-      </w:r>
-      <w:r>
-        <w:t xml:space="preserve"> </w:t>
-      </w:r>
-      <w:r>
-        <w:t>sign it</w:t>
-      </w:r>
-      <w:r>
-        <w:t>{</w:t>
-      </w:r>
-      <w:r>
-        <w:t>% elif</w:t>
-      </w:r>
-      <w:r>
-        <w:t xml:space="preserve"> </w:t>
-      </w:r>
-      <w:r>
-        <w:t>dpa_start</w:t>
-      </w:r>
-      <w:r>
-        <w:t xml:space="preserve"> =</w:t>
-      </w:r>
-      <w:r>
-        <w:t>=</w:t>
-      </w:r>
-      <w:r>
-        <w:t xml:space="preserve"> "</w:t>
-      </w:r>
-      <w:r>
-        <w:t>different_date</w:t>
-      </w:r>
-      <w:r>
-        <w:t>"</w:t>
-      </w:r>
-      <w:r>
-        <w:t xml:space="preserve"> %</w:t>
-      </w:r>
-      <w:r>
-        <w:t>}{{</w:t>
-      </w:r>
-      <w:r>
-        <w:t xml:space="preserve"> </w:t>
-      </w:r>
-      <w:r>
-        <w:t>dpa_start_date</w:t>
-      </w:r>
-      <w:r>
-        <w:t xml:space="preserve"> </w:t>
-      </w:r>
-      <w:r>
-        <w:t>}}{</w:t>
-      </w:r>
-      <w:r>
-        <w:t>% endif %</w:t>
-      </w:r>
-      <w:r>
-        <w:t>}</w:t>
-      </w:r>
-      <w:r>
-        <w:t xml:space="preserve">. This power expires </w:t>
-      </w:r>
-      <w:r>
-        <w:t>{</w:t>
-      </w:r>
-      <w:r>
-        <w:t xml:space="preserve">% if </w:t>
-      </w:r>
-      <w:r>
-        <w:t>dpa_end</w:t>
-      </w:r>
-      <w:r>
-        <w:t xml:space="preserve"> </w:t>
-      </w:r>
-      <w:r>
-        <w:t>=</w:t>
-      </w:r>
-      <w:r>
-        <w:t>= "</w:t>
-      </w:r>
-      <w:r>
-        <w:t>6_months_after_start</w:t>
-      </w:r>
-      <w:r>
-        <w:t xml:space="preserve">" </w:t>
-      </w:r>
-      <w:r>
-        <w:t xml:space="preserve"> %</w:t>
-      </w:r>
-      <w:r>
-        <w:t>}</w:t>
-      </w:r>
-      <w:r>
-        <w:t>six (6)</w:t>
-      </w:r>
-      <w:r>
-        <w:t xml:space="preserve"> months from the date it begins</w:t>
-      </w:r>
-      <w:r>
-        <w:t xml:space="preserve"> </w:t>
-      </w:r>
-      <w:r>
-        <w:t>{</w:t>
-      </w:r>
-      <w:r>
-        <w:t>% elif</w:t>
-      </w:r>
-      <w:r>
-        <w:t xml:space="preserve"> </w:t>
-      </w:r>
-      <w:r>
-        <w:t>dpa_end</w:t>
-      </w:r>
-      <w:r>
-        <w:t xml:space="preserve"> </w:t>
-      </w:r>
-      <w:r>
-        <w:t>=</w:t>
-      </w:r>
-      <w:r>
-        <w:t>= "</w:t>
-      </w:r>
-      <w:r>
-        <w:t>earlier_date</w:t>
-      </w:r>
-      <w:r>
-        <w:t>"</w:t>
-      </w:r>
-      <w:r>
-        <w:t xml:space="preserve"> %</w:t>
-      </w:r>
-      <w:r>
-        <w:t>}</w:t>
-      </w:r>
-      <w:r>
-        <w:t xml:space="preserve">on </w:t>
-      </w:r>
-      <w:r>
-        <w:t>{{</w:t>
-      </w:r>
-      <w:r>
-        <w:t xml:space="preserve"> </w:t>
-      </w:r>
-      <w:r>
-        <w:t>dpa_</w:t>
-      </w:r>
-      <w:r>
-        <w:t>end_date</w:t>
-      </w:r>
-      <w:r>
-        <w:t xml:space="preserve"> </w:t>
-      </w:r>
-      <w:r>
-        <w:t>}}</w:t>
-      </w:r>
-      <w:r>
-        <w:t xml:space="preserve"> </w:t>
-      </w:r>
-      <w:r>
-        <w:t>{</w:t>
-      </w:r>
-      <w:r>
-        <w:t xml:space="preserve">% </w:t>
-      </w:r>
-      <w:r>
-        <w:t>endi</w:t>
-      </w:r>
-      <w:r>
-        <w:t>f %</w:t>
-      </w:r>
-      <w:r>
-        <w:t>}</w:t>
-      </w:r>
-      <w:r>
-        <w:t>or on my declaration, whichever comes first.</w:t>
-      </w:r>
-      <w:r>
-        <w:t>{</w:t>
-      </w:r>
-      <w:r>
-        <w:t>% endif %</w:t>
-      </w:r>
-      <w:r>
-        <w:t>}</w:t>
+        <w:t xml:space="preserve"> {{ dpa_end_date }}{% endif %}, or on my declaration, whichever comes first.{% else %}This delegation of parental powers is given pursuant to MCL 700.5103, and will become effective on {% if dpa_start == "date_signed" %}the day {% if other_parent | length &gt; 0  %}we{% else %}I{% endif %} sign it{% elif dpa_start == "different_date" %}{{ dpa_start_date }}{% endif %}. This power expires {% if dpa_end == "6_months_after_start"  %}six (6) months from the date it begins {% elif dpa_end == "earlier_date" %}on {{ dpa_end_date }} {% endif %}or on my declaration, whichever comes first.{% endif %}</w:t>
       </w:r>
     </w:p>
     <w:p>
@@ -843,72 +403,30 @@
           <w:szCs w:val="24"/>
         </w:rPr>
         <w:lastRenderedPageBreak/>
-        <w:t xml:space="preserve">This delegation of parental </w:t>
-      </w:r>
-      <w:r>
-        <w:rPr>
-          <w:rFonts w:cs="Times New Roman"/>
-          <w:szCs w:val="24"/>
-        </w:rPr>
-        <w:t xml:space="preserve">authority was signed </w:t>
-      </w:r>
-      <w:r>
-        <w:rPr>
-          <w:rFonts w:cs="Times New Roman"/>
-          <w:szCs w:val="24"/>
-        </w:rPr>
-        <w:t xml:space="preserve">on </w:t>
-      </w:r>
-      <w:r>
-        <w:rPr>
-          <w:rFonts w:cs="Times New Roman"/>
-          <w:szCs w:val="24"/>
-        </w:rPr>
-        <w:t>_____________</w:t>
-      </w:r>
-      <w:r>
-        <w:rPr>
-          <w:rFonts w:cs="Times New Roman"/>
-          <w:szCs w:val="24"/>
-        </w:rPr>
-        <w:t>.</w:t>
-      </w:r>
-    </w:p>
-    <w:p>
-      <w:pPr>
-        <w:rPr>
-          <w:rFonts w:cs="Times New Roman"/>
-          <w:szCs w:val="24"/>
-        </w:rPr>
-      </w:pPr>
-    </w:p>
-    <w:p>
-      <w:pPr>
-        <w:rPr>
-          <w:rFonts w:cs="Times New Roman"/>
-          <w:szCs w:val="24"/>
-        </w:rPr>
-      </w:pPr>
-      <w:r>
-        <w:rPr>
-          <w:rFonts w:cs="Times New Roman"/>
-          <w:szCs w:val="24"/>
-        </w:rPr>
-        <w:t>Signature of Parent</w:t>
-      </w:r>
-      <w:r>
-        <w:rPr>
-          <w:rFonts w:cs="Times New Roman"/>
-          <w:szCs w:val="24"/>
-        </w:rPr>
-        <w:t>{</w:t>
-      </w:r>
-      <w:r>
-        <w:rPr>
-          <w:rFonts w:cs="Times New Roman"/>
-          <w:szCs w:val="24"/>
-        </w:rPr>
-        <w:t>% if</w:t>
+        <w:t>This delegation of parental authority was signed on _____________.</w:t>
+      </w:r>
+    </w:p>
+    <w:p>
+      <w:pPr>
+        <w:rPr>
+          <w:rFonts w:cs="Times New Roman"/>
+          <w:szCs w:val="24"/>
+        </w:rPr>
+      </w:pPr>
+    </w:p>
+    <w:p>
+      <w:pPr>
+        <w:rPr>
+          <w:rFonts w:cs="Times New Roman"/>
+          <w:szCs w:val="24"/>
+        </w:rPr>
+      </w:pPr>
+      <w:r>
+        <w:rPr>
+          <w:rFonts w:cs="Times New Roman"/>
+          <w:szCs w:val="24"/>
+        </w:rPr>
+        <w:t>Signature of Parent{% if</w:t>
       </w:r>
       <w:r>
         <w:rPr>
@@ -940,49 +458,7 @@
           <w:rFonts w:cs="Times New Roman"/>
           <w:szCs w:val="24"/>
         </w:rPr>
-        <w:t>%</w:t>
-      </w:r>
-      <w:r>
-        <w:rPr>
-          <w:rFonts w:cs="Times New Roman"/>
-          <w:szCs w:val="24"/>
-        </w:rPr>
-        <w:t>}</w:t>
-      </w:r>
-      <w:r>
-        <w:rPr>
-          <w:rFonts w:cs="Times New Roman"/>
-          <w:szCs w:val="24"/>
-        </w:rPr>
-        <w:t>s</w:t>
-      </w:r>
-      <w:r>
-        <w:rPr>
-          <w:rFonts w:cs="Times New Roman"/>
-          <w:szCs w:val="24"/>
-        </w:rPr>
-        <w:t>{</w:t>
-      </w:r>
-      <w:r>
-        <w:rPr>
-          <w:rFonts w:cs="Times New Roman"/>
-          <w:szCs w:val="24"/>
-        </w:rPr>
-        <w:t>% endif %</w:t>
-      </w:r>
-      <w:r>
-        <w:rPr>
-          <w:rFonts w:cs="Times New Roman"/>
-          <w:szCs w:val="24"/>
-        </w:rPr>
-        <w:t>}</w:t>
-      </w:r>
-      <w:r>
-        <w:rPr>
-          <w:rFonts w:cs="Times New Roman"/>
-          <w:szCs w:val="24"/>
-        </w:rPr>
-        <w:t>:</w:t>
+        <w:t>%}s{% endif %}:</w:t>
       </w:r>
     </w:p>
     <w:p>
@@ -1000,14 +476,7 @@
           <w:rFonts w:cs="Times New Roman"/>
           <w:szCs w:val="24"/>
         </w:rPr>
-        <w:t>/s/________________________</w:t>
-      </w:r>
-      <w:r>
-        <w:rPr>
-          <w:rFonts w:cs="Times New Roman"/>
-          <w:szCs w:val="24"/>
-        </w:rPr>
-        <w:t>________</w:t>
+        <w:t>/s/________________________________</w:t>
       </w:r>
       <w:r>
         <w:rPr>
@@ -1015,20 +484,7 @@
           <w:szCs w:val="24"/>
         </w:rPr>
         <w:tab/>
-      </w:r>
-      <w:r>
-        <w:rPr>
-          <w:rFonts w:cs="Times New Roman"/>
-          <w:szCs w:val="24"/>
-        </w:rPr>
-        <w:t>{</w:t>
-      </w:r>
-      <w:r>
-        <w:rPr>
-          <w:rFonts w:cs="Times New Roman"/>
-          <w:szCs w:val="24"/>
-        </w:rPr>
-        <w:t>% if</w:t>
+        <w:t>{% if</w:t>
       </w:r>
       <w:r>
         <w:rPr>
@@ -1044,57 +500,22 @@
           <w:rFonts w:cs="Times New Roman"/>
           <w:szCs w:val="24"/>
         </w:rPr>
-        <w:t xml:space="preserve">other_parent | length &gt; 0 </w:t>
-      </w:r>
-      <w:r>
-        <w:rPr>
-          <w:rFonts w:cs="Times New Roman"/>
-          <w:szCs w:val="24"/>
-        </w:rPr>
-        <w:t>%</w:t>
-      </w:r>
-      <w:r>
-        <w:rPr>
-          <w:rFonts w:cs="Times New Roman"/>
-          <w:szCs w:val="24"/>
-        </w:rPr>
-        <w:t>}</w:t>
-      </w:r>
-      <w:r>
-        <w:rPr>
-          <w:rFonts w:cs="Times New Roman"/>
-          <w:szCs w:val="24"/>
-        </w:rPr>
-        <w:t>/s/__________________________</w:t>
-      </w:r>
-    </w:p>
-    <w:p>
-      <w:pPr>
-        <w:rPr>
-          <w:rFonts w:cs="Times New Roman"/>
-          <w:szCs w:val="24"/>
-        </w:rPr>
-      </w:pPr>
-      <w:r>
-        <w:rPr>
-          <w:rFonts w:cs="Times New Roman"/>
-          <w:szCs w:val="24"/>
-        </w:rPr>
-        <w:t>{</w:t>
-      </w:r>
-      <w:r>
-        <w:rPr>
-          <w:rFonts w:cs="Times New Roman"/>
-          <w:szCs w:val="24"/>
-        </w:rPr>
-        <w:t>% endif %</w:t>
-      </w:r>
-      <w:r>
-        <w:rPr>
-          <w:rFonts w:cs="Times New Roman"/>
-          <w:szCs w:val="24"/>
-        </w:rPr>
-        <w:t>}</w:t>
+        <w:t>other_parent | length &gt; 0 %}/s/__________________________</w:t>
+      </w:r>
+    </w:p>
+    <w:p>
+      <w:pPr>
+        <w:rPr>
+          <w:rFonts w:cs="Times New Roman"/>
+          <w:szCs w:val="24"/>
+        </w:rPr>
+      </w:pPr>
+      <w:r>
+        <w:rPr>
+          <w:rFonts w:cs="Times New Roman"/>
+          <w:szCs w:val="24"/>
+        </w:rPr>
+        <w:t>{% endif %}</w:t>
       </w:r>
     </w:p>
     <w:p>
@@ -1109,13 +530,7 @@
         </w:rPr>
       </w:pPr>
       <w:r>
-        <w:t>{{</w:t>
-      </w:r>
-      <w:r>
-        <w:t xml:space="preserve"> users[0] </w:t>
-      </w:r>
-      <w:r>
-        <w:t>}}</w:t>
+        <w:t>{{ users[0] }}</w:t>
       </w:r>
       <w:r>
         <w:rPr>
@@ -1123,20 +538,7 @@
           <w:szCs w:val="24"/>
         </w:rPr>
         <w:tab/>
-      </w:r>
-      <w:r>
-        <w:rPr>
-          <w:rFonts w:cs="Times New Roman"/>
-          <w:szCs w:val="24"/>
-        </w:rPr>
-        <w:t>{</w:t>
-      </w:r>
-      <w:r>
-        <w:rPr>
-          <w:rFonts w:cs="Times New Roman"/>
-          <w:szCs w:val="24"/>
-        </w:rPr>
-        <w:t>% if</w:t>
+        <w:t>{% if</w:t>
       </w:r>
       <w:r>
         <w:rPr>
@@ -1152,21 +554,7 @@
           <w:rFonts w:cs="Times New Roman"/>
           <w:szCs w:val="24"/>
         </w:rPr>
-        <w:t>other_parent | length &gt; 0</w:t>
-      </w:r>
-      <w:r>
-        <w:rPr>
-          <w:rFonts w:cs="Times New Roman"/>
-          <w:szCs w:val="24"/>
-        </w:rPr>
-        <w:t xml:space="preserve"> %</w:t>
-      </w:r>
-      <w:r>
-        <w:rPr>
-          <w:rFonts w:cs="Times New Roman"/>
-          <w:szCs w:val="24"/>
-        </w:rPr>
-        <w:t>}</w:t>
+        <w:t>other_parent | length &gt; 0 %}</w:t>
       </w:r>
       <w:r>
         <w:rPr>
@@ -1236,21 +624,7 @@
           <w:rFonts w:cs="Times New Roman"/>
           <w:szCs w:val="24"/>
         </w:rPr>
-        <w:t>{</w:t>
-      </w:r>
-      <w:r>
-        <w:rPr>
-          <w:rFonts w:cs="Times New Roman"/>
-          <w:szCs w:val="24"/>
-        </w:rPr>
-        <w:t>% endif %</w:t>
-      </w:r>
-      <w:r>
-        <w:rPr>
-          <w:rFonts w:cs="Times New Roman"/>
-          <w:szCs w:val="24"/>
-        </w:rPr>
-        <w:t>}</w:t>
+        <w:t>{% endif %}</w:t>
       </w:r>
     </w:p>
     <w:p>
@@ -1337,14 +711,7 @@
           <w:rFonts w:cs="Times New Roman"/>
           <w:szCs w:val="24"/>
         </w:rPr>
-        <w:t>/s/_____________________________</w:t>
-      </w:r>
-      <w:r>
-        <w:rPr>
-          <w:rFonts w:cs="Times New Roman"/>
-          <w:szCs w:val="24"/>
-        </w:rPr>
-        <w:t>___</w:t>
+        <w:t>/s/________________________________</w:t>
       </w:r>
       <w:r>
         <w:rPr>
@@ -1352,12 +719,6 @@
           <w:szCs w:val="24"/>
         </w:rPr>
         <w:tab/>
-      </w:r>
-      <w:r>
-        <w:rPr>
-          <w:rFonts w:cs="Times New Roman"/>
-          <w:szCs w:val="24"/>
-        </w:rPr>
         <w:t>/s/__________________________</w:t>
       </w:r>
     </w:p>
@@ -1436,12 +797,6 @@
           <w:szCs w:val="24"/>
         </w:rPr>
         <w:tab/>
-      </w:r>
-      <w:r>
-        <w:rPr>
-          <w:rFonts w:cs="Times New Roman"/>
-          <w:szCs w:val="24"/>
-        </w:rPr>
         <w:t>____________________________</w:t>
       </w:r>
     </w:p>
@@ -1571,15 +926,7 @@
           <w:color w:val="000000" w:themeColor="text1"/>
           <w:szCs w:val="24"/>
         </w:rPr>
-        <w:t xml:space="preserve">Acknowledged before me and the witnesses, _______________________ and __________________ in ___________ County, Michigan, on ___________________ by </w:t>
-      </w:r>
-      <w:r>
-        <w:rPr>
-          <w:rFonts w:cs="Times New Roman"/>
-          <w:color w:val="000000" w:themeColor="text1"/>
-          <w:szCs w:val="24"/>
-        </w:rPr>
-        <w:t>{{</w:t>
+        <w:t>Acknowledged before me and the witnesses, _______________________ and __________________ in ___________ County, Michigan, on ___________________ by {{</w:t>
       </w:r>
       <w:r>
         <w:rPr>
@@ -1603,14 +950,7 @@
           <w:rFonts w:cs="Times New Roman"/>
           <w:szCs w:val="24"/>
         </w:rPr>
-        <w:t>{</w:t>
-      </w:r>
-      <w:r>
-        <w:rPr>
-          <w:rFonts w:cs="Times New Roman"/>
-          <w:szCs w:val="24"/>
-        </w:rPr>
-        <w:t>% if</w:t>
+        <w:t>{% if</w:t>
       </w:r>
       <w:r>
         <w:rPr>
@@ -1626,35 +966,7 @@
           <w:rFonts w:cs="Times New Roman"/>
           <w:szCs w:val="24"/>
         </w:rPr>
-        <w:t>other_parent | length &gt; 0</w:t>
-      </w:r>
-      <w:r>
-        <w:rPr>
-          <w:rFonts w:cs="Times New Roman"/>
-          <w:szCs w:val="24"/>
-        </w:rPr>
-        <w:t xml:space="preserve"> %</w:t>
-      </w:r>
-      <w:r>
-        <w:rPr>
-          <w:rFonts w:cs="Times New Roman"/>
-          <w:szCs w:val="24"/>
-        </w:rPr>
-        <w:t>}</w:t>
-      </w:r>
-      <w:r>
-        <w:rPr>
-          <w:rFonts w:cs="Times New Roman"/>
-          <w:szCs w:val="24"/>
-        </w:rPr>
-        <w:t xml:space="preserve"> and </w:t>
-      </w:r>
-      <w:r>
-        <w:rPr>
-          <w:rFonts w:cs="Times New Roman"/>
-          <w:szCs w:val="24"/>
-        </w:rPr>
-        <w:t>{{</w:t>
+        <w:t>other_parent | length &gt; 0 %} and {{</w:t>
       </w:r>
       <w:r>
         <w:rPr>
@@ -1688,28 +1000,7 @@
           <w:rFonts w:cs="Times New Roman"/>
           <w:szCs w:val="24"/>
         </w:rPr>
-        <w:t>}}{</w:t>
-      </w:r>
-      <w:r>
-        <w:rPr>
-          <w:rFonts w:cs="Times New Roman"/>
-          <w:szCs w:val="24"/>
-        </w:rPr>
-        <w:t>% endif %</w:t>
-      </w:r>
-      <w:r>
-        <w:rPr>
-          <w:rFonts w:cs="Times New Roman"/>
-          <w:szCs w:val="24"/>
-        </w:rPr>
-        <w:t>}</w:t>
-      </w:r>
-      <w:r>
-        <w:rPr>
-          <w:rFonts w:cs="Times New Roman"/>
-          <w:szCs w:val="24"/>
-        </w:rPr>
-        <w:t>.</w:t>
+        <w:t>}}{% endif %}.</w:t>
       </w:r>
     </w:p>
     <w:p>
@@ -1958,6 +1249,40 @@
     </w:p>
     <w:p>
       <w:pPr>
+        <w:jc w:val="both"/>
+        <w:rPr>
+          <w:rFonts w:cs="Times New Roman"/>
+          <w:bCs/>
+          <w:szCs w:val="24"/>
+        </w:rPr>
+      </w:pPr>
+      <w:r>
+        <w:rPr>
+          <w:rFonts w:cs="Times New Roman"/>
+          <w:bCs/>
+          <w:szCs w:val="24"/>
+        </w:rPr>
+        <w:t>The following information is a reference for the caregiver. It is not part of the Delegation of Parental Authority and </w:t>
+      </w:r>
+      <w:r>
+        <w:rPr>
+          <w:rFonts w:cs="Times New Roman"/>
+          <w:b/>
+          <w:szCs w:val="24"/>
+        </w:rPr>
+        <w:t>does not limit</w:t>
+      </w:r>
+      <w:r>
+        <w:rPr>
+          <w:rFonts w:cs="Times New Roman"/>
+          <w:bCs/>
+          <w:szCs w:val="24"/>
+        </w:rPr>
+        <w:t> the care that the child(ren) may receive as needed. The information on this addendum may be incomplete.</w:t>
+      </w:r>
+    </w:p>
+    <w:p>
+      <w:pPr>
         <w:spacing w:before="240"/>
         <w:rPr>
           <w:rFonts w:cs="Times New Roman"/>
@@ -2169,14 +1494,7 @@
           <w:rFonts w:cs="Times New Roman"/>
           <w:szCs w:val="24"/>
         </w:rPr>
-        <w:t>N</w:t>
-      </w:r>
-      <w:r>
-        <w:rPr>
-          <w:rFonts w:cs="Times New Roman"/>
-          <w:szCs w:val="24"/>
-        </w:rPr>
-        <w:t>/A</w:t>
+        <w:t>N/A</w:t>
       </w:r>
     </w:p>
     <w:p>
@@ -2229,35 +1547,7 @@
           <w:rFonts w:cs="Times New Roman"/>
           <w:szCs w:val="24"/>
         </w:rPr>
-        <w:t>{</w:t>
-      </w:r>
-      <w:r>
-        <w:rPr>
-          <w:rFonts w:cs="Times New Roman"/>
-          <w:szCs w:val="24"/>
-        </w:rPr>
-        <w:t>%</w:t>
-      </w:r>
-      <w:r>
-        <w:rPr>
-          <w:rFonts w:cs="Times New Roman"/>
-          <w:szCs w:val="24"/>
-        </w:rPr>
-        <w:t xml:space="preserve">p for item in hospital </w:t>
-      </w:r>
-      <w:r>
-        <w:rPr>
-          <w:rFonts w:cs="Times New Roman"/>
-          <w:szCs w:val="24"/>
-        </w:rPr>
-        <w:t>%</w:t>
-      </w:r>
-      <w:r>
-        <w:rPr>
-          <w:rFonts w:cs="Times New Roman"/>
-          <w:szCs w:val="24"/>
-        </w:rPr>
-        <w:t>}</w:t>
+        <w:t>{%p for item in hospital %}</w:t>
       </w:r>
     </w:p>
     <w:p>
@@ -2274,14 +1564,7 @@
           <w:rFonts w:cs="Times New Roman"/>
           <w:szCs w:val="24"/>
         </w:rPr>
-        <w:t>{{</w:t>
-      </w:r>
-      <w:r>
-        <w:rPr>
-          <w:rFonts w:cs="Times New Roman"/>
-          <w:szCs w:val="24"/>
-        </w:rPr>
-        <w:t xml:space="preserve"> </w:t>
+        <w:t xml:space="preserve">{{ </w:t>
       </w:r>
       <w:r>
         <w:rPr>
@@ -2332,14 +1615,7 @@
           <w:rFonts w:cs="Times New Roman"/>
           <w:szCs w:val="24"/>
         </w:rPr>
-        <w:t>{{</w:t>
-      </w:r>
-      <w:r>
-        <w:rPr>
-          <w:rFonts w:cs="Times New Roman"/>
-          <w:szCs w:val="24"/>
-        </w:rPr>
-        <w:t xml:space="preserve"> </w:t>
+        <w:t xml:space="preserve">{{ </w:t>
       </w:r>
       <w:r>
         <w:rPr>
@@ -2348,34 +1624,7 @@
           <w:color w:val="000000" w:themeColor="text1"/>
           <w:szCs w:val="24"/>
         </w:rPr>
-        <w:t>item</w:t>
-      </w:r>
-      <w:r>
-        <w:rPr>
-          <w:rFonts w:cs="Times New Roman"/>
-          <w:noProof/>
-          <w:color w:val="000000" w:themeColor="text1"/>
-          <w:szCs w:val="24"/>
-        </w:rPr>
-        <w:t>.</w:t>
-      </w:r>
-      <w:r>
-        <w:rPr>
-          <w:rFonts w:cs="Times New Roman"/>
-          <w:noProof/>
-          <w:color w:val="000000" w:themeColor="text1"/>
-          <w:szCs w:val="24"/>
-        </w:rPr>
-        <w:t>on_one_line</w:t>
-      </w:r>
-      <w:r>
-        <w:rPr>
-          <w:rFonts w:cs="Times New Roman"/>
-          <w:noProof/>
-          <w:color w:val="000000" w:themeColor="text1"/>
-          <w:szCs w:val="24"/>
-        </w:rPr>
-        <w:t>()</w:t>
+        <w:t>item.on_one_line()</w:t>
       </w:r>
       <w:r>
         <w:rPr>
@@ -2443,15 +1692,7 @@
           <w:color w:val="000000" w:themeColor="text1"/>
           <w:szCs w:val="24"/>
         </w:rPr>
-        <w:t xml:space="preserve"> else</w:t>
-      </w:r>
-      <w:r>
-        <w:rPr>
-          <w:rFonts w:cs="Times New Roman"/>
-          <w:color w:val="000000" w:themeColor="text1"/>
-          <w:szCs w:val="24"/>
-        </w:rPr>
-        <w:t xml:space="preserve"> %}</w:t>
+        <w:t xml:space="preserve"> else %}</w:t>
       </w:r>
     </w:p>
     <w:p>
@@ -2587,77 +1828,7 @@
           <w:rFonts w:cs="Times New Roman"/>
           <w:szCs w:val="24"/>
         </w:rPr>
-        <w:t>{% if provider.provider_type == “other”</w:t>
-      </w:r>
-      <w:r>
-        <w:rPr>
-          <w:rFonts w:cs="Times New Roman"/>
-          <w:szCs w:val="24"/>
-        </w:rPr>
-        <w:t xml:space="preserve"> </w:t>
-      </w:r>
-      <w:r>
-        <w:rPr>
-          <w:rFonts w:cs="Times New Roman"/>
-          <w:szCs w:val="24"/>
-        </w:rPr>
-        <w:t xml:space="preserve">%}{{ </w:t>
-      </w:r>
-      <w:r>
-        <w:rPr>
-          <w:rFonts w:cs="Times New Roman"/>
-          <w:szCs w:val="24"/>
-        </w:rPr>
-        <w:t>capitalize(</w:t>
-      </w:r>
-      <w:r>
-        <w:rPr>
-          <w:rFonts w:cs="Times New Roman"/>
-          <w:szCs w:val="24"/>
-        </w:rPr>
-        <w:t>provider.provider_type_other</w:t>
-      </w:r>
-      <w:r>
-        <w:rPr>
-          <w:rFonts w:cs="Times New Roman"/>
-          <w:szCs w:val="24"/>
-        </w:rPr>
-        <w:t>)</w:t>
-      </w:r>
-      <w:r>
-        <w:rPr>
-          <w:rFonts w:cs="Times New Roman"/>
-          <w:szCs w:val="24"/>
-        </w:rPr>
-        <w:t xml:space="preserve"> }}{% el</w:t>
-      </w:r>
-      <w:r>
-        <w:rPr>
-          <w:rFonts w:cs="Times New Roman"/>
-          <w:szCs w:val="24"/>
-        </w:rPr>
-        <w:t>if provider.provider_type == “primary”</w:t>
-      </w:r>
-      <w:r>
-        <w:rPr>
-          <w:rFonts w:cs="Times New Roman"/>
-          <w:szCs w:val="24"/>
-        </w:rPr>
-        <w:t xml:space="preserve"> %}</w:t>
-      </w:r>
-      <w:r>
-        <w:rPr>
-          <w:rFonts w:cs="Times New Roman"/>
-          <w:szCs w:val="24"/>
-        </w:rPr>
-        <w:t>Primary care physician/pediatrician{% elif provider.provider_type == “dentist” %}Dentist{% elif provider.provider_type == “counselor” %}Counselor{% elif provider.provider_type == “psychiatrist” %}Psychiatrist</w:t>
-      </w:r>
-      <w:r>
-        <w:rPr>
-          <w:rFonts w:cs="Times New Roman"/>
-          <w:szCs w:val="24"/>
-        </w:rPr>
-        <w:t>{% endif %}</w:t>
+        <w:t>{% if provider.provider_type == “other” %}{{ capitalize(provider.provider_type_other) }}{% elif provider.provider_type == “primary” %}Primary care physician/pediatrician{% elif provider.provider_type == “dentist” %}Dentist{% elif provider.provider_type == “counselor” %}Counselor{% elif provider.provider_type == “psychiatrist” %}Psychiatrist{% endif %}</w:t>
       </w:r>
     </w:p>
     <w:p>
@@ -2806,14 +1977,8 @@
           <w:rFonts w:cs="Times New Roman"/>
           <w:szCs w:val="24"/>
         </w:rPr>
-        <w:t>N</w:t>
-      </w:r>
-      <w:r>
-        <w:rPr>
-          <w:rFonts w:cs="Times New Roman"/>
-          <w:szCs w:val="24"/>
-        </w:rPr>
-        <w:t>/A</w:t>
+        <w:lastRenderedPageBreak/>
+        <w:t>N/A</w:t>
       </w:r>
     </w:p>
     <w:p>
@@ -2848,24 +2013,7 @@
           <w:b/>
           <w:szCs w:val="24"/>
         </w:rPr>
-        <w:lastRenderedPageBreak/>
-        <w:t>{% if children | length &gt; 1 %}Children’s{% else %}Child’s{% endif %}</w:t>
-      </w:r>
-      <w:r>
-        <w:rPr>
-          <w:rFonts w:cs="Times New Roman"/>
-          <w:b/>
-          <w:szCs w:val="24"/>
-        </w:rPr>
-        <w:t xml:space="preserve"> Medical </w:t>
-      </w:r>
-      <w:r>
-        <w:rPr>
-          <w:rFonts w:cs="Times New Roman"/>
-          <w:b/>
-          <w:szCs w:val="24"/>
-        </w:rPr>
-        <w:t>Information</w:t>
+        <w:t>{% if children | length &gt; 1 %}Children’s{% else %}Child’s{% endif %} Medical Information</w:t>
       </w:r>
     </w:p>
     <w:p>
@@ -2922,15 +2070,25 @@
           <w:bCs/>
           <w:szCs w:val="24"/>
         </w:rPr>
-        <w:t>Allergies</w:t>
+        <w:t>Allergies: {% if child.has_allergies == “yes” %}{{ child.allergies }}{% elif child.has_allergies == “no” %}No known allergies{% else %}</w:t>
       </w:r>
       <w:r>
         <w:rPr>
           <w:rFonts w:cs="Times New Roman"/>
           <w:bCs/>
-          <w:szCs w:val="24"/>
-        </w:rPr>
-        <w:t>: {% if child.has_allergies %}{{ child.allergies }}{% else %}N/A{% endif %}</w:t>
+          <w:i/>
+          <w:iCs/>
+          <w:szCs w:val="24"/>
+        </w:rPr>
+        <w:t>No information provided.</w:t>
+      </w:r>
+      <w:r>
+        <w:rPr>
+          <w:rFonts w:cs="Times New Roman"/>
+          <w:bCs/>
+          <w:szCs w:val="24"/>
+        </w:rPr>
+        <w:t>{% endif %}</w:t>
       </w:r>
     </w:p>
     <w:p>
@@ -2949,15 +2107,25 @@
           <w:bCs/>
           <w:szCs w:val="24"/>
         </w:rPr>
-        <w:t>M</w:t>
+        <w:t>Medical conditions: {% if child.has_med_conditions == “yes” %}{{ child.med_conditions }}{% elif child.has_med_conditions == “no” %}No known conditions.{% else %}</w:t>
       </w:r>
       <w:r>
         <w:rPr>
           <w:rFonts w:cs="Times New Roman"/>
           <w:bCs/>
-          <w:szCs w:val="24"/>
-        </w:rPr>
-        <w:t>edical conditions: {% if child.has_med_conditions %}{{ child.med_conditions }}{% else %}N/A{% endif %}</w:t>
+          <w:i/>
+          <w:iCs/>
+          <w:szCs w:val="24"/>
+        </w:rPr>
+        <w:t>No information provided.</w:t>
+      </w:r>
+      <w:r>
+        <w:rPr>
+          <w:rFonts w:cs="Times New Roman"/>
+          <w:bCs/>
+          <w:szCs w:val="24"/>
+        </w:rPr>
+        <w:t>{% endif %}</w:t>
       </w:r>
     </w:p>
     <w:p>
@@ -2976,15 +2144,17 @@
           <w:bCs/>
           <w:szCs w:val="24"/>
         </w:rPr>
-        <w:t>M</w:t>
+        <w:t>Medications taken: {% if child.takes_meds == “yes” %}{{ child.meds_taken }}{% elif child.takes_meds == “no” %}None.{% else %}</w:t>
       </w:r>
       <w:r>
         <w:rPr>
           <w:rFonts w:cs="Times New Roman"/>
           <w:bCs/>
-          <w:szCs w:val="24"/>
-        </w:rPr>
-        <w:t>edications</w:t>
+          <w:i/>
+          <w:iCs/>
+          <w:szCs w:val="24"/>
+        </w:rPr>
+        <w:t>No information provided.</w:t>
       </w:r>
       <w:r>
         <w:rPr>
@@ -2992,15 +2162,26 @@
           <w:bCs/>
           <w:szCs w:val="24"/>
         </w:rPr>
-        <w:t xml:space="preserve"> taken</w:t>
-      </w:r>
-      <w:r>
+        <w:t>{% endif %}</w:t>
+      </w:r>
+    </w:p>
+    <w:p>
+      <w:pPr>
+        <w:spacing w:after="0"/>
+        <w:ind w:left="187"/>
         <w:rPr>
           <w:rFonts w:cs="Times New Roman"/>
           <w:bCs/>
           <w:szCs w:val="24"/>
         </w:rPr>
-        <w:t>: {% if child.takes_meds %}{{ child.meds_taken }}{% else %}N/A{% endif %}</w:t>
+      </w:pPr>
+      <w:r>
+        <w:rPr>
+          <w:rFonts w:cs="Times New Roman"/>
+          <w:bCs/>
+          <w:szCs w:val="24"/>
+        </w:rPr>
+        <w:t>{%p if child.cannot_take_meds != “no” %}</w:t>
       </w:r>
     </w:p>
     <w:p>
@@ -3019,15 +2200,44 @@
           <w:bCs/>
           <w:szCs w:val="24"/>
         </w:rPr>
-        <w:t>Medications avoided</w:t>
+        <w:t>Medications avoided: {% if child.cannot_take_meds == “yes” %}{{ child.meds_avoided }}{% else %}</w:t>
       </w:r>
       <w:r>
         <w:rPr>
           <w:rFonts w:cs="Times New Roman"/>
           <w:bCs/>
-          <w:szCs w:val="24"/>
-        </w:rPr>
-        <w:t>: {% if child.cannot_take_meds %}{{ child.meds_avoided }}{% else %}N/A{% endif %}</w:t>
+          <w:i/>
+          <w:iCs/>
+          <w:szCs w:val="24"/>
+        </w:rPr>
+        <w:t>No information provided.</w:t>
+      </w:r>
+      <w:r>
+        <w:rPr>
+          <w:rFonts w:cs="Times New Roman"/>
+          <w:bCs/>
+          <w:szCs w:val="24"/>
+        </w:rPr>
+        <w:t>{% endif %}</w:t>
+      </w:r>
+    </w:p>
+    <w:p>
+      <w:pPr>
+        <w:spacing w:after="0"/>
+        <w:ind w:left="187"/>
+        <w:rPr>
+          <w:rFonts w:cs="Times New Roman"/>
+          <w:bCs/>
+          <w:szCs w:val="24"/>
+        </w:rPr>
+      </w:pPr>
+      <w:r>
+        <w:rPr>
+          <w:rFonts w:cs="Times New Roman"/>
+          <w:bCs/>
+          <w:szCs w:val="24"/>
+        </w:rPr>
+        <w:t>{%p endif %}</w:t>
       </w:r>
     </w:p>
     <w:p>
@@ -3045,7 +2255,7 @@
           <w:bCs/>
           <w:szCs w:val="24"/>
         </w:rPr>
-        <w:t>Other health informatio</w:t>
+        <w:t>Other health information: {% if child.other_health_info</w:t>
       </w:r>
       <w:r>
         <w:rPr>
@@ -3053,7 +2263,7 @@
           <w:bCs/>
           <w:szCs w:val="24"/>
         </w:rPr>
-        <w:t>n</w:t>
+        <w:t xml:space="preserve"> != “”</w:t>
       </w:r>
       <w:r>
         <w:rPr>
@@ -3061,7 +2271,25 @@
           <w:bCs/>
           <w:szCs w:val="24"/>
         </w:rPr>
-        <w:t>: {% if defined(‘child.other_health_info’) %}{{ child.other_health_info }}{% else %}N/A{% endif %}</w:t>
+        <w:t xml:space="preserve"> %}{{ child.other_health_info }}{% else %}</w:t>
+      </w:r>
+      <w:r>
+        <w:rPr>
+          <w:rFonts w:cs="Times New Roman"/>
+          <w:bCs/>
+          <w:i/>
+          <w:iCs/>
+          <w:szCs w:val="24"/>
+        </w:rPr>
+        <w:t>No information provided.</w:t>
+      </w:r>
+      <w:r>
+        <w:rPr>
+          <w:rFonts w:cs="Times New Roman"/>
+          <w:bCs/>
+          <w:szCs w:val="24"/>
+        </w:rPr>
+        <w:t>{% endif %}</w:t>
       </w:r>
     </w:p>
     <w:p>
@@ -4208,19 +3436,6 @@
 </file>
 
 <file path=customXml/item1.xml><?xml version="1.0" encoding="utf-8"?>
-<?mso-contentType ?>
-<FormTemplates xmlns="http://schemas.microsoft.com/sharepoint/v3/contenttype/forms">
-  <Display>DocumentLibraryForm</Display>
-  <Edit>DocumentLibraryForm</Edit>
-  <New>DocumentLibraryForm</New>
-</FormTemplates>
-</file>
-
-<file path=customXml/item2.xml><?xml version="1.0" encoding="utf-8"?>
-<b:Sources xmlns:b="http://schemas.openxmlformats.org/officeDocument/2006/bibliography" xmlns="http://schemas.openxmlformats.org/officeDocument/2006/bibliography" SelectedStyle="\APASixthEditionOfficeOnline.xsl" StyleName="APA" Version="6"/>
-</file>
-
-<file path=customXml/item3.xml><?xml version="1.0" encoding="utf-8"?>
 <ct:contentTypeSchema xmlns:ct="http://schemas.microsoft.com/office/2006/metadata/contentType" xmlns:ma="http://schemas.microsoft.com/office/2006/metadata/properties/metaAttributes" ct:_="" ma:_="" ma:contentTypeName="Document" ma:contentTypeID="0x0101005080E08174F4444A833394DB3ABFDAFB" ma:contentTypeVersion="17" ma:contentTypeDescription="Create a new document." ma:contentTypeScope="" ma:versionID="816166921fe7587fe819d0b7c53244b5">
   <xsd:schema xmlns:xsd="http://www.w3.org/2001/XMLSchema" xmlns:xs="http://www.w3.org/2001/XMLSchema" xmlns:p="http://schemas.microsoft.com/office/2006/metadata/properties" xmlns:ns2="5ba0dfcb-9306-4710-891e-56e50bd13a8a" xmlns:ns3="d6a5c049-ebe6-46eb-acef-7a6fb5cfa381" targetNamespace="http://schemas.microsoft.com/office/2006/metadata/properties" ma:root="true" ma:fieldsID="6c79a9bf3c0f5e1082375e48ee8e3404" ns2:_="" ns3:_="">
     <xsd:import namespace="5ba0dfcb-9306-4710-891e-56e50bd13a8a"/>
@@ -4469,23 +3684,20 @@
 </ct:contentTypeSchema>
 </file>
 
-<file path=customXml/itemProps1.xml><?xml version="1.0" encoding="utf-8"?>
-<ds:datastoreItem xmlns:ds="http://schemas.openxmlformats.org/officeDocument/2006/customXml" ds:itemID="{297AC9B5-B240-40D0-9C88-5EE8FDC8E44D}">
-  <ds:schemaRefs>
-    <ds:schemaRef ds:uri="http://schemas.microsoft.com/sharepoint/v3/contenttype/forms"/>
-  </ds:schemaRefs>
-</ds:datastoreItem>
+<file path=customXml/item2.xml><?xml version="1.0" encoding="utf-8"?>
+<b:Sources xmlns:b="http://schemas.openxmlformats.org/officeDocument/2006/bibliography" xmlns="http://schemas.openxmlformats.org/officeDocument/2006/bibliography" SelectedStyle="\APASixthEditionOfficeOnline.xsl" StyleName="APA" Version="6"/>
 </file>
 
-<file path=customXml/itemProps2.xml><?xml version="1.0" encoding="utf-8"?>
-<ds:datastoreItem xmlns:ds="http://schemas.openxmlformats.org/officeDocument/2006/customXml" ds:itemID="{7BA1407D-3C3E-416C-B026-969CDFB2B356}">
-  <ds:schemaRefs>
-    <ds:schemaRef ds:uri="http://schemas.openxmlformats.org/officeDocument/2006/bibliography"/>
-  </ds:schemaRefs>
-</ds:datastoreItem>
+<file path=customXml/item3.xml><?xml version="1.0" encoding="utf-8"?>
+<?mso-contentType ?>
+<FormTemplates xmlns="http://schemas.microsoft.com/sharepoint/v3/contenttype/forms">
+  <Display>DocumentLibraryForm</Display>
+  <Edit>DocumentLibraryForm</Edit>
+  <New>DocumentLibraryForm</New>
+</FormTemplates>
 </file>
 
-<file path=customXml/itemProps3.xml><?xml version="1.0" encoding="utf-8"?>
+<file path=customXml/itemProps1.xml><?xml version="1.0" encoding="utf-8"?>
 <ds:datastoreItem xmlns:ds="http://schemas.openxmlformats.org/officeDocument/2006/customXml" ds:itemID="{6BB53C24-31D5-453D-963C-38886EBD3064}">
   <ds:schemaRefs>
     <ds:schemaRef ds:uri="http://schemas.microsoft.com/office/2006/metadata/contentType"/>
@@ -4502,4 +3714,20 @@
     <ds:schemaRef ds:uri="http://schemas.microsoft.com/internal/obd"/>
   </ds:schemaRefs>
 </ds:datastoreItem>
+</file>
+
+<file path=customXml/itemProps2.xml><?xml version="1.0" encoding="utf-8"?>
+<ds:datastoreItem xmlns:ds="http://schemas.openxmlformats.org/officeDocument/2006/customXml" ds:itemID="{7BA1407D-3C3E-416C-B026-969CDFB2B356}">
+  <ds:schemaRefs>
+    <ds:schemaRef ds:uri="http://schemas.openxmlformats.org/officeDocument/2006/bibliography"/>
+  </ds:schemaRefs>
+</ds:datastoreItem>
+</file>
+
+<file path=customXml/itemProps3.xml><?xml version="1.0" encoding="utf-8"?>
+<ds:datastoreItem xmlns:ds="http://schemas.openxmlformats.org/officeDocument/2006/customXml" ds:itemID="{297AC9B5-B240-40D0-9C88-5EE8FDC8E44D}">
+  <ds:schemaRefs>
+    <ds:schemaRef ds:uri="http://schemas.microsoft.com/sharepoint/v3/contenttype/forms"/>
+  </ds:schemaRefs>
+</ds:datastoreItem>
 </file>
</xml_diff>

<commit_message>
Added missing period in template
</commit_message>
<xml_diff>
--- a/docassemble/DelegationParentalAuthority/data/templates/delegation_of_parental_authority.docx
+++ b/docassemble/DelegationParentalAuthority/data/templates/delegation_of_parental_authority.docx
@@ -2070,7 +2070,23 @@
           <w:bCs/>
           <w:szCs w:val="24"/>
         </w:rPr>
-        <w:t>Allergies: {% if child.has_allergies == “yes” %}{{ child.allergies }}{% elif child.has_allergies == “no” %}No known allergies{% else %}</w:t>
+        <w:t>Allergies: {% if child.has_allergies == “yes” %}{{ child.allergies }}{% elif child.has_allergies == “no” %}No known allergies</w:t>
+      </w:r>
+      <w:r>
+        <w:rPr>
+          <w:rFonts w:cs="Times New Roman"/>
+          <w:bCs/>
+          <w:szCs w:val="24"/>
+        </w:rPr>
+        <w:t>.</w:t>
+      </w:r>
+      <w:r>
+        <w:rPr>
+          <w:rFonts w:cs="Times New Roman"/>
+          <w:bCs/>
+          <w:szCs w:val="24"/>
+        </w:rPr>
+        <w:t>{% else %}</w:t>
       </w:r>
       <w:r>
         <w:rPr>
@@ -2080,7 +2096,17 @@
           <w:iCs/>
           <w:szCs w:val="24"/>
         </w:rPr>
-        <w:t>No information provided.</w:t>
+        <w:t>No information provided</w:t>
+      </w:r>
+      <w:r>
+        <w:rPr>
+          <w:rFonts w:cs="Times New Roman"/>
+          <w:bCs/>
+          <w:i/>
+          <w:iCs/>
+          <w:szCs w:val="24"/>
+        </w:rPr>
+        <w:t>.</w:t>
       </w:r>
       <w:r>
         <w:rPr>
@@ -2107,7 +2133,23 @@
           <w:bCs/>
           <w:szCs w:val="24"/>
         </w:rPr>
-        <w:t>Medical conditions: {% if child.has_med_conditions == “yes” %}{{ child.med_conditions }}{% elif child.has_med_conditions == “no” %}No known conditions.{% else %}</w:t>
+        <w:t>Medical conditions: {% if child.has_med_conditions == “yes” %}{{ child.med_conditions }}{% elif child.has_med_conditions == “no” %}No known conditions</w:t>
+      </w:r>
+      <w:r>
+        <w:rPr>
+          <w:rFonts w:cs="Times New Roman"/>
+          <w:bCs/>
+          <w:szCs w:val="24"/>
+        </w:rPr>
+        <w:t>.</w:t>
+      </w:r>
+      <w:r>
+        <w:rPr>
+          <w:rFonts w:cs="Times New Roman"/>
+          <w:bCs/>
+          <w:szCs w:val="24"/>
+        </w:rPr>
+        <w:t>{% else %}</w:t>
       </w:r>
       <w:r>
         <w:rPr>
@@ -2117,7 +2159,17 @@
           <w:iCs/>
           <w:szCs w:val="24"/>
         </w:rPr>
-        <w:t>No information provided.</w:t>
+        <w:t>No information provided</w:t>
+      </w:r>
+      <w:r>
+        <w:rPr>
+          <w:rFonts w:cs="Times New Roman"/>
+          <w:bCs/>
+          <w:i/>
+          <w:iCs/>
+          <w:szCs w:val="24"/>
+        </w:rPr>
+        <w:t>.</w:t>
       </w:r>
       <w:r>
         <w:rPr>
@@ -2144,7 +2196,41 @@
           <w:bCs/>
           <w:szCs w:val="24"/>
         </w:rPr>
-        <w:t>Medications taken: {% if child.takes_meds == “yes” %}{{ child.meds_taken }}{% elif child.takes_meds == “no” %}None.{% else %}</w:t>
+        <w:t xml:space="preserve">Medications taken: {% if child.takes_meds == “yes” %}{{ child.meds_taken }}{% elif </w:t>
+      </w:r>
+      <w:proofErr w:type="spellStart"/>
+      <w:r>
+        <w:rPr>
+          <w:rFonts w:cs="Times New Roman"/>
+          <w:bCs/>
+          <w:szCs w:val="24"/>
+        </w:rPr>
+        <w:t>child.takes_meds</w:t>
+      </w:r>
+      <w:proofErr w:type="spellEnd"/>
+      <w:r>
+        <w:rPr>
+          <w:rFonts w:cs="Times New Roman"/>
+          <w:bCs/>
+          <w:szCs w:val="24"/>
+        </w:rPr>
+        <w:t xml:space="preserve"> == “no” %}None</w:t>
+      </w:r>
+      <w:r>
+        <w:rPr>
+          <w:rFonts w:cs="Times New Roman"/>
+          <w:bCs/>
+          <w:szCs w:val="24"/>
+        </w:rPr>
+        <w:t>.</w:t>
+      </w:r>
+      <w:r>
+        <w:rPr>
+          <w:rFonts w:cs="Times New Roman"/>
+          <w:bCs/>
+          <w:szCs w:val="24"/>
+        </w:rPr>
+        <w:t>{% else %}</w:t>
       </w:r>
       <w:r>
         <w:rPr>
@@ -2154,7 +2240,17 @@
           <w:iCs/>
           <w:szCs w:val="24"/>
         </w:rPr>
-        <w:t>No information provided.</w:t>
+        <w:t>No information provided</w:t>
+      </w:r>
+      <w:r>
+        <w:rPr>
+          <w:rFonts w:cs="Times New Roman"/>
+          <w:bCs/>
+          <w:i/>
+          <w:iCs/>
+          <w:szCs w:val="24"/>
+        </w:rPr>
+        <w:t>.</w:t>
       </w:r>
       <w:r>
         <w:rPr>
@@ -2210,7 +2306,17 @@
           <w:iCs/>
           <w:szCs w:val="24"/>
         </w:rPr>
-        <w:t>No information provided.</w:t>
+        <w:t>No information provided</w:t>
+      </w:r>
+      <w:r>
+        <w:rPr>
+          <w:rFonts w:cs="Times New Roman"/>
+          <w:bCs/>
+          <w:i/>
+          <w:iCs/>
+          <w:szCs w:val="24"/>
+        </w:rPr>
+        <w:t>.</w:t>
       </w:r>
       <w:r>
         <w:rPr>
@@ -2281,7 +2387,17 @@
           <w:iCs/>
           <w:szCs w:val="24"/>
         </w:rPr>
-        <w:t>No information provided.</w:t>
+        <w:t>No information provided</w:t>
+      </w:r>
+      <w:r>
+        <w:rPr>
+          <w:rFonts w:cs="Times New Roman"/>
+          <w:bCs/>
+          <w:i/>
+          <w:iCs/>
+          <w:szCs w:val="24"/>
+        </w:rPr>
+        <w:t>.</w:t>
       </w:r>
       <w:r>
         <w:rPr>
@@ -3436,6 +3552,15 @@
 </file>
 
 <file path=customXml/item1.xml><?xml version="1.0" encoding="utf-8"?>
+<?mso-contentType ?>
+<FormTemplates xmlns="http://schemas.microsoft.com/sharepoint/v3/contenttype/forms">
+  <Display>DocumentLibraryForm</Display>
+  <Edit>DocumentLibraryForm</Edit>
+  <New>DocumentLibraryForm</New>
+</FormTemplates>
+</file>
+
+<file path=customXml/item2.xml><?xml version="1.0" encoding="utf-8"?>
 <ct:contentTypeSchema xmlns:ct="http://schemas.microsoft.com/office/2006/metadata/contentType" xmlns:ma="http://schemas.microsoft.com/office/2006/metadata/properties/metaAttributes" ct:_="" ma:_="" ma:contentTypeName="Document" ma:contentTypeID="0x0101005080E08174F4444A833394DB3ABFDAFB" ma:contentTypeVersion="17" ma:contentTypeDescription="Create a new document." ma:contentTypeScope="" ma:versionID="816166921fe7587fe819d0b7c53244b5">
   <xsd:schema xmlns:xsd="http://www.w3.org/2001/XMLSchema" xmlns:xs="http://www.w3.org/2001/XMLSchema" xmlns:p="http://schemas.microsoft.com/office/2006/metadata/properties" xmlns:ns2="5ba0dfcb-9306-4710-891e-56e50bd13a8a" xmlns:ns3="d6a5c049-ebe6-46eb-acef-7a6fb5cfa381" targetNamespace="http://schemas.microsoft.com/office/2006/metadata/properties" ma:root="true" ma:fieldsID="6c79a9bf3c0f5e1082375e48ee8e3404" ns2:_="" ns3:_="">
     <xsd:import namespace="5ba0dfcb-9306-4710-891e-56e50bd13a8a"/>
@@ -3684,20 +3809,19 @@
 </ct:contentTypeSchema>
 </file>
 
-<file path=customXml/item2.xml><?xml version="1.0" encoding="utf-8"?>
+<file path=customXml/item3.xml><?xml version="1.0" encoding="utf-8"?>
 <b:Sources xmlns:b="http://schemas.openxmlformats.org/officeDocument/2006/bibliography" xmlns="http://schemas.openxmlformats.org/officeDocument/2006/bibliography" SelectedStyle="\APASixthEditionOfficeOnline.xsl" StyleName="APA" Version="6"/>
 </file>
 
-<file path=customXml/item3.xml><?xml version="1.0" encoding="utf-8"?>
-<?mso-contentType ?>
-<FormTemplates xmlns="http://schemas.microsoft.com/sharepoint/v3/contenttype/forms">
-  <Display>DocumentLibraryForm</Display>
-  <Edit>DocumentLibraryForm</Edit>
-  <New>DocumentLibraryForm</New>
-</FormTemplates>
+<file path=customXml/itemProps1.xml><?xml version="1.0" encoding="utf-8"?>
+<ds:datastoreItem xmlns:ds="http://schemas.openxmlformats.org/officeDocument/2006/customXml" ds:itemID="{297AC9B5-B240-40D0-9C88-5EE8FDC8E44D}">
+  <ds:schemaRefs>
+    <ds:schemaRef ds:uri="http://schemas.microsoft.com/sharepoint/v3/contenttype/forms"/>
+  </ds:schemaRefs>
+</ds:datastoreItem>
 </file>
 
-<file path=customXml/itemProps1.xml><?xml version="1.0" encoding="utf-8"?>
+<file path=customXml/itemProps2.xml><?xml version="1.0" encoding="utf-8"?>
 <ds:datastoreItem xmlns:ds="http://schemas.openxmlformats.org/officeDocument/2006/customXml" ds:itemID="{6BB53C24-31D5-453D-963C-38886EBD3064}">
   <ds:schemaRefs>
     <ds:schemaRef ds:uri="http://schemas.microsoft.com/office/2006/metadata/contentType"/>
@@ -3716,18 +3840,10 @@
 </ds:datastoreItem>
 </file>
 
-<file path=customXml/itemProps2.xml><?xml version="1.0" encoding="utf-8"?>
+<file path=customXml/itemProps3.xml><?xml version="1.0" encoding="utf-8"?>
 <ds:datastoreItem xmlns:ds="http://schemas.openxmlformats.org/officeDocument/2006/customXml" ds:itemID="{7BA1407D-3C3E-416C-B026-969CDFB2B356}">
   <ds:schemaRefs>
     <ds:schemaRef ds:uri="http://schemas.openxmlformats.org/officeDocument/2006/bibliography"/>
   </ds:schemaRefs>
 </ds:datastoreItem>
-</file>
-
-<file path=customXml/itemProps3.xml><?xml version="1.0" encoding="utf-8"?>
-<ds:datastoreItem xmlns:ds="http://schemas.openxmlformats.org/officeDocument/2006/customXml" ds:itemID="{297AC9B5-B240-40D0-9C88-5EE8FDC8E44D}">
-  <ds:schemaRefs>
-    <ds:schemaRef ds:uri="http://schemas.microsoft.com/sharepoint/v3/contenttype/forms"/>
-  </ds:schemaRefs>
-</ds:datastoreItem>
 </file>
</xml_diff>

<commit_message>
Edited language in paragraph 3 of template
</commit_message>
<xml_diff>
--- a/docassemble/DelegationParentalAuthority/data/templates/delegation_of_parental_authority.docx
+++ b/docassemble/DelegationParentalAuthority/data/templates/delegation_of_parental_authority.docx
@@ -358,7 +358,21 @@
           <w:rFonts w:cs="Times New Roman"/>
           <w:szCs w:val="24"/>
         </w:rPr>
-        <w:t>’s health and well-being, except the power to consent to guardianship, adoption, or marriage.</w:t>
+        <w:t>’s health and well-being, except the power to consent to adoption o</w:t>
+      </w:r>
+      <w:r>
+        <w:rPr>
+          <w:rFonts w:cs="Times New Roman"/>
+          <w:szCs w:val="24"/>
+        </w:rPr>
+        <w:t>r to release for adoption</w:t>
+      </w:r>
+      <w:r>
+        <w:rPr>
+          <w:rFonts w:cs="Times New Roman"/>
+          <w:szCs w:val="24"/>
+        </w:rPr>
+        <w:t>.</w:t>
       </w:r>
     </w:p>
     <w:p>
@@ -2196,7 +2210,43 @@
           <w:bCs/>
           <w:szCs w:val="24"/>
         </w:rPr>
-        <w:t xml:space="preserve">Medications taken: {% if child.takes_meds == “yes” %}{{ child.meds_taken }}{% elif </w:t>
+        <w:t xml:space="preserve">Medications taken: {% if child.takes_meds == “yes” %}{{ </w:t>
+      </w:r>
+      <w:proofErr w:type="spellStart"/>
+      <w:r>
+        <w:rPr>
+          <w:rFonts w:cs="Times New Roman"/>
+          <w:bCs/>
+          <w:szCs w:val="24"/>
+        </w:rPr>
+        <w:t>child.meds_taken</w:t>
+      </w:r>
+      <w:proofErr w:type="spellEnd"/>
+      <w:r>
+        <w:rPr>
+          <w:rFonts w:cs="Times New Roman"/>
+          <w:bCs/>
+          <w:szCs w:val="24"/>
+        </w:rPr>
+        <w:t xml:space="preserve"> }}{% </w:t>
+      </w:r>
+      <w:proofErr w:type="spellStart"/>
+      <w:r>
+        <w:rPr>
+          <w:rFonts w:cs="Times New Roman"/>
+          <w:bCs/>
+          <w:szCs w:val="24"/>
+        </w:rPr>
+        <w:t>elif</w:t>
+      </w:r>
+      <w:proofErr w:type="spellEnd"/>
+      <w:r>
+        <w:rPr>
+          <w:rFonts w:cs="Times New Roman"/>
+          <w:bCs/>
+          <w:szCs w:val="24"/>
+        </w:rPr>
+        <w:t xml:space="preserve"> </w:t>
       </w:r>
       <w:proofErr w:type="spellStart"/>
       <w:r>
@@ -3552,12 +3602,7 @@
 </file>
 
 <file path=customXml/item1.xml><?xml version="1.0" encoding="utf-8"?>
-<?mso-contentType ?>
-<FormTemplates xmlns="http://schemas.microsoft.com/sharepoint/v3/contenttype/forms">
-  <Display>DocumentLibraryForm</Display>
-  <Edit>DocumentLibraryForm</Edit>
-  <New>DocumentLibraryForm</New>
-</FormTemplates>
+<b:Sources xmlns:b="http://schemas.openxmlformats.org/officeDocument/2006/bibliography" xmlns="http://schemas.openxmlformats.org/officeDocument/2006/bibliography" SelectedStyle="\APASixthEditionOfficeOnline.xsl" StyleName="APA" Version="6"/>
 </file>
 
 <file path=customXml/item2.xml><?xml version="1.0" encoding="utf-8"?>
@@ -3810,13 +3855,18 @@
 </file>
 
 <file path=customXml/item3.xml><?xml version="1.0" encoding="utf-8"?>
-<b:Sources xmlns:b="http://schemas.openxmlformats.org/officeDocument/2006/bibliography" xmlns="http://schemas.openxmlformats.org/officeDocument/2006/bibliography" SelectedStyle="\APASixthEditionOfficeOnline.xsl" StyleName="APA" Version="6"/>
+<?mso-contentType ?>
+<FormTemplates xmlns="http://schemas.microsoft.com/sharepoint/v3/contenttype/forms">
+  <Display>DocumentLibraryForm</Display>
+  <Edit>DocumentLibraryForm</Edit>
+  <New>DocumentLibraryForm</New>
+</FormTemplates>
 </file>
 
 <file path=customXml/itemProps1.xml><?xml version="1.0" encoding="utf-8"?>
-<ds:datastoreItem xmlns:ds="http://schemas.openxmlformats.org/officeDocument/2006/customXml" ds:itemID="{297AC9B5-B240-40D0-9C88-5EE8FDC8E44D}">
+<ds:datastoreItem xmlns:ds="http://schemas.openxmlformats.org/officeDocument/2006/customXml" ds:itemID="{7BA1407D-3C3E-416C-B026-969CDFB2B356}">
   <ds:schemaRefs>
-    <ds:schemaRef ds:uri="http://schemas.microsoft.com/sharepoint/v3/contenttype/forms"/>
+    <ds:schemaRef ds:uri="http://schemas.openxmlformats.org/officeDocument/2006/bibliography"/>
   </ds:schemaRefs>
 </ds:datastoreItem>
 </file>
@@ -3841,9 +3891,9 @@
 </file>
 
 <file path=customXml/itemProps3.xml><?xml version="1.0" encoding="utf-8"?>
-<ds:datastoreItem xmlns:ds="http://schemas.openxmlformats.org/officeDocument/2006/customXml" ds:itemID="{7BA1407D-3C3E-416C-B026-969CDFB2B356}">
+<ds:datastoreItem xmlns:ds="http://schemas.openxmlformats.org/officeDocument/2006/customXml" ds:itemID="{297AC9B5-B240-40D0-9C88-5EE8FDC8E44D}">
   <ds:schemaRefs>
-    <ds:schemaRef ds:uri="http://schemas.openxmlformats.org/officeDocument/2006/bibliography"/>
+    <ds:schemaRef ds:uri="http://schemas.microsoft.com/sharepoint/v3/contenttype/forms"/>
   </ds:schemaRefs>
 </ds:datastoreItem>
 </file>
</xml_diff>

<commit_message>
Replaced references to 6 months with 180 days in yml files and docx template
</commit_message>
<xml_diff>
--- a/docassemble/DelegationParentalAuthority/data/templates/delegation_of_parental_authority.docx
+++ b/docassemble/DelegationParentalAuthority/data/templates/delegation_of_parental_authority.docx
@@ -387,7 +387,25 @@
         <w:t>until</w:t>
       </w:r>
       <w:r>
-        <w:t xml:space="preserve"> {{ dpa_end_date }}{% endif %}, or on my declaration, whichever comes first.{% else %}This delegation of parental powers is given pursuant to MCL 700.5103, and will become effective on {% if dpa_start == "date_signed" %}the day {% if other_parent | length &gt; 0  %}we{% else %}I{% endif %} sign it{% elif dpa_start == "different_date" %}{{ dpa_start_date }}{% endif %}. This power expires {% if dpa_end == "6_months_after_start"  %}six (6) months from the date it begins {% elif dpa_end == "earlier_date" %}on {{ dpa_end_date }} {% endif %}or on my declaration, whichever comes first.{% endif %}</w:t>
+        <w:t xml:space="preserve"> {{ dpa_end_date }}{% endif %}, or on my declaration, whichever comes first.{% else %}This delegation of parental powers is given pursuant to MCL 700.5103, and will become effective on {% if dpa_start == "date_signed" %}the day {% if other_parent | length &gt; 0  %}we{% else %}I{% endif %} sign it{% elif dpa_start == "different_date" %}{{ dpa_start_date }}{% endif %}. This power expires {% if dpa_end == "6_months_after_start"  %}</w:t>
+      </w:r>
+      <w:r>
+        <w:t>one hundred and eighty</w:t>
+      </w:r>
+      <w:r>
+        <w:t xml:space="preserve"> (</w:t>
+      </w:r>
+      <w:r>
+        <w:t>180</w:t>
+      </w:r>
+      <w:r>
+        <w:t xml:space="preserve">) </w:t>
+      </w:r>
+      <w:r>
+        <w:t>days</w:t>
+      </w:r>
+      <w:r>
+        <w:t xml:space="preserve"> from the date it begins {% elif dpa_end == "earlier_date" %}on {{ dpa_end_date }} {% endif %}or on my declaration, whichever comes first.{% endif %}</w:t>
       </w:r>
     </w:p>
     <w:p>
@@ -2196,7 +2214,43 @@
           <w:bCs/>
           <w:szCs w:val="24"/>
         </w:rPr>
-        <w:t xml:space="preserve">Medications taken: {% if child.takes_meds == “yes” %}{{ child.meds_taken }}{% elif </w:t>
+        <w:t xml:space="preserve">Medications taken: {% if child.takes_meds == “yes” %}{{ </w:t>
+      </w:r>
+      <w:proofErr w:type="spellStart"/>
+      <w:r>
+        <w:rPr>
+          <w:rFonts w:cs="Times New Roman"/>
+          <w:bCs/>
+          <w:szCs w:val="24"/>
+        </w:rPr>
+        <w:t>child.meds_taken</w:t>
+      </w:r>
+      <w:proofErr w:type="spellEnd"/>
+      <w:r>
+        <w:rPr>
+          <w:rFonts w:cs="Times New Roman"/>
+          <w:bCs/>
+          <w:szCs w:val="24"/>
+        </w:rPr>
+        <w:t xml:space="preserve"> }}{% </w:t>
+      </w:r>
+      <w:proofErr w:type="spellStart"/>
+      <w:r>
+        <w:rPr>
+          <w:rFonts w:cs="Times New Roman"/>
+          <w:bCs/>
+          <w:szCs w:val="24"/>
+        </w:rPr>
+        <w:t>elif</w:t>
+      </w:r>
+      <w:proofErr w:type="spellEnd"/>
+      <w:r>
+        <w:rPr>
+          <w:rFonts w:cs="Times New Roman"/>
+          <w:bCs/>
+          <w:szCs w:val="24"/>
+        </w:rPr>
+        <w:t xml:space="preserve"> </w:t>
       </w:r>
       <w:proofErr w:type="spellStart"/>
       <w:r>
@@ -3561,6 +3615,10 @@
 </file>
 
 <file path=customXml/item2.xml><?xml version="1.0" encoding="utf-8"?>
+<b:Sources xmlns:b="http://schemas.openxmlformats.org/officeDocument/2006/bibliography" xmlns="http://schemas.openxmlformats.org/officeDocument/2006/bibliography" SelectedStyle="\APASixthEditionOfficeOnline.xsl" StyleName="APA" Version="6"/>
+</file>
+
+<file path=customXml/item3.xml><?xml version="1.0" encoding="utf-8"?>
 <ct:contentTypeSchema xmlns:ct="http://schemas.microsoft.com/office/2006/metadata/contentType" xmlns:ma="http://schemas.microsoft.com/office/2006/metadata/properties/metaAttributes" ct:_="" ma:_="" ma:contentTypeName="Document" ma:contentTypeID="0x0101005080E08174F4444A833394DB3ABFDAFB" ma:contentTypeVersion="17" ma:contentTypeDescription="Create a new document." ma:contentTypeScope="" ma:versionID="816166921fe7587fe819d0b7c53244b5">
   <xsd:schema xmlns:xsd="http://www.w3.org/2001/XMLSchema" xmlns:xs="http://www.w3.org/2001/XMLSchema" xmlns:p="http://schemas.microsoft.com/office/2006/metadata/properties" xmlns:ns2="5ba0dfcb-9306-4710-891e-56e50bd13a8a" xmlns:ns3="d6a5c049-ebe6-46eb-acef-7a6fb5cfa381" targetNamespace="http://schemas.microsoft.com/office/2006/metadata/properties" ma:root="true" ma:fieldsID="6c79a9bf3c0f5e1082375e48ee8e3404" ns2:_="" ns3:_="">
     <xsd:import namespace="5ba0dfcb-9306-4710-891e-56e50bd13a8a"/>
@@ -3809,10 +3867,6 @@
 </ct:contentTypeSchema>
 </file>
 
-<file path=customXml/item3.xml><?xml version="1.0" encoding="utf-8"?>
-<b:Sources xmlns:b="http://schemas.openxmlformats.org/officeDocument/2006/bibliography" xmlns="http://schemas.openxmlformats.org/officeDocument/2006/bibliography" SelectedStyle="\APASixthEditionOfficeOnline.xsl" StyleName="APA" Version="6"/>
-</file>
-
 <file path=customXml/itemProps1.xml><?xml version="1.0" encoding="utf-8"?>
 <ds:datastoreItem xmlns:ds="http://schemas.openxmlformats.org/officeDocument/2006/customXml" ds:itemID="{297AC9B5-B240-40D0-9C88-5EE8FDC8E44D}">
   <ds:schemaRefs>
@@ -3822,6 +3876,14 @@
 </file>
 
 <file path=customXml/itemProps2.xml><?xml version="1.0" encoding="utf-8"?>
+<ds:datastoreItem xmlns:ds="http://schemas.openxmlformats.org/officeDocument/2006/customXml" ds:itemID="{7BA1407D-3C3E-416C-B026-969CDFB2B356}">
+  <ds:schemaRefs>
+    <ds:schemaRef ds:uri="http://schemas.openxmlformats.org/officeDocument/2006/bibliography"/>
+  </ds:schemaRefs>
+</ds:datastoreItem>
+</file>
+
+<file path=customXml/itemProps3.xml><?xml version="1.0" encoding="utf-8"?>
 <ds:datastoreItem xmlns:ds="http://schemas.openxmlformats.org/officeDocument/2006/customXml" ds:itemID="{6BB53C24-31D5-453D-963C-38886EBD3064}">
   <ds:schemaRefs>
     <ds:schemaRef ds:uri="http://schemas.microsoft.com/office/2006/metadata/contentType"/>
@@ -3838,12 +3900,4 @@
     <ds:schemaRef ds:uri="http://schemas.microsoft.com/internal/obd"/>
   </ds:schemaRefs>
 </ds:datastoreItem>
-</file>
-
-<file path=customXml/itemProps3.xml><?xml version="1.0" encoding="utf-8"?>
-<ds:datastoreItem xmlns:ds="http://schemas.openxmlformats.org/officeDocument/2006/customXml" ds:itemID="{7BA1407D-3C3E-416C-B026-969CDFB2B356}">
-  <ds:schemaRefs>
-    <ds:schemaRef ds:uri="http://schemas.openxmlformats.org/officeDocument/2006/bibliography"/>
-  </ds:schemaRefs>
-</ds:datastoreItem>
 </file>
</xml_diff>

<commit_message>
Adding back template edit that went missing after last PR
</commit_message>
<xml_diff>
--- a/docassemble/DelegationParentalAuthority/data/templates/delegation_of_parental_authority.docx
+++ b/docassemble/DelegationParentalAuthority/data/templates/delegation_of_parental_authority.docx
@@ -358,7 +358,21 @@
           <w:rFonts w:cs="Times New Roman"/>
           <w:szCs w:val="24"/>
         </w:rPr>
-        <w:t>’s health and well-being, except the power to consent to guardianship, adoption, or marriage.</w:t>
+        <w:t xml:space="preserve">’s health and well-being, except the power to consent to </w:t>
+      </w:r>
+      <w:r>
+        <w:rPr>
+          <w:rFonts w:cs="Times New Roman"/>
+          <w:szCs w:val="24"/>
+        </w:rPr>
+        <w:t>adoption or to release for adoption</w:t>
+      </w:r>
+      <w:r>
+        <w:rPr>
+          <w:rFonts w:cs="Times New Roman"/>
+          <w:szCs w:val="24"/>
+        </w:rPr>
+        <w:t>.</w:t>
       </w:r>
     </w:p>
     <w:p>
@@ -3615,10 +3629,6 @@
 </file>
 
 <file path=customXml/item2.xml><?xml version="1.0" encoding="utf-8"?>
-<b:Sources xmlns:b="http://schemas.openxmlformats.org/officeDocument/2006/bibliography" xmlns="http://schemas.openxmlformats.org/officeDocument/2006/bibliography" SelectedStyle="\APASixthEditionOfficeOnline.xsl" StyleName="APA" Version="6"/>
-</file>
-
-<file path=customXml/item3.xml><?xml version="1.0" encoding="utf-8"?>
 <ct:contentTypeSchema xmlns:ct="http://schemas.microsoft.com/office/2006/metadata/contentType" xmlns:ma="http://schemas.microsoft.com/office/2006/metadata/properties/metaAttributes" ct:_="" ma:_="" ma:contentTypeName="Document" ma:contentTypeID="0x0101005080E08174F4444A833394DB3ABFDAFB" ma:contentTypeVersion="17" ma:contentTypeDescription="Create a new document." ma:contentTypeScope="" ma:versionID="816166921fe7587fe819d0b7c53244b5">
   <xsd:schema xmlns:xsd="http://www.w3.org/2001/XMLSchema" xmlns:xs="http://www.w3.org/2001/XMLSchema" xmlns:p="http://schemas.microsoft.com/office/2006/metadata/properties" xmlns:ns2="5ba0dfcb-9306-4710-891e-56e50bd13a8a" xmlns:ns3="d6a5c049-ebe6-46eb-acef-7a6fb5cfa381" targetNamespace="http://schemas.microsoft.com/office/2006/metadata/properties" ma:root="true" ma:fieldsID="6c79a9bf3c0f5e1082375e48ee8e3404" ns2:_="" ns3:_="">
     <xsd:import namespace="5ba0dfcb-9306-4710-891e-56e50bd13a8a"/>
@@ -3867,6 +3877,10 @@
 </ct:contentTypeSchema>
 </file>
 
+<file path=customXml/item3.xml><?xml version="1.0" encoding="utf-8"?>
+<b:Sources xmlns:b="http://schemas.openxmlformats.org/officeDocument/2006/bibliography" xmlns="http://schemas.openxmlformats.org/officeDocument/2006/bibliography" SelectedStyle="\APASixthEditionOfficeOnline.xsl" StyleName="APA" Version="6"/>
+</file>
+
 <file path=customXml/itemProps1.xml><?xml version="1.0" encoding="utf-8"?>
 <ds:datastoreItem xmlns:ds="http://schemas.openxmlformats.org/officeDocument/2006/customXml" ds:itemID="{297AC9B5-B240-40D0-9C88-5EE8FDC8E44D}">
   <ds:schemaRefs>
@@ -3876,14 +3890,6 @@
 </file>
 
 <file path=customXml/itemProps2.xml><?xml version="1.0" encoding="utf-8"?>
-<ds:datastoreItem xmlns:ds="http://schemas.openxmlformats.org/officeDocument/2006/customXml" ds:itemID="{7BA1407D-3C3E-416C-B026-969CDFB2B356}">
-  <ds:schemaRefs>
-    <ds:schemaRef ds:uri="http://schemas.openxmlformats.org/officeDocument/2006/bibliography"/>
-  </ds:schemaRefs>
-</ds:datastoreItem>
-</file>
-
-<file path=customXml/itemProps3.xml><?xml version="1.0" encoding="utf-8"?>
 <ds:datastoreItem xmlns:ds="http://schemas.openxmlformats.org/officeDocument/2006/customXml" ds:itemID="{6BB53C24-31D5-453D-963C-38886EBD3064}">
   <ds:schemaRefs>
     <ds:schemaRef ds:uri="http://schemas.microsoft.com/office/2006/metadata/contentType"/>
@@ -3900,4 +3906,12 @@
     <ds:schemaRef ds:uri="http://schemas.microsoft.com/internal/obd"/>
   </ds:schemaRefs>
 </ds:datastoreItem>
+</file>
+
+<file path=customXml/itemProps3.xml><?xml version="1.0" encoding="utf-8"?>
+<ds:datastoreItem xmlns:ds="http://schemas.openxmlformats.org/officeDocument/2006/customXml" ds:itemID="{7BA1407D-3C3E-416C-B026-969CDFB2B356}">
+  <ds:schemaRefs>
+    <ds:schemaRef ds:uri="http://schemas.openxmlformats.org/officeDocument/2006/bibliography"/>
+  </ds:schemaRefs>
+</ds:datastoreItem>
 </file>
</xml_diff>

<commit_message>
improve accessibility tagging of DPA; tweaks to progress bar; review screen, nav panel, snapshot
</commit_message>
<xml_diff>
--- a/docassemble/DelegationParentalAuthority/data/templates/delegation_of_parental_authority.docx
+++ b/docassemble/DelegationParentalAuthority/data/templates/delegation_of_parental_authority.docx
@@ -4,21 +4,9 @@
   <w:body>
     <w:p>
       <w:pPr>
-        <w:jc w:val="center"/>
-        <w:rPr>
-          <w:rFonts w:cs="Times New Roman"/>
-          <w:b/>
-          <w:sz w:val="28"/>
-          <w:szCs w:val="28"/>
-        </w:rPr>
-      </w:pPr>
-      <w:r>
-        <w:rPr>
-          <w:rFonts w:cs="Times New Roman"/>
-          <w:b/>
-          <w:sz w:val="28"/>
-          <w:szCs w:val="28"/>
-        </w:rPr>
+        <w:pStyle w:val="Heading2"/>
+      </w:pPr>
+      <w:r>
         <w:t>Delegation of Parental Authority</w:t>
       </w:r>
     </w:p>
@@ -34,7 +22,23 @@
           <w:rFonts w:cs="Times New Roman"/>
           <w:szCs w:val="24"/>
         </w:rPr>
-        <w:t>{% if other_parent | length &gt; 0  %}We, {{ users[0] }} and {{ other_parent[0] }}{% else %}I, {{ users[0] }}{% endif %},</w:t>
+        <w:t xml:space="preserve">{% if </w:t>
+      </w:r>
+      <w:proofErr w:type="spellStart"/>
+      <w:r>
+        <w:rPr>
+          <w:rFonts w:cs="Times New Roman"/>
+          <w:szCs w:val="24"/>
+        </w:rPr>
+        <w:t>other_parent</w:t>
+      </w:r>
+      <w:proofErr w:type="spellEnd"/>
+      <w:r>
+        <w:rPr>
+          <w:rFonts w:cs="Times New Roman"/>
+          <w:szCs w:val="24"/>
+        </w:rPr>
+        <w:t xml:space="preserve"> | length &gt; 0  %}We, {{ users[0] }} and {{ other_parent[0] }}{% else %}I, {{ users[0] }}{% endif %},</w:t>
       </w:r>
       <w:r>
         <w:rPr>
@@ -220,25 +224,97 @@
           <w:ilvl w:val="0"/>
           <w:numId w:val="2"/>
         </w:numPr>
-        <w:spacing w:line="480" w:lineRule="auto"/>
-        <w:rPr>
-          <w:rFonts w:cs="Times New Roman"/>
-          <w:szCs w:val="24"/>
-        </w:rPr>
-      </w:pPr>
-      <w:r>
-        <w:rPr>
-          <w:rFonts w:cs="Times New Roman"/>
-          <w:szCs w:val="24"/>
-        </w:rPr>
-        <w:t xml:space="preserve">Consent to medical and/or dental care for </w:t>
-      </w:r>
-      <w:r>
-        <w:rPr>
-          <w:rFonts w:cs="Times New Roman"/>
-          <w:szCs w:val="24"/>
-        </w:rPr>
-        <w:t>{% if other_parent | length &gt; 0  %}our{% else %}my{% endif %}</w:t>
+        <w:spacing w:before="240" w:after="0" w:line="240" w:lineRule="auto"/>
+        <w:rPr>
+          <w:rFonts w:cs="Times New Roman"/>
+          <w:szCs w:val="24"/>
+        </w:rPr>
+      </w:pPr>
+      <w:r>
+        <w:rPr>
+          <w:rFonts w:cs="Times New Roman"/>
+          <w:szCs w:val="24"/>
+        </w:rPr>
+        <w:t xml:space="preserve">Consent to medical and/or dental care </w:t>
+      </w:r>
+      <w:proofErr w:type="gramStart"/>
+      <w:r>
+        <w:rPr>
+          <w:rFonts w:cs="Times New Roman"/>
+          <w:szCs w:val="24"/>
+        </w:rPr>
+        <w:t xml:space="preserve">for </w:t>
+      </w:r>
+      <w:r>
+        <w:rPr>
+          <w:rFonts w:cs="Times New Roman"/>
+          <w:szCs w:val="24"/>
+        </w:rPr>
+        <w:t>{%</w:t>
+      </w:r>
+      <w:proofErr w:type="gramEnd"/>
+      <w:r>
+        <w:rPr>
+          <w:rFonts w:cs="Times New Roman"/>
+          <w:szCs w:val="24"/>
+        </w:rPr>
+        <w:t xml:space="preserve"> if other_parent | length &gt; </w:t>
+      </w:r>
+      <w:proofErr w:type="gramStart"/>
+      <w:r>
+        <w:rPr>
+          <w:rFonts w:cs="Times New Roman"/>
+          <w:szCs w:val="24"/>
+        </w:rPr>
+        <w:t>0  %</w:t>
+      </w:r>
+      <w:proofErr w:type="gramEnd"/>
+      <w:r>
+        <w:rPr>
+          <w:rFonts w:cs="Times New Roman"/>
+          <w:szCs w:val="24"/>
+        </w:rPr>
+        <w:t>}</w:t>
+      </w:r>
+      <w:proofErr w:type="gramStart"/>
+      <w:r>
+        <w:rPr>
+          <w:rFonts w:cs="Times New Roman"/>
+          <w:szCs w:val="24"/>
+        </w:rPr>
+        <w:t>our{</w:t>
+      </w:r>
+      <w:proofErr w:type="gramEnd"/>
+      <w:r>
+        <w:rPr>
+          <w:rFonts w:cs="Times New Roman"/>
+          <w:szCs w:val="24"/>
+        </w:rPr>
+        <w:t xml:space="preserve">% </w:t>
+      </w:r>
+      <w:proofErr w:type="gramStart"/>
+      <w:r>
+        <w:rPr>
+          <w:rFonts w:cs="Times New Roman"/>
+          <w:szCs w:val="24"/>
+        </w:rPr>
+        <w:t>else %}my{</w:t>
+      </w:r>
+      <w:proofErr w:type="gramEnd"/>
+      <w:r>
+        <w:rPr>
+          <w:rFonts w:cs="Times New Roman"/>
+          <w:szCs w:val="24"/>
+        </w:rPr>
+        <w:t xml:space="preserve">% </w:t>
+      </w:r>
+      <w:proofErr w:type="gramStart"/>
+      <w:r>
+        <w:rPr>
+          <w:rFonts w:cs="Times New Roman"/>
+          <w:szCs w:val="24"/>
+        </w:rPr>
+        <w:t>endif %}</w:t>
       </w:r>
       <w:r>
         <w:rPr>
@@ -252,7 +328,55 @@
           <w:rFonts w:cs="Times New Roman"/>
           <w:szCs w:val="24"/>
         </w:rPr>
-        <w:t>{% if children | length &gt; 1 %}children{% else %}child{% endif %}</w:t>
+        <w:t>{%</w:t>
+      </w:r>
+      <w:proofErr w:type="gramEnd"/>
+      <w:r>
+        <w:rPr>
+          <w:rFonts w:cs="Times New Roman"/>
+          <w:szCs w:val="24"/>
+        </w:rPr>
+        <w:t xml:space="preserve"> if children | length &gt; 1 </w:t>
+      </w:r>
+      <w:proofErr w:type="gramStart"/>
+      <w:r>
+        <w:rPr>
+          <w:rFonts w:cs="Times New Roman"/>
+          <w:szCs w:val="24"/>
+        </w:rPr>
+        <w:t>%}children</w:t>
+      </w:r>
+      <w:proofErr w:type="gramEnd"/>
+      <w:r>
+        <w:rPr>
+          <w:rFonts w:cs="Times New Roman"/>
+          <w:szCs w:val="24"/>
+        </w:rPr>
+        <w:t xml:space="preserve">{% else </w:t>
+      </w:r>
+      <w:proofErr w:type="gramStart"/>
+      <w:r>
+        <w:rPr>
+          <w:rFonts w:cs="Times New Roman"/>
+          <w:szCs w:val="24"/>
+        </w:rPr>
+        <w:t>%}child</w:t>
+      </w:r>
+      <w:proofErr w:type="gramEnd"/>
+      <w:r>
+        <w:rPr>
+          <w:rFonts w:cs="Times New Roman"/>
+          <w:szCs w:val="24"/>
+        </w:rPr>
+        <w:t>{% endif %</w:t>
+      </w:r>
+      <w:proofErr w:type="gramStart"/>
+      <w:r>
+        <w:rPr>
+          <w:rFonts w:cs="Times New Roman"/>
+          <w:szCs w:val="24"/>
+        </w:rPr>
+        <w:t>}</w:t>
       </w:r>
       <w:r>
         <w:rPr>
@@ -261,6 +385,7 @@
         </w:rPr>
         <w:t>;</w:t>
       </w:r>
+      <w:proofErr w:type="gramEnd"/>
     </w:p>
     <w:p>
       <w:pPr>
@@ -269,12 +394,14 @@
           <w:ilvl w:val="0"/>
           <w:numId w:val="2"/>
         </w:numPr>
-        <w:spacing w:line="480" w:lineRule="auto"/>
-        <w:rPr>
-          <w:rFonts w:cs="Times New Roman"/>
-          <w:szCs w:val="24"/>
-        </w:rPr>
-      </w:pPr>
+        <w:spacing w:before="240" w:after="0" w:line="240" w:lineRule="auto"/>
+        <w:contextualSpacing w:val="0"/>
+        <w:rPr>
+          <w:rFonts w:cs="Times New Roman"/>
+          <w:szCs w:val="24"/>
+        </w:rPr>
+      </w:pPr>
+      <w:proofErr w:type="gramStart"/>
       <w:r>
         <w:rPr>
           <w:rFonts w:cs="Times New Roman"/>
@@ -287,29 +414,160 @@
           <w:rFonts w:cs="Times New Roman"/>
           <w:szCs w:val="24"/>
         </w:rPr>
-        <w:t>{% if other_parent | length &gt; 0  %}our{% else %}my{% endif %}</w:t>
-      </w:r>
-      <w:r>
-        <w:rPr>
-          <w:rFonts w:cs="Times New Roman"/>
-          <w:szCs w:val="24"/>
-        </w:rPr>
-        <w:t xml:space="preserve"> minor </w:t>
-      </w:r>
-      <w:r>
-        <w:rPr>
-          <w:rFonts w:cs="Times New Roman"/>
-          <w:szCs w:val="24"/>
-        </w:rPr>
-        <w:t>{% if children | length &gt; 1 %}children{% else %}child{% endif %}</w:t>
-      </w:r>
-      <w:r>
-        <w:rPr>
-          <w:rFonts w:cs="Times New Roman"/>
-          <w:szCs w:val="24"/>
-        </w:rPr>
-        <w:t xml:space="preserve"> in appropriate schools and/or educational programs;</w:t>
-      </w:r>
+        <w:t>{%</w:t>
+      </w:r>
+      <w:proofErr w:type="gramEnd"/>
+      <w:r>
+        <w:rPr>
+          <w:rFonts w:cs="Times New Roman"/>
+          <w:szCs w:val="24"/>
+        </w:rPr>
+        <w:t xml:space="preserve"> if other_parent | length &gt; </w:t>
+      </w:r>
+      <w:proofErr w:type="gramStart"/>
+      <w:r>
+        <w:rPr>
+          <w:rFonts w:cs="Times New Roman"/>
+          <w:szCs w:val="24"/>
+        </w:rPr>
+        <w:t>0  %</w:t>
+      </w:r>
+      <w:proofErr w:type="gramEnd"/>
+      <w:r>
+        <w:rPr>
+          <w:rFonts w:cs="Times New Roman"/>
+          <w:szCs w:val="24"/>
+        </w:rPr>
+        <w:t>}</w:t>
+      </w:r>
+      <w:proofErr w:type="gramStart"/>
+      <w:r>
+        <w:rPr>
+          <w:rFonts w:cs="Times New Roman"/>
+          <w:szCs w:val="24"/>
+        </w:rPr>
+        <w:t>our{</w:t>
+      </w:r>
+      <w:proofErr w:type="gramEnd"/>
+      <w:r>
+        <w:rPr>
+          <w:rFonts w:cs="Times New Roman"/>
+          <w:szCs w:val="24"/>
+        </w:rPr>
+        <w:t xml:space="preserve">% </w:t>
+      </w:r>
+      <w:proofErr w:type="gramStart"/>
+      <w:r>
+        <w:rPr>
+          <w:rFonts w:cs="Times New Roman"/>
+          <w:szCs w:val="24"/>
+        </w:rPr>
+        <w:t>else %}my{</w:t>
+      </w:r>
+      <w:proofErr w:type="gramEnd"/>
+      <w:r>
+        <w:rPr>
+          <w:rFonts w:cs="Times New Roman"/>
+          <w:szCs w:val="24"/>
+        </w:rPr>
+        <w:t xml:space="preserve">% </w:t>
+      </w:r>
+      <w:proofErr w:type="gramStart"/>
+      <w:r>
+        <w:rPr>
+          <w:rFonts w:cs="Times New Roman"/>
+          <w:szCs w:val="24"/>
+        </w:rPr>
+        <w:t>endif %}</w:t>
+      </w:r>
+      <w:proofErr w:type="gramEnd"/>
+      <w:r>
+        <w:rPr>
+          <w:rFonts w:cs="Times New Roman"/>
+          <w:szCs w:val="24"/>
+        </w:rPr>
+        <w:t xml:space="preserve"> </w:t>
+      </w:r>
+      <w:proofErr w:type="gramStart"/>
+      <w:r>
+        <w:rPr>
+          <w:rFonts w:cs="Times New Roman"/>
+          <w:szCs w:val="24"/>
+        </w:rPr>
+        <w:t xml:space="preserve">minor </w:t>
+      </w:r>
+      <w:r>
+        <w:rPr>
+          <w:rFonts w:cs="Times New Roman"/>
+          <w:szCs w:val="24"/>
+        </w:rPr>
+        <w:t>{%</w:t>
+      </w:r>
+      <w:proofErr w:type="gramEnd"/>
+      <w:r>
+        <w:rPr>
+          <w:rFonts w:cs="Times New Roman"/>
+          <w:szCs w:val="24"/>
+        </w:rPr>
+        <w:t xml:space="preserve"> if children | length &gt; 1 </w:t>
+      </w:r>
+      <w:proofErr w:type="gramStart"/>
+      <w:r>
+        <w:rPr>
+          <w:rFonts w:cs="Times New Roman"/>
+          <w:szCs w:val="24"/>
+        </w:rPr>
+        <w:t>%}children</w:t>
+      </w:r>
+      <w:proofErr w:type="gramEnd"/>
+      <w:r>
+        <w:rPr>
+          <w:rFonts w:cs="Times New Roman"/>
+          <w:szCs w:val="24"/>
+        </w:rPr>
+        <w:t xml:space="preserve">{% else </w:t>
+      </w:r>
+      <w:proofErr w:type="gramStart"/>
+      <w:r>
+        <w:rPr>
+          <w:rFonts w:cs="Times New Roman"/>
+          <w:szCs w:val="24"/>
+        </w:rPr>
+        <w:t>%}child</w:t>
+      </w:r>
+      <w:proofErr w:type="gramEnd"/>
+      <w:r>
+        <w:rPr>
+          <w:rFonts w:cs="Times New Roman"/>
+          <w:szCs w:val="24"/>
+        </w:rPr>
+        <w:t xml:space="preserve">{% </w:t>
+      </w:r>
+      <w:proofErr w:type="gramStart"/>
+      <w:r>
+        <w:rPr>
+          <w:rFonts w:cs="Times New Roman"/>
+          <w:szCs w:val="24"/>
+        </w:rPr>
+        <w:t>endif %}</w:t>
+      </w:r>
+      <w:proofErr w:type="gramEnd"/>
+      <w:r>
+        <w:rPr>
+          <w:rFonts w:cs="Times New Roman"/>
+          <w:szCs w:val="24"/>
+        </w:rPr>
+        <w:t xml:space="preserve"> in appropriate schools and/or educational </w:t>
+      </w:r>
+      <w:proofErr w:type="gramStart"/>
+      <w:r>
+        <w:rPr>
+          <w:rFonts w:cs="Times New Roman"/>
+          <w:szCs w:val="24"/>
+        </w:rPr>
+        <w:t>programs;</w:t>
+      </w:r>
+      <w:proofErr w:type="gramEnd"/>
     </w:p>
     <w:p>
       <w:pPr>
@@ -318,7 +576,7 @@
           <w:ilvl w:val="0"/>
           <w:numId w:val="2"/>
         </w:numPr>
-        <w:spacing w:line="240" w:lineRule="auto"/>
+        <w:spacing w:before="240" w:after="0" w:line="240" w:lineRule="auto"/>
         <w:contextualSpacing w:val="0"/>
         <w:rPr>
           <w:rFonts w:cs="Times New Roman"/>
@@ -376,6 +634,9 @@
       </w:r>
     </w:p>
     <w:p>
+      <w:pPr>
+        <w:spacing w:before="240"/>
+      </w:pPr>
       <w:r>
         <w:t>{% if military %}I am a service member on deployment to a foreign country. Pursuant to MCL 700.5103(3), this delegation of parental powers will remain in effect while I am deployed in a foreign country</w:t>
       </w:r>
@@ -434,30 +695,30 @@
           <w:rFonts w:cs="Times New Roman"/>
           <w:szCs w:val="24"/>
         </w:rPr>
+        <w:t>This delegation of parental authority was signed on _____________.</w:t>
+      </w:r>
+    </w:p>
+    <w:p>
+      <w:pPr>
+        <w:rPr>
+          <w:rFonts w:cs="Times New Roman"/>
+          <w:szCs w:val="24"/>
+        </w:rPr>
+      </w:pPr>
+    </w:p>
+    <w:p>
+      <w:pPr>
+        <w:rPr>
+          <w:rFonts w:cs="Times New Roman"/>
+          <w:szCs w:val="24"/>
+        </w:rPr>
+      </w:pPr>
+      <w:r>
+        <w:rPr>
+          <w:rFonts w:cs="Times New Roman"/>
+          <w:szCs w:val="24"/>
+        </w:rPr>
         <w:lastRenderedPageBreak/>
-        <w:t>This delegation of parental authority was signed on _____________.</w:t>
-      </w:r>
-    </w:p>
-    <w:p>
-      <w:pPr>
-        <w:rPr>
-          <w:rFonts w:cs="Times New Roman"/>
-          <w:szCs w:val="24"/>
-        </w:rPr>
-      </w:pPr>
-    </w:p>
-    <w:p>
-      <w:pPr>
-        <w:rPr>
-          <w:rFonts w:cs="Times New Roman"/>
-          <w:szCs w:val="24"/>
-        </w:rPr>
-      </w:pPr>
-      <w:r>
-        <w:rPr>
-          <w:rFonts w:cs="Times New Roman"/>
-          <w:szCs w:val="24"/>
-        </w:rPr>
         <w:t>Signature of Parent{% if</w:t>
       </w:r>
       <w:r>
@@ -1251,30 +1512,12 @@
     </w:p>
     <w:p>
       <w:pPr>
-        <w:jc w:val="center"/>
-        <w:rPr>
-          <w:rFonts w:cs="Times New Roman"/>
-          <w:b/>
-          <w:sz w:val="28"/>
-          <w:szCs w:val="28"/>
-        </w:rPr>
-      </w:pPr>
-      <w:r>
-        <w:rPr>
-          <w:rFonts w:cs="Times New Roman"/>
-          <w:b/>
-          <w:sz w:val="28"/>
-          <w:szCs w:val="28"/>
-        </w:rPr>
+        <w:pStyle w:val="Heading2"/>
+      </w:pPr>
+      <w:r>
         <w:br w:type="page"/>
       </w:r>
       <w:r>
-        <w:rPr>
-          <w:rFonts w:cs="Times New Roman"/>
-          <w:b/>
-          <w:sz w:val="28"/>
-          <w:szCs w:val="28"/>
-        </w:rPr>
         <w:lastRenderedPageBreak/>
         <w:t>Health Information Addendum</w:t>
       </w:r>
@@ -1315,19 +1558,9 @@
     </w:p>
     <w:p>
       <w:pPr>
-        <w:spacing w:before="240"/>
-        <w:rPr>
-          <w:rFonts w:cs="Times New Roman"/>
-          <w:b/>
-          <w:szCs w:val="24"/>
-        </w:rPr>
-      </w:pPr>
-      <w:r>
-        <w:rPr>
-          <w:rFonts w:cs="Times New Roman"/>
-          <w:b/>
-          <w:szCs w:val="24"/>
-        </w:rPr>
+        <w:pStyle w:val="Heading3"/>
+      </w:pPr>
+      <w:r>
         <w:t>Health Insurance Information</w:t>
       </w:r>
     </w:p>
@@ -1339,18 +1572,27 @@
       <w:r>
         <w:t xml:space="preserve">{%p if </w:t>
       </w:r>
+      <w:proofErr w:type="gramStart"/>
       <w:r>
         <w:t>defined(‘</w:t>
       </w:r>
+      <w:proofErr w:type="spellStart"/>
+      <w:proofErr w:type="gramEnd"/>
       <w:r>
         <w:t>health_insurance_company</w:t>
       </w:r>
-      <w:r>
-        <w:t xml:space="preserve">’) </w:t>
+      <w:proofErr w:type="spellEnd"/>
+      <w:r>
+        <w:t>’</w:t>
+      </w:r>
+      <w:proofErr w:type="gramStart"/>
+      <w:r>
+        <w:t xml:space="preserve">) </w:t>
       </w:r>
       <w:r>
         <w:t>%}</w:t>
       </w:r>
+      <w:proofErr w:type="gramEnd"/>
     </w:p>
     <w:p>
       <w:pPr>
@@ -1540,19 +1782,9 @@
     </w:p>
     <w:p>
       <w:pPr>
-        <w:spacing w:before="240"/>
-        <w:rPr>
-          <w:rFonts w:cs="Times New Roman"/>
-          <w:b/>
-          <w:szCs w:val="24"/>
-        </w:rPr>
-      </w:pPr>
-      <w:r>
-        <w:rPr>
-          <w:rFonts w:cs="Times New Roman"/>
-          <w:b/>
-          <w:szCs w:val="24"/>
-        </w:rPr>
+        <w:pStyle w:val="Heading3"/>
+      </w:pPr>
+      <w:r>
         <w:t>Hospital Preference</w:t>
       </w:r>
     </w:p>
@@ -1562,8 +1794,13 @@
         <w:ind w:left="180"/>
       </w:pPr>
       <w:r>
-        <w:t>{%p if hospital | length &gt; 0 %}</w:t>
-      </w:r>
+        <w:t xml:space="preserve">{%p if hospital | length &gt; </w:t>
+      </w:r>
+      <w:proofErr w:type="gramStart"/>
+      <w:r>
+        <w:t>0 %}</w:t>
+      </w:r>
+      <w:proofErr w:type="gramEnd"/>
     </w:p>
     <w:p>
       <w:pPr>
@@ -1766,19 +2003,9 @@
     </w:p>
     <w:p>
       <w:pPr>
-        <w:spacing w:before="240"/>
-        <w:rPr>
-          <w:rFonts w:cs="Times New Roman"/>
-          <w:b/>
-          <w:szCs w:val="24"/>
-        </w:rPr>
-      </w:pPr>
-      <w:r>
-        <w:rPr>
-          <w:rFonts w:cs="Times New Roman"/>
-          <w:b/>
-          <w:szCs w:val="24"/>
-        </w:rPr>
+        <w:pStyle w:val="Heading3"/>
+      </w:pPr>
+      <w:r>
         <w:t>Health Care Providers</w:t>
       </w:r>
     </w:p>
@@ -1798,8 +2025,18 @@
           <w:bCs/>
           <w:szCs w:val="24"/>
         </w:rPr>
-        <w:t>{%p if healthcare_provider | length &gt; 0 %}</w:t>
-      </w:r>
+        <w:t xml:space="preserve">{%p if healthcare_provider | length &gt; </w:t>
+      </w:r>
+      <w:proofErr w:type="gramStart"/>
+      <w:r>
+        <w:rPr>
+          <w:rFonts w:cs="Times New Roman"/>
+          <w:bCs/>
+          <w:szCs w:val="24"/>
+        </w:rPr>
+        <w:t>0 %}</w:t>
+      </w:r>
+      <w:proofErr w:type="gramEnd"/>
     </w:p>
     <w:p>
       <w:pPr>
@@ -2032,20 +2269,34 @@
     </w:p>
     <w:p>
       <w:pPr>
-        <w:spacing w:before="80"/>
-        <w:rPr>
-          <w:rFonts w:cs="Times New Roman"/>
-          <w:b/>
-          <w:szCs w:val="24"/>
-        </w:rPr>
-      </w:pPr>
-      <w:r>
-        <w:rPr>
-          <w:rFonts w:cs="Times New Roman"/>
-          <w:b/>
-          <w:szCs w:val="24"/>
-        </w:rPr>
-        <w:t>{% if children | length &gt; 1 %}Children’s{% else %}Child’s{% endif %} Medical Information</w:t>
+        <w:pStyle w:val="Heading3"/>
+      </w:pPr>
+      <w:r>
+        <w:t xml:space="preserve">{% if children | length &gt; 1 </w:t>
+      </w:r>
+      <w:proofErr w:type="gramStart"/>
+      <w:r>
+        <w:t>%}Children’s</w:t>
+      </w:r>
+      <w:proofErr w:type="gramEnd"/>
+      <w:r>
+        <w:t xml:space="preserve">{% else </w:t>
+      </w:r>
+      <w:proofErr w:type="gramStart"/>
+      <w:r>
+        <w:t>%}Child’s</w:t>
+      </w:r>
+      <w:proofErr w:type="gramEnd"/>
+      <w:r>
+        <w:t xml:space="preserve">{% </w:t>
+      </w:r>
+      <w:proofErr w:type="gramStart"/>
+      <w:r>
+        <w:t>endif %}</w:t>
+      </w:r>
+      <w:proofErr w:type="gramEnd"/>
+      <w:r>
+        <w:t xml:space="preserve"> Medical Information</w:t>
       </w:r>
     </w:p>
     <w:p>
@@ -2064,7 +2315,30 @@
           <w:bCs/>
           <w:szCs w:val="24"/>
         </w:rPr>
-        <w:t>{%p for child in children %}</w:t>
+        <w:t xml:space="preserve">{%p for child in </w:t>
+      </w:r>
+      <w:proofErr w:type="gramStart"/>
+      <w:r>
+        <w:rPr>
+          <w:rFonts w:cs="Times New Roman"/>
+          <w:bCs/>
+          <w:szCs w:val="24"/>
+        </w:rPr>
+        <w:t>children %}</w:t>
+      </w:r>
+      <w:proofErr w:type="gramEnd"/>
+    </w:p>
+    <w:p>
+      <w:pPr>
+        <w:pStyle w:val="Heading4"/>
+      </w:pPr>
+      <w:proofErr w:type="gramStart"/>
+      <w:r>
+        <w:t>{{ child</w:t>
+      </w:r>
+      <w:proofErr w:type="gramEnd"/>
+      <w:r>
+        <w:t xml:space="preserve"> }}</w:t>
       </w:r>
     </w:p>
     <w:p>
@@ -2073,36 +2347,35 @@
         <w:ind w:left="180"/>
         <w:rPr>
           <w:rFonts w:cs="Times New Roman"/>
-          <w:b/>
-          <w:szCs w:val="24"/>
-        </w:rPr>
-      </w:pPr>
-      <w:r>
-        <w:rPr>
-          <w:rFonts w:cs="Times New Roman"/>
-          <w:b/>
-          <w:szCs w:val="24"/>
-        </w:rPr>
-        <w:t>{{ child }}</w:t>
-      </w:r>
-    </w:p>
-    <w:p>
-      <w:pPr>
-        <w:spacing w:after="60"/>
-        <w:ind w:left="180"/>
-        <w:rPr>
-          <w:rFonts w:cs="Times New Roman"/>
-          <w:bCs/>
-          <w:szCs w:val="24"/>
-        </w:rPr>
-      </w:pPr>
-      <w:r>
-        <w:rPr>
-          <w:rFonts w:cs="Times New Roman"/>
-          <w:bCs/>
-          <w:szCs w:val="24"/>
-        </w:rPr>
-        <w:t>Allergies: {% if child.has_allergies == “yes” %}{{ child.allergies }}{% elif child.has_allergies == “no” %}No known allergies</w:t>
+          <w:bCs/>
+          <w:szCs w:val="24"/>
+        </w:rPr>
+      </w:pPr>
+      <w:r>
+        <w:rPr>
+          <w:rFonts w:cs="Times New Roman"/>
+          <w:bCs/>
+          <w:szCs w:val="24"/>
+        </w:rPr>
+        <w:t xml:space="preserve">Allergies: {% if </w:t>
+      </w:r>
+      <w:proofErr w:type="spellStart"/>
+      <w:r>
+        <w:rPr>
+          <w:rFonts w:cs="Times New Roman"/>
+          <w:bCs/>
+          <w:szCs w:val="24"/>
+        </w:rPr>
+        <w:t>child.has_allergies</w:t>
+      </w:r>
+      <w:proofErr w:type="spellEnd"/>
+      <w:r>
+        <w:rPr>
+          <w:rFonts w:cs="Times New Roman"/>
+          <w:bCs/>
+          <w:szCs w:val="24"/>
+        </w:rPr>
+        <w:t xml:space="preserve"> == “yes” %}{{ child.allergies }}{% elif child.has_allergies == “no” %}No known allergies</w:t>
       </w:r>
       <w:r>
         <w:rPr>
@@ -2118,7 +2391,16 @@
           <w:bCs/>
           <w:szCs w:val="24"/>
         </w:rPr>
-        <w:t>{% else %}</w:t>
+        <w:t xml:space="preserve">{% else </w:t>
+      </w:r>
+      <w:proofErr w:type="gramStart"/>
+      <w:r>
+        <w:rPr>
+          <w:rFonts w:cs="Times New Roman"/>
+          <w:bCs/>
+          <w:szCs w:val="24"/>
+        </w:rPr>
+        <w:t>%}</w:t>
       </w:r>
       <w:r>
         <w:rPr>
@@ -2128,8 +2410,9 @@
           <w:iCs/>
           <w:szCs w:val="24"/>
         </w:rPr>
-        <w:t>No information provided</w:t>
-      </w:r>
+        <w:t>No</w:t>
+      </w:r>
+      <w:proofErr w:type="gramEnd"/>
       <w:r>
         <w:rPr>
           <w:rFonts w:cs="Times New Roman"/>
@@ -2138,6 +2421,27 @@
           <w:iCs/>
           <w:szCs w:val="24"/>
         </w:rPr>
+        <w:t xml:space="preserve"> information </w:t>
+      </w:r>
+      <w:proofErr w:type="gramStart"/>
+      <w:r>
+        <w:rPr>
+          <w:rFonts w:cs="Times New Roman"/>
+          <w:bCs/>
+          <w:i/>
+          <w:iCs/>
+          <w:szCs w:val="24"/>
+        </w:rPr>
+        <w:t>provided</w:t>
+      </w:r>
+      <w:r>
+        <w:rPr>
+          <w:rFonts w:cs="Times New Roman"/>
+          <w:bCs/>
+          <w:i/>
+          <w:iCs/>
+          <w:szCs w:val="24"/>
+        </w:rPr>
         <w:t>.</w:t>
       </w:r>
       <w:r>
@@ -2146,7 +2450,16 @@
           <w:bCs/>
           <w:szCs w:val="24"/>
         </w:rPr>
-        <w:t>{% endif %}</w:t>
+        <w:t>{</w:t>
+      </w:r>
+      <w:proofErr w:type="gramEnd"/>
+      <w:r>
+        <w:rPr>
+          <w:rFonts w:cs="Times New Roman"/>
+          <w:bCs/>
+          <w:szCs w:val="24"/>
+        </w:rPr>
+        <w:t>% endif %}</w:t>
       </w:r>
     </w:p>
     <w:p>
@@ -3156,6 +3469,65 @@
       <w:sz w:val="24"/>
     </w:rPr>
   </w:style>
+  <w:style w:type="paragraph" w:styleId="Heading2">
+    <w:name w:val="heading 2"/>
+    <w:basedOn w:val="Normal"/>
+    <w:next w:val="Normal"/>
+    <w:link w:val="Heading2Char"/>
+    <w:uiPriority w:val="9"/>
+    <w:unhideWhenUsed/>
+    <w:qFormat/>
+    <w:rsid w:val="00D53359"/>
+    <w:pPr>
+      <w:jc w:val="center"/>
+      <w:outlineLvl w:val="1"/>
+    </w:pPr>
+    <w:rPr>
+      <w:rFonts w:cs="Times New Roman"/>
+      <w:b/>
+      <w:sz w:val="28"/>
+      <w:szCs w:val="28"/>
+    </w:rPr>
+  </w:style>
+  <w:style w:type="paragraph" w:styleId="Heading3">
+    <w:name w:val="heading 3"/>
+    <w:basedOn w:val="Normal"/>
+    <w:next w:val="Normal"/>
+    <w:link w:val="Heading3Char"/>
+    <w:uiPriority w:val="9"/>
+    <w:unhideWhenUsed/>
+    <w:qFormat/>
+    <w:rsid w:val="00D53359"/>
+    <w:pPr>
+      <w:spacing w:before="240"/>
+      <w:outlineLvl w:val="2"/>
+    </w:pPr>
+    <w:rPr>
+      <w:rFonts w:cs="Times New Roman"/>
+      <w:b/>
+      <w:szCs w:val="24"/>
+    </w:rPr>
+  </w:style>
+  <w:style w:type="paragraph" w:styleId="Heading4">
+    <w:name w:val="heading 4"/>
+    <w:basedOn w:val="Normal"/>
+    <w:next w:val="Normal"/>
+    <w:link w:val="Heading4Char"/>
+    <w:uiPriority w:val="9"/>
+    <w:unhideWhenUsed/>
+    <w:qFormat/>
+    <w:rsid w:val="00D53359"/>
+    <w:pPr>
+      <w:spacing w:after="60"/>
+      <w:ind w:left="180"/>
+      <w:outlineLvl w:val="3"/>
+    </w:pPr>
+    <w:rPr>
+      <w:rFonts w:cs="Times New Roman"/>
+      <w:b/>
+      <w:szCs w:val="24"/>
+    </w:rPr>
+  </w:style>
   <w:style w:type="character" w:default="1" w:styleId="DefaultParagraphFont">
     <w:name w:val="Default Paragraph Font"/>
     <w:uiPriority w:val="1"/>
@@ -3354,6 +3726,45 @@
     <w:link w:val="Footer"/>
     <w:uiPriority w:val="99"/>
     <w:rsid w:val="004655EC"/>
+  </w:style>
+  <w:style w:type="character" w:customStyle="1" w:styleId="Heading2Char">
+    <w:name w:val="Heading 2 Char"/>
+    <w:basedOn w:val="DefaultParagraphFont"/>
+    <w:link w:val="Heading2"/>
+    <w:uiPriority w:val="9"/>
+    <w:rsid w:val="00D53359"/>
+    <w:rPr>
+      <w:rFonts w:ascii="Times New Roman" w:hAnsi="Times New Roman" w:cs="Times New Roman"/>
+      <w:b/>
+      <w:sz w:val="28"/>
+      <w:szCs w:val="28"/>
+    </w:rPr>
+  </w:style>
+  <w:style w:type="character" w:customStyle="1" w:styleId="Heading3Char">
+    <w:name w:val="Heading 3 Char"/>
+    <w:basedOn w:val="DefaultParagraphFont"/>
+    <w:link w:val="Heading3"/>
+    <w:uiPriority w:val="9"/>
+    <w:rsid w:val="00D53359"/>
+    <w:rPr>
+      <w:rFonts w:ascii="Times New Roman" w:hAnsi="Times New Roman" w:cs="Times New Roman"/>
+      <w:b/>
+      <w:sz w:val="24"/>
+      <w:szCs w:val="24"/>
+    </w:rPr>
+  </w:style>
+  <w:style w:type="character" w:customStyle="1" w:styleId="Heading4Char">
+    <w:name w:val="Heading 4 Char"/>
+    <w:basedOn w:val="DefaultParagraphFont"/>
+    <w:link w:val="Heading4"/>
+    <w:uiPriority w:val="9"/>
+    <w:rsid w:val="00D53359"/>
+    <w:rPr>
+      <w:rFonts w:ascii="Times New Roman" w:hAnsi="Times New Roman" w:cs="Times New Roman"/>
+      <w:b/>
+      <w:sz w:val="24"/>
+      <w:szCs w:val="24"/>
+    </w:rPr>
   </w:style>
 </w:styles>
 </file>
@@ -3620,15 +4031,6 @@
 </file>
 
 <file path=customXml/item1.xml><?xml version="1.0" encoding="utf-8"?>
-<?mso-contentType ?>
-<FormTemplates xmlns="http://schemas.microsoft.com/sharepoint/v3/contenttype/forms">
-  <Display>DocumentLibraryForm</Display>
-  <Edit>DocumentLibraryForm</Edit>
-  <New>DocumentLibraryForm</New>
-</FormTemplates>
-</file>
-
-<file path=customXml/item2.xml><?xml version="1.0" encoding="utf-8"?>
 <ct:contentTypeSchema xmlns:ct="http://schemas.microsoft.com/office/2006/metadata/contentType" xmlns:ma="http://schemas.microsoft.com/office/2006/metadata/properties/metaAttributes" ct:_="" ma:_="" ma:contentTypeName="Document" ma:contentTypeID="0x0101005080E08174F4444A833394DB3ABFDAFB" ma:contentTypeVersion="17" ma:contentTypeDescription="Create a new document." ma:contentTypeScope="" ma:versionID="816166921fe7587fe819d0b7c53244b5">
   <xsd:schema xmlns:xsd="http://www.w3.org/2001/XMLSchema" xmlns:xs="http://www.w3.org/2001/XMLSchema" xmlns:p="http://schemas.microsoft.com/office/2006/metadata/properties" xmlns:ns2="5ba0dfcb-9306-4710-891e-56e50bd13a8a" xmlns:ns3="d6a5c049-ebe6-46eb-acef-7a6fb5cfa381" targetNamespace="http://schemas.microsoft.com/office/2006/metadata/properties" ma:root="true" ma:fieldsID="6c79a9bf3c0f5e1082375e48ee8e3404" ns2:_="" ns3:_="">
     <xsd:import namespace="5ba0dfcb-9306-4710-891e-56e50bd13a8a"/>
@@ -3877,19 +4279,20 @@
 </ct:contentTypeSchema>
 </file>
 
+<file path=customXml/item2.xml><?xml version="1.0" encoding="utf-8"?>
+<?mso-contentType ?>
+<FormTemplates xmlns="http://schemas.microsoft.com/sharepoint/v3/contenttype/forms">
+  <Display>DocumentLibraryForm</Display>
+  <Edit>DocumentLibraryForm</Edit>
+  <New>DocumentLibraryForm</New>
+</FormTemplates>
+</file>
+
 <file path=customXml/item3.xml><?xml version="1.0" encoding="utf-8"?>
 <b:Sources xmlns:b="http://schemas.openxmlformats.org/officeDocument/2006/bibliography" xmlns="http://schemas.openxmlformats.org/officeDocument/2006/bibliography" SelectedStyle="\APASixthEditionOfficeOnline.xsl" StyleName="APA" Version="6"/>
 </file>
 
 <file path=customXml/itemProps1.xml><?xml version="1.0" encoding="utf-8"?>
-<ds:datastoreItem xmlns:ds="http://schemas.openxmlformats.org/officeDocument/2006/customXml" ds:itemID="{297AC9B5-B240-40D0-9C88-5EE8FDC8E44D}">
-  <ds:schemaRefs>
-    <ds:schemaRef ds:uri="http://schemas.microsoft.com/sharepoint/v3/contenttype/forms"/>
-  </ds:schemaRefs>
-</ds:datastoreItem>
-</file>
-
-<file path=customXml/itemProps2.xml><?xml version="1.0" encoding="utf-8"?>
 <ds:datastoreItem xmlns:ds="http://schemas.openxmlformats.org/officeDocument/2006/customXml" ds:itemID="{6BB53C24-31D5-453D-963C-38886EBD3064}">
   <ds:schemaRefs>
     <ds:schemaRef ds:uri="http://schemas.microsoft.com/office/2006/metadata/contentType"/>
@@ -3908,6 +4311,14 @@
 </ds:datastoreItem>
 </file>
 
+<file path=customXml/itemProps2.xml><?xml version="1.0" encoding="utf-8"?>
+<ds:datastoreItem xmlns:ds="http://schemas.openxmlformats.org/officeDocument/2006/customXml" ds:itemID="{297AC9B5-B240-40D0-9C88-5EE8FDC8E44D}">
+  <ds:schemaRefs>
+    <ds:schemaRef ds:uri="http://schemas.microsoft.com/sharepoint/v3/contenttype/forms"/>
+  </ds:schemaRefs>
+</ds:datastoreItem>
+</file>
+
 <file path=customXml/itemProps3.xml><?xml version="1.0" encoding="utf-8"?>
 <ds:datastoreItem xmlns:ds="http://schemas.openxmlformats.org/officeDocument/2006/customXml" ds:itemID="{7BA1407D-3C3E-416C-B026-969CDFB2B356}">
   <ds:schemaRefs>

</xml_diff>